<commit_message>
report up to 5000 words
</commit_message>
<xml_diff>
--- a/Report/matthewoneillfyp.docx
+++ b/Report/matthewoneillfyp.docx
@@ -702,7 +702,7 @@
           <w:r>
             <w:fldChar w:fldCharType="separate"/>
           </w:r>
-          <w:hyperlink w:anchor="_Toc414555224" w:history="1">
+          <w:hyperlink w:anchor="_Toc414562653" w:history="1">
             <w:r>
               <w:rPr>
                 <w:rStyle w:val="Hyperlink"/>
@@ -745,7 +745,7 @@
                 <w:noProof/>
                 <w:webHidden/>
               </w:rPr>
-              <w:instrText xml:space="preserve"> PAGEREF _Toc414555224 \h </w:instrText>
+              <w:instrText xml:space="preserve"> PAGEREF _Toc414562653 \h </w:instrText>
             </w:r>
             <w:r>
               <w:rPr>
@@ -790,7 +790,7 @@
               <w:lang w:eastAsia="en-GB"/>
             </w:rPr>
           </w:pPr>
-          <w:hyperlink w:anchor="_Toc414555225" w:history="1">
+          <w:hyperlink w:anchor="_Toc414562654" w:history="1">
             <w:r>
               <w:rPr>
                 <w:rStyle w:val="Hyperlink"/>
@@ -833,7 +833,7 @@
                 <w:noProof/>
                 <w:webHidden/>
               </w:rPr>
-              <w:instrText xml:space="preserve"> PAGEREF _Toc414555225 \h </w:instrText>
+              <w:instrText xml:space="preserve"> PAGEREF _Toc414562654 \h </w:instrText>
             </w:r>
             <w:r>
               <w:rPr>
@@ -878,7 +878,7 @@
               <w:lang w:eastAsia="en-GB"/>
             </w:rPr>
           </w:pPr>
-          <w:hyperlink w:anchor="_Toc414555226" w:history="1">
+          <w:hyperlink w:anchor="_Toc414562655" w:history="1">
             <w:r>
               <w:rPr>
                 <w:rStyle w:val="Hyperlink"/>
@@ -921,7 +921,7 @@
                 <w:noProof/>
                 <w:webHidden/>
               </w:rPr>
-              <w:instrText xml:space="preserve"> PAGEREF _Toc414555226 \h </w:instrText>
+              <w:instrText xml:space="preserve"> PAGEREF _Toc414562655 \h </w:instrText>
             </w:r>
             <w:r>
               <w:rPr>
@@ -966,7 +966,7 @@
               <w:lang w:eastAsia="en-GB"/>
             </w:rPr>
           </w:pPr>
-          <w:hyperlink w:anchor="_Toc414555227" w:history="1">
+          <w:hyperlink w:anchor="_Toc414562656" w:history="1">
             <w:r>
               <w:rPr>
                 <w:rStyle w:val="Hyperlink"/>
@@ -1009,7 +1009,7 @@
                 <w:noProof/>
                 <w:webHidden/>
               </w:rPr>
-              <w:instrText xml:space="preserve"> PAGEREF _Toc414555227 \h </w:instrText>
+              <w:instrText xml:space="preserve"> PAGEREF _Toc414562656 \h </w:instrText>
             </w:r>
             <w:r>
               <w:rPr>
@@ -1054,7 +1054,7 @@
               <w:lang w:eastAsia="en-GB"/>
             </w:rPr>
           </w:pPr>
-          <w:hyperlink w:anchor="_Toc414555228" w:history="1">
+          <w:hyperlink w:anchor="_Toc414562657" w:history="1">
             <w:r>
               <w:rPr>
                 <w:rStyle w:val="Hyperlink"/>
@@ -1097,7 +1097,7 @@
                 <w:noProof/>
                 <w:webHidden/>
               </w:rPr>
-              <w:instrText xml:space="preserve"> PAGEREF _Toc414555228 \h </w:instrText>
+              <w:instrText xml:space="preserve"> PAGEREF _Toc414562657 \h </w:instrText>
             </w:r>
             <w:r>
               <w:rPr>
@@ -1142,7 +1142,7 @@
               <w:lang w:eastAsia="en-GB"/>
             </w:rPr>
           </w:pPr>
-          <w:hyperlink w:anchor="_Toc414555229" w:history="1">
+          <w:hyperlink w:anchor="_Toc414562658" w:history="1">
             <w:r>
               <w:rPr>
                 <w:rStyle w:val="Hyperlink"/>
@@ -1185,7 +1185,7 @@
                 <w:noProof/>
                 <w:webHidden/>
               </w:rPr>
-              <w:instrText xml:space="preserve"> PAGEREF _Toc414555229 \h </w:instrText>
+              <w:instrText xml:space="preserve"> PAGEREF _Toc414562658 \h </w:instrText>
             </w:r>
             <w:r>
               <w:rPr>
@@ -1230,7 +1230,7 @@
               <w:lang w:eastAsia="en-GB"/>
             </w:rPr>
           </w:pPr>
-          <w:hyperlink w:anchor="_Toc414555230" w:history="1">
+          <w:hyperlink w:anchor="_Toc414562659" w:history="1">
             <w:r>
               <w:rPr>
                 <w:rStyle w:val="Hyperlink"/>
@@ -1273,7 +1273,7 @@
                 <w:noProof/>
                 <w:webHidden/>
               </w:rPr>
-              <w:instrText xml:space="preserve"> PAGEREF _Toc414555230 \h </w:instrText>
+              <w:instrText xml:space="preserve"> PAGEREF _Toc414562659 \h </w:instrText>
             </w:r>
             <w:r>
               <w:rPr>
@@ -1318,7 +1318,7 @@
               <w:lang w:eastAsia="en-GB"/>
             </w:rPr>
           </w:pPr>
-          <w:hyperlink w:anchor="_Toc414555231" w:history="1">
+          <w:hyperlink w:anchor="_Toc414562660" w:history="1">
             <w:r>
               <w:rPr>
                 <w:rStyle w:val="Hyperlink"/>
@@ -1361,7 +1361,7 @@
                 <w:noProof/>
                 <w:webHidden/>
               </w:rPr>
-              <w:instrText xml:space="preserve"> PAGEREF _Toc414555231 \h </w:instrText>
+              <w:instrText xml:space="preserve"> PAGEREF _Toc414562660 \h </w:instrText>
             </w:r>
             <w:r>
               <w:rPr>
@@ -1406,7 +1406,7 @@
               <w:lang w:eastAsia="en-GB"/>
             </w:rPr>
           </w:pPr>
-          <w:hyperlink w:anchor="_Toc414555232" w:history="1">
+          <w:hyperlink w:anchor="_Toc414562661" w:history="1">
             <w:r>
               <w:rPr>
                 <w:rStyle w:val="Hyperlink"/>
@@ -1449,7 +1449,7 @@
                 <w:noProof/>
                 <w:webHidden/>
               </w:rPr>
-              <w:instrText xml:space="preserve"> PAGEREF _Toc414555232 \h </w:instrText>
+              <w:instrText xml:space="preserve"> PAGEREF _Toc414562661 \h </w:instrText>
             </w:r>
             <w:r>
               <w:rPr>
@@ -1494,7 +1494,7 @@
               <w:lang w:eastAsia="en-GB"/>
             </w:rPr>
           </w:pPr>
-          <w:hyperlink w:anchor="_Toc414555233" w:history="1">
+          <w:hyperlink w:anchor="_Toc414562662" w:history="1">
             <w:r>
               <w:rPr>
                 <w:rStyle w:val="Hyperlink"/>
@@ -1537,7 +1537,7 @@
                 <w:noProof/>
                 <w:webHidden/>
               </w:rPr>
-              <w:instrText xml:space="preserve"> PAGEREF _Toc414555233 \h </w:instrText>
+              <w:instrText xml:space="preserve"> PAGEREF _Toc414562662 \h </w:instrText>
             </w:r>
             <w:r>
               <w:rPr>
@@ -1582,7 +1582,7 @@
               <w:lang w:eastAsia="en-GB"/>
             </w:rPr>
           </w:pPr>
-          <w:hyperlink w:anchor="_Toc414555234" w:history="1">
+          <w:hyperlink w:anchor="_Toc414562663" w:history="1">
             <w:r>
               <w:rPr>
                 <w:rStyle w:val="Hyperlink"/>
@@ -1625,7 +1625,7 @@
                 <w:noProof/>
                 <w:webHidden/>
               </w:rPr>
-              <w:instrText xml:space="preserve"> PAGEREF _Toc414555234 \h </w:instrText>
+              <w:instrText xml:space="preserve"> PAGEREF _Toc414562663 \h </w:instrText>
             </w:r>
             <w:r>
               <w:rPr>
@@ -1670,7 +1670,7 @@
               <w:lang w:eastAsia="en-GB"/>
             </w:rPr>
           </w:pPr>
-          <w:hyperlink w:anchor="_Toc414555235" w:history="1">
+          <w:hyperlink w:anchor="_Toc414562664" w:history="1">
             <w:r>
               <w:rPr>
                 <w:rStyle w:val="Hyperlink"/>
@@ -1713,7 +1713,7 @@
                 <w:noProof/>
                 <w:webHidden/>
               </w:rPr>
-              <w:instrText xml:space="preserve"> PAGEREF _Toc414555235 \h </w:instrText>
+              <w:instrText xml:space="preserve"> PAGEREF _Toc414562664 \h </w:instrText>
             </w:r>
             <w:r>
               <w:rPr>
@@ -1758,7 +1758,7 @@
               <w:lang w:eastAsia="en-GB"/>
             </w:rPr>
           </w:pPr>
-          <w:hyperlink w:anchor="_Toc414555236" w:history="1">
+          <w:hyperlink w:anchor="_Toc414562665" w:history="1">
             <w:r>
               <w:rPr>
                 <w:rStyle w:val="Hyperlink"/>
@@ -1801,7 +1801,7 @@
                 <w:noProof/>
                 <w:webHidden/>
               </w:rPr>
-              <w:instrText xml:space="preserve"> PAGEREF _Toc414555236 \h </w:instrText>
+              <w:instrText xml:space="preserve"> PAGEREF _Toc414562665 \h </w:instrText>
             </w:r>
             <w:r>
               <w:rPr>
@@ -1846,7 +1846,7 @@
               <w:lang w:eastAsia="en-GB"/>
             </w:rPr>
           </w:pPr>
-          <w:hyperlink w:anchor="_Toc414555237" w:history="1">
+          <w:hyperlink w:anchor="_Toc414562666" w:history="1">
             <w:r>
               <w:rPr>
                 <w:rStyle w:val="Hyperlink"/>
@@ -1889,7 +1889,7 @@
                 <w:noProof/>
                 <w:webHidden/>
               </w:rPr>
-              <w:instrText xml:space="preserve"> PAGEREF _Toc414555237 \h </w:instrText>
+              <w:instrText xml:space="preserve"> PAGEREF _Toc414562666 \h </w:instrText>
             </w:r>
             <w:r>
               <w:rPr>
@@ -1934,7 +1934,7 @@
               <w:lang w:eastAsia="en-GB"/>
             </w:rPr>
           </w:pPr>
-          <w:hyperlink w:anchor="_Toc414555238" w:history="1">
+          <w:hyperlink w:anchor="_Toc414562667" w:history="1">
             <w:r>
               <w:rPr>
                 <w:rStyle w:val="Hyperlink"/>
@@ -1977,7 +1977,7 @@
                 <w:noProof/>
                 <w:webHidden/>
               </w:rPr>
-              <w:instrText xml:space="preserve"> PAGEREF _Toc414555238 \h </w:instrText>
+              <w:instrText xml:space="preserve"> PAGEREF _Toc414562667 \h </w:instrText>
             </w:r>
             <w:r>
               <w:rPr>
@@ -2022,7 +2022,7 @@
               <w:lang w:eastAsia="en-GB"/>
             </w:rPr>
           </w:pPr>
-          <w:hyperlink w:anchor="_Toc414555239" w:history="1">
+          <w:hyperlink w:anchor="_Toc414562668" w:history="1">
             <w:r>
               <w:rPr>
                 <w:rStyle w:val="Hyperlink"/>
@@ -2065,7 +2065,7 @@
                 <w:noProof/>
                 <w:webHidden/>
               </w:rPr>
-              <w:instrText xml:space="preserve"> PAGEREF _Toc414555239 \h </w:instrText>
+              <w:instrText xml:space="preserve"> PAGEREF _Toc414562668 \h </w:instrText>
             </w:r>
             <w:r>
               <w:rPr>
@@ -2110,7 +2110,7 @@
               <w:lang w:eastAsia="en-GB"/>
             </w:rPr>
           </w:pPr>
-          <w:hyperlink w:anchor="_Toc414555240" w:history="1">
+          <w:hyperlink w:anchor="_Toc414562669" w:history="1">
             <w:r>
               <w:rPr>
                 <w:rStyle w:val="Hyperlink"/>
@@ -2153,7 +2153,7 @@
                 <w:noProof/>
                 <w:webHidden/>
               </w:rPr>
-              <w:instrText xml:space="preserve"> PAGEREF _Toc414555240 \h </w:instrText>
+              <w:instrText xml:space="preserve"> PAGEREF _Toc414562669 \h </w:instrText>
             </w:r>
             <w:r>
               <w:rPr>
@@ -2198,7 +2198,7 @@
               <w:lang w:eastAsia="en-GB"/>
             </w:rPr>
           </w:pPr>
-          <w:hyperlink w:anchor="_Toc414555241" w:history="1">
+          <w:hyperlink w:anchor="_Toc414562670" w:history="1">
             <w:r>
               <w:rPr>
                 <w:rStyle w:val="Hyperlink"/>
@@ -2241,7 +2241,7 @@
                 <w:noProof/>
                 <w:webHidden/>
               </w:rPr>
-              <w:instrText xml:space="preserve"> PAGEREF _Toc414555241 \h </w:instrText>
+              <w:instrText xml:space="preserve"> PAGEREF _Toc414562670 \h </w:instrText>
             </w:r>
             <w:r>
               <w:rPr>
@@ -2286,7 +2286,7 @@
               <w:lang w:eastAsia="en-GB"/>
             </w:rPr>
           </w:pPr>
-          <w:hyperlink w:anchor="_Toc414555242" w:history="1">
+          <w:hyperlink w:anchor="_Toc414562671" w:history="1">
             <w:r>
               <w:rPr>
                 <w:rStyle w:val="Hyperlink"/>
@@ -2329,7 +2329,7 @@
                 <w:noProof/>
                 <w:webHidden/>
               </w:rPr>
-              <w:instrText xml:space="preserve"> PAGEREF _Toc414555242 \h </w:instrText>
+              <w:instrText xml:space="preserve"> PAGEREF _Toc414562671 \h </w:instrText>
             </w:r>
             <w:r>
               <w:rPr>
@@ -2374,7 +2374,7 @@
               <w:lang w:eastAsia="en-GB"/>
             </w:rPr>
           </w:pPr>
-          <w:hyperlink w:anchor="_Toc414555243" w:history="1">
+          <w:hyperlink w:anchor="_Toc414562672" w:history="1">
             <w:r>
               <w:rPr>
                 <w:rStyle w:val="Hyperlink"/>
@@ -2396,7 +2396,7 @@
                 <w:rStyle w:val="Hyperlink"/>
                 <w:noProof/>
               </w:rPr>
-              <w:t>Database</w:t>
+              <w:t>Database Selection</w:t>
             </w:r>
             <w:r>
               <w:rPr>
@@ -2417,7 +2417,95 @@
                 <w:noProof/>
                 <w:webHidden/>
               </w:rPr>
-              <w:instrText xml:space="preserve"> PAGEREF _Toc414555243 \h </w:instrText>
+              <w:instrText xml:space="preserve"> PAGEREF _Toc414562672 \h </w:instrText>
+            </w:r>
+            <w:r>
+              <w:rPr>
+                <w:noProof/>
+                <w:webHidden/>
+              </w:rPr>
+            </w:r>
+            <w:r>
+              <w:rPr>
+                <w:noProof/>
+                <w:webHidden/>
+              </w:rPr>
+              <w:fldChar w:fldCharType="separate"/>
+            </w:r>
+            <w:r>
+              <w:rPr>
+                <w:noProof/>
+                <w:webHidden/>
+              </w:rPr>
+              <w:t>11</w:t>
+            </w:r>
+            <w:r>
+              <w:rPr>
+                <w:noProof/>
+                <w:webHidden/>
+              </w:rPr>
+              <w:fldChar w:fldCharType="end"/>
+            </w:r>
+          </w:hyperlink>
+        </w:p>
+        <w:p>
+          <w:pPr>
+            <w:pStyle w:val="TOC3"/>
+            <w:tabs>
+              <w:tab w:val="left" w:pos="1320"/>
+              <w:tab w:val="right" w:leader="dot" w:pos="8296"/>
+            </w:tabs>
+            <w:rPr>
+              <w:rFonts w:asciiTheme="minorHAnsi" w:eastAsiaTheme="minorEastAsia" w:hAnsiTheme="minorHAnsi" w:cstheme="minorBidi"/>
+              <w:noProof/>
+              <w:szCs w:val="22"/>
+              <w:lang w:eastAsia="en-GB"/>
+            </w:rPr>
+          </w:pPr>
+          <w:hyperlink w:anchor="_Toc414562673" w:history="1">
+            <w:r>
+              <w:rPr>
+                <w:rStyle w:val="Hyperlink"/>
+                <w:noProof/>
+              </w:rPr>
+              <w:t>2.2.3</w:t>
+            </w:r>
+            <w:r>
+              <w:rPr>
+                <w:rFonts w:asciiTheme="minorHAnsi" w:eastAsiaTheme="minorEastAsia" w:hAnsiTheme="minorHAnsi" w:cstheme="minorBidi"/>
+                <w:noProof/>
+                <w:szCs w:val="22"/>
+                <w:lang w:eastAsia="en-GB"/>
+              </w:rPr>
+              <w:tab/>
+            </w:r>
+            <w:r>
+              <w:rPr>
+                <w:rStyle w:val="Hyperlink"/>
+                <w:noProof/>
+              </w:rPr>
+              <w:t>Version Control Selection</w:t>
+            </w:r>
+            <w:r>
+              <w:rPr>
+                <w:noProof/>
+                <w:webHidden/>
+              </w:rPr>
+              <w:tab/>
+            </w:r>
+            <w:r>
+              <w:rPr>
+                <w:noProof/>
+                <w:webHidden/>
+              </w:rPr>
+              <w:fldChar w:fldCharType="begin"/>
+            </w:r>
+            <w:r>
+              <w:rPr>
+                <w:noProof/>
+                <w:webHidden/>
+              </w:rPr>
+              <w:instrText xml:space="preserve"> PAGEREF _Toc414562673 \h </w:instrText>
             </w:r>
             <w:r>
               <w:rPr>
@@ -2462,7 +2550,7 @@
               <w:lang w:eastAsia="en-GB"/>
             </w:rPr>
           </w:pPr>
-          <w:hyperlink w:anchor="_Toc414555244" w:history="1">
+          <w:hyperlink w:anchor="_Toc414562674" w:history="1">
             <w:r>
               <w:rPr>
                 <w:rStyle w:val="Hyperlink"/>
@@ -2505,7 +2593,7 @@
                 <w:noProof/>
                 <w:webHidden/>
               </w:rPr>
-              <w:instrText xml:space="preserve"> PAGEREF _Toc414555244 \h </w:instrText>
+              <w:instrText xml:space="preserve"> PAGEREF _Toc414562674 \h </w:instrText>
             </w:r>
             <w:r>
               <w:rPr>
@@ -2525,7 +2613,7 @@
                 <w:noProof/>
                 <w:webHidden/>
               </w:rPr>
-              <w:t>11</w:t>
+              <w:t>12</w:t>
             </w:r>
             <w:r>
               <w:rPr>
@@ -2550,7 +2638,7 @@
               <w:lang w:eastAsia="en-GB"/>
             </w:rPr>
           </w:pPr>
-          <w:hyperlink w:anchor="_Toc414555245" w:history="1">
+          <w:hyperlink w:anchor="_Toc414562675" w:history="1">
             <w:r>
               <w:rPr>
                 <w:rStyle w:val="Hyperlink"/>
@@ -2595,7 +2683,7 @@
                 <w:noProof/>
                 <w:webHidden/>
               </w:rPr>
-              <w:instrText xml:space="preserve"> PAGEREF _Toc414555245 \h </w:instrText>
+              <w:instrText xml:space="preserve"> PAGEREF _Toc414562675 \h </w:instrText>
             </w:r>
             <w:r>
               <w:rPr>
@@ -2615,7 +2703,95 @@
                 <w:noProof/>
                 <w:webHidden/>
               </w:rPr>
-              <w:t>11</w:t>
+              <w:t>12</w:t>
+            </w:r>
+            <w:r>
+              <w:rPr>
+                <w:noProof/>
+                <w:webHidden/>
+              </w:rPr>
+              <w:fldChar w:fldCharType="end"/>
+            </w:r>
+          </w:hyperlink>
+        </w:p>
+        <w:p>
+          <w:pPr>
+            <w:pStyle w:val="TOC3"/>
+            <w:tabs>
+              <w:tab w:val="left" w:pos="1320"/>
+              <w:tab w:val="right" w:leader="dot" w:pos="8296"/>
+            </w:tabs>
+            <w:rPr>
+              <w:rFonts w:asciiTheme="minorHAnsi" w:eastAsiaTheme="minorEastAsia" w:hAnsiTheme="minorHAnsi" w:cstheme="minorBidi"/>
+              <w:noProof/>
+              <w:szCs w:val="22"/>
+              <w:lang w:eastAsia="en-GB"/>
+            </w:rPr>
+          </w:pPr>
+          <w:hyperlink w:anchor="_Toc414562676" w:history="1">
+            <w:r>
+              <w:rPr>
+                <w:rStyle w:val="Hyperlink"/>
+                <w:noProof/>
+              </w:rPr>
+              <w:t>2.4.1</w:t>
+            </w:r>
+            <w:r>
+              <w:rPr>
+                <w:rFonts w:asciiTheme="minorHAnsi" w:eastAsiaTheme="minorEastAsia" w:hAnsiTheme="minorHAnsi" w:cstheme="minorBidi"/>
+                <w:noProof/>
+                <w:szCs w:val="22"/>
+                <w:lang w:eastAsia="en-GB"/>
+              </w:rPr>
+              <w:tab/>
+            </w:r>
+            <w:r>
+              <w:rPr>
+                <w:rStyle w:val="Hyperlink"/>
+                <w:noProof/>
+              </w:rPr>
+              <w:t>ISMIR Conference</w:t>
+            </w:r>
+            <w:r>
+              <w:rPr>
+                <w:noProof/>
+                <w:webHidden/>
+              </w:rPr>
+              <w:tab/>
+            </w:r>
+            <w:r>
+              <w:rPr>
+                <w:noProof/>
+                <w:webHidden/>
+              </w:rPr>
+              <w:fldChar w:fldCharType="begin"/>
+            </w:r>
+            <w:r>
+              <w:rPr>
+                <w:noProof/>
+                <w:webHidden/>
+              </w:rPr>
+              <w:instrText xml:space="preserve"> PAGEREF _Toc414562676 \h </w:instrText>
+            </w:r>
+            <w:r>
+              <w:rPr>
+                <w:noProof/>
+                <w:webHidden/>
+              </w:rPr>
+            </w:r>
+            <w:r>
+              <w:rPr>
+                <w:noProof/>
+                <w:webHidden/>
+              </w:rPr>
+              <w:fldChar w:fldCharType="separate"/>
+            </w:r>
+            <w:r>
+              <w:rPr>
+                <w:noProof/>
+                <w:webHidden/>
+              </w:rPr>
+              <w:t>12</w:t>
             </w:r>
             <w:r>
               <w:rPr>
@@ -2640,7 +2816,7 @@
               <w:lang w:eastAsia="en-GB"/>
             </w:rPr>
           </w:pPr>
-          <w:hyperlink w:anchor="_Toc414555246" w:history="1">
+          <w:hyperlink w:anchor="_Toc414562677" w:history="1">
             <w:r>
               <w:rPr>
                 <w:rStyle w:val="Hyperlink"/>
@@ -2683,7 +2859,7 @@
                 <w:noProof/>
                 <w:webHidden/>
               </w:rPr>
-              <w:instrText xml:space="preserve"> PAGEREF _Toc414555246 \h </w:instrText>
+              <w:instrText xml:space="preserve"> PAGEREF _Toc414562677 \h </w:instrText>
             </w:r>
             <w:r>
               <w:rPr>
@@ -2703,7 +2879,7 @@
                 <w:noProof/>
                 <w:webHidden/>
               </w:rPr>
-              <w:t>11</w:t>
+              <w:t>12</w:t>
             </w:r>
             <w:r>
               <w:rPr>
@@ -2728,7 +2904,7 @@
               <w:lang w:eastAsia="en-GB"/>
             </w:rPr>
           </w:pPr>
-          <w:hyperlink w:anchor="_Toc414555247" w:history="1">
+          <w:hyperlink w:anchor="_Toc414562678" w:history="1">
             <w:r>
               <w:rPr>
                 <w:rStyle w:val="Hyperlink"/>
@@ -2773,7 +2949,7 @@
                 <w:noProof/>
                 <w:webHidden/>
               </w:rPr>
-              <w:instrText xml:space="preserve"> PAGEREF _Toc414555247 \h </w:instrText>
+              <w:instrText xml:space="preserve"> PAGEREF _Toc414562678 \h </w:instrText>
             </w:r>
             <w:r>
               <w:rPr>
@@ -2793,7 +2969,7 @@
                 <w:noProof/>
                 <w:webHidden/>
               </w:rPr>
-              <w:t>11</w:t>
+              <w:t>12</w:t>
             </w:r>
             <w:r>
               <w:rPr>
@@ -2818,7 +2994,7 @@
               <w:lang w:eastAsia="en-GB"/>
             </w:rPr>
           </w:pPr>
-          <w:hyperlink w:anchor="_Toc414555248" w:history="1">
+          <w:hyperlink w:anchor="_Toc414562679" w:history="1">
             <w:r>
               <w:rPr>
                 <w:rStyle w:val="Hyperlink"/>
@@ -2861,7 +3037,7 @@
                 <w:noProof/>
                 <w:webHidden/>
               </w:rPr>
-              <w:instrText xml:space="preserve"> PAGEREF _Toc414555248 \h </w:instrText>
+              <w:instrText xml:space="preserve"> PAGEREF _Toc414562679 \h </w:instrText>
             </w:r>
             <w:r>
               <w:rPr>
@@ -2881,7 +3057,7 @@
                 <w:noProof/>
                 <w:webHidden/>
               </w:rPr>
-              <w:t>11</w:t>
+              <w:t>12</w:t>
             </w:r>
             <w:r>
               <w:rPr>
@@ -2906,7 +3082,7 @@
               <w:lang w:eastAsia="en-GB"/>
             </w:rPr>
           </w:pPr>
-          <w:hyperlink w:anchor="_Toc414555249" w:history="1">
+          <w:hyperlink w:anchor="_Toc414562680" w:history="1">
             <w:r>
               <w:rPr>
                 <w:rStyle w:val="Hyperlink"/>
@@ -2949,7 +3125,7 @@
                 <w:noProof/>
                 <w:webHidden/>
               </w:rPr>
-              <w:instrText xml:space="preserve"> PAGEREF _Toc414555249 \h </w:instrText>
+              <w:instrText xml:space="preserve"> PAGEREF _Toc414562680 \h </w:instrText>
             </w:r>
             <w:r>
               <w:rPr>
@@ -2969,7 +3145,7 @@
                 <w:noProof/>
                 <w:webHidden/>
               </w:rPr>
-              <w:t>11</w:t>
+              <w:t>12</w:t>
             </w:r>
             <w:r>
               <w:rPr>
@@ -2994,7 +3170,7 @@
               <w:lang w:eastAsia="en-GB"/>
             </w:rPr>
           </w:pPr>
-          <w:hyperlink w:anchor="_Toc414555250" w:history="1">
+          <w:hyperlink w:anchor="_Toc414562681" w:history="1">
             <w:r>
               <w:rPr>
                 <w:rStyle w:val="Hyperlink"/>
@@ -3039,7 +3215,7 @@
                 <w:noProof/>
                 <w:webHidden/>
               </w:rPr>
-              <w:instrText xml:space="preserve"> PAGEREF _Toc414555250 \h </w:instrText>
+              <w:instrText xml:space="preserve"> PAGEREF _Toc414562681 \h </w:instrText>
             </w:r>
             <w:r>
               <w:rPr>
@@ -3059,7 +3235,183 @@
                 <w:noProof/>
                 <w:webHidden/>
               </w:rPr>
-              <w:t>11</w:t>
+              <w:t>13</w:t>
+            </w:r>
+            <w:r>
+              <w:rPr>
+                <w:noProof/>
+                <w:webHidden/>
+              </w:rPr>
+              <w:fldChar w:fldCharType="end"/>
+            </w:r>
+          </w:hyperlink>
+        </w:p>
+        <w:p>
+          <w:pPr>
+            <w:pStyle w:val="TOC3"/>
+            <w:tabs>
+              <w:tab w:val="left" w:pos="1320"/>
+              <w:tab w:val="right" w:leader="dot" w:pos="8296"/>
+            </w:tabs>
+            <w:rPr>
+              <w:rFonts w:asciiTheme="minorHAnsi" w:eastAsiaTheme="minorEastAsia" w:hAnsiTheme="minorHAnsi" w:cstheme="minorBidi"/>
+              <w:noProof/>
+              <w:szCs w:val="22"/>
+              <w:lang w:eastAsia="en-GB"/>
+            </w:rPr>
+          </w:pPr>
+          <w:hyperlink w:anchor="_Toc414562682" w:history="1">
+            <w:r>
+              <w:rPr>
+                <w:rStyle w:val="Hyperlink"/>
+                <w:noProof/>
+              </w:rPr>
+              <w:t>3.2.1</w:t>
+            </w:r>
+            <w:r>
+              <w:rPr>
+                <w:rFonts w:asciiTheme="minorHAnsi" w:eastAsiaTheme="minorEastAsia" w:hAnsiTheme="minorHAnsi" w:cstheme="minorBidi"/>
+                <w:noProof/>
+                <w:szCs w:val="22"/>
+                <w:lang w:eastAsia="en-GB"/>
+              </w:rPr>
+              <w:tab/>
+            </w:r>
+            <w:r>
+              <w:rPr>
+                <w:rStyle w:val="Hyperlink"/>
+                <w:noProof/>
+              </w:rPr>
+              <w:t>Previous Technical Designs</w:t>
+            </w:r>
+            <w:r>
+              <w:rPr>
+                <w:noProof/>
+                <w:webHidden/>
+              </w:rPr>
+              <w:tab/>
+            </w:r>
+            <w:r>
+              <w:rPr>
+                <w:noProof/>
+                <w:webHidden/>
+              </w:rPr>
+              <w:fldChar w:fldCharType="begin"/>
+            </w:r>
+            <w:r>
+              <w:rPr>
+                <w:noProof/>
+                <w:webHidden/>
+              </w:rPr>
+              <w:instrText xml:space="preserve"> PAGEREF _Toc414562682 \h </w:instrText>
+            </w:r>
+            <w:r>
+              <w:rPr>
+                <w:noProof/>
+                <w:webHidden/>
+              </w:rPr>
+            </w:r>
+            <w:r>
+              <w:rPr>
+                <w:noProof/>
+                <w:webHidden/>
+              </w:rPr>
+              <w:fldChar w:fldCharType="separate"/>
+            </w:r>
+            <w:r>
+              <w:rPr>
+                <w:noProof/>
+                <w:webHidden/>
+              </w:rPr>
+              <w:t>13</w:t>
+            </w:r>
+            <w:r>
+              <w:rPr>
+                <w:noProof/>
+                <w:webHidden/>
+              </w:rPr>
+              <w:fldChar w:fldCharType="end"/>
+            </w:r>
+          </w:hyperlink>
+        </w:p>
+        <w:p>
+          <w:pPr>
+            <w:pStyle w:val="TOC3"/>
+            <w:tabs>
+              <w:tab w:val="left" w:pos="1320"/>
+              <w:tab w:val="right" w:leader="dot" w:pos="8296"/>
+            </w:tabs>
+            <w:rPr>
+              <w:rFonts w:asciiTheme="minorHAnsi" w:eastAsiaTheme="minorEastAsia" w:hAnsiTheme="minorHAnsi" w:cstheme="minorBidi"/>
+              <w:noProof/>
+              <w:szCs w:val="22"/>
+              <w:lang w:eastAsia="en-GB"/>
+            </w:rPr>
+          </w:pPr>
+          <w:hyperlink w:anchor="_Toc414562683" w:history="1">
+            <w:r>
+              <w:rPr>
+                <w:rStyle w:val="Hyperlink"/>
+                <w:noProof/>
+              </w:rPr>
+              <w:t>3.2.2</w:t>
+            </w:r>
+            <w:r>
+              <w:rPr>
+                <w:rFonts w:asciiTheme="minorHAnsi" w:eastAsiaTheme="minorEastAsia" w:hAnsiTheme="minorHAnsi" w:cstheme="minorBidi"/>
+                <w:noProof/>
+                <w:szCs w:val="22"/>
+                <w:lang w:eastAsia="en-GB"/>
+              </w:rPr>
+              <w:tab/>
+            </w:r>
+            <w:r>
+              <w:rPr>
+                <w:rStyle w:val="Hyperlink"/>
+                <w:noProof/>
+              </w:rPr>
+              <w:t>Choice of Three-Tier Architecture</w:t>
+            </w:r>
+            <w:r>
+              <w:rPr>
+                <w:noProof/>
+                <w:webHidden/>
+              </w:rPr>
+              <w:tab/>
+            </w:r>
+            <w:r>
+              <w:rPr>
+                <w:noProof/>
+                <w:webHidden/>
+              </w:rPr>
+              <w:fldChar w:fldCharType="begin"/>
+            </w:r>
+            <w:r>
+              <w:rPr>
+                <w:noProof/>
+                <w:webHidden/>
+              </w:rPr>
+              <w:instrText xml:space="preserve"> PAGEREF _Toc414562683 \h </w:instrText>
+            </w:r>
+            <w:r>
+              <w:rPr>
+                <w:noProof/>
+                <w:webHidden/>
+              </w:rPr>
+            </w:r>
+            <w:r>
+              <w:rPr>
+                <w:noProof/>
+                <w:webHidden/>
+              </w:rPr>
+              <w:fldChar w:fldCharType="separate"/>
+            </w:r>
+            <w:r>
+              <w:rPr>
+                <w:noProof/>
+                <w:webHidden/>
+              </w:rPr>
+              <w:t>13</w:t>
             </w:r>
             <w:r>
               <w:rPr>
@@ -3084,7 +3436,7 @@
               <w:lang w:eastAsia="en-GB"/>
             </w:rPr>
           </w:pPr>
-          <w:hyperlink w:anchor="_Toc414555251" w:history="1">
+          <w:hyperlink w:anchor="_Toc414562684" w:history="1">
             <w:r>
               <w:rPr>
                 <w:rStyle w:val="Hyperlink"/>
@@ -3129,7 +3481,7 @@
                 <w:noProof/>
                 <w:webHidden/>
               </w:rPr>
-              <w:instrText xml:space="preserve"> PAGEREF _Toc414555251 \h </w:instrText>
+              <w:instrText xml:space="preserve"> PAGEREF _Toc414562684 \h </w:instrText>
             </w:r>
             <w:r>
               <w:rPr>
@@ -3149,7 +3501,7 @@
                 <w:noProof/>
                 <w:webHidden/>
               </w:rPr>
-              <w:t>12</w:t>
+              <w:t>13</w:t>
             </w:r>
             <w:r>
               <w:rPr>
@@ -3174,7 +3526,7 @@
               <w:lang w:eastAsia="en-GB"/>
             </w:rPr>
           </w:pPr>
-          <w:hyperlink w:anchor="_Toc414555252" w:history="1">
+          <w:hyperlink w:anchor="_Toc414562685" w:history="1">
             <w:r>
               <w:rPr>
                 <w:rStyle w:val="Hyperlink"/>
@@ -3217,7 +3569,7 @@
                 <w:noProof/>
                 <w:webHidden/>
               </w:rPr>
-              <w:instrText xml:space="preserve"> PAGEREF _Toc414555252 \h </w:instrText>
+              <w:instrText xml:space="preserve"> PAGEREF _Toc414562685 \h </w:instrText>
             </w:r>
             <w:r>
               <w:rPr>
@@ -3237,7 +3589,7 @@
                 <w:noProof/>
                 <w:webHidden/>
               </w:rPr>
-              <w:t>12</w:t>
+              <w:t>13</w:t>
             </w:r>
             <w:r>
               <w:rPr>
@@ -3262,7 +3614,7 @@
               <w:lang w:eastAsia="en-GB"/>
             </w:rPr>
           </w:pPr>
-          <w:hyperlink w:anchor="_Toc414555253" w:history="1">
+          <w:hyperlink w:anchor="_Toc414562686" w:history="1">
             <w:r>
               <w:rPr>
                 <w:rStyle w:val="Hyperlink"/>
@@ -3305,7 +3657,7 @@
                 <w:noProof/>
                 <w:webHidden/>
               </w:rPr>
-              <w:instrText xml:space="preserve"> PAGEREF _Toc414555253 \h </w:instrText>
+              <w:instrText xml:space="preserve"> PAGEREF _Toc414562686 \h </w:instrText>
             </w:r>
             <w:r>
               <w:rPr>
@@ -3325,7 +3677,7 @@
                 <w:noProof/>
                 <w:webHidden/>
               </w:rPr>
-              <w:t>12</w:t>
+              <w:t>13</w:t>
             </w:r>
             <w:r>
               <w:rPr>
@@ -3350,7 +3702,7 @@
               <w:lang w:eastAsia="en-GB"/>
             </w:rPr>
           </w:pPr>
-          <w:hyperlink w:anchor="_Toc414555254" w:history="1">
+          <w:hyperlink w:anchor="_Toc414562687" w:history="1">
             <w:r>
               <w:rPr>
                 <w:rStyle w:val="Hyperlink"/>
@@ -3393,7 +3745,7 @@
                 <w:noProof/>
                 <w:webHidden/>
               </w:rPr>
-              <w:instrText xml:space="preserve"> PAGEREF _Toc414555254 \h </w:instrText>
+              <w:instrText xml:space="preserve"> PAGEREF _Toc414562687 \h </w:instrText>
             </w:r>
             <w:r>
               <w:rPr>
@@ -3413,7 +3765,7 @@
                 <w:noProof/>
                 <w:webHidden/>
               </w:rPr>
-              <w:t>12</w:t>
+              <w:t>14</w:t>
             </w:r>
             <w:r>
               <w:rPr>
@@ -3438,7 +3790,7 @@
               <w:lang w:eastAsia="en-GB"/>
             </w:rPr>
           </w:pPr>
-          <w:hyperlink w:anchor="_Toc414555255" w:history="1">
+          <w:hyperlink w:anchor="_Toc414562688" w:history="1">
             <w:r>
               <w:rPr>
                 <w:rStyle w:val="Hyperlink"/>
@@ -3481,7 +3833,7 @@
                 <w:noProof/>
                 <w:webHidden/>
               </w:rPr>
-              <w:instrText xml:space="preserve"> PAGEREF _Toc414555255 \h </w:instrText>
+              <w:instrText xml:space="preserve"> PAGEREF _Toc414562688 \h </w:instrText>
             </w:r>
             <w:r>
               <w:rPr>
@@ -3501,7 +3853,7 @@
                 <w:noProof/>
                 <w:webHidden/>
               </w:rPr>
-              <w:t>13</w:t>
+              <w:t>14</w:t>
             </w:r>
             <w:r>
               <w:rPr>
@@ -3526,7 +3878,7 @@
               <w:lang w:eastAsia="en-GB"/>
             </w:rPr>
           </w:pPr>
-          <w:hyperlink w:anchor="_Toc414555256" w:history="1">
+          <w:hyperlink w:anchor="_Toc414562689" w:history="1">
             <w:r>
               <w:rPr>
                 <w:rStyle w:val="Hyperlink"/>
@@ -3569,7 +3921,7 @@
                 <w:noProof/>
                 <w:webHidden/>
               </w:rPr>
-              <w:instrText xml:space="preserve"> PAGEREF _Toc414555256 \h </w:instrText>
+              <w:instrText xml:space="preserve"> PAGEREF _Toc414562689 \h </w:instrText>
             </w:r>
             <w:r>
               <w:rPr>
@@ -3589,7 +3941,7 @@
                 <w:noProof/>
                 <w:webHidden/>
               </w:rPr>
-              <w:t>13</w:t>
+              <w:t>14</w:t>
             </w:r>
             <w:r>
               <w:rPr>
@@ -3614,7 +3966,7 @@
               <w:lang w:eastAsia="en-GB"/>
             </w:rPr>
           </w:pPr>
-          <w:hyperlink w:anchor="_Toc414555257" w:history="1">
+          <w:hyperlink w:anchor="_Toc414562690" w:history="1">
             <w:r>
               <w:rPr>
                 <w:rStyle w:val="Hyperlink"/>
@@ -3657,7 +4009,7 @@
                 <w:noProof/>
                 <w:webHidden/>
               </w:rPr>
-              <w:instrText xml:space="preserve"> PAGEREF _Toc414555257 \h </w:instrText>
+              <w:instrText xml:space="preserve"> PAGEREF _Toc414562690 \h </w:instrText>
             </w:r>
             <w:r>
               <w:rPr>
@@ -3677,7 +4029,7 @@
                 <w:noProof/>
                 <w:webHidden/>
               </w:rPr>
-              <w:t>13</w:t>
+              <w:t>14</w:t>
             </w:r>
             <w:r>
               <w:rPr>
@@ -3702,7 +4054,7 @@
               <w:lang w:eastAsia="en-GB"/>
             </w:rPr>
           </w:pPr>
-          <w:hyperlink w:anchor="_Toc414555258" w:history="1">
+          <w:hyperlink w:anchor="_Toc414562691" w:history="1">
             <w:r>
               <w:rPr>
                 <w:rStyle w:val="Hyperlink"/>
@@ -3745,7 +4097,7 @@
                 <w:noProof/>
                 <w:webHidden/>
               </w:rPr>
-              <w:instrText xml:space="preserve"> PAGEREF _Toc414555258 \h </w:instrText>
+              <w:instrText xml:space="preserve"> PAGEREF _Toc414562691 \h </w:instrText>
             </w:r>
             <w:r>
               <w:rPr>
@@ -3765,7 +4117,7 @@
                 <w:noProof/>
                 <w:webHidden/>
               </w:rPr>
-              <w:t>13</w:t>
+              <w:t>14</w:t>
             </w:r>
             <w:r>
               <w:rPr>
@@ -3790,7 +4142,7 @@
               <w:lang w:eastAsia="en-GB"/>
             </w:rPr>
           </w:pPr>
-          <w:hyperlink w:anchor="_Toc414555259" w:history="1">
+          <w:hyperlink w:anchor="_Toc414562692" w:history="1">
             <w:r>
               <w:rPr>
                 <w:rStyle w:val="Hyperlink"/>
@@ -3833,7 +4185,7 @@
                 <w:noProof/>
                 <w:webHidden/>
               </w:rPr>
-              <w:instrText xml:space="preserve"> PAGEREF _Toc414555259 \h </w:instrText>
+              <w:instrText xml:space="preserve"> PAGEREF _Toc414562692 \h </w:instrText>
             </w:r>
             <w:r>
               <w:rPr>
@@ -3853,7 +4205,7 @@
                 <w:noProof/>
                 <w:webHidden/>
               </w:rPr>
-              <w:t>13</w:t>
+              <w:t>14</w:t>
             </w:r>
             <w:r>
               <w:rPr>
@@ -3878,7 +4230,7 @@
               <w:lang w:eastAsia="en-GB"/>
             </w:rPr>
           </w:pPr>
-          <w:hyperlink w:anchor="_Toc414555260" w:history="1">
+          <w:hyperlink w:anchor="_Toc414562693" w:history="1">
             <w:r>
               <w:rPr>
                 <w:rStyle w:val="Hyperlink"/>
@@ -3921,7 +4273,7 @@
                 <w:noProof/>
                 <w:webHidden/>
               </w:rPr>
-              <w:instrText xml:space="preserve"> PAGEREF _Toc414555260 \h </w:instrText>
+              <w:instrText xml:space="preserve"> PAGEREF _Toc414562693 \h </w:instrText>
             </w:r>
             <w:r>
               <w:rPr>
@@ -3941,7 +4293,7 @@
                 <w:noProof/>
                 <w:webHidden/>
               </w:rPr>
-              <w:t>14</w:t>
+              <w:t>15</w:t>
             </w:r>
             <w:r>
               <w:rPr>
@@ -3966,7 +4318,7 @@
               <w:lang w:eastAsia="en-GB"/>
             </w:rPr>
           </w:pPr>
-          <w:hyperlink w:anchor="_Toc414555261" w:history="1">
+          <w:hyperlink w:anchor="_Toc414562694" w:history="1">
             <w:r>
               <w:rPr>
                 <w:rStyle w:val="Hyperlink"/>
@@ -4009,7 +4361,7 @@
                 <w:noProof/>
                 <w:webHidden/>
               </w:rPr>
-              <w:instrText xml:space="preserve"> PAGEREF _Toc414555261 \h </w:instrText>
+              <w:instrText xml:space="preserve"> PAGEREF _Toc414562694 \h </w:instrText>
             </w:r>
             <w:r>
               <w:rPr>
@@ -4029,7 +4381,7 @@
                 <w:noProof/>
                 <w:webHidden/>
               </w:rPr>
-              <w:t>14</w:t>
+              <w:t>15</w:t>
             </w:r>
             <w:r>
               <w:rPr>
@@ -4054,7 +4406,7 @@
               <w:lang w:eastAsia="en-GB"/>
             </w:rPr>
           </w:pPr>
-          <w:hyperlink w:anchor="_Toc414555262" w:history="1">
+          <w:hyperlink w:anchor="_Toc414562695" w:history="1">
             <w:r>
               <w:rPr>
                 <w:rStyle w:val="Hyperlink"/>
@@ -4097,7 +4449,7 @@
                 <w:noProof/>
                 <w:webHidden/>
               </w:rPr>
-              <w:instrText xml:space="preserve"> PAGEREF _Toc414555262 \h </w:instrText>
+              <w:instrText xml:space="preserve"> PAGEREF _Toc414562695 \h </w:instrText>
             </w:r>
             <w:r>
               <w:rPr>
@@ -4117,7 +4469,7 @@
                 <w:noProof/>
                 <w:webHidden/>
               </w:rPr>
-              <w:t>15</w:t>
+              <w:t>16</w:t>
             </w:r>
             <w:r>
               <w:rPr>
@@ -4142,7 +4494,7 @@
               <w:lang w:eastAsia="en-GB"/>
             </w:rPr>
           </w:pPr>
-          <w:hyperlink w:anchor="_Toc414555263" w:history="1">
+          <w:hyperlink w:anchor="_Toc414562696" w:history="1">
             <w:r>
               <w:rPr>
                 <w:rStyle w:val="Hyperlink"/>
@@ -4185,7 +4537,7 @@
                 <w:noProof/>
                 <w:webHidden/>
               </w:rPr>
-              <w:instrText xml:space="preserve"> PAGEREF _Toc414555263 \h </w:instrText>
+              <w:instrText xml:space="preserve"> PAGEREF _Toc414562696 \h </w:instrText>
             </w:r>
             <w:r>
               <w:rPr>
@@ -4205,7 +4557,7 @@
                 <w:noProof/>
                 <w:webHidden/>
               </w:rPr>
-              <w:t>15</w:t>
+              <w:t>16</w:t>
             </w:r>
             <w:r>
               <w:rPr>
@@ -4230,7 +4582,7 @@
               <w:lang w:eastAsia="en-GB"/>
             </w:rPr>
           </w:pPr>
-          <w:hyperlink w:anchor="_Toc414555264" w:history="1">
+          <w:hyperlink w:anchor="_Toc414562697" w:history="1">
             <w:r>
               <w:rPr>
                 <w:rStyle w:val="Hyperlink"/>
@@ -4273,7 +4625,7 @@
                 <w:noProof/>
                 <w:webHidden/>
               </w:rPr>
-              <w:instrText xml:space="preserve"> PAGEREF _Toc414555264 \h </w:instrText>
+              <w:instrText xml:space="preserve"> PAGEREF _Toc414562697 \h </w:instrText>
             </w:r>
             <w:r>
               <w:rPr>
@@ -4293,7 +4645,7 @@
                 <w:noProof/>
                 <w:webHidden/>
               </w:rPr>
-              <w:t>15</w:t>
+              <w:t>16</w:t>
             </w:r>
             <w:r>
               <w:rPr>
@@ -4318,7 +4670,7 @@
               <w:lang w:eastAsia="en-GB"/>
             </w:rPr>
           </w:pPr>
-          <w:hyperlink w:anchor="_Toc414555265" w:history="1">
+          <w:hyperlink w:anchor="_Toc414562698" w:history="1">
             <w:r>
               <w:rPr>
                 <w:rStyle w:val="Hyperlink"/>
@@ -4361,7 +4713,7 @@
                 <w:noProof/>
                 <w:webHidden/>
               </w:rPr>
-              <w:instrText xml:space="preserve"> PAGEREF _Toc414555265 \h </w:instrText>
+              <w:instrText xml:space="preserve"> PAGEREF _Toc414562698 \h </w:instrText>
             </w:r>
             <w:r>
               <w:rPr>
@@ -4381,7 +4733,7 @@
                 <w:noProof/>
                 <w:webHidden/>
               </w:rPr>
-              <w:t>15</w:t>
+              <w:t>16</w:t>
             </w:r>
             <w:r>
               <w:rPr>
@@ -4406,7 +4758,7 @@
               <w:lang w:eastAsia="en-GB"/>
             </w:rPr>
           </w:pPr>
-          <w:hyperlink w:anchor="_Toc414555266" w:history="1">
+          <w:hyperlink w:anchor="_Toc414562699" w:history="1">
             <w:r>
               <w:rPr>
                 <w:rStyle w:val="Hyperlink"/>
@@ -4449,7 +4801,7 @@
                 <w:noProof/>
                 <w:webHidden/>
               </w:rPr>
-              <w:instrText xml:space="preserve"> PAGEREF _Toc414555266 \h </w:instrText>
+              <w:instrText xml:space="preserve"> PAGEREF _Toc414562699 \h </w:instrText>
             </w:r>
             <w:r>
               <w:rPr>
@@ -4469,7 +4821,7 @@
                 <w:noProof/>
                 <w:webHidden/>
               </w:rPr>
-              <w:t>15</w:t>
+              <w:t>16</w:t>
             </w:r>
             <w:r>
               <w:rPr>
@@ -4494,7 +4846,7 @@
               <w:lang w:eastAsia="en-GB"/>
             </w:rPr>
           </w:pPr>
-          <w:hyperlink w:anchor="_Toc414555267" w:history="1">
+          <w:hyperlink w:anchor="_Toc414562700" w:history="1">
             <w:r>
               <w:rPr>
                 <w:rStyle w:val="Hyperlink"/>
@@ -4537,7 +4889,7 @@
                 <w:noProof/>
                 <w:webHidden/>
               </w:rPr>
-              <w:instrText xml:space="preserve"> PAGEREF _Toc414555267 \h </w:instrText>
+              <w:instrText xml:space="preserve"> PAGEREF _Toc414562700 \h </w:instrText>
             </w:r>
             <w:r>
               <w:rPr>
@@ -4557,7 +4909,7 @@
                 <w:noProof/>
                 <w:webHidden/>
               </w:rPr>
-              <w:t>15</w:t>
+              <w:t>16</w:t>
             </w:r>
             <w:r>
               <w:rPr>
@@ -4582,7 +4934,7 @@
               <w:lang w:eastAsia="en-GB"/>
             </w:rPr>
           </w:pPr>
-          <w:hyperlink w:anchor="_Toc414555268" w:history="1">
+          <w:hyperlink w:anchor="_Toc414562701" w:history="1">
             <w:r>
               <w:rPr>
                 <w:rStyle w:val="Hyperlink"/>
@@ -4625,7 +4977,7 @@
                 <w:noProof/>
                 <w:webHidden/>
               </w:rPr>
-              <w:instrText xml:space="preserve"> PAGEREF _Toc414555268 \h </w:instrText>
+              <w:instrText xml:space="preserve"> PAGEREF _Toc414562701 \h </w:instrText>
             </w:r>
             <w:r>
               <w:rPr>
@@ -4645,7 +4997,7 @@
                 <w:noProof/>
                 <w:webHidden/>
               </w:rPr>
-              <w:t>15</w:t>
+              <w:t>17</w:t>
             </w:r>
             <w:r>
               <w:rPr>
@@ -4670,7 +5022,7 @@
               <w:lang w:eastAsia="en-GB"/>
             </w:rPr>
           </w:pPr>
-          <w:hyperlink w:anchor="_Toc414555269" w:history="1">
+          <w:hyperlink w:anchor="_Toc414562702" w:history="1">
             <w:r>
               <w:rPr>
                 <w:rStyle w:val="Hyperlink"/>
@@ -4713,7 +5065,7 @@
                 <w:noProof/>
                 <w:webHidden/>
               </w:rPr>
-              <w:instrText xml:space="preserve"> PAGEREF _Toc414555269 \h </w:instrText>
+              <w:instrText xml:space="preserve"> PAGEREF _Toc414562702 \h </w:instrText>
             </w:r>
             <w:r>
               <w:rPr>
@@ -4733,7 +5085,7 @@
                 <w:noProof/>
                 <w:webHidden/>
               </w:rPr>
-              <w:t>16</w:t>
+              <w:t>17</w:t>
             </w:r>
             <w:r>
               <w:rPr>
@@ -4758,7 +5110,7 @@
               <w:lang w:eastAsia="en-GB"/>
             </w:rPr>
           </w:pPr>
-          <w:hyperlink w:anchor="_Toc414555270" w:history="1">
+          <w:hyperlink w:anchor="_Toc414562703" w:history="1">
             <w:r>
               <w:rPr>
                 <w:rStyle w:val="Hyperlink"/>
@@ -4801,7 +5153,7 @@
                 <w:noProof/>
                 <w:webHidden/>
               </w:rPr>
-              <w:instrText xml:space="preserve"> PAGEREF _Toc414555270 \h </w:instrText>
+              <w:instrText xml:space="preserve"> PAGEREF _Toc414562703 \h </w:instrText>
             </w:r>
             <w:r>
               <w:rPr>
@@ -4821,7 +5173,7 @@
                 <w:noProof/>
                 <w:webHidden/>
               </w:rPr>
-              <w:t>16</w:t>
+              <w:t>17</w:t>
             </w:r>
             <w:r>
               <w:rPr>
@@ -4846,7 +5198,7 @@
               <w:lang w:eastAsia="en-GB"/>
             </w:rPr>
           </w:pPr>
-          <w:hyperlink w:anchor="_Toc414555271" w:history="1">
+          <w:hyperlink w:anchor="_Toc414562704" w:history="1">
             <w:r>
               <w:rPr>
                 <w:rStyle w:val="Hyperlink"/>
@@ -4889,7 +5241,7 @@
                 <w:noProof/>
                 <w:webHidden/>
               </w:rPr>
-              <w:instrText xml:space="preserve"> PAGEREF _Toc414555271 \h </w:instrText>
+              <w:instrText xml:space="preserve"> PAGEREF _Toc414562704 \h </w:instrText>
             </w:r>
             <w:r>
               <w:rPr>
@@ -4909,7 +5261,95 @@
                 <w:noProof/>
                 <w:webHidden/>
               </w:rPr>
-              <w:t>16</w:t>
+              <w:t>17</w:t>
+            </w:r>
+            <w:r>
+              <w:rPr>
+                <w:noProof/>
+                <w:webHidden/>
+              </w:rPr>
+              <w:fldChar w:fldCharType="end"/>
+            </w:r>
+          </w:hyperlink>
+        </w:p>
+        <w:p>
+          <w:pPr>
+            <w:pStyle w:val="TOC3"/>
+            <w:tabs>
+              <w:tab w:val="left" w:pos="1320"/>
+              <w:tab w:val="right" w:leader="dot" w:pos="8296"/>
+            </w:tabs>
+            <w:rPr>
+              <w:rFonts w:asciiTheme="minorHAnsi" w:eastAsiaTheme="minorEastAsia" w:hAnsiTheme="minorHAnsi" w:cstheme="minorBidi"/>
+              <w:noProof/>
+              <w:szCs w:val="22"/>
+              <w:lang w:eastAsia="en-GB"/>
+            </w:rPr>
+          </w:pPr>
+          <w:hyperlink w:anchor="_Toc414562705" w:history="1">
+            <w:r>
+              <w:rPr>
+                <w:rStyle w:val="Hyperlink"/>
+                <w:noProof/>
+              </w:rPr>
+              <w:t>5.1.4</w:t>
+            </w:r>
+            <w:r>
+              <w:rPr>
+                <w:rFonts w:asciiTheme="minorHAnsi" w:eastAsiaTheme="minorEastAsia" w:hAnsiTheme="minorHAnsi" w:cstheme="minorBidi"/>
+                <w:noProof/>
+                <w:szCs w:val="22"/>
+                <w:lang w:eastAsia="en-GB"/>
+              </w:rPr>
+              <w:tab/>
+            </w:r>
+            <w:r>
+              <w:rPr>
+                <w:rStyle w:val="Hyperlink"/>
+                <w:noProof/>
+              </w:rPr>
+              <w:t>Automated Testing</w:t>
+            </w:r>
+            <w:r>
+              <w:rPr>
+                <w:noProof/>
+                <w:webHidden/>
+              </w:rPr>
+              <w:tab/>
+            </w:r>
+            <w:r>
+              <w:rPr>
+                <w:noProof/>
+                <w:webHidden/>
+              </w:rPr>
+              <w:fldChar w:fldCharType="begin"/>
+            </w:r>
+            <w:r>
+              <w:rPr>
+                <w:noProof/>
+                <w:webHidden/>
+              </w:rPr>
+              <w:instrText xml:space="preserve"> PAGEREF _Toc414562705 \h </w:instrText>
+            </w:r>
+            <w:r>
+              <w:rPr>
+                <w:noProof/>
+                <w:webHidden/>
+              </w:rPr>
+            </w:r>
+            <w:r>
+              <w:rPr>
+                <w:noProof/>
+                <w:webHidden/>
+              </w:rPr>
+              <w:fldChar w:fldCharType="separate"/>
+            </w:r>
+            <w:r>
+              <w:rPr>
+                <w:noProof/>
+                <w:webHidden/>
+              </w:rPr>
+              <w:t>17</w:t>
             </w:r>
             <w:r>
               <w:rPr>
@@ -4934,7 +5374,7 @@
               <w:lang w:eastAsia="en-GB"/>
             </w:rPr>
           </w:pPr>
-          <w:hyperlink w:anchor="_Toc414555272" w:history="1">
+          <w:hyperlink w:anchor="_Toc414562706" w:history="1">
             <w:r>
               <w:rPr>
                 <w:rStyle w:val="Hyperlink"/>
@@ -4977,7 +5417,7 @@
                 <w:noProof/>
                 <w:webHidden/>
               </w:rPr>
-              <w:instrText xml:space="preserve"> PAGEREF _Toc414555272 \h </w:instrText>
+              <w:instrText xml:space="preserve"> PAGEREF _Toc414562706 \h </w:instrText>
             </w:r>
             <w:r>
               <w:rPr>
@@ -4997,7 +5437,7 @@
                 <w:noProof/>
                 <w:webHidden/>
               </w:rPr>
-              <w:t>16</w:t>
+              <w:t>18</w:t>
             </w:r>
             <w:r>
               <w:rPr>
@@ -5022,7 +5462,7 @@
               <w:lang w:eastAsia="en-GB"/>
             </w:rPr>
           </w:pPr>
-          <w:hyperlink w:anchor="_Toc414555273" w:history="1">
+          <w:hyperlink w:anchor="_Toc414562707" w:history="1">
             <w:r>
               <w:rPr>
                 <w:rStyle w:val="Hyperlink"/>
@@ -5065,7 +5505,7 @@
                 <w:noProof/>
                 <w:webHidden/>
               </w:rPr>
-              <w:instrText xml:space="preserve"> PAGEREF _Toc414555273 \h </w:instrText>
+              <w:instrText xml:space="preserve"> PAGEREF _Toc414562707 \h </w:instrText>
             </w:r>
             <w:r>
               <w:rPr>
@@ -5085,7 +5525,7 @@
                 <w:noProof/>
                 <w:webHidden/>
               </w:rPr>
-              <w:t>16</w:t>
+              <w:t>18</w:t>
             </w:r>
             <w:r>
               <w:rPr>
@@ -5110,7 +5550,7 @@
               <w:lang w:eastAsia="en-GB"/>
             </w:rPr>
           </w:pPr>
-          <w:hyperlink w:anchor="_Toc414555274" w:history="1">
+          <w:hyperlink w:anchor="_Toc414562708" w:history="1">
             <w:r>
               <w:rPr>
                 <w:rStyle w:val="Hyperlink"/>
@@ -5153,7 +5593,7 @@
                 <w:noProof/>
                 <w:webHidden/>
               </w:rPr>
-              <w:instrText xml:space="preserve"> PAGEREF _Toc414555274 \h </w:instrText>
+              <w:instrText xml:space="preserve"> PAGEREF _Toc414562708 \h </w:instrText>
             </w:r>
             <w:r>
               <w:rPr>
@@ -5173,7 +5613,7 @@
                 <w:noProof/>
                 <w:webHidden/>
               </w:rPr>
-              <w:t>16</w:t>
+              <w:t>18</w:t>
             </w:r>
             <w:r>
               <w:rPr>
@@ -5198,7 +5638,7 @@
               <w:lang w:eastAsia="en-GB"/>
             </w:rPr>
           </w:pPr>
-          <w:hyperlink w:anchor="_Toc414555275" w:history="1">
+          <w:hyperlink w:anchor="_Toc414562709" w:history="1">
             <w:r>
               <w:rPr>
                 <w:rStyle w:val="Hyperlink"/>
@@ -5241,7 +5681,7 @@
                 <w:noProof/>
                 <w:webHidden/>
               </w:rPr>
-              <w:instrText xml:space="preserve"> PAGEREF _Toc414555275 \h </w:instrText>
+              <w:instrText xml:space="preserve"> PAGEREF _Toc414562709 \h </w:instrText>
             </w:r>
             <w:r>
               <w:rPr>
@@ -5261,7 +5701,7 @@
                 <w:noProof/>
                 <w:webHidden/>
               </w:rPr>
-              <w:t>16</w:t>
+              <w:t>18</w:t>
             </w:r>
             <w:r>
               <w:rPr>
@@ -5286,7 +5726,7 @@
               <w:lang w:eastAsia="en-GB"/>
             </w:rPr>
           </w:pPr>
-          <w:hyperlink w:anchor="_Toc414555276" w:history="1">
+          <w:hyperlink w:anchor="_Toc414562710" w:history="1">
             <w:r>
               <w:rPr>
                 <w:rStyle w:val="Hyperlink"/>
@@ -5329,7 +5769,7 @@
                 <w:noProof/>
                 <w:webHidden/>
               </w:rPr>
-              <w:instrText xml:space="preserve"> PAGEREF _Toc414555276 \h </w:instrText>
+              <w:instrText xml:space="preserve"> PAGEREF _Toc414562710 \h </w:instrText>
             </w:r>
             <w:r>
               <w:rPr>
@@ -5349,7 +5789,7 @@
                 <w:noProof/>
                 <w:webHidden/>
               </w:rPr>
-              <w:t>17</w:t>
+              <w:t>18</w:t>
             </w:r>
             <w:r>
               <w:rPr>
@@ -5374,7 +5814,7 @@
               <w:lang w:eastAsia="en-GB"/>
             </w:rPr>
           </w:pPr>
-          <w:hyperlink w:anchor="_Toc414555277" w:history="1">
+          <w:hyperlink w:anchor="_Toc414562711" w:history="1">
             <w:r>
               <w:rPr>
                 <w:rStyle w:val="Hyperlink"/>
@@ -5417,7 +5857,7 @@
                 <w:noProof/>
                 <w:webHidden/>
               </w:rPr>
-              <w:instrText xml:space="preserve"> PAGEREF _Toc414555277 \h </w:instrText>
+              <w:instrText xml:space="preserve"> PAGEREF _Toc414562711 \h </w:instrText>
             </w:r>
             <w:r>
               <w:rPr>
@@ -5437,7 +5877,7 @@
                 <w:noProof/>
                 <w:webHidden/>
               </w:rPr>
-              <w:t>17</w:t>
+              <w:t>18</w:t>
             </w:r>
             <w:r>
               <w:rPr>
@@ -5462,7 +5902,7 @@
               <w:lang w:eastAsia="en-GB"/>
             </w:rPr>
           </w:pPr>
-          <w:hyperlink w:anchor="_Toc414555278" w:history="1">
+          <w:hyperlink w:anchor="_Toc414562712" w:history="1">
             <w:r>
               <w:rPr>
                 <w:rStyle w:val="Hyperlink"/>
@@ -5505,7 +5945,7 @@
                 <w:noProof/>
                 <w:webHidden/>
               </w:rPr>
-              <w:instrText xml:space="preserve"> PAGEREF _Toc414555278 \h </w:instrText>
+              <w:instrText xml:space="preserve"> PAGEREF _Toc414562712 \h </w:instrText>
             </w:r>
             <w:r>
               <w:rPr>
@@ -5525,7 +5965,7 @@
                 <w:noProof/>
                 <w:webHidden/>
               </w:rPr>
-              <w:t>17</w:t>
+              <w:t>18</w:t>
             </w:r>
             <w:r>
               <w:rPr>
@@ -5550,7 +5990,7 @@
               <w:lang w:eastAsia="en-GB"/>
             </w:rPr>
           </w:pPr>
-          <w:hyperlink w:anchor="_Toc414555279" w:history="1">
+          <w:hyperlink w:anchor="_Toc414562713" w:history="1">
             <w:r>
               <w:rPr>
                 <w:rStyle w:val="Hyperlink"/>
@@ -5593,7 +6033,7 @@
                 <w:noProof/>
                 <w:webHidden/>
               </w:rPr>
-              <w:instrText xml:space="preserve"> PAGEREF _Toc414555279 \h </w:instrText>
+              <w:instrText xml:space="preserve"> PAGEREF _Toc414562713 \h </w:instrText>
             </w:r>
             <w:r>
               <w:rPr>
@@ -5613,7 +6053,7 @@
                 <w:noProof/>
                 <w:webHidden/>
               </w:rPr>
-              <w:t>17</w:t>
+              <w:t>19</w:t>
             </w:r>
             <w:r>
               <w:rPr>
@@ -5638,7 +6078,7 @@
               <w:lang w:eastAsia="en-GB"/>
             </w:rPr>
           </w:pPr>
-          <w:hyperlink w:anchor="_Toc414555280" w:history="1">
+          <w:hyperlink w:anchor="_Toc414562714" w:history="1">
             <w:r>
               <w:rPr>
                 <w:rStyle w:val="Hyperlink"/>
@@ -5681,7 +6121,7 @@
                 <w:noProof/>
                 <w:webHidden/>
               </w:rPr>
-              <w:instrText xml:space="preserve"> PAGEREF _Toc414555280 \h </w:instrText>
+              <w:instrText xml:space="preserve"> PAGEREF _Toc414562714 \h </w:instrText>
             </w:r>
             <w:r>
               <w:rPr>
@@ -5701,7 +6141,7 @@
                 <w:noProof/>
                 <w:webHidden/>
               </w:rPr>
-              <w:t>17</w:t>
+              <w:t>19</w:t>
             </w:r>
             <w:r>
               <w:rPr>
@@ -5726,7 +6166,7 @@
               <w:lang w:eastAsia="en-GB"/>
             </w:rPr>
           </w:pPr>
-          <w:hyperlink w:anchor="_Toc414555281" w:history="1">
+          <w:hyperlink w:anchor="_Toc414562715" w:history="1">
             <w:r>
               <w:rPr>
                 <w:rStyle w:val="Hyperlink"/>
@@ -5769,7 +6209,7 @@
                 <w:noProof/>
                 <w:webHidden/>
               </w:rPr>
-              <w:instrText xml:space="preserve"> PAGEREF _Toc414555281 \h </w:instrText>
+              <w:instrText xml:space="preserve"> PAGEREF _Toc414562715 \h </w:instrText>
             </w:r>
             <w:r>
               <w:rPr>
@@ -5789,7 +6229,7 @@
                 <w:noProof/>
                 <w:webHidden/>
               </w:rPr>
-              <w:t>17</w:t>
+              <w:t>19</w:t>
             </w:r>
             <w:r>
               <w:rPr>
@@ -5814,7 +6254,7 @@
               <w:lang w:eastAsia="en-GB"/>
             </w:rPr>
           </w:pPr>
-          <w:hyperlink w:anchor="_Toc414555282" w:history="1">
+          <w:hyperlink w:anchor="_Toc414562716" w:history="1">
             <w:r>
               <w:rPr>
                 <w:rStyle w:val="Hyperlink"/>
@@ -5857,7 +6297,7 @@
                 <w:noProof/>
                 <w:webHidden/>
               </w:rPr>
-              <w:instrText xml:space="preserve"> PAGEREF _Toc414555282 \h </w:instrText>
+              <w:instrText xml:space="preserve"> PAGEREF _Toc414562716 \h </w:instrText>
             </w:r>
             <w:r>
               <w:rPr>
@@ -5877,7 +6317,7 @@
                 <w:noProof/>
                 <w:webHidden/>
               </w:rPr>
-              <w:t>19</w:t>
+              <w:t>20</w:t>
             </w:r>
             <w:r>
               <w:rPr>
@@ -5902,7 +6342,7 @@
               <w:lang w:eastAsia="en-GB"/>
             </w:rPr>
           </w:pPr>
-          <w:hyperlink w:anchor="_Toc414555283" w:history="1">
+          <w:hyperlink w:anchor="_Toc414562717" w:history="1">
             <w:r>
               <w:rPr>
                 <w:rStyle w:val="Hyperlink"/>
@@ -5945,7 +6385,7 @@
                 <w:noProof/>
                 <w:webHidden/>
               </w:rPr>
-              <w:instrText xml:space="preserve"> PAGEREF _Toc414555283 \h </w:instrText>
+              <w:instrText xml:space="preserve"> PAGEREF _Toc414562717 \h </w:instrText>
             </w:r>
             <w:r>
               <w:rPr>
@@ -5965,7 +6405,7 @@
                 <w:noProof/>
                 <w:webHidden/>
               </w:rPr>
-              <w:t>20</w:t>
+              <w:t>21</w:t>
             </w:r>
             <w:r>
               <w:rPr>
@@ -6020,7 +6460,7 @@
         <w:pStyle w:val="Heading1"/>
         <w:spacing w:line="276" w:lineRule="auto"/>
       </w:pPr>
-      <w:bookmarkStart w:id="9" w:name="_Toc414555224"/>
+      <w:bookmarkStart w:id="9" w:name="_Toc414562653"/>
       <w:r>
         <w:lastRenderedPageBreak/>
         <w:t>Introduction</w:t>
@@ -6032,7 +6472,7 @@
         <w:pStyle w:val="Heading2"/>
         <w:spacing w:line="276" w:lineRule="auto"/>
       </w:pPr>
-      <w:bookmarkStart w:id="10" w:name="_Toc414555225"/>
+      <w:bookmarkStart w:id="10" w:name="_Toc414562654"/>
       <w:r>
         <w:t>Project Aim</w:t>
       </w:r>
@@ -6068,7 +6508,7 @@
         <w:pStyle w:val="Heading2"/>
         <w:spacing w:line="276" w:lineRule="auto"/>
       </w:pPr>
-      <w:bookmarkStart w:id="11" w:name="_Toc414555226"/>
+      <w:bookmarkStart w:id="11" w:name="_Toc414562655"/>
       <w:r>
         <w:t>Challenges</w:t>
       </w:r>
@@ -6090,7 +6530,7 @@
         <w:pStyle w:val="Heading3"/>
         <w:spacing w:line="276" w:lineRule="auto"/>
       </w:pPr>
-      <w:bookmarkStart w:id="12" w:name="_Toc414555227"/>
+      <w:bookmarkStart w:id="12" w:name="_Toc414562656"/>
       <w:r>
         <w:t>Subjectivity of Music</w:t>
       </w:r>
@@ -6114,7 +6554,7 @@
         <w:pStyle w:val="Heading2"/>
         <w:spacing w:line="276" w:lineRule="auto"/>
       </w:pPr>
-      <w:bookmarkStart w:id="13" w:name="_Toc414555228"/>
+      <w:bookmarkStart w:id="13" w:name="_Toc414562657"/>
       <w:r>
         <w:t>Structure of this Document</w:t>
       </w:r>
@@ -6139,7 +6579,7 @@
         <w:pStyle w:val="Heading3"/>
         <w:spacing w:line="276" w:lineRule="auto"/>
       </w:pPr>
-      <w:bookmarkStart w:id="14" w:name="_Toc414555229"/>
+      <w:bookmarkStart w:id="14" w:name="_Toc414562658"/>
       <w:r>
         <w:t>Section 2 – Research</w:t>
       </w:r>
@@ -6178,7 +6618,7 @@
         <w:pStyle w:val="Heading3"/>
         <w:spacing w:line="276" w:lineRule="auto"/>
       </w:pPr>
-      <w:bookmarkStart w:id="15" w:name="_Toc414555230"/>
+      <w:bookmarkStart w:id="15" w:name="_Toc414562659"/>
       <w:r>
         <w:t>Section 3 –</w:t>
       </w:r>
@@ -6212,7 +6652,7 @@
         <w:pStyle w:val="Heading3"/>
         <w:spacing w:line="276" w:lineRule="auto"/>
       </w:pPr>
-      <w:bookmarkStart w:id="16" w:name="_Toc414555231"/>
+      <w:bookmarkStart w:id="16" w:name="_Toc414562660"/>
       <w:r>
         <w:t xml:space="preserve">Section 4 – </w:t>
       </w:r>
@@ -6240,7 +6680,7 @@
         <w:pStyle w:val="Heading3"/>
         <w:spacing w:line="276" w:lineRule="auto"/>
       </w:pPr>
-      <w:bookmarkStart w:id="17" w:name="_Toc414555232"/>
+      <w:bookmarkStart w:id="17" w:name="_Toc414562661"/>
       <w:r>
         <w:t>Section 5 – System Validation</w:t>
       </w:r>
@@ -6265,7 +6705,7 @@
         <w:pStyle w:val="Heading3"/>
         <w:spacing w:line="276" w:lineRule="auto"/>
       </w:pPr>
-      <w:bookmarkStart w:id="18" w:name="_Toc414555233"/>
+      <w:bookmarkStart w:id="18" w:name="_Toc414562662"/>
       <w:r>
         <w:t>Section 6 – Project Plan</w:t>
       </w:r>
@@ -6290,7 +6730,7 @@
         <w:pStyle w:val="Heading3"/>
         <w:spacing w:line="276" w:lineRule="auto"/>
       </w:pPr>
-      <w:bookmarkStart w:id="19" w:name="_Toc414555234"/>
+      <w:bookmarkStart w:id="19" w:name="_Toc414562663"/>
       <w:r>
         <w:lastRenderedPageBreak/>
         <w:t>Section 7 - Conclusion</w:t>
@@ -6324,7 +6764,7 @@
         <w:pStyle w:val="Heading1"/>
         <w:spacing w:line="276" w:lineRule="auto"/>
       </w:pPr>
-      <w:bookmarkStart w:id="20" w:name="_Toc414555235"/>
+      <w:bookmarkStart w:id="20" w:name="_Toc414562664"/>
       <w:r>
         <w:t>Research</w:t>
       </w:r>
@@ -6336,7 +6776,7 @@
         <w:spacing w:line="276" w:lineRule="auto"/>
       </w:pPr>
       <w:bookmarkStart w:id="21" w:name="_Toc406104940"/>
-      <w:bookmarkStart w:id="22" w:name="_Toc414555236"/>
+      <w:bookmarkStart w:id="22" w:name="_Toc414562665"/>
       <w:r>
         <w:t>Alternative E</w:t>
       </w:r>
@@ -6430,7 +6870,7 @@
         <w:jc w:val="both"/>
       </w:pPr>
       <w:bookmarkStart w:id="23" w:name="_Toc406104941"/>
-      <w:bookmarkStart w:id="24" w:name="_Toc414555237"/>
+      <w:bookmarkStart w:id="24" w:name="_Toc414562666"/>
       <w:r>
         <w:t>SensMe</w:t>
       </w:r>
@@ -6516,7 +6956,7 @@
         <w:jc w:val="both"/>
       </w:pPr>
       <w:bookmarkStart w:id="25" w:name="_Toc406104942"/>
-      <w:bookmarkStart w:id="26" w:name="_Toc414555238"/>
+      <w:bookmarkStart w:id="26" w:name="_Toc414562667"/>
       <w:r>
         <w:t>Moodagent</w:t>
       </w:r>
@@ -6545,7 +6985,7 @@
         <w:spacing w:line="276" w:lineRule="auto"/>
       </w:pPr>
       <w:bookmarkStart w:id="27" w:name="_Toc406104943"/>
-      <w:bookmarkStart w:id="28" w:name="_Toc414555239"/>
+      <w:bookmarkStart w:id="28" w:name="_Toc414562668"/>
       <w:r>
         <w:t>StereoMood</w:t>
       </w:r>
@@ -6573,6 +7013,7 @@
           <w:id w:val="593057035"/>
           <w:citation/>
         </w:sdtPr>
+        <w:sdtEndPr/>
         <w:sdtContent>
           <w:r>
             <w:fldChar w:fldCharType="begin"/>
@@ -6604,7 +7045,7 @@
         <w:spacing w:line="276" w:lineRule="auto"/>
       </w:pPr>
       <w:bookmarkStart w:id="29" w:name="_Toc406104944"/>
-      <w:bookmarkStart w:id="30" w:name="_Toc414555240"/>
+      <w:bookmarkStart w:id="30" w:name="_Toc414562669"/>
       <w:r>
         <w:t>Feature Matrix</w:t>
       </w:r>
@@ -6887,7 +7328,7 @@
         <w:pStyle w:val="Heading2"/>
         <w:spacing w:line="276" w:lineRule="auto"/>
       </w:pPr>
-      <w:bookmarkStart w:id="31" w:name="_Toc414555241"/>
+      <w:bookmarkStart w:id="31" w:name="_Toc414562670"/>
       <w:r>
         <w:t xml:space="preserve">Technologies </w:t>
       </w:r>
@@ -6916,7 +7357,7 @@
         <w:spacing w:line="276" w:lineRule="auto"/>
       </w:pPr>
       <w:bookmarkStart w:id="32" w:name="_Toc406104946"/>
-      <w:bookmarkStart w:id="33" w:name="_Toc414555242"/>
+      <w:bookmarkStart w:id="33" w:name="_Toc414562671"/>
       <w:r>
         <w:t>Mobile Development Platform(s)</w:t>
       </w:r>
@@ -6994,6 +7435,7 @@
           <w:id w:val="76103347"/>
           <w:citation/>
         </w:sdtPr>
+        <w:sdtEndPr/>
         <w:sdtContent>
           <w:r>
             <w:fldChar w:fldCharType="begin"/>
@@ -7133,19 +7575,453 @@
         <w:pStyle w:val="Heading3"/>
         <w:spacing w:line="276" w:lineRule="auto"/>
       </w:pPr>
-      <w:bookmarkStart w:id="34" w:name="_Toc414555243"/>
+      <w:bookmarkStart w:id="34" w:name="_Toc414562672"/>
       <w:r>
         <w:t>Database</w:t>
       </w:r>
+      <w:r>
+        <w:t xml:space="preserve"> Selection</w:t>
+      </w:r>
       <w:bookmarkEnd w:id="34"/>
     </w:p>
     <w:p>
       <w:pPr>
+        <w:rPr>
+          <w:lang w:val="en-IE"/>
+        </w:rPr>
+      </w:pPr>
+      <w:r>
+        <w:rPr>
+          <w:lang w:val="en-IE"/>
+        </w:rPr>
+        <w:t>In the planning stages it was decided that two databases were needed for this project; one for the web service and one for the Windows upload client, with a possible third</w:t>
+      </w:r>
+      <w:r>
+        <w:rPr>
+          <w:lang w:val="en-IE"/>
+        </w:rPr>
+        <w:t xml:space="preserve"> should the settings facilities provided by the mobile platform not be sufficient to store the information required by the client.</w:t>
+      </w:r>
+    </w:p>
+    <w:p>
+      <w:pPr>
+        <w:pStyle w:val="Heading4"/>
+        <w:rPr>
+          <w:lang w:val="en-IE"/>
+        </w:rPr>
+      </w:pPr>
+      <w:r>
+        <w:rPr>
+          <w:lang w:val="en-IE"/>
+        </w:rPr>
+        <w:t>NoSQL Databases</w:t>
+      </w:r>
+    </w:p>
+    <w:p>
+      <w:pPr>
+        <w:rPr>
+          <w:lang w:val="en-IE"/>
+        </w:rPr>
+      </w:pPr>
+      <w:r>
+        <w:rPr>
+          <w:lang w:val="en-IE"/>
+        </w:rPr>
+        <w:t>In recent years NoSQL (Not Only SQL) databases have seen an upturn in interest and adoption. One such database system is MongoDB.</w:t>
+      </w:r>
+      <w:r>
+        <w:rPr>
+          <w:lang w:val="en-IE"/>
+        </w:rPr>
+        <w:t xml:space="preserve"> MongoDB is, according to its website </w:t>
+      </w:r>
+      <w:sdt>
+        <w:sdtPr>
+          <w:rPr>
+            <w:lang w:val="en-IE"/>
+          </w:rPr>
+          <w:id w:val="1821761929"/>
+          <w:citation/>
+        </w:sdtPr>
+        <w:sdtEndPr/>
+        <w:sdtContent>
+          <w:r>
+            <w:rPr>
+              <w:lang w:val="en-IE"/>
+            </w:rPr>
+            <w:fldChar w:fldCharType="begin"/>
+          </w:r>
+          <w:r>
+            <w:rPr>
+              <w:lang w:val="en-IE"/>
+            </w:rPr>
+            <w:instrText xml:space="preserve"> CITATION Mon13 \l 6153 </w:instrText>
+          </w:r>
+          <w:r>
+            <w:rPr>
+              <w:lang w:val="en-IE"/>
+            </w:rPr>
+            <w:fldChar w:fldCharType="separate"/>
+          </w:r>
+          <w:r>
+            <w:rPr>
+              <w:noProof/>
+              <w:lang w:val="en-IE"/>
+            </w:rPr>
+            <w:t>[3]</w:t>
+          </w:r>
+          <w:r>
+            <w:rPr>
+              <w:lang w:val="en-IE"/>
+            </w:rPr>
+            <w:fldChar w:fldCharType="end"/>
+          </w:r>
+        </w:sdtContent>
+      </w:sdt>
+      <w:r>
+        <w:rPr>
+          <w:lang w:val="en-IE"/>
+        </w:rPr>
+        <w:t xml:space="preserve">, </w:t>
+      </w:r>
+      <w:r>
+        <w:rPr>
+          <w:lang w:val="en-IE"/>
+        </w:rPr>
+        <w:t xml:space="preserve">“a </w:t>
+      </w:r>
+      <w:r>
+        <w:rPr>
+          <w:lang w:val="en-IE"/>
+        </w:rPr>
+        <w:t>document database that provides high performance, high availability, and easy scalability</w:t>
+      </w:r>
+      <w:r>
+        <w:rPr>
+          <w:lang w:val="en-IE"/>
+        </w:rPr>
+        <w:t>”</w:t>
+      </w:r>
+      <w:r>
+        <w:rPr>
+          <w:lang w:val="en-IE"/>
+        </w:rPr>
+        <w:t>.</w:t>
+      </w:r>
+      <w:r>
+        <w:rPr>
+          <w:lang w:val="en-IE"/>
+        </w:rPr>
+        <w:t xml:space="preserve"> Rather than interacting with this database using SQL, the developer or DBA instead uses mongo’s built in functions, such as find</w:t>
+      </w:r>
+      <w:r>
+        <w:rPr>
+          <w:lang w:val="en-IE"/>
+        </w:rPr>
+        <w:t xml:space="preserve">, </w:t>
+      </w:r>
+      <w:proofErr w:type="spellStart"/>
+      <w:r>
+        <w:rPr>
+          <w:lang w:val="en-IE"/>
+        </w:rPr>
+        <w:t>findOne</w:t>
+      </w:r>
+      <w:proofErr w:type="spellEnd"/>
+      <w:r>
+        <w:rPr>
+          <w:lang w:val="en-IE"/>
+        </w:rPr>
+        <w:t xml:space="preserve"> and insert</w:t>
+      </w:r>
+      <w:r>
+        <w:rPr>
+          <w:lang w:val="en-IE"/>
+        </w:rPr>
+        <w:t>.</w:t>
+      </w:r>
+    </w:p>
+    <w:p>
+      <w:pPr>
+        <w:rPr>
+          <w:lang w:val="en-IE"/>
+        </w:rPr>
+      </w:pPr>
+      <w:r>
+        <w:rPr>
+          <w:lang w:val="en-IE"/>
+        </w:rPr>
+        <w:t>Moving from a relational database to a NoSQL database such as MongoDB can prove a challenge to users used to the concept of joins</w:t>
+      </w:r>
+      <w:r>
+        <w:rPr>
+          <w:lang w:val="en-IE"/>
+        </w:rPr>
+        <w:t>.</w:t>
+      </w:r>
+    </w:p>
+    <w:p>
+      <w:pPr>
+        <w:pStyle w:val="Heading4"/>
+        <w:rPr>
+          <w:lang w:val="en-IE"/>
+        </w:rPr>
+      </w:pPr>
+      <w:r>
+        <w:rPr>
+          <w:lang w:val="en-IE"/>
+        </w:rPr>
+        <w:t>Open Source Relational Database Systems</w:t>
+      </w:r>
+    </w:p>
+    <w:p>
+      <w:pPr>
+        <w:rPr>
+          <w:lang w:val="en-IE"/>
+        </w:rPr>
+      </w:pPr>
+      <w:r>
+        <w:rPr>
+          <w:lang w:val="en-IE"/>
+        </w:rPr>
+        <w:t xml:space="preserve">A more traditional data storage route is that of the Relational Database Management System (RDBMS). </w:t>
+      </w:r>
+    </w:p>
+    <w:p>
+      <w:r>
+        <w:rPr>
+          <w:lang w:val="en-IE"/>
+        </w:rPr>
+        <w:t>PostgreSQL offers some advantages over MySQL</w:t>
+      </w:r>
+      <w:r>
+        <w:rPr>
+          <w:lang w:val="en-IE"/>
+        </w:rPr>
+        <w:t xml:space="preserve">, one such advantage is </w:t>
+      </w:r>
+      <w:r>
+        <w:t>its support of multiple</w:t>
+      </w:r>
+      <w:sdt>
+        <w:sdtPr>
+          <w:id w:val="1995450241"/>
+          <w:citation/>
+        </w:sdtPr>
+        <w:sdtEndPr/>
+        <w:sdtContent>
+          <w:r>
+            <w:fldChar w:fldCharType="begin"/>
+          </w:r>
+          <w:r>
+            <w:instrText xml:space="preserve"> CITATION postgresPL \l 6153 </w:instrText>
+          </w:r>
+          <w:r>
+            <w:fldChar w:fldCharType="separate"/>
+          </w:r>
+          <w:r>
+            <w:rPr>
+              <w:noProof/>
+            </w:rPr>
+            <w:t xml:space="preserve"> [4]</w:t>
+          </w:r>
+          <w:r>
+            <w:fldChar w:fldCharType="end"/>
+          </w:r>
+        </w:sdtContent>
+      </w:sdt>
+      <w:r>
+        <w:t xml:space="preserve"> procedural languages for the development of stored procedures and triggers, including python, and Java using a third party plugin</w:t>
+      </w:r>
+      <w:r>
+        <w:t xml:space="preserve">. </w:t>
+      </w:r>
+    </w:p>
+    <w:p>
+      <w:pPr>
+        <w:rPr>
+          <w:lang w:val="en-IE"/>
+        </w:rPr>
+      </w:pPr>
+      <w:r>
+        <w:t>Another advantage is that PostgreSQL offers many datatypes not found in its open source competitors, such as a JSON type for inserting and querying data found in Java Script Object Notation blocks.</w:t>
+      </w:r>
+    </w:p>
+    <w:p>
+      <w:pPr>
+        <w:rPr>
+          <w:lang w:val="en-IE"/>
+        </w:rPr>
+      </w:pPr>
+    </w:p>
+    <w:p>
+      <w:pPr>
+        <w:pStyle w:val="Heading4"/>
+        <w:rPr>
+          <w:lang w:val="en-IE"/>
+        </w:rPr>
+      </w:pPr>
+      <w:r>
+        <w:rPr>
+          <w:lang w:val="en-IE"/>
+        </w:rPr>
+        <w:t>Conclusion</w:t>
+      </w:r>
+    </w:p>
+    <w:p>
+      <w:pPr>
+        <w:rPr>
+          <w:lang w:val="en-IE"/>
+        </w:rPr>
+      </w:pPr>
+      <w:r>
+        <w:rPr>
+          <w:lang w:val="en-IE"/>
+        </w:rPr>
+        <w:t xml:space="preserve">It was concluded that a relational database be used on both the upload application and the web service. This was the case for the web service as much of the data to be stored by the service was thought to be of a relational nature, and it was seen to </w:t>
+      </w:r>
+    </w:p>
+    <w:p>
+      <w:pPr>
+        <w:rPr>
+          <w:lang w:val="en-IE"/>
+        </w:rPr>
+      </w:pPr>
+    </w:p>
+    <w:p>
+      <w:pPr>
+        <w:pStyle w:val="Heading3"/>
+      </w:pPr>
+      <w:bookmarkStart w:id="35" w:name="_Toc414562673"/>
+      <w:r>
+        <w:t>Version Control Selection</w:t>
+      </w:r>
+      <w:bookmarkEnd w:id="35"/>
+    </w:p>
+    <w:p>
+      <w:pPr>
+        <w:rPr>
+          <w:lang w:val="en-IE"/>
+        </w:rPr>
+      </w:pPr>
+      <w:r>
+        <w:rPr>
+          <w:lang w:val="en-IE"/>
+        </w:rPr>
+        <w:t>Version control is an invaluable tool for software developers</w:t>
+      </w:r>
+    </w:p>
+    <w:p>
+      <w:pPr>
+        <w:pStyle w:val="Heading4"/>
+        <w:rPr>
+          <w:lang w:val="en-IE"/>
+        </w:rPr>
+      </w:pPr>
+      <w:r>
+        <w:rPr>
+          <w:lang w:val="en-IE"/>
+        </w:rPr>
+        <w:t>Distributed Version Control vs Centralized Version Control</w:t>
+      </w:r>
+    </w:p>
+    <w:p>
+      <w:pPr>
+        <w:rPr>
+          <w:lang w:val="en-IE"/>
+        </w:rPr>
+      </w:pPr>
+      <w:r>
+        <w:rPr>
+          <w:lang w:val="en-IE"/>
+        </w:rPr>
+        <w:t>There are two prevailing styles of Source Control systems</w:t>
+      </w:r>
+      <w:r>
+        <w:rPr>
+          <w:lang w:val="en-IE"/>
+        </w:rPr>
+        <w:t>: Distributed and Centralized</w:t>
+      </w:r>
+      <w:r>
+        <w:rPr>
+          <w:lang w:val="en-IE"/>
+        </w:rPr>
+        <w:t>.</w:t>
+      </w:r>
+    </w:p>
+    <w:p>
+      <w:pPr>
+        <w:pStyle w:val="Heading4"/>
+        <w:rPr>
+          <w:lang w:val="en-IE"/>
+        </w:rPr>
+      </w:pPr>
+      <w:r>
+        <w:rPr>
+          <w:lang w:val="en-IE"/>
+        </w:rPr>
+        <w:t>Conclusion</w:t>
+      </w:r>
+    </w:p>
+    <w:p>
+      <w:pPr>
+        <w:rPr>
+          <w:lang w:val="en-IE"/>
+        </w:rPr>
+      </w:pPr>
+      <w:r>
+        <w:rPr>
+          <w:lang w:val="en-IE"/>
+        </w:rPr>
+        <w:t>It was decided to use the git version control system due to the features it provides above that of SVN outlined above, as well as an existing familiarity with this particular tool.</w:t>
+      </w:r>
+      <w:r>
+        <w:rPr>
+          <w:lang w:val="en-IE"/>
+        </w:rPr>
+        <w:t xml:space="preserve"> GitHub was chosen to remotely host the </w:t>
+      </w:r>
+      <w:r>
+        <w:rPr>
+          <w:lang w:val="en-IE"/>
+        </w:rPr>
+        <w:t>code repository for the project as it provides very useful f</w:t>
+      </w:r>
+      <w:r>
+        <w:rPr>
+          <w:lang w:val="en-IE"/>
+        </w:rPr>
+        <w:t>eatures such as issue tracking, as well as private repositories, five of which are free for use by students</w:t>
+      </w:r>
+      <w:r>
+        <w:rPr>
+          <w:lang w:val="en-IE"/>
+        </w:rPr>
+        <w:t xml:space="preserve"> for educational purposes</w:t>
+      </w:r>
+      <w:r>
+        <w:rPr>
+          <w:lang w:val="en-IE"/>
+        </w:rPr>
+        <w:t>.</w:t>
+      </w:r>
+    </w:p>
+    <w:p>
+      <w:pPr>
+        <w:rPr>
+          <w:lang w:val="en-IE"/>
+        </w:rPr>
+      </w:pPr>
+    </w:p>
+    <w:p>
+      <w:pPr>
         <w:pStyle w:val="Heading2"/>
         <w:spacing w:line="276" w:lineRule="auto"/>
       </w:pPr>
-      <w:bookmarkStart w:id="35" w:name="_Toc414555244"/>
-      <w:r>
+      <w:bookmarkStart w:id="36" w:name="_Toc414562674"/>
+      <w:r>
+        <w:lastRenderedPageBreak/>
         <w:t xml:space="preserve">Relationship </w:t>
       </w:r>
       <w:r>
@@ -7154,7 +8030,7 @@
       <w:r>
         <w:t xml:space="preserve"> Music and Mood</w:t>
       </w:r>
-      <w:bookmarkEnd w:id="35"/>
+      <w:bookmarkEnd w:id="36"/>
     </w:p>
     <w:p>
       <w:pPr>
@@ -7164,25 +8040,129 @@
           <w:lang w:val="en-IE"/>
         </w:rPr>
       </w:pPr>
-      <w:bookmarkStart w:id="36" w:name="_Toc414555245"/>
+      <w:bookmarkStart w:id="37" w:name="_Toc414562675"/>
       <w:r>
         <w:rPr>
           <w:lang w:val="en-IE"/>
         </w:rPr>
         <w:t>Extracting Relevant Features from Music</w:t>
       </w:r>
-      <w:bookmarkEnd w:id="36"/>
+      <w:bookmarkEnd w:id="37"/>
+    </w:p>
+    <w:p>
+      <w:r>
+        <w:rPr>
+          <w:lang w:val="en-IE"/>
+        </w:rPr>
+        <w:t xml:space="preserve">Music Information Retrieval (MIR) is the </w:t>
+      </w:r>
+      <w:r>
+        <w:t>study of extracting information from the characteristics of music and is a widely researched area</w:t>
+      </w:r>
+      <w:r>
+        <w:t xml:space="preserve"> in both computer science as well as</w:t>
+      </w:r>
+      <w:r>
+        <w:t xml:space="preserve"> music studies and psychology</w:t>
+      </w:r>
+      <w:r>
+        <w:t>.</w:t>
+      </w:r>
+      <w:r>
+        <w:t xml:space="preserve"> Information extracted from the </w:t>
+      </w:r>
+    </w:p>
+    <w:p>
+      <w:pPr>
+        <w:pStyle w:val="Heading3"/>
+      </w:pPr>
+      <w:bookmarkStart w:id="38" w:name="_Toc414562676"/>
+      <w:r>
+        <w:t xml:space="preserve">ISMIR </w:t>
+      </w:r>
+      <w:r>
+        <w:t>Conference</w:t>
+      </w:r>
+      <w:bookmarkEnd w:id="38"/>
+    </w:p>
+    <w:p>
+      <w:pPr>
+        <w:rPr>
+          <w:lang w:val="en-IE"/>
+        </w:rPr>
+      </w:pPr>
+      <w:r>
+        <w:rPr>
+          <w:lang w:val="en-IE"/>
+        </w:rPr>
+        <w:t>The International Society for Music Information Retrieval is “</w:t>
+      </w:r>
+      <w:r>
+        <w:rPr>
+          <w:lang w:val="en-IE"/>
+        </w:rPr>
+        <w:t>a non-profit organisation which, among other things, oversees the organisation of the ISMIR Conference. The ISMIR conference is held annually and is the world's leading research forum on processing, searching, organising and accessing music-related data.</w:t>
+      </w:r>
+      <w:r>
+        <w:rPr>
+          <w:lang w:val="en-IE"/>
+        </w:rPr>
+        <w:t xml:space="preserve">” </w:t>
+      </w:r>
+      <w:sdt>
+        <w:sdtPr>
+          <w:rPr>
+            <w:lang w:val="en-IE"/>
+          </w:rPr>
+          <w:id w:val="567233150"/>
+          <w:citation/>
+        </w:sdtPr>
+        <w:sdtEndPr/>
+        <w:sdtContent>
+          <w:r>
+            <w:rPr>
+              <w:lang w:val="en-IE"/>
+            </w:rPr>
+            <w:fldChar w:fldCharType="begin"/>
+          </w:r>
+          <w:r>
+            <w:rPr>
+              <w:lang w:val="en-IE"/>
+            </w:rPr>
+            <w:instrText xml:space="preserve"> CITATION ISM14 \l 6153 </w:instrText>
+          </w:r>
+          <w:r>
+            <w:rPr>
+              <w:lang w:val="en-IE"/>
+            </w:rPr>
+            <w:fldChar w:fldCharType="separate"/>
+          </w:r>
+          <w:r>
+            <w:rPr>
+              <w:noProof/>
+              <w:lang w:val="en-IE"/>
+            </w:rPr>
+            <w:t>[5]</w:t>
+          </w:r>
+          <w:r>
+            <w:rPr>
+              <w:lang w:val="en-IE"/>
+            </w:rPr>
+            <w:fldChar w:fldCharType="end"/>
+          </w:r>
+        </w:sdtContent>
+      </w:sdt>
     </w:p>
     <w:p>
       <w:pPr>
         <w:pStyle w:val="Heading1"/>
         <w:spacing w:line="276" w:lineRule="auto"/>
       </w:pPr>
-      <w:bookmarkStart w:id="37" w:name="_Toc414555246"/>
+      <w:bookmarkStart w:id="39" w:name="_Toc414562677"/>
       <w:r>
         <w:t>Design</w:t>
       </w:r>
-      <w:bookmarkEnd w:id="37"/>
+      <w:bookmarkEnd w:id="39"/>
     </w:p>
     <w:p>
       <w:pPr>
@@ -7192,24 +8172,24 @@
           <w:lang w:val="en-IE"/>
         </w:rPr>
       </w:pPr>
-      <w:bookmarkStart w:id="38" w:name="_Toc414555247"/>
+      <w:bookmarkStart w:id="40" w:name="_Toc414562678"/>
       <w:r>
         <w:rPr>
           <w:lang w:val="en-IE"/>
         </w:rPr>
         <w:t>UI Design</w:t>
       </w:r>
-      <w:bookmarkEnd w:id="38"/>
+      <w:bookmarkEnd w:id="40"/>
     </w:p>
     <w:p>
       <w:pPr>
         <w:pStyle w:val="Heading3"/>
       </w:pPr>
-      <w:bookmarkStart w:id="39" w:name="_Toc414555248"/>
+      <w:bookmarkStart w:id="41" w:name="_Toc414562679"/>
       <w:r>
         <w:t>Logo</w:t>
       </w:r>
-      <w:bookmarkEnd w:id="39"/>
+      <w:bookmarkEnd w:id="41"/>
     </w:p>
     <w:p>
       <w:pPr>
@@ -7229,6 +8209,88 @@
         </w:rPr>
         <w:t xml:space="preserve"> </w:t>
       </w:r>
+      <w:r>
+        <w:rPr>
+          <w:lang w:val="en-IE"/>
+        </w:rPr>
+        <w:t xml:space="preserve">The website </w:t>
+      </w:r>
+      <w:proofErr w:type="spellStart"/>
+      <w:r>
+        <w:rPr>
+          <w:lang w:val="en-IE"/>
+        </w:rPr>
+        <w:t>fiverr</w:t>
+      </w:r>
+      <w:proofErr w:type="spellEnd"/>
+      <w:sdt>
+        <w:sdtPr>
+          <w:rPr>
+            <w:lang w:val="en-IE"/>
+          </w:rPr>
+          <w:id w:val="91742669"/>
+          <w:citation/>
+        </w:sdtPr>
+        <w:sdtEndPr/>
+        <w:sdtContent>
+          <w:r>
+            <w:rPr>
+              <w:lang w:val="en-IE"/>
+            </w:rPr>
+            <w:fldChar w:fldCharType="begin"/>
+          </w:r>
+          <w:r>
+            <w:rPr>
+              <w:lang w:val="en-IE"/>
+            </w:rPr>
+            <w:instrText xml:space="preserve"> CITATION Fiv15 \l 6153 </w:instrText>
+          </w:r>
+          <w:r>
+            <w:rPr>
+              <w:lang w:val="en-IE"/>
+            </w:rPr>
+            <w:fldChar w:fldCharType="separate"/>
+          </w:r>
+          <w:r>
+            <w:rPr>
+              <w:noProof/>
+              <w:lang w:val="en-IE"/>
+            </w:rPr>
+            <w:t xml:space="preserve"> </w:t>
+          </w:r>
+          <w:r>
+            <w:rPr>
+              <w:noProof/>
+              <w:lang w:val="en-IE"/>
+            </w:rPr>
+            <w:t>[6]</w:t>
+          </w:r>
+          <w:r>
+            <w:rPr>
+              <w:lang w:val="en-IE"/>
+            </w:rPr>
+            <w:fldChar w:fldCharType="end"/>
+          </w:r>
+        </w:sdtContent>
+      </w:sdt>
+      <w:r>
+        <w:rPr>
+          <w:lang w:val="en-IE"/>
+        </w:rPr>
+        <w:t xml:space="preserve"> was used to contract a designer to design a logo which could be used on the login screen of the application, as well as the icon used on the application launcher to identify the application</w:t>
+      </w:r>
+      <w:r>
+        <w:rPr>
+          <w:lang w:val="en-IE"/>
+        </w:rPr>
+        <w:t>.</w:t>
+      </w:r>
+      <w:r>
+        <w:rPr>
+          <w:lang w:val="en-IE"/>
+        </w:rPr>
+        <w:t xml:space="preserve"> </w:t>
+      </w:r>
     </w:p>
     <w:p>
       <w:pPr>
@@ -7242,11 +8304,11 @@
         <w:pStyle w:val="Heading3"/>
         <w:spacing w:line="276" w:lineRule="auto"/>
       </w:pPr>
-      <w:bookmarkStart w:id="40" w:name="_Toc414555249"/>
+      <w:bookmarkStart w:id="42" w:name="_Toc414562680"/>
       <w:r>
         <w:t>Representing Mood</w:t>
       </w:r>
-      <w:bookmarkEnd w:id="40"/>
+      <w:bookmarkEnd w:id="42"/>
     </w:p>
     <w:p>
       <w:pPr>
@@ -7331,6 +8393,7 @@
           <w:id w:val="993447785"/>
           <w:citation/>
         </w:sdtPr>
+        <w:sdtEndPr/>
         <w:sdtContent>
           <w:r>
             <w:rPr>
@@ -7355,7 +8418,7 @@
               <w:noProof/>
               <w:lang w:val="en-IE"/>
             </w:rPr>
-            <w:t>[3]</w:t>
+            <w:t>[7]</w:t>
           </w:r>
           <w:r>
             <w:rPr>
@@ -7377,12 +8440,14 @@
         </w:rPr>
         <w:t xml:space="preserve">Black, which was described as “indefinite”, was selected for use in this project due to its </w:t>
       </w:r>
+      <w:proofErr w:type="spellStart"/>
       <w:r>
         <w:rPr>
           <w:lang w:val="en-IE"/>
         </w:rPr>
         <w:t>achromaticity</w:t>
       </w:r>
+      <w:proofErr w:type="spellEnd"/>
       <w:r>
         <w:rPr>
           <w:lang w:val="en-IE"/>
@@ -7436,14 +8501,41 @@
           <w:lang w:val="en-IE"/>
         </w:rPr>
       </w:pPr>
-      <w:bookmarkStart w:id="41" w:name="_Toc414555250"/>
-      <w:r>
-        <w:rPr>
-          <w:lang w:val="en-IE"/>
-        </w:rPr>
+      <w:bookmarkStart w:id="43" w:name="_Toc414562681"/>
+      <w:r>
+        <w:rPr>
+          <w:lang w:val="en-IE"/>
+        </w:rPr>
+        <w:lastRenderedPageBreak/>
         <w:t>Technical Architecture</w:t>
       </w:r>
-      <w:bookmarkEnd w:id="41"/>
+      <w:bookmarkEnd w:id="43"/>
+    </w:p>
+    <w:p>
+      <w:pPr>
+        <w:pStyle w:val="Heading3"/>
+      </w:pPr>
+      <w:bookmarkStart w:id="44" w:name="_Toc414562682"/>
+      <w:r>
+        <w:t>Previous Technical Designs</w:t>
+      </w:r>
+      <w:bookmarkEnd w:id="44"/>
+    </w:p>
+    <w:p>
+      <w:pPr>
+        <w:pStyle w:val="Heading3"/>
+      </w:pPr>
+      <w:bookmarkStart w:id="45" w:name="_Toc414562683"/>
+      <w:r>
+        <w:t>Choice of Three-T</w:t>
+      </w:r>
+      <w:r>
+        <w:t>ier</w:t>
+      </w:r>
+      <w:r>
+        <w:t xml:space="preserve"> Architecture</w:t>
+      </w:r>
+      <w:bookmarkEnd w:id="45"/>
     </w:p>
     <w:p>
       <w:pPr>
@@ -7462,13 +8554,12 @@
       <w:pPr>
         <w:keepNext/>
       </w:pPr>
-      <w:bookmarkStart w:id="42" w:name="_Toc406104953"/>
+      <w:bookmarkStart w:id="46" w:name="_Toc406104953"/>
       <w:r>
         <w:rPr>
           <w:noProof/>
           <w:lang w:eastAsia="en-GB"/>
         </w:rPr>
-        <w:lastRenderedPageBreak/>
         <w:drawing>
           <wp:inline distT="0" distB="0" distL="0" distR="0" wp14:anchorId="05BB3B20" wp14:editId="0D70B449">
             <wp:extent cx="5274310" cy="3404870"/>
@@ -7511,7 +8602,7 @@
           </wp:inline>
         </w:drawing>
       </w:r>
-      <w:bookmarkEnd w:id="42"/>
+      <w:bookmarkEnd w:id="46"/>
     </w:p>
     <w:p>
       <w:pPr>
@@ -7520,7 +8611,7 @@
           <w:lang w:val="en-IE"/>
         </w:rPr>
       </w:pPr>
-      <w:bookmarkStart w:id="43" w:name="_Toc414553053"/>
+      <w:bookmarkStart w:id="47" w:name="_Toc414553053"/>
       <w:r>
         <w:t xml:space="preserve">Figure </w:t>
       </w:r>
@@ -7548,20 +8639,56 @@
       <w:r>
         <w:t>Technical Architecture Diagram</w:t>
       </w:r>
-      <w:bookmarkEnd w:id="43"/>
-    </w:p>
-    <w:p>
-      <w:pPr>
-        <w:spacing w:line="276" w:lineRule="auto"/>
-        <w:rPr>
-          <w:lang w:val="en-IE"/>
-        </w:rPr>
-      </w:pPr>
-      <w:r>
-        <w:rPr>
-          <w:lang w:val="en-IE"/>
-        </w:rPr>
-        <w:t xml:space="preserve"> </w:t>
+      <w:bookmarkEnd w:id="47"/>
+    </w:p>
+    <w:p>
+      <w:pPr>
+        <w:spacing w:line="276" w:lineRule="auto"/>
+        <w:rPr>
+          <w:lang w:val="en-IE"/>
+        </w:rPr>
+      </w:pPr>
+      <w:r>
+        <w:rPr>
+          <w:lang w:val="en-IE"/>
+        </w:rPr>
+        <w:t xml:space="preserve">An influencing factor in the choice to separate the music analysis from the client was that by having the analysis </w:t>
+      </w:r>
+      <w:r>
+        <w:rPr>
+          <w:lang w:val="en-IE"/>
+        </w:rPr>
+        <w:t>algorithms and the resulting analysis data reside on the server</w:t>
+      </w:r>
+      <w:r>
+        <w:rPr>
+          <w:lang w:val="en-IE"/>
+        </w:rPr>
+        <w:t xml:space="preserve"> as opposed to the client, the initial analysis of a track only had to be performed once; subsequent </w:t>
+      </w:r>
+      <w:r>
+        <w:rPr>
+          <w:lang w:val="en-IE"/>
+        </w:rPr>
+        <w:t xml:space="preserve">uploads of the same track could be discarded and the previous analysis and file </w:t>
+      </w:r>
+      <w:r>
+        <w:rPr>
+          <w:lang w:val="en-IE"/>
+        </w:rPr>
+        <w:t xml:space="preserve">could </w:t>
+      </w:r>
+      <w:r>
+        <w:rPr>
+          <w:lang w:val="en-IE"/>
+        </w:rPr>
+        <w:t>be used.</w:t>
+      </w:r>
+      <w:r>
+        <w:rPr>
+          <w:lang w:val="en-IE"/>
+        </w:rPr>
+        <w:t xml:space="preserve"> This also means that the users can provide feedback on the analysis of a particular track which would improve the quality of track selection relative to mood for all users with that track in future.</w:t>
       </w:r>
     </w:p>
     <w:p>
@@ -7571,34 +8698,61 @@
           <w:lang w:val="en-IE"/>
         </w:rPr>
       </w:pPr>
-      <w:bookmarkStart w:id="44" w:name="_Toc414555251"/>
+      <w:bookmarkStart w:id="48" w:name="_Toc414562684"/>
       <w:r>
         <w:rPr>
           <w:lang w:val="en-IE"/>
         </w:rPr>
         <w:t>Methodologies</w:t>
       </w:r>
-      <w:bookmarkEnd w:id="44"/>
+      <w:bookmarkEnd w:id="48"/>
     </w:p>
     <w:p>
       <w:pPr>
         <w:pStyle w:val="Heading3"/>
       </w:pPr>
-      <w:bookmarkStart w:id="45" w:name="_Toc414555252"/>
+      <w:bookmarkStart w:id="49" w:name="_Toc414562685"/>
       <w:r>
         <w:t>Use of Source Control</w:t>
       </w:r>
-      <w:bookmarkEnd w:id="45"/>
+      <w:bookmarkEnd w:id="49"/>
+    </w:p>
+    <w:p>
+      <w:pPr>
+        <w:rPr>
+          <w:lang w:val="en-IE"/>
+        </w:rPr>
+      </w:pPr>
+      <w:r>
+        <w:rPr>
+          <w:lang w:val="en-IE"/>
+        </w:rPr>
+        <w:t xml:space="preserve">Source control played an integral </w:t>
+      </w:r>
+      <w:proofErr w:type="gramStart"/>
+      <w:r>
+        <w:rPr>
+          <w:lang w:val="en-IE"/>
+        </w:rPr>
+        <w:t>part  in</w:t>
+      </w:r>
+      <w:proofErr w:type="gramEnd"/>
+      <w:r>
+        <w:rPr>
+          <w:lang w:val="en-IE"/>
+        </w:rPr>
+        <w:t xml:space="preserve"> the development of this project.</w:t>
+      </w:r>
     </w:p>
     <w:p>
       <w:pPr>
         <w:pStyle w:val="Heading3"/>
       </w:pPr>
-      <w:bookmarkStart w:id="46" w:name="_Toc414555253"/>
+      <w:bookmarkStart w:id="50" w:name="_Toc414562686"/>
       <w:r>
         <w:t>Adhering to Coding Guidelines/Standards</w:t>
       </w:r>
-      <w:bookmarkEnd w:id="46"/>
+      <w:bookmarkEnd w:id="50"/>
     </w:p>
     <w:p>
       <w:pPr>
@@ -7659,6 +8813,7 @@
           <w:id w:val="1846659790"/>
           <w:citation/>
         </w:sdtPr>
+        <w:sdtEndPr/>
         <w:sdtContent>
           <w:r>
             <w:rPr>
@@ -7683,7 +8838,7 @@
               <w:noProof/>
               <w:lang w:val="en-IE"/>
             </w:rPr>
-            <w:t>[4]</w:t>
+            <w:t>[8]</w:t>
           </w:r>
           <w:r>
             <w:rPr>
@@ -7717,7 +8872,21 @@
         <w:rPr>
           <w:lang w:val="en-IE"/>
         </w:rPr>
-        <w:t xml:space="preserve">PEP 257, Docstring Conventions </w:t>
+        <w:t xml:space="preserve">PEP 257, </w:t>
+      </w:r>
+      <w:proofErr w:type="spellStart"/>
+      <w:r>
+        <w:rPr>
+          <w:lang w:val="en-IE"/>
+        </w:rPr>
+        <w:t>Docstring</w:t>
+      </w:r>
+      <w:proofErr w:type="spellEnd"/>
+      <w:r>
+        <w:rPr>
+          <w:lang w:val="en-IE"/>
+        </w:rPr>
+        <w:t xml:space="preserve"> Conventions </w:t>
       </w:r>
       <w:sdt>
         <w:sdtPr>
@@ -7727,6 +8896,7 @@
           <w:id w:val="-1800445146"/>
           <w:citation/>
         </w:sdtPr>
+        <w:sdtEndPr/>
         <w:sdtContent>
           <w:r>
             <w:rPr>
@@ -7751,7 +8921,7 @@
               <w:noProof/>
               <w:lang w:val="en-IE"/>
             </w:rPr>
-            <w:t>[5]</w:t>
+            <w:t>[9]</w:t>
           </w:r>
           <w:r>
             <w:rPr>
@@ -7773,6 +8943,7 @@
         <w:rPr>
           <w:lang w:val="en-IE"/>
         </w:rPr>
+        <w:lastRenderedPageBreak/>
         <w:t>C# Coding Conventions</w:t>
       </w:r>
     </w:p>
@@ -7788,11 +8959,11 @@
         <w:pStyle w:val="Heading1"/>
         <w:spacing w:line="276" w:lineRule="auto"/>
       </w:pPr>
-      <w:bookmarkStart w:id="47" w:name="_Toc414555254"/>
+      <w:bookmarkStart w:id="51" w:name="_Toc414562687"/>
       <w:r>
         <w:t>Architecture and Development</w:t>
       </w:r>
-      <w:bookmarkEnd w:id="47"/>
+      <w:bookmarkEnd w:id="51"/>
     </w:p>
     <w:p>
       <w:pPr>
@@ -7895,34 +9066,245 @@
       <w:pPr>
         <w:pStyle w:val="Heading2"/>
       </w:pPr>
-      <w:bookmarkStart w:id="48" w:name="_Toc414555255"/>
+      <w:bookmarkStart w:id="52" w:name="_Toc414562688"/>
+      <w:r>
+        <w:t>Programming Languages Employed</w:t>
+      </w:r>
+      <w:bookmarkEnd w:id="52"/>
+    </w:p>
+    <w:p>
+      <w:pPr>
+        <w:keepNext/>
+      </w:pPr>
+    </w:p>
+    <w:p>
+      <w:pPr>
+        <w:pStyle w:val="Heading2"/>
+        <w:spacing w:line="276" w:lineRule="auto"/>
+      </w:pPr>
+      <w:bookmarkStart w:id="53" w:name="_Toc414562689"/>
+      <w:r>
+        <w:t>Devel</w:t>
+      </w:r>
+      <w:r>
+        <w:t>op</w:t>
+      </w:r>
+      <w:r>
+        <w:t>ment Environment</w:t>
+      </w:r>
+      <w:bookmarkEnd w:id="53"/>
+    </w:p>
+    <w:p>
+      <w:pPr>
+        <w:pStyle w:val="Heading4"/>
+        <w:spacing w:line="276" w:lineRule="auto"/>
+      </w:pPr>
+      <w:r>
+        <w:t>IDE and Text Editors</w:t>
+      </w:r>
+    </w:p>
+    <w:p>
+      <w:pPr>
+        <w:spacing w:line="276" w:lineRule="auto"/>
+      </w:pPr>
+      <w:r>
+        <w:t xml:space="preserve">Three editors were used in the development of this project: Visual Studio for the Windows upload client, </w:t>
+      </w:r>
+    </w:p>
+    <w:p>
+      <w:pPr>
+        <w:pStyle w:val="Heading4"/>
+        <w:spacing w:line="276" w:lineRule="auto"/>
+      </w:pPr>
+      <w:r>
+        <w:t>Version Control</w:t>
+      </w:r>
+    </w:p>
+    <w:p>
+      <w:pPr>
+        <w:spacing w:line="276" w:lineRule="auto"/>
+      </w:pPr>
+      <w:r>
+        <w:t>Git was used for version control as discussed in the Methodology subsecti</w:t>
+      </w:r>
+      <w:r>
+        <w:t>on of the previous section. GitH</w:t>
+      </w:r>
+      <w:r>
+        <w:t>ub was chosen for the remote hosting of the repository. A privat</w:t>
+      </w:r>
+      <w:r>
+        <w:t>e repository was used during on</w:t>
+      </w:r>
+      <w:r>
+        <w:t xml:space="preserve">going development but this will be made public after submission. </w:t>
+      </w:r>
+    </w:p>
+    <w:p>
+      <w:pPr>
+        <w:pStyle w:val="Heading3"/>
+        <w:spacing w:line="276" w:lineRule="auto"/>
+      </w:pPr>
+      <w:bookmarkStart w:id="54" w:name="_Toc414562690"/>
+      <w:r>
+        <w:t>Language / Framework</w:t>
+      </w:r>
+      <w:bookmarkEnd w:id="54"/>
+    </w:p>
+    <w:p>
+      <w:pPr>
+        <w:spacing w:line="276" w:lineRule="auto"/>
+      </w:pPr>
+      <w:r>
+        <w:t xml:space="preserve">It was decided to use the Python programming language to implement the web service along with Flask  ‘micro-framework’ to handle common web application tasks such as </w:t>
+      </w:r>
+      <w:r>
+        <w:t>handling http requests as well as forming and sending http responses to these request. Additional features of Flask used in the web service included its session handling.</w:t>
+      </w:r>
+    </w:p>
+    <w:p>
+      <w:pPr>
+        <w:pStyle w:val="Heading3"/>
+        <w:spacing w:line="276" w:lineRule="auto"/>
+      </w:pPr>
+      <w:bookmarkStart w:id="55" w:name="_Toc414562691"/>
+      <w:r>
+        <w:t>Database</w:t>
+      </w:r>
+      <w:bookmarkEnd w:id="55"/>
+    </w:p>
+    <w:p>
+      <w:pPr>
+        <w:spacing w:line="276" w:lineRule="auto"/>
+      </w:pPr>
+      <w:proofErr w:type="spellStart"/>
+      <w:r>
+        <w:t>Postgresql</w:t>
+      </w:r>
+      <w:proofErr w:type="spellEnd"/>
+      <w:r>
+        <w:t xml:space="preserve"> was the database used for the web service</w:t>
+      </w:r>
+      <w:r>
+        <w:t>.</w:t>
+      </w:r>
+      <w:r>
+        <w:t xml:space="preserve"> A development database was configured on a headless Debian Virtual Machine.</w:t>
+      </w:r>
+      <w:r>
+        <w:t xml:space="preserve"> </w:t>
+      </w:r>
+    </w:p>
+    <w:p>
+      <w:pPr>
+        <w:pStyle w:val="Heading3"/>
+        <w:spacing w:line="276" w:lineRule="auto"/>
+      </w:pPr>
+      <w:bookmarkStart w:id="56" w:name="_Toc414562692"/>
+      <w:r>
+        <w:t>Development Virtual Machine</w:t>
+      </w:r>
+      <w:bookmarkEnd w:id="56"/>
+    </w:p>
+    <w:p>
+      <w:pPr>
+        <w:spacing w:line="276" w:lineRule="auto"/>
+      </w:pPr>
+      <w:r>
+        <w:t xml:space="preserve">A virtual machine was created on Oracle’s </w:t>
+      </w:r>
+      <w:proofErr w:type="spellStart"/>
+      <w:r>
+        <w:t>Virtualbox</w:t>
+      </w:r>
+      <w:proofErr w:type="spellEnd"/>
+      <w:r>
+        <w:t xml:space="preserve"> virtualisation software and was configured to mimic the production environment as well as possible. This included installing the apache webserver and </w:t>
+      </w:r>
+      <w:proofErr w:type="spellStart"/>
+      <w:r>
+        <w:t>postgresql</w:t>
+      </w:r>
+      <w:proofErr w:type="spellEnd"/>
+      <w:r>
+        <w:t xml:space="preserve"> database engine as well as all other software found on the production server. This was done in order to minimize the changes that needed to be made in a production environment due to differences between the Windows development environment and the Debian GNU/Linux production</w:t>
+      </w:r>
+      <w:r>
+        <w:t xml:space="preserve"> environment.</w:t>
+      </w:r>
+    </w:p>
+    <w:p>
+      <w:pPr>
+        <w:spacing w:line="276" w:lineRule="auto"/>
+      </w:pPr>
+      <w:r>
+        <w:t xml:space="preserve">This also allowed the development database to be installed, offering a separation between it and the production database. This allowed mistakes </w:t>
+      </w:r>
+      <w:r>
+        <w:t>that</w:t>
+      </w:r>
+      <w:r>
+        <w:t xml:space="preserve"> were made during </w:t>
+      </w:r>
       <w:r>
         <w:lastRenderedPageBreak/>
-        <w:t>Programming Languages Employed</w:t>
-      </w:r>
-      <w:bookmarkEnd w:id="48"/>
-    </w:p>
-    <w:p>
-      <w:pPr>
-        <w:keepNext/>
-      </w:pPr>
-    </w:p>
-    <w:p>
-      <w:pPr>
-        <w:pStyle w:val="Heading2"/>
-        <w:spacing w:line="276" w:lineRule="auto"/>
-      </w:pPr>
-      <w:bookmarkStart w:id="49" w:name="_Toc414555256"/>
-      <w:r>
-        <w:t>Devel</w:t>
-      </w:r>
-      <w:r>
-        <w:t>op</w:t>
-      </w:r>
-      <w:r>
-        <w:t>ment Environment</w:t>
-      </w:r>
-      <w:bookmarkEnd w:id="49"/>
+        <w:t>development to have no effect on the running production snapshot at that particular point in time.</w:t>
+      </w:r>
+    </w:p>
+    <w:p>
+      <w:pPr>
+        <w:spacing w:line="276" w:lineRule="auto"/>
+      </w:pPr>
+      <w:r>
+        <w:t>Using a virtual machine also allowed transferring the development environment from one computer to another with ease. This proved extremely useful when a computer developed a fault and had to be replaced midway through this project.</w:t>
+      </w:r>
+    </w:p>
+    <w:p>
+      <w:pPr>
+        <w:spacing w:line="276" w:lineRule="auto"/>
+      </w:pPr>
+    </w:p>
+    <w:p>
+      <w:pPr>
+        <w:pStyle w:val="Heading3"/>
+        <w:spacing w:line="276" w:lineRule="auto"/>
+      </w:pPr>
+      <w:bookmarkStart w:id="57" w:name="_Toc414562693"/>
+      <w:r>
+        <w:t>Operating System</w:t>
+      </w:r>
+      <w:bookmarkEnd w:id="57"/>
+      <w:r>
+        <w:t xml:space="preserve"> </w:t>
+      </w:r>
+    </w:p>
+    <w:p>
+      <w:pPr>
+        <w:spacing w:line="276" w:lineRule="auto"/>
+      </w:pPr>
+      <w:r>
+        <w:t xml:space="preserve">Windows was the primary development environment for all three components </w:t>
+      </w:r>
+      <w:r>
+        <w:t xml:space="preserve">primarily due to an existing familiarity and access to a Windows machine. Another reason for the use of Windows to develop on was the requirement of the Upload Client to run on Windows; </w:t>
+      </w:r>
+      <w:r>
+        <w:t xml:space="preserve">using </w:t>
+      </w:r>
+      <w:r>
+        <w:t xml:space="preserve">the platform it runs on simplifies development. </w:t>
+      </w:r>
+    </w:p>
+    <w:p>
+      <w:pPr>
+        <w:pStyle w:val="Heading3"/>
+        <w:spacing w:line="276" w:lineRule="auto"/>
+      </w:pPr>
+      <w:bookmarkStart w:id="58" w:name="_Toc414562694"/>
+      <w:r>
+        <w:t>Deployment</w:t>
+      </w:r>
+      <w:bookmarkEnd w:id="58"/>
     </w:p>
     <w:p>
       <w:pPr>
@@ -7930,199 +9312,8 @@
         <w:spacing w:line="276" w:lineRule="auto"/>
       </w:pPr>
       <w:r>
-        <w:t>IDE and Text Editors</w:t>
-      </w:r>
-    </w:p>
-    <w:p>
-      <w:pPr>
-        <w:spacing w:line="276" w:lineRule="auto"/>
-      </w:pPr>
-      <w:r>
-        <w:t xml:space="preserve">Three editors were used in the development of this project: Visual Studio for the Windows upload client, </w:t>
-      </w:r>
-    </w:p>
-    <w:p>
-      <w:pPr>
-        <w:pStyle w:val="Heading4"/>
-        <w:spacing w:line="276" w:lineRule="auto"/>
-      </w:pPr>
-      <w:r>
-        <w:t>Version Control</w:t>
-      </w:r>
-    </w:p>
-    <w:p>
-      <w:pPr>
-        <w:spacing w:line="276" w:lineRule="auto"/>
-      </w:pPr>
-      <w:r>
-        <w:t>Git was used for version control as discussed in the Methodology subsecti</w:t>
-      </w:r>
-      <w:r>
-        <w:t>on of the previous section. GitH</w:t>
-      </w:r>
-      <w:r>
-        <w:t>ub was chosen for the remote hosting of the repository. A privat</w:t>
-      </w:r>
-      <w:r>
-        <w:t>e repository was used during on</w:t>
-      </w:r>
-      <w:r>
-        <w:t xml:space="preserve">going development but this will be made public after submission. </w:t>
-      </w:r>
-    </w:p>
-    <w:p>
-      <w:pPr>
-        <w:pStyle w:val="Heading3"/>
-        <w:spacing w:line="276" w:lineRule="auto"/>
-      </w:pPr>
-      <w:bookmarkStart w:id="50" w:name="_Toc414555257"/>
-      <w:r>
-        <w:t>Language / Framework</w:t>
-      </w:r>
-      <w:bookmarkEnd w:id="50"/>
-    </w:p>
-    <w:p>
-      <w:pPr>
-        <w:spacing w:line="276" w:lineRule="auto"/>
-      </w:pPr>
-      <w:r>
-        <w:t xml:space="preserve">It was decided to use the Python programming language to implement the web service along with Flask  ‘micro-framework’ to handle common web application tasks such as </w:t>
-      </w:r>
-      <w:r>
-        <w:t>handling http requests as well as forming and sending http responses to these request. Additional features of Flask used in the web service included its session handling.</w:t>
-      </w:r>
-    </w:p>
-    <w:p>
-      <w:pPr>
-        <w:pStyle w:val="Heading3"/>
-        <w:spacing w:line="276" w:lineRule="auto"/>
-      </w:pPr>
-      <w:bookmarkStart w:id="51" w:name="_Toc414555258"/>
-      <w:r>
-        <w:t>Database</w:t>
-      </w:r>
-      <w:bookmarkEnd w:id="51"/>
-    </w:p>
-    <w:p>
-      <w:pPr>
-        <w:spacing w:line="276" w:lineRule="auto"/>
-      </w:pPr>
-      <w:r>
-        <w:t>Postgresql was the database used for the web service</w:t>
-      </w:r>
-      <w:r>
-        <w:t>.</w:t>
-      </w:r>
-      <w:r>
-        <w:t xml:space="preserve"> A development database was configured on a headless Debian Virtual Machine.</w:t>
-      </w:r>
-      <w:r>
-        <w:t xml:space="preserve"> </w:t>
-      </w:r>
-    </w:p>
-    <w:p>
-      <w:pPr>
-        <w:pStyle w:val="Heading3"/>
-        <w:spacing w:line="276" w:lineRule="auto"/>
-      </w:pPr>
-      <w:bookmarkStart w:id="52" w:name="_Toc414555259"/>
-      <w:r>
-        <w:t>Development Virtual Machine</w:t>
-      </w:r>
-      <w:bookmarkEnd w:id="52"/>
-    </w:p>
-    <w:p>
-      <w:pPr>
-        <w:spacing w:line="276" w:lineRule="auto"/>
-      </w:pPr>
-      <w:r>
-        <w:t>A virtual machine was created on Oracle’s Virtualbox virtualisation software and was configured to mimic the production environment as well as possible. This included installing the apache webserver and postgresql database engine as well as all other software found on the production server. This was done in order to minimize the changes that needed to be made in a production environment due to differences between the Windows development environment and the Debian GNU/Linux production</w:t>
-      </w:r>
-      <w:r>
-        <w:t xml:space="preserve"> environment.</w:t>
-      </w:r>
-    </w:p>
-    <w:p>
-      <w:pPr>
-        <w:spacing w:line="276" w:lineRule="auto"/>
-      </w:pPr>
-      <w:r>
-        <w:t xml:space="preserve">This also allowed the development database to be installed, offering a separation between it and the production database. This allowed mistakes </w:t>
-      </w:r>
-      <w:r>
-        <w:t>that</w:t>
-      </w:r>
-      <w:r>
-        <w:t xml:space="preserve"> were made during development to have no effect on the running production snapshot at that particular point in time.</w:t>
-      </w:r>
-    </w:p>
-    <w:p>
-      <w:pPr>
-        <w:spacing w:line="276" w:lineRule="auto"/>
-      </w:pPr>
-      <w:r>
-        <w:t>Using a virtual machine also allowed transferring the development environment from one computer to another with ease. This proved extremely useful when a computer developed a fault and had to be replaced midway through this project.</w:t>
-      </w:r>
-    </w:p>
-    <w:p>
-      <w:pPr>
-        <w:spacing w:line="276" w:lineRule="auto"/>
-      </w:pPr>
-    </w:p>
-    <w:p>
-      <w:pPr>
-        <w:pStyle w:val="Heading3"/>
-        <w:spacing w:line="276" w:lineRule="auto"/>
-      </w:pPr>
-      <w:bookmarkStart w:id="53" w:name="_Toc414555260"/>
-      <w:r>
         <w:t>Operating System</w:t>
       </w:r>
-      <w:bookmarkEnd w:id="53"/>
-      <w:r>
-        <w:t xml:space="preserve"> </w:t>
-      </w:r>
-    </w:p>
-    <w:p>
-      <w:pPr>
-        <w:spacing w:line="276" w:lineRule="auto"/>
-      </w:pPr>
-      <w:r>
-        <w:t xml:space="preserve">Windows was the primary development environment for all three components </w:t>
-      </w:r>
-      <w:r>
-        <w:t xml:space="preserve">primarily due to an existing familiarity and access to a Windows machine. Another </w:t>
-      </w:r>
-      <w:r>
-        <w:lastRenderedPageBreak/>
-        <w:t xml:space="preserve">reason for the use of Windows to develop on was the requirement of the Upload Client to run on Windows; </w:t>
-      </w:r>
-      <w:r>
-        <w:t xml:space="preserve">using </w:t>
-      </w:r>
-      <w:r>
-        <w:t xml:space="preserve">the platform it runs on simplifies development. </w:t>
-      </w:r>
-    </w:p>
-    <w:p>
-      <w:pPr>
-        <w:pStyle w:val="Heading3"/>
-        <w:spacing w:line="276" w:lineRule="auto"/>
-      </w:pPr>
-      <w:bookmarkStart w:id="54" w:name="_Toc414555261"/>
-      <w:r>
-        <w:t>Deployment</w:t>
-      </w:r>
-      <w:bookmarkEnd w:id="54"/>
-    </w:p>
-    <w:p>
-      <w:pPr>
-        <w:pStyle w:val="Heading4"/>
-        <w:spacing w:line="276" w:lineRule="auto"/>
-      </w:pPr>
-      <w:r>
-        <w:t>Operating System</w:t>
-      </w:r>
       <w:r>
         <w:t xml:space="preserve"> / Machine</w:t>
       </w:r>
@@ -8135,7 +9326,15 @@
         <w:t>The web service is deployed</w:t>
       </w:r>
       <w:r>
-        <w:t xml:space="preserve"> on a Virtual Private Server (VPS) hosted by Digitalocean. The VPS runs version 7 (aka Wheezy) of the Debian distribution of GNU/Linux. At present this VPS has access to 512m</w:t>
+        <w:t xml:space="preserve"> on a Virtual Private Server (VPS) hosted by </w:t>
+      </w:r>
+      <w:proofErr w:type="spellStart"/>
+      <w:r>
+        <w:t>Digitalocean</w:t>
+      </w:r>
+      <w:proofErr w:type="spellEnd"/>
+      <w:r>
+        <w:t>. The VPS runs version 7 (aka Wheezy) of the Debian distribution of GNU/Linux. At present this VPS has access to 512m</w:t>
       </w:r>
       <w:r>
         <w:t>b of ram and 2</w:t>
@@ -8143,8 +9342,6 @@
       <w:r>
         <w:t>0 gigabytes</w:t>
       </w:r>
-      <w:bookmarkStart w:id="55" w:name="_GoBack"/>
-      <w:bookmarkEnd w:id="55"/>
       <w:r>
         <w:t xml:space="preserve"> of </w:t>
       </w:r>
@@ -8216,7 +9413,7 @@
         <w:pStyle w:val="Caption"/>
         <w:spacing w:line="276" w:lineRule="auto"/>
       </w:pPr>
-      <w:bookmarkStart w:id="56" w:name="_Toc414553054"/>
+      <w:bookmarkStart w:id="59" w:name="_Toc414553054"/>
       <w:r>
         <w:t xml:space="preserve">Figure </w:t>
       </w:r>
@@ -8250,7 +9447,7 @@
       <w:r>
         <w:t xml:space="preserve"> VPS</w:t>
       </w:r>
-      <w:bookmarkEnd w:id="56"/>
+      <w:bookmarkEnd w:id="59"/>
     </w:p>
     <w:p>
       <w:pPr>
@@ -8293,6 +9490,7 @@
         <w:spacing w:line="276" w:lineRule="auto"/>
       </w:pPr>
       <w:r>
+        <w:lastRenderedPageBreak/>
         <w:t>Web Server</w:t>
       </w:r>
     </w:p>
@@ -8444,7 +9642,12 @@
         <w:spacing w:line="276" w:lineRule="auto"/>
       </w:pPr>
       <w:r>
-        <w:t>Restart the apache webserver to ensure it is serving the latest version of the python</w:t>
+        <w:t xml:space="preserve">Restart the apache webserver to ensure it is serving the latest version of the </w:t>
+      </w:r>
+      <w:bookmarkStart w:id="60" w:name="_GoBack"/>
+      <w:bookmarkEnd w:id="60"/>
+      <w:r>
+        <w:t>python</w:t>
       </w:r>
     </w:p>
     <w:p>
@@ -8470,17 +9673,40 @@
         <w:pStyle w:val="Code"/>
         <w:spacing w:line="276" w:lineRule="auto"/>
       </w:pPr>
-      <w:r>
-        <w:t>cd /home/fypuser/Final-Year-Project/ServerCode</w:t>
-      </w:r>
+      <w:proofErr w:type="gramStart"/>
+      <w:r>
+        <w:t>cd</w:t>
+      </w:r>
+      <w:proofErr w:type="gramEnd"/>
+      <w:r>
+        <w:t xml:space="preserve"> /home/</w:t>
+      </w:r>
+      <w:proofErr w:type="spellStart"/>
+      <w:r>
+        <w:t>fypuser</w:t>
+      </w:r>
+      <w:proofErr w:type="spellEnd"/>
+      <w:r>
+        <w:t>/Final-Year-Project/</w:t>
+      </w:r>
+      <w:proofErr w:type="spellStart"/>
+      <w:r>
+        <w:t>ServerCode</w:t>
+      </w:r>
+      <w:proofErr w:type="spellEnd"/>
     </w:p>
     <w:p>
       <w:pPr>
         <w:pStyle w:val="Code"/>
         <w:spacing w:line="276" w:lineRule="auto"/>
       </w:pPr>
-      <w:r>
-        <w:t>git pull</w:t>
+      <w:proofErr w:type="gramStart"/>
+      <w:r>
+        <w:t>git</w:t>
+      </w:r>
+      <w:proofErr w:type="gramEnd"/>
+      <w:r>
+        <w:t xml:space="preserve"> pull</w:t>
       </w:r>
     </w:p>
     <w:p>
@@ -8488,8 +9714,15 @@
         <w:pStyle w:val="Code"/>
         <w:spacing w:line="276" w:lineRule="auto"/>
       </w:pPr>
-      <w:r>
-        <w:t>sudo service apache2 restart</w:t>
+      <w:proofErr w:type="spellStart"/>
+      <w:proofErr w:type="gramStart"/>
+      <w:r>
+        <w:t>sudo</w:t>
+      </w:r>
+      <w:proofErr w:type="spellEnd"/>
+      <w:proofErr w:type="gramEnd"/>
+      <w:r>
+        <w:t xml:space="preserve"> service apache2 restart</w:t>
       </w:r>
     </w:p>
     <w:p>
@@ -8497,39 +9730,44 @@
         <w:pStyle w:val="Code"/>
         <w:spacing w:line="276" w:lineRule="auto"/>
       </w:pPr>
-      <w:r>
-        <w:t>cd ~</w:t>
+      <w:proofErr w:type="gramStart"/>
+      <w:r>
+        <w:t>cd</w:t>
+      </w:r>
+      <w:proofErr w:type="gramEnd"/>
+      <w:r>
+        <w:t xml:space="preserve"> ~</w:t>
       </w:r>
     </w:p>
     <w:p>
       <w:pPr>
         <w:pStyle w:val="Heading2"/>
       </w:pPr>
-      <w:bookmarkStart w:id="57" w:name="_Toc414555262"/>
+      <w:bookmarkStart w:id="61" w:name="_Toc414562695"/>
       <w:r>
         <w:t>Web Service</w:t>
       </w:r>
-      <w:bookmarkEnd w:id="57"/>
+      <w:bookmarkEnd w:id="61"/>
     </w:p>
     <w:p>
       <w:pPr>
         <w:pStyle w:val="Heading3"/>
       </w:pPr>
-      <w:bookmarkStart w:id="58" w:name="_Toc414555263"/>
+      <w:bookmarkStart w:id="62" w:name="_Toc414562696"/>
       <w:r>
         <w:t>Handling Uploads</w:t>
       </w:r>
-      <w:bookmarkEnd w:id="58"/>
+      <w:bookmarkEnd w:id="62"/>
     </w:p>
     <w:p>
       <w:pPr>
         <w:pStyle w:val="Heading3"/>
       </w:pPr>
-      <w:bookmarkStart w:id="59" w:name="_Toc414555264"/>
+      <w:bookmarkStart w:id="63" w:name="_Toc414562697"/>
       <w:r>
         <w:t>Organizing Files</w:t>
       </w:r>
-      <w:bookmarkEnd w:id="59"/>
+      <w:bookmarkEnd w:id="63"/>
     </w:p>
     <w:p>
       <w:pPr>
@@ -8565,6 +9803,7 @@
           <w:id w:val="445042912"/>
           <w:citation/>
         </w:sdtPr>
+        <w:sdtEndPr/>
         <w:sdtContent>
           <w:r>
             <w:fldChar w:fldCharType="begin"/>
@@ -8590,7 +9829,7 @@
               <w:noProof/>
               <w:lang w:val="en-IE"/>
             </w:rPr>
-            <w:t>[6]</w:t>
+            <w:t>[10]</w:t>
           </w:r>
           <w:r>
             <w:fldChar w:fldCharType="end"/>
@@ -8605,11 +9844,11 @@
       <w:pPr>
         <w:pStyle w:val="Heading3"/>
       </w:pPr>
-      <w:bookmarkStart w:id="60" w:name="_Toc414555265"/>
+      <w:bookmarkStart w:id="64" w:name="_Toc414562698"/>
       <w:r>
         <w:t>Developing a Model</w:t>
       </w:r>
-      <w:bookmarkEnd w:id="60"/>
+      <w:bookmarkEnd w:id="64"/>
     </w:p>
     <w:p>
       <w:pPr>
@@ -8640,37 +9879,38 @@
       <w:pPr>
         <w:pStyle w:val="Heading3"/>
       </w:pPr>
-      <w:bookmarkStart w:id="61" w:name="_Toc414555266"/>
+      <w:bookmarkStart w:id="65" w:name="_Toc414562699"/>
       <w:r>
         <w:t>Selection of Tracks</w:t>
       </w:r>
-      <w:bookmarkEnd w:id="61"/>
+      <w:bookmarkEnd w:id="65"/>
     </w:p>
     <w:p>
       <w:pPr>
         <w:pStyle w:val="Heading1"/>
         <w:spacing w:line="276" w:lineRule="auto"/>
       </w:pPr>
-      <w:bookmarkStart w:id="62" w:name="_Toc413951828"/>
-      <w:bookmarkStart w:id="63" w:name="_Toc414555267"/>
+      <w:bookmarkStart w:id="66" w:name="_Toc413951828"/>
+      <w:bookmarkStart w:id="67" w:name="_Toc414562700"/>
       <w:r>
         <w:t>System Validation</w:t>
       </w:r>
-      <w:bookmarkEnd w:id="62"/>
-      <w:bookmarkEnd w:id="63"/>
+      <w:bookmarkEnd w:id="66"/>
+      <w:bookmarkEnd w:id="67"/>
     </w:p>
     <w:p>
       <w:pPr>
         <w:pStyle w:val="Heading2"/>
         <w:spacing w:line="276" w:lineRule="auto"/>
       </w:pPr>
-      <w:bookmarkStart w:id="64" w:name="_Toc413951829"/>
-      <w:bookmarkStart w:id="65" w:name="_Toc414555268"/>
-      <w:r>
+      <w:bookmarkStart w:id="68" w:name="_Toc413951829"/>
+      <w:bookmarkStart w:id="69" w:name="_Toc414562701"/>
+      <w:r>
+        <w:lastRenderedPageBreak/>
         <w:t>Testing</w:t>
       </w:r>
-      <w:bookmarkEnd w:id="64"/>
-      <w:bookmarkEnd w:id="65"/>
+      <w:bookmarkEnd w:id="68"/>
+      <w:bookmarkEnd w:id="69"/>
     </w:p>
     <w:p>
       <w:pPr>
@@ -8690,11 +9930,11 @@
         <w:pStyle w:val="Heading3"/>
         <w:spacing w:line="276" w:lineRule="auto"/>
       </w:pPr>
-      <w:bookmarkStart w:id="66" w:name="_Toc414555269"/>
+      <w:bookmarkStart w:id="70" w:name="_Toc414562702"/>
       <w:r>
         <w:t>Usability Testing</w:t>
       </w:r>
-      <w:bookmarkEnd w:id="66"/>
+      <w:bookmarkEnd w:id="70"/>
     </w:p>
     <w:p>
       <w:pPr>
@@ -8710,13 +9950,13 @@
         <w:spacing w:line="276" w:lineRule="auto"/>
         <w:jc w:val="both"/>
       </w:pPr>
-      <w:bookmarkStart w:id="67" w:name="_Toc413951830"/>
-      <w:bookmarkStart w:id="68" w:name="_Toc414555270"/>
+      <w:bookmarkStart w:id="71" w:name="_Toc413951830"/>
+      <w:bookmarkStart w:id="72" w:name="_Toc414562703"/>
       <w:r>
         <w:t>Comparison with Existing Systems</w:t>
       </w:r>
-      <w:bookmarkEnd w:id="67"/>
-      <w:bookmarkEnd w:id="68"/>
+      <w:bookmarkEnd w:id="71"/>
+      <w:bookmarkEnd w:id="72"/>
     </w:p>
     <w:p>
       <w:pPr>
@@ -8726,11 +9966,7 @@
         <w:t>Many existing systems attempt to recommend similar music to a user based on music they listen to using the system.</w:t>
       </w:r>
       <w:r>
-        <w:t xml:space="preserve"> Such systems include Spotify and iTunes Genius. It </w:t>
-      </w:r>
-      <w:r>
-        <w:lastRenderedPageBreak/>
-        <w:t xml:space="preserve">was also decided to compare the analysis with existing music mood rating systems such as </w:t>
+        <w:t xml:space="preserve"> Such systems include Spotify and iTunes Genius. It was also decided to compare the analysis with existing music mood rating systems such as </w:t>
       </w:r>
       <w:r>
         <w:t>Mood Agent.</w:t>
@@ -9082,19 +10318,21 @@
         <w:pStyle w:val="Heading3"/>
         <w:spacing w:line="276" w:lineRule="auto"/>
       </w:pPr>
-      <w:bookmarkStart w:id="69" w:name="_Toc414555271"/>
+      <w:bookmarkStart w:id="73" w:name="_Toc414562704"/>
       <w:r>
         <w:t>User Testing</w:t>
       </w:r>
-      <w:bookmarkEnd w:id="69"/>
+      <w:bookmarkEnd w:id="73"/>
     </w:p>
     <w:p>
       <w:pPr>
         <w:pStyle w:val="Heading3"/>
       </w:pPr>
+      <w:bookmarkStart w:id="74" w:name="_Toc414562705"/>
       <w:r>
         <w:t>Automated Testing</w:t>
       </w:r>
+      <w:bookmarkEnd w:id="74"/>
     </w:p>
     <w:p>
       <w:r>
@@ -9150,6 +10388,7 @@
           <w:id w:val="363728170"/>
           <w:citation/>
         </w:sdtPr>
+        <w:sdtEndPr/>
         <w:sdtContent>
           <w:r>
             <w:fldChar w:fldCharType="begin"/>
@@ -9164,7 +10403,7 @@
             <w:rPr>
               <w:noProof/>
             </w:rPr>
-            <w:t>[7]</w:t>
+            <w:t>[11]</w:t>
           </w:r>
           <w:r>
             <w:fldChar w:fldCharType="end"/>
@@ -9175,7 +10414,31 @@
     <w:p/>
     <w:p>
       <w:r>
-        <w:t>Unit testing was carried out during development of the system using the NUnit framework for the upload application, NUnitLite, a lightweight testing framework for testing mobile applications developed using Xamarin for the mobile application, as well as pytest for the web service</w:t>
+        <w:t xml:space="preserve">Unit testing was carried out during development of the system using the </w:t>
+      </w:r>
+      <w:proofErr w:type="spellStart"/>
+      <w:r>
+        <w:t>NUnit</w:t>
+      </w:r>
+      <w:proofErr w:type="spellEnd"/>
+      <w:r>
+        <w:t xml:space="preserve"> framework for the upload application, </w:t>
+      </w:r>
+      <w:proofErr w:type="spellStart"/>
+      <w:r>
+        <w:t>NUnitLite</w:t>
+      </w:r>
+      <w:proofErr w:type="spellEnd"/>
+      <w:r>
+        <w:t xml:space="preserve">, a lightweight testing framework for testing mobile applications developed using Xamarin for the mobile application, as well as </w:t>
+      </w:r>
+      <w:proofErr w:type="spellStart"/>
+      <w:r>
+        <w:t>pytest</w:t>
+      </w:r>
+      <w:proofErr w:type="spellEnd"/>
+      <w:r>
+        <w:t xml:space="preserve"> for the web service</w:t>
       </w:r>
       <w:r>
         <w:t>.</w:t>
@@ -9336,228 +10599,227 @@
         <w:pStyle w:val="Heading1"/>
         <w:spacing w:line="276" w:lineRule="auto"/>
       </w:pPr>
-      <w:bookmarkStart w:id="70" w:name="_Toc414555272"/>
+      <w:bookmarkStart w:id="75" w:name="_Toc414562706"/>
       <w:r>
         <w:t>Project Plan</w:t>
       </w:r>
-      <w:bookmarkEnd w:id="70"/>
+      <w:bookmarkEnd w:id="75"/>
     </w:p>
     <w:p>
       <w:pPr>
         <w:pStyle w:val="Heading1"/>
         <w:spacing w:line="276" w:lineRule="auto"/>
       </w:pPr>
-      <w:bookmarkStart w:id="71" w:name="_Toc414555273"/>
+      <w:bookmarkStart w:id="76" w:name="_Toc414562707"/>
       <w:r>
         <w:t>Conclusion</w:t>
       </w:r>
       <w:r>
         <w:t xml:space="preserve"> / Future Work</w:t>
       </w:r>
-      <w:bookmarkEnd w:id="71"/>
+      <w:bookmarkEnd w:id="76"/>
     </w:p>
     <w:p>
       <w:pPr>
         <w:pStyle w:val="Heading2"/>
         <w:spacing w:line="276" w:lineRule="auto"/>
       </w:pPr>
-      <w:bookmarkStart w:id="72" w:name="_Toc414555274"/>
+      <w:bookmarkStart w:id="77" w:name="_Toc414562708"/>
+      <w:r>
+        <w:t>Future Work</w:t>
+      </w:r>
+      <w:bookmarkEnd w:id="77"/>
+    </w:p>
+    <w:p>
+      <w:pPr>
+        <w:pStyle w:val="Heading3"/>
+        <w:spacing w:line="276" w:lineRule="auto"/>
+      </w:pPr>
+      <w:bookmarkStart w:id="78" w:name="_Toc414562709"/>
+      <w:r>
+        <w:t>Web Frontend</w:t>
+      </w:r>
+      <w:bookmarkEnd w:id="78"/>
+    </w:p>
+    <w:p>
+      <w:pPr>
+        <w:spacing w:line="276" w:lineRule="auto"/>
+        <w:rPr>
+          <w:lang w:val="en-IE"/>
+        </w:rPr>
+      </w:pPr>
+      <w:r>
+        <w:rPr>
+          <w:lang w:val="en-IE"/>
+        </w:rPr>
+        <w:t xml:space="preserve">As web technologies have progressed, more software services are being made available as a web application rather than, or in addition to the native applications offered for platforms such as iOS, Windows Phone and Android. Popular music streaming services such as Spotify, Google Play Music and Rdio all offer a web application in addition to their native applications. This can prove useful to the user when they are away from their primary machines and wish to listen to music using the service. </w:t>
+      </w:r>
+    </w:p>
+    <w:p>
+      <w:pPr>
+        <w:pStyle w:val="Heading3"/>
+        <w:spacing w:line="276" w:lineRule="auto"/>
+      </w:pPr>
+      <w:bookmarkStart w:id="79" w:name="_Toc414562710"/>
+      <w:r>
+        <w:t>Securing the Service</w:t>
+      </w:r>
+      <w:bookmarkEnd w:id="79"/>
+    </w:p>
+    <w:p>
+      <w:pPr>
+        <w:spacing w:line="276" w:lineRule="auto"/>
+        <w:rPr>
+          <w:lang w:val="en-IE"/>
+        </w:rPr>
+      </w:pPr>
+      <w:r>
+        <w:rPr>
+          <w:lang w:val="en-IE"/>
+        </w:rPr>
+        <w:t>At the moment the web service providing the analysis and streaming of the users’ music files is not encrypted using SSL or TLS standards. This could prove problematic as user credentials and copyrighted content associated with the user could easily be intercepted by an attacker.</w:t>
+      </w:r>
+    </w:p>
+    <w:p>
+      <w:pPr>
+        <w:pStyle w:val="Heading3"/>
+        <w:spacing w:line="276" w:lineRule="auto"/>
+      </w:pPr>
+      <w:bookmarkStart w:id="80" w:name="_Toc414562711"/>
+      <w:r>
+        <w:t>Improving the Audio Analysis</w:t>
+      </w:r>
+      <w:bookmarkEnd w:id="80"/>
+    </w:p>
+    <w:p>
+      <w:pPr>
+        <w:spacing w:line="276" w:lineRule="auto"/>
+        <w:rPr>
+          <w:lang w:val="en-IE"/>
+        </w:rPr>
+      </w:pPr>
+      <w:r>
+        <w:rPr>
+          <w:lang w:val="en-IE"/>
+        </w:rPr>
+        <w:t>The mood analysis performed on the tracks the user uploads to the service can be improved upon greatly with a combination of user feedback and investigation into other methods of extracti</w:t>
+      </w:r>
+      <w:r>
+        <w:rPr>
+          <w:lang w:val="en-IE"/>
+        </w:rPr>
+        <w:t>ng relevant features from music.</w:t>
+      </w:r>
+    </w:p>
+    <w:p>
+      <w:pPr>
+        <w:pStyle w:val="Heading3"/>
+        <w:spacing w:line="276" w:lineRule="auto"/>
+      </w:pPr>
+      <w:bookmarkStart w:id="81" w:name="_Toc414562712"/>
+      <w:r>
+        <w:t>Python 3 Support</w:t>
+      </w:r>
+      <w:bookmarkEnd w:id="81"/>
+    </w:p>
+    <w:p>
+      <w:pPr>
+        <w:spacing w:line="276" w:lineRule="auto"/>
+        <w:rPr>
+          <w:lang w:val="en-IE"/>
+        </w:rPr>
+      </w:pPr>
+      <w:r>
+        <w:rPr>
+          <w:lang w:val="en-IE"/>
+        </w:rPr>
+        <w:t xml:space="preserve">Python 3 was released in December 2008 and brought with it many improvements and new features, such as Unicode strings by default and a difference in division results. A result of this major overhaul of the language is the backwards incompatibility with Python 2 code that was necessary to introduce. </w:t>
+      </w:r>
+    </w:p>
+    <w:p>
+      <w:pPr>
+        <w:spacing w:line="276" w:lineRule="auto"/>
+        <w:rPr>
+          <w:lang w:val="en-IE"/>
+        </w:rPr>
+      </w:pPr>
+      <w:r>
+        <w:rPr>
+          <w:lang w:val="en-IE"/>
+        </w:rPr>
+        <w:t xml:space="preserve">This application was written using Python version 2 as library support at the time of development, primarily for the essential library used for music feature detection. </w:t>
+      </w:r>
+    </w:p>
+    <w:p>
+      <w:pPr>
+        <w:spacing w:line="276" w:lineRule="auto"/>
+        <w:rPr>
+          <w:lang w:val="en-IE"/>
+        </w:rPr>
+      </w:pPr>
+      <w:r>
+        <w:rPr>
+          <w:lang w:val="en-IE"/>
+        </w:rPr>
+        <w:t>While it is not presently possible to port the application to python 3 due to the outlined concerns, steps such as using python 2’s future module to ease the transition may be employed in the near future.</w:t>
+      </w:r>
+    </w:p>
+    <w:p>
+      <w:pPr>
+        <w:pStyle w:val="Heading3"/>
+        <w:spacing w:line="276" w:lineRule="auto"/>
+      </w:pPr>
+      <w:bookmarkStart w:id="82" w:name="_Toc414562713"/>
       <w:r>
         <w:lastRenderedPageBreak/>
-        <w:t>Future Work</w:t>
-      </w:r>
-      <w:bookmarkEnd w:id="72"/>
+        <w:t>Better Support for Classical Music</w:t>
+      </w:r>
+      <w:bookmarkEnd w:id="82"/>
+    </w:p>
+    <w:p>
+      <w:pPr>
+        <w:spacing w:line="276" w:lineRule="auto"/>
+        <w:jc w:val="left"/>
+      </w:pPr>
+      <w:r>
+        <w:t>At present the system does not take into account the composer of the piece of music it is analysing, but instead uses the artist data. This could prove difficult as multiple recording artists have recorded pieces by popular classical composers, and the system would see these not as the same piece of music but instead two tracks by different artists.</w:t>
+      </w:r>
     </w:p>
     <w:p>
       <w:pPr>
         <w:pStyle w:val="Heading3"/>
-        <w:spacing w:line="276" w:lineRule="auto"/>
-      </w:pPr>
-      <w:bookmarkStart w:id="73" w:name="_Toc414555275"/>
-      <w:r>
-        <w:t>Web Frontend</w:t>
-      </w:r>
-      <w:bookmarkEnd w:id="73"/>
-    </w:p>
-    <w:p>
-      <w:pPr>
-        <w:spacing w:line="276" w:lineRule="auto"/>
-        <w:rPr>
-          <w:lang w:val="en-IE"/>
-        </w:rPr>
-      </w:pPr>
-      <w:r>
-        <w:rPr>
-          <w:lang w:val="en-IE"/>
-        </w:rPr>
-        <w:t xml:space="preserve">As web technologies have progressed, more software services are being made available as a web application rather than, or in addition to the native applications offered for platforms such as iOS, Windows Phone and Android. Popular music streaming services such as Spotify, Google Play Music and Rdio all offer a web application in addition to their native applications. This can prove useful to the user when they are away from their primary machines and wish to listen to music using the service. </w:t>
+      </w:pPr>
+      <w:bookmarkStart w:id="83" w:name="_Toc414562714"/>
+      <w:r>
+        <w:t>Tablet and Landscape Layouts</w:t>
+      </w:r>
+      <w:bookmarkEnd w:id="83"/>
+    </w:p>
+    <w:p>
+      <w:r>
+        <w:t>At present, the Android application does not scale well to make use of the additional screen ‘real estate’ afforded to the developer by a tablet. Users of tablets expect tailor made layouts for tablet screens and a blown up version of the phone version of the application is often seen as unacceptable</w:t>
+      </w:r>
+      <w:r>
+        <w:t>.</w:t>
+      </w:r>
+    </w:p>
+    <w:p>
+      <w:r>
+        <w:t>Moreover, at present the application does not adjust well to the client device being rotated into landscape mode; the mood selection grid in particular does not scale to the edges of the screen in this orientation.</w:t>
+      </w:r>
+      <w:r>
+        <w:t xml:space="preserve"> To provide a more polished user experience, the application at present will not adjust orientation when the device is rotated. This, however, may frustrate the user who is not accustomed to this behaviour.</w:t>
       </w:r>
     </w:p>
     <w:p>
       <w:pPr>
         <w:pStyle w:val="Heading3"/>
-        <w:spacing w:line="276" w:lineRule="auto"/>
-      </w:pPr>
-      <w:bookmarkStart w:id="74" w:name="_Toc414555276"/>
-      <w:r>
-        <w:t>Securing the Service</w:t>
-      </w:r>
-      <w:bookmarkEnd w:id="74"/>
-    </w:p>
-    <w:p>
-      <w:pPr>
-        <w:spacing w:line="276" w:lineRule="auto"/>
-        <w:rPr>
-          <w:lang w:val="en-IE"/>
-        </w:rPr>
-      </w:pPr>
-      <w:r>
-        <w:rPr>
-          <w:lang w:val="en-IE"/>
-        </w:rPr>
-        <w:t>At the moment the web service providing the analysis and streaming of the users’ music files is not encrypted using SSL or TLS standards. This could prove problematic as user credentials and copyrighted content associated with the user could easily be intercepted by an attacker.</w:t>
-      </w:r>
-    </w:p>
-    <w:p>
-      <w:pPr>
-        <w:pStyle w:val="Heading3"/>
-        <w:spacing w:line="276" w:lineRule="auto"/>
-      </w:pPr>
-      <w:bookmarkStart w:id="75" w:name="_Toc414555277"/>
-      <w:r>
-        <w:t>Improving the Audio Analysis</w:t>
-      </w:r>
-      <w:bookmarkEnd w:id="75"/>
-    </w:p>
-    <w:p>
-      <w:pPr>
-        <w:spacing w:line="276" w:lineRule="auto"/>
-        <w:rPr>
-          <w:lang w:val="en-IE"/>
-        </w:rPr>
-      </w:pPr>
-      <w:r>
-        <w:rPr>
-          <w:lang w:val="en-IE"/>
-        </w:rPr>
-        <w:t>The mood analysis performed on the tracks the user uploads to the service can be improved upon greatly with a combination of user feedback and investigation into other methods of extracti</w:t>
-      </w:r>
-      <w:r>
-        <w:rPr>
-          <w:lang w:val="en-IE"/>
-        </w:rPr>
-        <w:t>ng relevant features from music.</w:t>
-      </w:r>
-    </w:p>
-    <w:p>
-      <w:pPr>
-        <w:pStyle w:val="Heading3"/>
-        <w:spacing w:line="276" w:lineRule="auto"/>
-      </w:pPr>
-      <w:bookmarkStart w:id="76" w:name="_Toc414555278"/>
-      <w:r>
-        <w:t>Python 3 Support</w:t>
-      </w:r>
-      <w:bookmarkEnd w:id="76"/>
-    </w:p>
-    <w:p>
-      <w:pPr>
-        <w:spacing w:line="276" w:lineRule="auto"/>
-        <w:rPr>
-          <w:lang w:val="en-IE"/>
-        </w:rPr>
-      </w:pPr>
-      <w:r>
-        <w:rPr>
-          <w:lang w:val="en-IE"/>
-        </w:rPr>
-        <w:t xml:space="preserve">Python 3 was released in December 2008 and brought with it many improvements and new features, such as Unicode strings by default and a difference in division results. A result of this major overhaul of the language is the backwards incompatibility with Python 2 code that was necessary to introduce. </w:t>
-      </w:r>
-    </w:p>
-    <w:p>
-      <w:pPr>
-        <w:spacing w:line="276" w:lineRule="auto"/>
-        <w:rPr>
-          <w:lang w:val="en-IE"/>
-        </w:rPr>
-      </w:pPr>
-      <w:r>
-        <w:rPr>
-          <w:lang w:val="en-IE"/>
-        </w:rPr>
-        <w:t xml:space="preserve">This application was written using Python version 2 as library support at the time of development, primarily for the essential library used for music feature detection. </w:t>
-      </w:r>
-    </w:p>
-    <w:p>
-      <w:pPr>
-        <w:spacing w:line="276" w:lineRule="auto"/>
-        <w:rPr>
-          <w:lang w:val="en-IE"/>
-        </w:rPr>
-      </w:pPr>
-      <w:r>
-        <w:rPr>
-          <w:lang w:val="en-IE"/>
-        </w:rPr>
-        <w:t>While it is not presently possible to port the application to python 3 due to the outlined concerns, steps such as using python 2’s future module to ease the transition may be employed in the near future.</w:t>
-      </w:r>
-    </w:p>
-    <w:p>
-      <w:pPr>
-        <w:pStyle w:val="Heading3"/>
-        <w:spacing w:line="276" w:lineRule="auto"/>
-      </w:pPr>
-      <w:bookmarkStart w:id="77" w:name="_Toc414555279"/>
-      <w:r>
-        <w:t>Better Support for Classical Music</w:t>
-      </w:r>
-      <w:bookmarkEnd w:id="77"/>
-    </w:p>
-    <w:p>
-      <w:pPr>
-        <w:spacing w:line="276" w:lineRule="auto"/>
-        <w:jc w:val="left"/>
-      </w:pPr>
-      <w:r>
-        <w:t>At present the system does not take into account the composer of the piece of music it is analysing, but instead uses the artist data. This could prove difficult as multiple recording artists have recorded pieces by popular classical composers, and the system would see these not as the same piece of music but instead two tracks by different artists.</w:t>
-      </w:r>
-    </w:p>
-    <w:p>
-      <w:pPr>
-        <w:pStyle w:val="Heading3"/>
-      </w:pPr>
-      <w:bookmarkStart w:id="78" w:name="_Toc414555280"/>
-      <w:r>
-        <w:t>Tablet and Landscape Layouts</w:t>
-      </w:r>
-      <w:bookmarkEnd w:id="78"/>
-    </w:p>
-    <w:p>
-      <w:r>
-        <w:t>At present, the Android application does not scale well to make use of the additional screen ‘real estate’ afforded to the developer by a tablet. Users of tablets expect tailor made layouts for tablet screens and a blown up version of the phone version of the application is often seen as unacceptable</w:t>
-      </w:r>
-      <w:r>
-        <w:t>.</w:t>
-      </w:r>
-    </w:p>
-    <w:p>
-      <w:r>
-        <w:lastRenderedPageBreak/>
-        <w:t>Moreover, at present the application does not adjust well to the client device being rotated into landscape mode; the mood selection grid in particular does not scale to the edges of the screen in this orientation.</w:t>
-      </w:r>
-      <w:r>
-        <w:t xml:space="preserve"> To provide a more polished user experience, the application at present will not adjust orientation when the device is rotated. This, however, may frustrate the user who is not accustomed to this behaviour.</w:t>
-      </w:r>
-    </w:p>
-    <w:p>
-      <w:pPr>
-        <w:pStyle w:val="Heading3"/>
-      </w:pPr>
-      <w:bookmarkStart w:id="79" w:name="_Toc414555281"/>
+      </w:pPr>
+      <w:bookmarkStart w:id="84" w:name="_Toc414562715"/>
       <w:r>
         <w:t>Expansion to Other Platforms</w:t>
       </w:r>
-      <w:bookmarkEnd w:id="79"/>
+      <w:bookmarkEnd w:id="84"/>
     </w:p>
     <w:p>
       <w:pPr>
@@ -9585,6 +10847,7 @@
           <w:id w:val="2114397180"/>
           <w:citation/>
         </w:sdtPr>
+        <w:sdtEndPr/>
         <w:sdtContent>
           <w:r>
             <w:rPr>
@@ -9609,7 +10872,7 @@
               <w:noProof/>
               <w:lang w:val="en-IE"/>
             </w:rPr>
-            <w:t>[8]</w:t>
+            <w:t>[12]</w:t>
           </w:r>
           <w:r>
             <w:rPr>
@@ -9658,7 +10921,7 @@
         <w:br w:type="page"/>
       </w:r>
     </w:p>
-    <w:bookmarkStart w:id="80" w:name="_Toc414555282" w:displacedByCustomXml="next"/>
+    <w:bookmarkStart w:id="85" w:name="_Toc414562716" w:displacedByCustomXml="next"/>
     <w:sdt>
       <w:sdtPr>
         <w:rPr>
@@ -9673,6 +10936,7 @@
           <w:docPartUnique/>
         </w:docPartObj>
       </w:sdtPr>
+      <w:sdtEndPr/>
       <w:sdtContent>
         <w:p>
           <w:pPr>
@@ -9681,7 +10945,7 @@
           <w:r>
             <w:t>Works Cited</w:t>
           </w:r>
-          <w:bookmarkEnd w:id="80"/>
+          <w:bookmarkEnd w:id="85"/>
         </w:p>
         <w:p>
           <w:pPr>
@@ -9716,12 +10980,12 @@
             <w:tblLook w:val="04A0" w:firstRow="1" w:lastRow="0" w:firstColumn="1" w:lastColumn="0" w:noHBand="0" w:noVBand="1"/>
           </w:tblPr>
           <w:tblGrid>
-            <w:gridCol w:w="332"/>
-            <w:gridCol w:w="7974"/>
+            <w:gridCol w:w="442"/>
+            <w:gridCol w:w="7864"/>
           </w:tblGrid>
           <w:tr>
             <w:trPr>
-              <w:divId w:val="1964581771"/>
+              <w:divId w:val="1317296438"/>
               <w:tblCellSpacing w:w="15" w:type="dxa"/>
             </w:trPr>
             <w:tc>
@@ -9768,7 +11032,7 @@
           </w:tr>
           <w:tr>
             <w:trPr>
-              <w:divId w:val="1964581771"/>
+              <w:divId w:val="1317296438"/>
               <w:tblCellSpacing w:w="15" w:type="dxa"/>
             </w:trPr>
             <w:tc>
@@ -9818,7 +11082,7 @@
           </w:tr>
           <w:tr>
             <w:trPr>
-              <w:divId w:val="1964581771"/>
+              <w:divId w:val="1317296438"/>
               <w:tblCellSpacing w:w="15" w:type="dxa"/>
             </w:trPr>
             <w:tc>
@@ -9861,14 +11125,14 @@
                     <w:noProof/>
                     <w:lang w:val="en-IE"/>
                   </w:rPr>
-                  <w:t>N. D. S.-F. C. Cheng-Yu Wei, “Color-Mood Analysis of Films Based on Syntactic and Psychological Model,” 2004.</w:t>
+                  <w:t>MongoDB inc., “Introduction to MongoDB,” 2013. [Online]. Available: http://www.mongodb.org/about/introduction/. [Accessed 2014].</w:t>
                 </w:r>
               </w:p>
             </w:tc>
           </w:tr>
           <w:tr>
             <w:trPr>
-              <w:divId w:val="1964581771"/>
+              <w:divId w:val="1317296438"/>
               <w:tblCellSpacing w:w="15" w:type="dxa"/>
             </w:trPr>
             <w:tc>
@@ -9911,14 +11175,14 @@
                     <w:noProof/>
                     <w:lang w:val="en-IE"/>
                   </w:rPr>
-                  <w:t>G. v. Rossum, “PEP 8 - Style Guide for Python Code | Python.org,” 05 July 2001. [Online]. Available: https://www.python.org/dev/peps/pep-0008/. [Accessed 2014].</w:t>
+                  <w:t>T. P. G. D. Group, “Chapter 39. Procedural Languages,” [Online]. Available: http://www.postgresql.org/docs/9.3/static/xplang.html.</w:t>
                 </w:r>
               </w:p>
             </w:tc>
           </w:tr>
           <w:tr>
             <w:trPr>
-              <w:divId w:val="1964581771"/>
+              <w:divId w:val="1317296438"/>
               <w:tblCellSpacing w:w="15" w:type="dxa"/>
             </w:trPr>
             <w:tc>
@@ -9961,14 +11225,14 @@
                     <w:noProof/>
                     <w:lang w:val="en-IE"/>
                   </w:rPr>
-                  <w:t>G. v. R. David Goodger, “PEP 257 - Docstring Conventions | Python.org,” 2001. [Online]. Available: https://www.python.org/dev/peps/pep-0257/. [Accessed 2014].</w:t>
+                  <w:t>ISMIR, “The international society for music information retrieval,” 2014. [Online]. Available: http://www.ismir.net/. [Accessed 2014].</w:t>
                 </w:r>
               </w:p>
             </w:tc>
           </w:tr>
           <w:tr>
             <w:trPr>
-              <w:divId w:val="1964581771"/>
+              <w:divId w:val="1317296438"/>
               <w:tblCellSpacing w:w="15" w:type="dxa"/>
             </w:trPr>
             <w:tc>
@@ -10011,14 +11275,14 @@
                     <w:noProof/>
                     <w:lang w:val="en-IE"/>
                   </w:rPr>
-                  <w:t>Microsoft, “Data Deduplication Overview,” 2012. [Online]. Available: https://technet.microsoft.com/en-ie/library/hh831602.aspx. [Accessed 2015].</w:t>
+                  <w:t>Fiverr International Ltd., “Fiverr,” 2015. [Online]. Available: https://www.fiverr.com/. [Accessed 2015].</w:t>
                 </w:r>
               </w:p>
             </w:tc>
           </w:tr>
           <w:tr>
             <w:trPr>
-              <w:divId w:val="1964581771"/>
+              <w:divId w:val="1317296438"/>
               <w:tblCellSpacing w:w="15" w:type="dxa"/>
             </w:trPr>
             <w:tc>
@@ -10061,14 +11325,14 @@
                     <w:noProof/>
                     <w:lang w:val="en-IE"/>
                   </w:rPr>
-                  <w:t xml:space="preserve">R. Osherove, The Art of Unit Testing, 2nd Edition, New York: Manning Publications Co.. </w:t>
+                  <w:t>N. D. S.-F. C. Cheng-Yu Wei, “Color-Mood Analysis of Films Based on Syntactic and Psychological Model,” 2004.</w:t>
                 </w:r>
               </w:p>
             </w:tc>
           </w:tr>
           <w:tr>
             <w:trPr>
-              <w:divId w:val="1964581771"/>
+              <w:divId w:val="1317296438"/>
               <w:tblCellSpacing w:w="15" w:type="dxa"/>
             </w:trPr>
             <w:tc>
@@ -10111,6 +11375,206 @@
                     <w:noProof/>
                     <w:lang w:val="en-IE"/>
                   </w:rPr>
+                  <w:t>G. v. Rossum, “PEP 8 - Style Guide for Python Code | Python.org,” 05 July 2001. [Online]. Available: https://www.python.org/dev/peps/pep-0008/. [Accessed 2014].</w:t>
+                </w:r>
+              </w:p>
+            </w:tc>
+          </w:tr>
+          <w:tr>
+            <w:trPr>
+              <w:divId w:val="1317296438"/>
+              <w:tblCellSpacing w:w="15" w:type="dxa"/>
+            </w:trPr>
+            <w:tc>
+              <w:tcPr>
+                <w:tcW w:w="50" w:type="pct"/>
+                <w:hideMark/>
+              </w:tcPr>
+              <w:p>
+                <w:pPr>
+                  <w:pStyle w:val="Bibliography"/>
+                  <w:rPr>
+                    <w:noProof/>
+                    <w:lang w:val="en-IE"/>
+                  </w:rPr>
+                </w:pPr>
+                <w:r>
+                  <w:rPr>
+                    <w:noProof/>
+                    <w:lang w:val="en-IE"/>
+                  </w:rPr>
+                  <w:t xml:space="preserve">[9] </w:t>
+                </w:r>
+              </w:p>
+            </w:tc>
+            <w:tc>
+              <w:tcPr>
+                <w:tcW w:w="0" w:type="auto"/>
+                <w:hideMark/>
+              </w:tcPr>
+              <w:p>
+                <w:pPr>
+                  <w:pStyle w:val="Bibliography"/>
+                  <w:rPr>
+                    <w:noProof/>
+                    <w:lang w:val="en-IE"/>
+                  </w:rPr>
+                </w:pPr>
+                <w:r>
+                  <w:rPr>
+                    <w:noProof/>
+                    <w:lang w:val="en-IE"/>
+                  </w:rPr>
+                  <w:t>G. v. R. David Goodger, “PEP 257 - Docstring Conventions | Python.org,” 2001. [Online]. Available: https://www.python.org/dev/peps/pep-0257/. [Accessed 2014].</w:t>
+                </w:r>
+              </w:p>
+            </w:tc>
+          </w:tr>
+          <w:tr>
+            <w:trPr>
+              <w:divId w:val="1317296438"/>
+              <w:tblCellSpacing w:w="15" w:type="dxa"/>
+            </w:trPr>
+            <w:tc>
+              <w:tcPr>
+                <w:tcW w:w="50" w:type="pct"/>
+                <w:hideMark/>
+              </w:tcPr>
+              <w:p>
+                <w:pPr>
+                  <w:pStyle w:val="Bibliography"/>
+                  <w:rPr>
+                    <w:noProof/>
+                    <w:lang w:val="en-IE"/>
+                  </w:rPr>
+                </w:pPr>
+                <w:r>
+                  <w:rPr>
+                    <w:noProof/>
+                    <w:lang w:val="en-IE"/>
+                  </w:rPr>
+                  <w:t xml:space="preserve">[10] </w:t>
+                </w:r>
+              </w:p>
+            </w:tc>
+            <w:tc>
+              <w:tcPr>
+                <w:tcW w:w="0" w:type="auto"/>
+                <w:hideMark/>
+              </w:tcPr>
+              <w:p>
+                <w:pPr>
+                  <w:pStyle w:val="Bibliography"/>
+                  <w:rPr>
+                    <w:noProof/>
+                    <w:lang w:val="en-IE"/>
+                  </w:rPr>
+                </w:pPr>
+                <w:r>
+                  <w:rPr>
+                    <w:noProof/>
+                    <w:lang w:val="en-IE"/>
+                  </w:rPr>
+                  <w:t>Microsoft, “Data Deduplication Overview,” 2012. [Online]. Available: https://technet.microsoft.com/en-ie/library/hh831602.aspx. [Accessed 2015].</w:t>
+                </w:r>
+              </w:p>
+            </w:tc>
+          </w:tr>
+          <w:tr>
+            <w:trPr>
+              <w:divId w:val="1317296438"/>
+              <w:tblCellSpacing w:w="15" w:type="dxa"/>
+            </w:trPr>
+            <w:tc>
+              <w:tcPr>
+                <w:tcW w:w="50" w:type="pct"/>
+                <w:hideMark/>
+              </w:tcPr>
+              <w:p>
+                <w:pPr>
+                  <w:pStyle w:val="Bibliography"/>
+                  <w:rPr>
+                    <w:noProof/>
+                    <w:lang w:val="en-IE"/>
+                  </w:rPr>
+                </w:pPr>
+                <w:r>
+                  <w:rPr>
+                    <w:noProof/>
+                    <w:lang w:val="en-IE"/>
+                  </w:rPr>
+                  <w:t xml:space="preserve">[11] </w:t>
+                </w:r>
+              </w:p>
+            </w:tc>
+            <w:tc>
+              <w:tcPr>
+                <w:tcW w:w="0" w:type="auto"/>
+                <w:hideMark/>
+              </w:tcPr>
+              <w:p>
+                <w:pPr>
+                  <w:pStyle w:val="Bibliography"/>
+                  <w:rPr>
+                    <w:noProof/>
+                    <w:lang w:val="en-IE"/>
+                  </w:rPr>
+                </w:pPr>
+                <w:r>
+                  <w:rPr>
+                    <w:noProof/>
+                    <w:lang w:val="en-IE"/>
+                  </w:rPr>
+                  <w:t xml:space="preserve">R. Osherove, The Art of Unit Testing, 2nd Edition, New York: Manning Publications Co.. </w:t>
+                </w:r>
+              </w:p>
+            </w:tc>
+          </w:tr>
+          <w:tr>
+            <w:trPr>
+              <w:divId w:val="1317296438"/>
+              <w:tblCellSpacing w:w="15" w:type="dxa"/>
+            </w:trPr>
+            <w:tc>
+              <w:tcPr>
+                <w:tcW w:w="50" w:type="pct"/>
+                <w:hideMark/>
+              </w:tcPr>
+              <w:p>
+                <w:pPr>
+                  <w:pStyle w:val="Bibliography"/>
+                  <w:rPr>
+                    <w:noProof/>
+                    <w:lang w:val="en-IE"/>
+                  </w:rPr>
+                </w:pPr>
+                <w:r>
+                  <w:rPr>
+                    <w:noProof/>
+                    <w:lang w:val="en-IE"/>
+                  </w:rPr>
+                  <w:t xml:space="preserve">[12] </w:t>
+                </w:r>
+              </w:p>
+            </w:tc>
+            <w:tc>
+              <w:tcPr>
+                <w:tcW w:w="0" w:type="auto"/>
+                <w:hideMark/>
+              </w:tcPr>
+              <w:p>
+                <w:pPr>
+                  <w:pStyle w:val="Bibliography"/>
+                  <w:rPr>
+                    <w:noProof/>
+                    <w:lang w:val="en-IE"/>
+                  </w:rPr>
+                </w:pPr>
+                <w:r>
+                  <w:rPr>
+                    <w:noProof/>
+                    <w:lang w:val="en-IE"/>
+                  </w:rPr>
                   <w:t>IDC Corporate USA, “IDC: Smartphone OS Market Share 2014, 2013, 2012, and 2011,” IDC, 2015. [Online]. Available: http://www.idc.com/prodserv/smartphone-os-market-share.jsp. [Accessed 2015].</w:t>
                 </w:r>
               </w:p>
@@ -10119,7 +11583,7 @@
         </w:tbl>
         <w:p>
           <w:pPr>
-            <w:divId w:val="1964581771"/>
+            <w:divId w:val="1317296438"/>
             <w:rPr>
               <w:noProof/>
             </w:rPr>
@@ -10153,12 +11617,12 @@
       <w:pPr>
         <w:pStyle w:val="Heading1"/>
       </w:pPr>
-      <w:bookmarkStart w:id="81" w:name="_Toc414555283"/>
+      <w:bookmarkStart w:id="86" w:name="_Toc414562717"/>
       <w:r>
         <w:lastRenderedPageBreak/>
         <w:t>Table of Figures</w:t>
       </w:r>
-      <w:bookmarkEnd w:id="81"/>
+      <w:bookmarkEnd w:id="86"/>
     </w:p>
     <w:p>
       <w:pPr>
@@ -10409,7 +11873,7 @@
         <w:rStyle w:val="PageNumber"/>
         <w:noProof/>
       </w:rPr>
-      <w:t>20</w:t>
+      <w:t>14</w:t>
     </w:r>
     <w:r>
       <w:rPr>
@@ -12669,7 +14133,7 @@
         </b:NameList>
       </b:Author>
     </b:Author>
-    <b:RefOrder>3</b:RefOrder>
+    <b:RefOrder>7</b:RefOrder>
   </b:Source>
   <b:Source>
     <b:Tag>IDC15</b:Tag>
@@ -12685,7 +14149,7 @@
     <b:Year>2015</b:Year>
     <b:YearAccessed>2015</b:YearAccessed>
     <b:URL>http://www.idc.com/prodserv/smartphone-os-market-share.jsp</b:URL>
-    <b:RefOrder>8</b:RefOrder>
+    <b:RefOrder>12</b:RefOrder>
   </b:Source>
   <b:Source>
     <b:Tag>Mic12</b:Tag>
@@ -12700,7 +14164,7 @@
     <b:Year>2012</b:Year>
     <b:YearAccessed>2015</b:YearAccessed>
     <b:URL>https://technet.microsoft.com/en-ie/library/hh831602.aspx</b:URL>
-    <b:RefOrder>6</b:RefOrder>
+    <b:RefOrder>10</b:RefOrder>
   </b:Source>
   <b:Source>
     <b:Tag>Dav01</b:Tag>
@@ -12721,7 +14185,7 @@
     <b:Year>2001</b:Year>
     <b:YearAccessed>2014</b:YearAccessed>
     <b:URL>https://www.python.org/dev/peps/pep-0257/</b:URL>
-    <b:RefOrder>5</b:RefOrder>
+    <b:RefOrder>9</b:RefOrder>
   </b:Source>
   <b:Source>
     <b:Tag>Gui01</b:Tag>
@@ -12744,7 +14208,7 @@
     <b:Day>05</b:Day>
     <b:YearAccessed>2014</b:YearAccessed>
     <b:URL>https://www.python.org/dev/peps/pep-0008/</b:URL>
-    <b:RefOrder>4</b:RefOrder>
+    <b:RefOrder>8</b:RefOrder>
   </b:Source>
   <b:Source>
     <b:Tag>taout</b:Tag>
@@ -12764,13 +14228,81 @@
     </b:Author>
     <b:City>New York</b:City>
     <b:Publisher>Manning Publications Co.</b:Publisher>
-    <b:RefOrder>7</b:RefOrder>
+    <b:RefOrder>11</b:RefOrder>
+  </b:Source>
+  <b:Source>
+    <b:Tag>postgresPL</b:Tag>
+    <b:SourceType>InternetSite</b:SourceType>
+    <b:Guid>{715D4BCF-1A44-4BE1-85AE-0E7DB2617D48}</b:Guid>
+    <b:Author>
+      <b:Author>
+        <b:NameList>
+          <b:Person>
+            <b:Last>Group</b:Last>
+            <b:First>The</b:First>
+            <b:Middle>PostgreSQL Global Development</b:Middle>
+          </b:Person>
+        </b:NameList>
+      </b:Author>
+    </b:Author>
+    <b:Title>Chapter 39. Procedural Languages</b:Title>
+    <b:URL>http://www.postgresql.org/docs/9.3/static/xplang.html</b:URL>
+    <b:RefOrder>4</b:RefOrder>
+  </b:Source>
+  <b:Source>
+    <b:Tag>Mon13</b:Tag>
+    <b:SourceType>InternetSite</b:SourceType>
+    <b:Guid>{1B9AF004-1127-4300-A45D-410706663791}</b:Guid>
+    <b:Author>
+      <b:Author>
+        <b:Corporate>MongoDB inc.</b:Corporate>
+      </b:Author>
+    </b:Author>
+    <b:Title>Introduction to MongoDB</b:Title>
+    <b:Year>2013</b:Year>
+    <b:YearAccessed>2014</b:YearAccessed>
+    <b:URL>http://www.mongodb.org/about/introduction/</b:URL>
+    <b:RefOrder>3</b:RefOrder>
+  </b:Source>
+  <b:Source>
+    <b:Tag>Fiv15</b:Tag>
+    <b:SourceType>InternetSite</b:SourceType>
+    <b:Guid>{09B42635-3433-4332-A91C-64EFEB9A27A9}</b:Guid>
+    <b:Author>
+      <b:Author>
+        <b:Corporate>Fiverr International Ltd.</b:Corporate>
+      </b:Author>
+    </b:Author>
+    <b:Title>Fiverr</b:Title>
+    <b:Year>2015</b:Year>
+    <b:YearAccessed>2015</b:YearAccessed>
+    <b:URL>https://www.fiverr.com/</b:URL>
+    <b:RefOrder>6</b:RefOrder>
+  </b:Source>
+  <b:Source>
+    <b:Tag>ISM14</b:Tag>
+    <b:SourceType>InternetSite</b:SourceType>
+    <b:Guid>{1E7913AF-FE66-44B2-95BB-1135D9DC705D}</b:Guid>
+    <b:Author>
+      <b:Author>
+        <b:NameList>
+          <b:Person>
+            <b:Last>ISMIR</b:Last>
+          </b:Person>
+        </b:NameList>
+      </b:Author>
+    </b:Author>
+    <b:Title>The international society for music information retrieval</b:Title>
+    <b:Year>2014</b:Year>
+    <b:YearAccessed>2014</b:YearAccessed>
+    <b:URL>http://www.ismir.net/</b:URL>
+    <b:RefOrder>5</b:RefOrder>
   </b:Source>
 </b:Sources>
 </file>
 
 <file path=customXml/itemProps1.xml><?xml version="1.0" encoding="utf-8"?>
-<ds:datastoreItem xmlns:ds="http://schemas.openxmlformats.org/officeDocument/2006/customXml" ds:itemID="{74D483E8-633B-4AA8-9A76-584BD86F6A6B}">
+<ds:datastoreItem xmlns:ds="http://schemas.openxmlformats.org/officeDocument/2006/customXml" ds:itemID="{BCCE3C08-C5E1-4B68-A601-4BC747177214}">
   <ds:schemaRefs>
     <ds:schemaRef ds:uri="http://schemas.openxmlformats.org/officeDocument/2006/bibliography"/>
   </ds:schemaRefs>

</xml_diff>

<commit_message>
more report progress; more words than the interim now!
</commit_message>
<xml_diff>
--- a/Report/matthewoneillfyp.docx
+++ b/Report/matthewoneillfyp.docx
@@ -691,8 +691,6 @@
     </w:p>
     <w:p>
       <w:pPr>
-        <w:spacing w:line="276" w:lineRule="auto"/>
-        <w:ind w:left="720" w:hanging="720"/>
         <w:jc w:val="left"/>
       </w:pPr>
       <w:r>
@@ -8809,7 +8807,19 @@
         <w:rPr>
           <w:lang w:val="en-IE"/>
         </w:rPr>
-        <w:t>This chapter then outlines the technologies researched before development began, as well as the justification for the choices made in this area.</w:t>
+        <w:t xml:space="preserve">This chapter then </w:t>
+      </w:r>
+      <w:r>
+        <w:rPr>
+          <w:lang w:val="en-IE"/>
+        </w:rPr>
+        <w:t xml:space="preserve">goes on to outline </w:t>
+      </w:r>
+      <w:r>
+        <w:rPr>
+          <w:lang w:val="en-IE"/>
+        </w:rPr>
+        <w:t>the technologies researched before development began, as well as the justification for the choices made in this area.</w:t>
       </w:r>
     </w:p>
     <w:p>
@@ -8830,9 +8840,6 @@
       <w:bookmarkEnd w:id="16"/>
     </w:p>
     <w:p>
-      <w:pPr>
-        <w:spacing w:line="276" w:lineRule="auto"/>
-      </w:pPr>
       <w:r>
         <w:rPr>
           <w:lang w:val="en-IE"/>
@@ -9024,6 +9031,18 @@
         <w:t>Research</w:t>
       </w:r>
       <w:bookmarkEnd w:id="22"/>
+      <w:r>
+        <w:t xml:space="preserve"> Und</w:t>
+      </w:r>
+      <w:r>
+        <w:t>er</w:t>
+      </w:r>
+      <w:r>
+        <w:t>taken</w:t>
+      </w:r>
+      <w:r>
+        <w:t xml:space="preserve"> and Requirements </w:t>
+      </w:r>
     </w:p>
     <w:p>
       <w:pPr>
@@ -9052,16 +9071,6 @@
         <w:t>Musical Features Which Relate to Mood</w:t>
       </w:r>
       <w:bookmarkEnd w:id="24"/>
-    </w:p>
-    <w:p>
-      <w:pPr>
-        <w:pStyle w:val="Heading3"/>
-      </w:pPr>
-      <w:bookmarkStart w:id="25" w:name="_Toc414633354"/>
-      <w:r>
-        <w:t>Introduction</w:t>
-      </w:r>
-      <w:bookmarkEnd w:id="25"/>
     </w:p>
     <w:p>
       <w:pPr>
@@ -9107,7 +9116,7 @@
               <w:noProof/>
               <w:lang w:val="en-IE"/>
             </w:rPr>
-            <w:t>[5]</w:t>
+            <w:t>[1]</w:t>
           </w:r>
           <w:r>
             <w:rPr>
@@ -9134,49 +9143,352 @@
         <w:rPr>
           <w:lang w:val="en-IE"/>
         </w:rPr>
-        <w:t xml:space="preserve">This subsection outlines research performed in order </w:t>
-      </w:r>
-      <w:r>
-        <w:rPr>
-          <w:lang w:val="en-IE"/>
-        </w:rPr>
-        <w:t>to identify which elements of music relate to emotions in music and which do not.</w:t>
-      </w:r>
-      <w:r>
-        <w:rPr>
-          <w:lang w:val="en-IE"/>
-        </w:rPr>
-        <w:tab/>
+        <w:t xml:space="preserve">In order to effectively build a system which analyses music to discern some information about it, </w:t>
+      </w:r>
+      <w:r>
+        <w:rPr>
+          <w:lang w:val="en-IE"/>
+        </w:rPr>
+        <w:t>it is necessary to first</w:t>
+      </w:r>
+      <w:r>
+        <w:rPr>
+          <w:lang w:val="en-IE"/>
+        </w:rPr>
+        <w:t xml:space="preserve"> understand the fundamental elements which make up the music. </w:t>
+      </w:r>
+      <w:r>
+        <w:rPr>
+          <w:lang w:val="en-IE"/>
+        </w:rPr>
+        <w:t xml:space="preserve">It is commonly put forward that there are seven elements of music, they are as follows </w:t>
+      </w:r>
+      <w:sdt>
+        <w:sdtPr>
+          <w:rPr>
+            <w:lang w:val="en-IE"/>
+          </w:rPr>
+          <w:id w:val="-2079207467"/>
+          <w:citation/>
+        </w:sdtPr>
+        <w:sdtContent>
+          <w:r>
+            <w:rPr>
+              <w:lang w:val="en-IE"/>
+            </w:rPr>
+            <w:fldChar w:fldCharType="begin"/>
+          </w:r>
+          <w:r>
+            <w:rPr>
+              <w:lang w:val="en-IE"/>
+            </w:rPr>
+            <w:instrText xml:space="preserve"> CITATION Uni \l 6153 </w:instrText>
+          </w:r>
+          <w:r>
+            <w:rPr>
+              <w:lang w:val="en-IE"/>
+            </w:rPr>
+            <w:fldChar w:fldCharType="separate"/>
+          </w:r>
+          <w:r>
+            <w:rPr>
+              <w:noProof/>
+              <w:lang w:val="en-IE"/>
+            </w:rPr>
+            <w:t>[2]</w:t>
+          </w:r>
+          <w:r>
+            <w:rPr>
+              <w:lang w:val="en-IE"/>
+            </w:rPr>
+            <w:fldChar w:fldCharType="end"/>
+          </w:r>
+        </w:sdtContent>
+      </w:sdt>
+      <w:r>
+        <w:rPr>
+          <w:lang w:val="en-IE"/>
+        </w:rPr>
+        <w:t xml:space="preserve">: </w:t>
+      </w:r>
+    </w:p>
+    <w:p>
+      <w:pPr>
+        <w:pStyle w:val="ListParagraph"/>
+        <w:numPr>
+          <w:ilvl w:val="0"/>
+          <w:numId w:val="9"/>
+        </w:numPr>
+        <w:rPr>
+          <w:lang w:val="en-IE"/>
+        </w:rPr>
+      </w:pPr>
+      <w:r>
+        <w:rPr>
+          <w:lang w:val="en-IE"/>
+        </w:rPr>
+        <w:t xml:space="preserve">Rhythm </w:t>
+      </w:r>
+    </w:p>
+    <w:p>
+      <w:pPr>
+        <w:pStyle w:val="ListParagraph"/>
+        <w:numPr>
+          <w:ilvl w:val="0"/>
+          <w:numId w:val="9"/>
+        </w:numPr>
+        <w:rPr>
+          <w:lang w:val="en-IE"/>
+        </w:rPr>
+      </w:pPr>
+      <w:r>
+        <w:rPr>
+          <w:lang w:val="en-IE"/>
+        </w:rPr>
+        <w:t>Dynamics</w:t>
+      </w:r>
+    </w:p>
+    <w:p>
+      <w:pPr>
+        <w:pStyle w:val="ListParagraph"/>
+        <w:numPr>
+          <w:ilvl w:val="0"/>
+          <w:numId w:val="9"/>
+        </w:numPr>
+        <w:rPr>
+          <w:lang w:val="en-IE"/>
+        </w:rPr>
+      </w:pPr>
+      <w:r>
+        <w:rPr>
+          <w:lang w:val="en-IE"/>
+        </w:rPr>
+        <w:t>Melody</w:t>
+      </w:r>
+    </w:p>
+    <w:p>
+      <w:pPr>
+        <w:pStyle w:val="ListParagraph"/>
+        <w:numPr>
+          <w:ilvl w:val="0"/>
+          <w:numId w:val="9"/>
+        </w:numPr>
+        <w:rPr>
+          <w:lang w:val="en-IE"/>
+        </w:rPr>
+      </w:pPr>
+      <w:r>
+        <w:rPr>
+          <w:lang w:val="en-IE"/>
+        </w:rPr>
+        <w:t>Harmony</w:t>
+      </w:r>
+    </w:p>
+    <w:p>
+      <w:pPr>
+        <w:pStyle w:val="ListParagraph"/>
+        <w:numPr>
+          <w:ilvl w:val="0"/>
+          <w:numId w:val="9"/>
+        </w:numPr>
+        <w:rPr>
+          <w:lang w:val="en-IE"/>
+        </w:rPr>
+      </w:pPr>
+      <w:r>
+        <w:rPr>
+          <w:lang w:val="en-IE"/>
+        </w:rPr>
+        <w:t>Tone Colour</w:t>
+      </w:r>
+    </w:p>
+    <w:p>
+      <w:pPr>
+        <w:pStyle w:val="ListParagraph"/>
+        <w:numPr>
+          <w:ilvl w:val="0"/>
+          <w:numId w:val="9"/>
+        </w:numPr>
+        <w:rPr>
+          <w:lang w:val="en-IE"/>
+        </w:rPr>
+      </w:pPr>
+      <w:r>
+        <w:rPr>
+          <w:lang w:val="en-IE"/>
+        </w:rPr>
+        <w:t>Texture</w:t>
+      </w:r>
+    </w:p>
+    <w:p>
+      <w:pPr>
+        <w:pStyle w:val="ListParagraph"/>
+        <w:numPr>
+          <w:ilvl w:val="0"/>
+          <w:numId w:val="9"/>
+        </w:numPr>
+        <w:rPr>
+          <w:lang w:val="en-IE"/>
+        </w:rPr>
+      </w:pPr>
+      <w:r>
+        <w:rPr>
+          <w:lang w:val="en-IE"/>
+        </w:rPr>
+        <w:t>Form</w:t>
+      </w:r>
+    </w:p>
+    <w:p>
+      <w:pPr>
+        <w:rPr>
+          <w:b/>
+          <w:lang w:val="en-IE"/>
+        </w:rPr>
+      </w:pPr>
+      <w:r>
+        <w:rPr>
+          <w:lang w:val="en-IE"/>
+        </w:rPr>
+        <w:t xml:space="preserve">In order to </w:t>
+      </w:r>
+      <w:r>
+        <w:rPr>
+          <w:lang w:val="en-IE"/>
+        </w:rPr>
+        <w:t>understand which elements are relevant to the interests of this project, these elements were investigated, the rest of this subsection outlines that research.</w:t>
       </w:r>
     </w:p>
     <w:p>
       <w:pPr>
         <w:pStyle w:val="Heading3"/>
       </w:pPr>
-      <w:bookmarkStart w:id="26" w:name="_Toc414633355"/>
       <w:r>
         <w:lastRenderedPageBreak/>
+        <w:t>Rhythm</w:t>
+      </w:r>
+    </w:p>
+    <w:p>
+      <w:pPr>
+        <w:rPr>
+          <w:lang w:val="en-IE"/>
+        </w:rPr>
+      </w:pPr>
+      <w:r>
+        <w:rPr>
+          <w:lang w:val="en-IE"/>
+        </w:rPr>
         <w:t>Tempo</w:t>
       </w:r>
+    </w:p>
+    <w:p>
+      <w:pPr>
+        <w:pStyle w:val="Heading3"/>
+      </w:pPr>
+      <w:r>
+        <w:t>Meter</w:t>
+      </w:r>
+    </w:p>
+    <w:p>
+      <w:pPr>
+        <w:pStyle w:val="Heading3"/>
+      </w:pPr>
+      <w:bookmarkStart w:id="25" w:name="_Toc414633356"/>
+      <w:r>
+        <w:t>Modality</w:t>
+      </w:r>
+      <w:bookmarkEnd w:id="25"/>
+    </w:p>
+    <w:p>
+      <w:pPr>
+        <w:rPr>
+          <w:lang w:val="en-IE"/>
+        </w:rPr>
+      </w:pPr>
+      <w:r>
+        <w:rPr>
+          <w:lang w:val="en-IE"/>
+        </w:rPr>
+        <w:t>The modality of</w:t>
+      </w:r>
+      <w:r>
+        <w:rPr>
+          <w:lang w:val="en-IE"/>
+        </w:rPr>
+        <w:t xml:space="preserve"> a piece</w:t>
+      </w:r>
+      <w:r>
+        <w:rPr>
+          <w:lang w:val="en-IE"/>
+        </w:rPr>
+        <w:t xml:space="preserve"> music – whether it is in a major or minor key -  </w:t>
+      </w:r>
+      <w:r>
+        <w:rPr>
+          <w:lang w:val="en-IE"/>
+        </w:rPr>
+        <w:t>play</w:t>
+      </w:r>
+      <w:r>
+        <w:rPr>
+          <w:lang w:val="en-IE"/>
+        </w:rPr>
+        <w:t>s</w:t>
+      </w:r>
+      <w:r>
+        <w:rPr>
+          <w:lang w:val="en-IE"/>
+        </w:rPr>
+        <w:t xml:space="preserve"> perh</w:t>
+      </w:r>
+      <w:r>
+        <w:rPr>
+          <w:lang w:val="en-IE"/>
+        </w:rPr>
+        <w:t xml:space="preserve">aps the largest role in </w:t>
+      </w:r>
+      <w:r>
+        <w:rPr>
+          <w:lang w:val="en-IE"/>
+        </w:rPr>
+        <w:t>determining whether that piece will be interpreted as either positive or negative</w:t>
+      </w:r>
+      <w:r>
+        <w:rPr>
+          <w:lang w:val="en-IE"/>
+        </w:rPr>
+        <w:t>.</w:t>
+      </w:r>
+    </w:p>
+    <w:p>
+      <w:pPr>
+        <w:pStyle w:val="Heading3"/>
+      </w:pPr>
+      <w:bookmarkStart w:id="26" w:name="_Toc414633357"/>
+      <w:r>
+        <w:t>Key</w:t>
+      </w:r>
       <w:bookmarkEnd w:id="26"/>
     </w:p>
     <w:p>
       <w:pPr>
         <w:pStyle w:val="Heading3"/>
       </w:pPr>
-      <w:bookmarkStart w:id="27" w:name="_Toc414633356"/>
-      <w:r>
-        <w:t>Modality</w:t>
+      <w:bookmarkStart w:id="27" w:name="_Toc414633358"/>
+      <w:r>
+        <w:t>Use of Staccato</w:t>
       </w:r>
       <w:bookmarkEnd w:id="27"/>
+      <w:r>
+        <w:t xml:space="preserve"> </w:t>
+      </w:r>
     </w:p>
     <w:p>
       <w:pPr>
         <w:pStyle w:val="Heading3"/>
       </w:pPr>
-      <w:bookmarkStart w:id="28" w:name="_Toc414633357"/>
-      <w:r>
-        <w:t>Key</w:t>
+      <w:bookmarkStart w:id="28" w:name="_Toc414633359"/>
+      <w:r>
+        <w:t>Timbre</w:t>
       </w:r>
       <w:bookmarkEnd w:id="28"/>
     </w:p>
@@ -9184,40 +9496,385 @@
       <w:pPr>
         <w:pStyle w:val="Heading3"/>
       </w:pPr>
-      <w:bookmarkStart w:id="29" w:name="_Toc414633358"/>
-      <w:r>
-        <w:t>Use of Staccato</w:t>
+      <w:r>
+        <w:t>Dynamics</w:t>
+      </w:r>
+    </w:p>
+    <w:p>
+      <w:pPr>
+        <w:pStyle w:val="Heading3"/>
+      </w:pPr>
+      <w:bookmarkStart w:id="29" w:name="_Toc414633360"/>
+      <w:r>
+        <w:t>Lyrics</w:t>
       </w:r>
       <w:bookmarkEnd w:id="29"/>
+    </w:p>
+    <w:p>
+      <w:pPr>
+        <w:rPr>
+          <w:lang w:val="en-IE"/>
+        </w:rPr>
+      </w:pPr>
+      <w:r>
+        <w:rPr>
+          <w:lang w:val="en-IE"/>
+        </w:rPr>
+        <w:t>While not a feature present in all pieces of music, the content of a song’s lyrics can affect our emotional response to that piece of music.</w:t>
+      </w:r>
+    </w:p>
+    <w:p>
+      <w:pPr>
+        <w:pStyle w:val="Heading4"/>
+        <w:rPr>
+          <w:lang w:val="en-IE"/>
+        </w:rPr>
+      </w:pPr>
+      <w:r>
+        <w:rPr>
+          <w:lang w:val="en-IE"/>
+        </w:rPr>
+        <w:t>Sentiment Analysis</w:t>
+      </w:r>
+    </w:p>
+    <w:p>
+      <w:r>
+        <w:rPr>
+          <w:lang w:val="en-IE"/>
+        </w:rPr>
+        <w:t xml:space="preserve">Sentiment analysis is described as </w:t>
+      </w:r>
+      <w:r>
+        <w:t>seeking</w:t>
+      </w:r>
       <w:r>
         <w:t xml:space="preserve"> </w:t>
       </w:r>
+      <w:r>
+        <w:t>“</w:t>
+      </w:r>
+      <w:r>
+        <w:t>to identify the viewpoint(s) underlying a text span</w:t>
+      </w:r>
+      <w:r>
+        <w:t xml:space="preserve">” </w:t>
+      </w:r>
+      <w:sdt>
+        <w:sdtPr>
+          <w:id w:val="1598981903"/>
+          <w:citation/>
+        </w:sdtPr>
+        <w:sdtContent>
+          <w:r>
+            <w:fldChar w:fldCharType="begin"/>
+          </w:r>
+          <w:r>
+            <w:rPr>
+              <w:lang w:val="en-IE"/>
+            </w:rPr>
+            <w:instrText xml:space="preserve"> CITATION BoP04 \l 6153 </w:instrText>
+          </w:r>
+          <w:r>
+            <w:fldChar w:fldCharType="separate"/>
+          </w:r>
+          <w:r>
+            <w:rPr>
+              <w:noProof/>
+              <w:lang w:val="en-IE"/>
+            </w:rPr>
+            <w:t>[3]</w:t>
+          </w:r>
+          <w:r>
+            <w:fldChar w:fldCharType="end"/>
+          </w:r>
+        </w:sdtContent>
+      </w:sdt>
+      <w:r>
+        <w:t>. While primarily used to identify how people feel about a particular brand, product, or event by analysing text from such mediums as social media and opinion polls, techniques from the field can also be applied to the lyrics of a song.</w:t>
+      </w:r>
+      <w:r>
+        <w:t xml:space="preserve"> </w:t>
+      </w:r>
+    </w:p>
+    <w:p>
+      <w:r>
+        <w:t>It was conjectured that should a track contain</w:t>
+      </w:r>
+      <w:r>
+        <w:t xml:space="preserve"> primarily</w:t>
+      </w:r>
+      <w:r>
+        <w:t xml:space="preserve"> words which have mostly positive connotations</w:t>
+      </w:r>
+      <w:r>
+        <w:t xml:space="preserve">, then it is likely that song is more positive than one which contains more words which are usually attributed as </w:t>
+      </w:r>
+      <w:r>
+        <w:t>being</w:t>
+      </w:r>
+      <w:r>
+        <w:t xml:space="preserve"> negative </w:t>
+      </w:r>
+      <w:r>
+        <w:t>in nature</w:t>
+      </w:r>
+      <w:r>
+        <w:t xml:space="preserve">. </w:t>
+      </w:r>
+    </w:p>
+    <w:p>
+      <w:r>
+        <w:t xml:space="preserve">In order to prove or disprove this theory, research into the area of sentiment analysis was undertaken. </w:t>
+      </w:r>
+    </w:p>
+    <w:p>
+      <w:r>
+        <w:t xml:space="preserve">The most basic approach could be to simply maintain a list of negative words and positive words, and during a song’s analysis, each instance of both negative and positive words could be counted, and an overall positivity </w:t>
+      </w:r>
+      <w:r>
+        <w:t>score be determined by simply subtracting the number of negative words from the number of positive words o</w:t>
+      </w:r>
+      <w:r>
+        <w:t>c</w:t>
+      </w:r>
+      <w:r>
+        <w:t>cur</w:t>
+      </w:r>
+      <w:r>
+        <w:t>r</w:t>
+      </w:r>
+      <w:r>
+        <w:t>ing in the song’s lyrics.</w:t>
+      </w:r>
+      <w:r>
+        <w:t xml:space="preserve"> </w:t>
+      </w:r>
+    </w:p>
+    <w:p>
+      <w:r>
+        <w:t>This approach, however was deemed rather triv</w:t>
+      </w:r>
+      <w:r>
+        <w:t>i</w:t>
+      </w:r>
+      <w:bookmarkStart w:id="30" w:name="_GoBack"/>
+      <w:bookmarkEnd w:id="30"/>
+      <w:r>
+        <w:t>al.</w:t>
+      </w:r>
+    </w:p>
+    <w:p>
+      <w:pPr>
+        <w:pStyle w:val="Heading4"/>
+        <w:rPr>
+          <w:lang w:val="en-IE"/>
+        </w:rPr>
+      </w:pPr>
+      <w:r>
+        <w:rPr>
+          <w:lang w:val="en-IE"/>
+        </w:rPr>
+        <w:t>Obtaining the Lyrics for a Given Song</w:t>
+      </w:r>
+    </w:p>
+    <w:p>
+      <w:pPr>
+        <w:rPr>
+          <w:lang w:val="en-IE"/>
+        </w:rPr>
+      </w:pPr>
+      <w:r>
+        <w:rPr>
+          <w:lang w:val="en-IE"/>
+        </w:rPr>
+        <w:t xml:space="preserve">While there exist many community driven websites where users can add lyrics for a given song, due to the copyrighted nature of song lyrics, there isn’t an </w:t>
+      </w:r>
+      <w:r>
+        <w:rPr>
+          <w:lang w:val="en-IE"/>
+        </w:rPr>
+        <w:t>authoritative</w:t>
+      </w:r>
+      <w:r>
+        <w:rPr>
+          <w:lang w:val="en-IE"/>
+        </w:rPr>
+        <w:t xml:space="preserve"> database with a freely accessible API in the public domain containing song lyrics. Public APIs, such as ChartLyrics, do exist which are free for non-commercial use, such as this project, they are non-exhaustive and </w:t>
+      </w:r>
+      <w:r>
+        <w:rPr>
+          <w:lang w:val="en-IE"/>
+        </w:rPr>
+        <w:t>it was decided that a combination of this free API as well as screen scraping the lyrics from community driven song lyric sites was necessary to ensure</w:t>
+      </w:r>
+      <w:r>
+        <w:rPr>
+          <w:lang w:val="en-IE"/>
+        </w:rPr>
+        <w:t xml:space="preserve"> it would be possible to obtain lyrics for the greatest number of songs.</w:t>
+      </w:r>
+      <w:r>
+        <w:rPr>
+          <w:lang w:val="en-IE"/>
+        </w:rPr>
+        <w:t xml:space="preserve"> </w:t>
+      </w:r>
+    </w:p>
+    <w:p>
+      <w:pPr>
+        <w:rPr>
+          <w:lang w:val="en-IE"/>
+        </w:rPr>
+      </w:pPr>
     </w:p>
     <w:p>
       <w:pPr>
         <w:pStyle w:val="Heading3"/>
       </w:pPr>
-      <w:bookmarkStart w:id="30" w:name="_Toc414633359"/>
-      <w:r>
-        <w:t>Timbre</w:t>
-      </w:r>
-      <w:bookmarkEnd w:id="30"/>
+      <w:r>
+        <w:t>Focus on Western Music in this Project</w:t>
+      </w:r>
+    </w:p>
+    <w:p>
+      <w:r>
+        <w:rPr>
+          <w:lang w:val="en-IE"/>
+        </w:rPr>
+        <w:t xml:space="preserve">Bowling et al. noted </w:t>
+      </w:r>
+      <w:sdt>
+        <w:sdtPr>
+          <w:rPr>
+            <w:lang w:val="en-IE"/>
+          </w:rPr>
+          <w:id w:val="1535770421"/>
+          <w:citation/>
+        </w:sdtPr>
+        <w:sdtContent>
+          <w:r>
+            <w:rPr>
+              <w:lang w:val="en-IE"/>
+            </w:rPr>
+            <w:fldChar w:fldCharType="begin"/>
+          </w:r>
+          <w:r>
+            <w:rPr>
+              <w:lang w:val="en-IE"/>
+            </w:rPr>
+            <w:instrText xml:space="preserve"> CITATION Bow12 \l 6153 </w:instrText>
+          </w:r>
+          <w:r>
+            <w:rPr>
+              <w:lang w:val="en-IE"/>
+            </w:rPr>
+            <w:fldChar w:fldCharType="separate"/>
+          </w:r>
+          <w:r>
+            <w:rPr>
+              <w:noProof/>
+              <w:lang w:val="en-IE"/>
+            </w:rPr>
+            <w:t>[4]</w:t>
+          </w:r>
+          <w:r>
+            <w:rPr>
+              <w:lang w:val="en-IE"/>
+            </w:rPr>
+            <w:fldChar w:fldCharType="end"/>
+          </w:r>
+        </w:sdtContent>
+      </w:sdt>
+      <w:r>
+        <w:rPr>
+          <w:lang w:val="en-IE"/>
+        </w:rPr>
+        <w:t xml:space="preserve"> in their study </w:t>
+      </w:r>
+      <w:r>
+        <w:rPr>
+          <w:lang w:val="en-IE"/>
+        </w:rPr>
+        <w:t xml:space="preserve">comparing emotional expression </w:t>
+      </w:r>
+      <w:r>
+        <w:rPr>
+          <w:lang w:val="en-IE"/>
+        </w:rPr>
+        <w:t>in</w:t>
+      </w:r>
+      <w:r>
+        <w:rPr>
+          <w:lang w:val="en-IE"/>
+        </w:rPr>
+        <w:t xml:space="preserve"> Western and Carnatic </w:t>
+      </w:r>
+      <w:r>
+        <w:rPr>
+          <w:lang w:val="en-IE"/>
+        </w:rPr>
+        <w:t xml:space="preserve">(South Indian) </w:t>
+      </w:r>
+      <w:r>
+        <w:rPr>
+          <w:lang w:val="en-IE"/>
+        </w:rPr>
+        <w:t>music</w:t>
+      </w:r>
+      <w:r>
+        <w:rPr>
+          <w:lang w:val="en-IE"/>
+        </w:rPr>
+        <w:t xml:space="preserve">, that </w:t>
+      </w:r>
+      <w:r>
+        <w:rPr>
+          <w:lang w:val="en-IE"/>
+        </w:rPr>
+        <w:t>while “</w:t>
+      </w:r>
+      <w:r>
+        <w:t xml:space="preserve">the tonal relationships used to express positive/excited and negative/subdued emotions in classical South Indian music are </w:t>
+      </w:r>
+      <w:r>
+        <w:lastRenderedPageBreak/>
+        <w:t>much the same as those used in Western music</w:t>
+      </w:r>
+      <w:r>
+        <w:t>”, the tones themselves are different; with western music associating music in the major mode with “positive or excited emotion”, and that in the minor mode with “negative or subdued” emotion. On the other hand, the Carnatic music focused on in their study uses the Raga in much the same way, which, while “analogous to modes in western music” these are more complex.</w:t>
+      </w:r>
+    </w:p>
+    <w:p>
+      <w:pPr>
+        <w:rPr>
+          <w:lang w:val="en-IE"/>
+        </w:rPr>
+      </w:pPr>
+      <w:r>
+        <w:rPr>
+          <w:lang w:val="en-IE"/>
+        </w:rPr>
+        <w:t xml:space="preserve">Therefore, these differences, in combination with the western background of this project, </w:t>
+      </w:r>
+      <w:r>
+        <w:rPr>
+          <w:lang w:val="en-IE"/>
+        </w:rPr>
+        <w:t>influenced the decision to focus completely on western music for the purposes of this project.</w:t>
+      </w:r>
+      <w:r>
+        <w:rPr>
+          <w:lang w:val="en-IE"/>
+        </w:rPr>
+        <w:t xml:space="preserve"> </w:t>
+      </w:r>
     </w:p>
     <w:p>
       <w:pPr>
         <w:pStyle w:val="Heading3"/>
       </w:pPr>
-      <w:r>
-        <w:t>Dynamics</w:t>
-      </w:r>
-    </w:p>
-    <w:p>
-      <w:pPr>
-        <w:pStyle w:val="Heading3"/>
-      </w:pPr>
-      <w:bookmarkStart w:id="31" w:name="_Toc414633360"/>
-      <w:r>
-        <w:t>Lyrics</w:t>
+      <w:bookmarkStart w:id="31" w:name="_Toc414633361"/>
+      <w:r>
+        <w:t>Summary</w:t>
       </w:r>
       <w:bookmarkEnd w:id="31"/>
     </w:p>
@@ -9231,44 +9888,37 @@
         <w:rPr>
           <w:lang w:val="en-IE"/>
         </w:rPr>
-        <w:t>While not a feature present in all pieces of music, the content of a song’s lyrics can affect our emotional response to that piece of music.</w:t>
-      </w:r>
-    </w:p>
-    <w:p>
-      <w:pPr>
-        <w:pStyle w:val="Heading4"/>
-        <w:rPr>
-          <w:lang w:val="en-IE"/>
-        </w:rPr>
-      </w:pPr>
-      <w:r>
-        <w:rPr>
-          <w:lang w:val="en-IE"/>
-        </w:rPr>
-        <w:t>Sentiment Analysis</w:t>
-      </w:r>
-    </w:p>
-    <w:p>
-      <w:pPr>
-        <w:pStyle w:val="Heading3"/>
-      </w:pPr>
-      <w:bookmarkStart w:id="32" w:name="_Toc414633361"/>
-      <w:r>
-        <w:t>Summary</w:t>
-      </w:r>
-      <w:bookmarkEnd w:id="32"/>
-    </w:p>
-    <w:p>
-      <w:pPr>
-        <w:rPr>
-          <w:lang w:val="en-IE"/>
-        </w:rPr>
-      </w:pPr>
-      <w:r>
-        <w:rPr>
-          <w:lang w:val="en-IE"/>
-        </w:rPr>
         <w:t>In conclusion, in order to produce an effective mood detection model, many of the features outlined above must be acquired about the music added to the system, either by direct analysis, an existing knowledge base, or a combination.</w:t>
+      </w:r>
+      <w:r>
+        <w:rPr>
+          <w:lang w:val="en-IE"/>
+        </w:rPr>
+        <w:t xml:space="preserve"> Moreover, some musical features spoken about can safely be ignored as they contain little to no relevance to emotion. </w:t>
+      </w:r>
+      <w:r>
+        <w:rPr>
+          <w:lang w:val="en-IE"/>
+        </w:rPr>
+        <w:t xml:space="preserve">It was decided that </w:t>
+      </w:r>
+      <w:r>
+        <w:rPr>
+          <w:lang w:val="en-IE"/>
+        </w:rPr>
+        <w:t xml:space="preserve">Texture (whether a piece of music is Monophonic, Polyphonic or Homophonic) and Form (how a piece is structured) </w:t>
+      </w:r>
+      <w:r>
+        <w:rPr>
+          <w:lang w:val="en-IE"/>
+        </w:rPr>
+        <w:t>should be</w:t>
+      </w:r>
+      <w:r>
+        <w:rPr>
+          <w:lang w:val="en-IE"/>
+        </w:rPr>
+        <w:t xml:space="preserve"> ignored for the purposes of this project.</w:t>
       </w:r>
     </w:p>
     <w:p>
@@ -9279,44 +9929,85 @@
           <w:lang w:val="en-IE"/>
         </w:rPr>
       </w:pPr>
-      <w:bookmarkStart w:id="33" w:name="_Toc414633362"/>
+      <w:bookmarkStart w:id="32" w:name="_Toc414633362"/>
       <w:r>
         <w:rPr>
           <w:lang w:val="en-IE"/>
         </w:rPr>
         <w:t>Extracting Relevant Features from Music</w:t>
       </w:r>
+      <w:bookmarkEnd w:id="32"/>
+    </w:p>
+    <w:p>
+      <w:r>
+        <w:rPr>
+          <w:lang w:val="en-IE"/>
+        </w:rPr>
+        <w:t xml:space="preserve">Music Information Retrieval (MIR) is the </w:t>
+      </w:r>
+      <w:r>
+        <w:t>study of extracting information from the characteristics of music and is a widely researched area</w:t>
+      </w:r>
+      <w:r>
+        <w:t xml:space="preserve"> in both computer science as well as music studies and psychology</w:t>
+      </w:r>
+      <w:r>
+        <w:t>.</w:t>
+      </w:r>
+      <w:r>
+        <w:t xml:space="preserve"> Information extracted from the </w:t>
+      </w:r>
+      <w:bookmarkStart w:id="33" w:name="_Toc414633363"/>
+      <w:r>
+        <w:t>music files is</w:t>
+      </w:r>
+    </w:p>
+    <w:p>
+      <w:pPr>
+        <w:rPr>
+          <w:lang w:val="en-IE"/>
+        </w:rPr>
+      </w:pPr>
+    </w:p>
+    <w:p>
+      <w:pPr>
+        <w:pStyle w:val="Heading3"/>
+      </w:pPr>
+      <w:r>
+        <w:t xml:space="preserve">Using Experts, not </w:t>
+      </w:r>
+      <w:r>
+        <w:t>Algorithms</w:t>
+      </w:r>
+    </w:p>
+    <w:p>
+      <w:pPr>
+        <w:rPr>
+          <w:lang w:val="en-IE"/>
+        </w:rPr>
+      </w:pPr>
+      <w:r>
+        <w:rPr>
+          <w:lang w:val="en-IE"/>
+        </w:rPr>
+        <w:t xml:space="preserve">Many commonly used music recommendation services use </w:t>
+      </w:r>
+    </w:p>
+    <w:p>
+      <w:pPr>
+        <w:rPr>
+          <w:lang w:val="en-IE"/>
+        </w:rPr>
+      </w:pPr>
+    </w:p>
+    <w:p>
+      <w:pPr>
+        <w:pStyle w:val="Heading3"/>
+      </w:pPr>
+      <w:r>
+        <w:t>ISMIR Conference</w:t>
+      </w:r>
       <w:bookmarkEnd w:id="33"/>
-    </w:p>
-    <w:p>
-      <w:r>
-        <w:rPr>
-          <w:lang w:val="en-IE"/>
-        </w:rPr>
-        <w:t xml:space="preserve">Music Information Retrieval (MIR) is the </w:t>
-      </w:r>
-      <w:r>
-        <w:t>study of extracting information from the characteristics of music and is a widely researched area</w:t>
-      </w:r>
-      <w:r>
-        <w:t xml:space="preserve"> in both computer science as well as music studies and psychology</w:t>
-      </w:r>
-      <w:r>
-        <w:t>.</w:t>
-      </w:r>
-      <w:r>
-        <w:t xml:space="preserve"> Information extracted from the </w:t>
-      </w:r>
-    </w:p>
-    <w:p>
-      <w:pPr>
-        <w:pStyle w:val="Heading3"/>
-      </w:pPr>
-      <w:bookmarkStart w:id="34" w:name="_Toc414633363"/>
-      <w:r>
-        <w:t>ISMIR Conference</w:t>
-      </w:r>
-      <w:bookmarkEnd w:id="34"/>
     </w:p>
     <w:p>
       <w:pPr>
@@ -9374,7 +10065,7 @@
               <w:noProof/>
               <w:lang w:val="en-IE"/>
             </w:rPr>
-            <w:t>[6]</w:t>
+            <w:t>[5]</w:t>
           </w:r>
           <w:r>
             <w:rPr>
@@ -9397,8 +10088,8 @@
         <w:pStyle w:val="Heading2"/>
         <w:spacing w:line="276" w:lineRule="auto"/>
       </w:pPr>
-      <w:bookmarkStart w:id="35" w:name="_Toc406104940"/>
-      <w:bookmarkStart w:id="36" w:name="_Toc414633341"/>
+      <w:bookmarkStart w:id="34" w:name="_Toc406104940"/>
+      <w:bookmarkStart w:id="35" w:name="_Toc414633341"/>
       <w:r>
         <w:t>Alternative E</w:t>
       </w:r>
@@ -9411,8 +10102,8 @@
       <w:r>
         <w:t>olutions</w:t>
       </w:r>
+      <w:bookmarkEnd w:id="34"/>
       <w:bookmarkEnd w:id="35"/>
-      <w:bookmarkEnd w:id="36"/>
     </w:p>
     <w:p>
       <w:pPr>
@@ -9442,7 +10133,11 @@
         <w:t>tracks that</w:t>
       </w:r>
       <w:r>
-        <w:t xml:space="preserve"> reside on the device is the inability to learn from other music tracks. A sophisticated system in this area is one </w:t>
+        <w:t xml:space="preserve"> reside on the device is the inability to </w:t>
+      </w:r>
+      <w:r>
+        <w:lastRenderedPageBreak/>
+        <w:t xml:space="preserve">learn from other music tracks. A sophisticated system in this area is one </w:t>
       </w:r>
       <w:r>
         <w:t>that</w:t>
@@ -9468,7 +10163,6 @@
         <w:spacing w:line="276" w:lineRule="auto"/>
       </w:pPr>
       <w:r>
-        <w:lastRenderedPageBreak/>
         <w:t xml:space="preserve">Other applications do not perform any analysis on the actual file to be played, but instead consult an existing online database of rankings for tracks. This method has the drawback of potentially trying to ascertain the mood of a track in a user’s library </w:t>
       </w:r>
       <w:r>
@@ -9492,13 +10186,13 @@
         <w:spacing w:line="276" w:lineRule="auto"/>
         <w:jc w:val="both"/>
       </w:pPr>
-      <w:bookmarkStart w:id="37" w:name="_Toc406104941"/>
-      <w:bookmarkStart w:id="38" w:name="_Toc414633342"/>
+      <w:bookmarkStart w:id="36" w:name="_Toc406104941"/>
+      <w:bookmarkStart w:id="37" w:name="_Toc414633342"/>
       <w:r>
         <w:t>SensMe</w:t>
       </w:r>
+      <w:bookmarkEnd w:id="36"/>
       <w:bookmarkEnd w:id="37"/>
-      <w:bookmarkEnd w:id="38"/>
       <w:r>
         <w:t xml:space="preserve"> </w:t>
       </w:r>
@@ -9574,13 +10268,13 @@
         <w:spacing w:line="276" w:lineRule="auto"/>
         <w:jc w:val="both"/>
       </w:pPr>
-      <w:bookmarkStart w:id="39" w:name="_Toc406104942"/>
-      <w:bookmarkStart w:id="40" w:name="_Toc414633343"/>
+      <w:bookmarkStart w:id="38" w:name="_Toc406104942"/>
+      <w:bookmarkStart w:id="39" w:name="_Toc414633343"/>
       <w:r>
         <w:t>Moodagent</w:t>
       </w:r>
+      <w:bookmarkEnd w:id="38"/>
       <w:bookmarkEnd w:id="39"/>
-      <w:bookmarkEnd w:id="40"/>
     </w:p>
     <w:p>
       <w:pPr>
@@ -9601,7 +10295,11 @@
         <w:spacing w:line="276" w:lineRule="auto"/>
       </w:pPr>
       <w:r>
-        <w:t>Another existing application, Moodagent, which can be downloaded from the Google Play store for Android devices and from the Apple App Store for IOS devices addresses the task in a slightly different manner. Instead of performing the analysis locally, the application consults a pre-existing online database of mood ratings for a track. This has the advantage of not being limited to learning from the relatively small set of music added by the user. The user is presented with a series of sliders labelled ‘Sensual’, ‘Tender’, ‘Happy’, ‘Angry’ and ‘Tempo’, and sliding these up or down adjusts the mood of the playlist of tracks to be played to the user accordingly.</w:t>
+        <w:t xml:space="preserve">Another existing application, Moodagent, which can be downloaded from the Google Play store for Android devices and from the Apple App Store for IOS devices addresses the task in a slightly different manner. Instead of performing the analysis </w:t>
+      </w:r>
+      <w:r>
+        <w:lastRenderedPageBreak/>
+        <w:t>locally, the application consults a pre-existing online database of mood ratings for a track. This has the advantage of not being limited to learning from the relatively small set of music added by the user. The user is presented with a series of sliders labelled ‘Sensual’, ‘Tender’, ‘Happy’, ‘Angry’ and ‘Tempo’, and sliding these up or down adjusts the mood of the playlist of tracks to be played to the user accordingly.</w:t>
       </w:r>
     </w:p>
     <w:p>
@@ -9609,7 +10307,6 @@
         <w:pStyle w:val="Heading4"/>
       </w:pPr>
       <w:r>
-        <w:lastRenderedPageBreak/>
         <w:t>Evaluation</w:t>
       </w:r>
     </w:p>
@@ -9626,13 +10323,13 @@
         <w:pStyle w:val="Heading3"/>
         <w:spacing w:line="276" w:lineRule="auto"/>
       </w:pPr>
-      <w:bookmarkStart w:id="41" w:name="_Toc406104943"/>
-      <w:bookmarkStart w:id="42" w:name="_Toc414633344"/>
+      <w:bookmarkStart w:id="40" w:name="_Toc406104943"/>
+      <w:bookmarkStart w:id="41" w:name="_Toc414633344"/>
       <w:r>
         <w:t>StereoMood</w:t>
       </w:r>
+      <w:bookmarkEnd w:id="40"/>
       <w:bookmarkEnd w:id="41"/>
-      <w:bookmarkEnd w:id="42"/>
     </w:p>
     <w:p>
       <w:pPr>
@@ -9669,7 +10366,7 @@
             <w:rPr>
               <w:noProof/>
             </w:rPr>
-            <w:t>[1]</w:t>
+            <w:t>[6]</w:t>
           </w:r>
           <w:r>
             <w:fldChar w:fldCharType="end"/>
@@ -9685,11 +10382,11 @@
         <w:pStyle w:val="Heading3"/>
         <w:spacing w:line="276" w:lineRule="auto"/>
       </w:pPr>
-      <w:bookmarkStart w:id="43" w:name="_Toc414633345"/>
+      <w:bookmarkStart w:id="42" w:name="_Toc414633345"/>
       <w:r>
         <w:t>Conclusion</w:t>
       </w:r>
-      <w:bookmarkEnd w:id="43"/>
+      <w:bookmarkEnd w:id="42"/>
     </w:p>
     <w:p>
       <w:pPr>
@@ -9713,33 +10410,36 @@
     </w:p>
     <w:tbl>
       <w:tblPr>
+        <w:tblStyle w:val="PlainTable1"/>
         <w:tblW w:w="0" w:type="auto"/>
         <w:tblLook w:val="04A0" w:firstRow="1" w:lastRow="0" w:firstColumn="1" w:lastColumn="0" w:noHBand="0" w:noVBand="1"/>
       </w:tblPr>
       <w:tblGrid>
-        <w:gridCol w:w="2062"/>
-        <w:gridCol w:w="2005"/>
-        <w:gridCol w:w="2107"/>
-        <w:gridCol w:w="2132"/>
+        <w:gridCol w:w="2078"/>
+        <w:gridCol w:w="1995"/>
+        <w:gridCol w:w="2102"/>
+        <w:gridCol w:w="2121"/>
       </w:tblGrid>
       <w:tr>
         <w:trPr>
+          <w:cnfStyle w:val="100000000000" w:firstRow="1" w:lastRow="0" w:firstColumn="0" w:lastColumn="0" w:oddVBand="0" w:evenVBand="0" w:oddHBand="0" w:evenHBand="0" w:firstRowFirstColumn="0" w:firstRowLastColumn="0" w:lastRowFirstColumn="0" w:lastRowLastColumn="0"/>
           <w:trHeight w:val="310"/>
         </w:trPr>
         <w:tc>
           <w:tcPr>
+            <w:cnfStyle w:val="001000000000" w:firstRow="0" w:lastRow="0" w:firstColumn="1" w:lastColumn="0" w:oddVBand="0" w:evenVBand="0" w:oddHBand="0" w:evenHBand="0" w:firstRowFirstColumn="0" w:firstRowLastColumn="0" w:lastRowFirstColumn="0" w:lastRowLastColumn="0"/>
             <w:tcW w:w="2419" w:type="dxa"/>
           </w:tcPr>
           <w:p>
             <w:pPr>
               <w:spacing w:line="276" w:lineRule="auto"/>
               <w:rPr>
-                <w:b/>
+                <w:b w:val="0"/>
               </w:rPr>
             </w:pPr>
             <w:r>
               <w:rPr>
-                <w:b/>
+                <w:b w:val="0"/>
               </w:rPr>
               <w:t>Feature</w:t>
             </w:r>
@@ -9752,13 +10452,14 @@
           <w:p>
             <w:pPr>
               <w:spacing w:line="276" w:lineRule="auto"/>
-              <w:rPr>
-                <w:b/>
+              <w:cnfStyle w:val="100000000000" w:firstRow="1" w:lastRow="0" w:firstColumn="0" w:lastColumn="0" w:oddVBand="0" w:evenVBand="0" w:oddHBand="0" w:evenHBand="0" w:firstRowFirstColumn="0" w:firstRowLastColumn="0" w:lastRowFirstColumn="0" w:lastRowLastColumn="0"/>
+              <w:rPr>
+                <w:b w:val="0"/>
               </w:rPr>
             </w:pPr>
             <w:r>
               <w:rPr>
-                <w:b/>
+                <w:b w:val="0"/>
               </w:rPr>
               <w:t>SensMe</w:t>
             </w:r>
@@ -9771,13 +10472,14 @@
           <w:p>
             <w:pPr>
               <w:spacing w:line="276" w:lineRule="auto"/>
-              <w:rPr>
-                <w:b/>
+              <w:cnfStyle w:val="100000000000" w:firstRow="1" w:lastRow="0" w:firstColumn="0" w:lastColumn="0" w:oddVBand="0" w:evenVBand="0" w:oddHBand="0" w:evenHBand="0" w:firstRowFirstColumn="0" w:firstRowLastColumn="0" w:lastRowFirstColumn="0" w:lastRowLastColumn="0"/>
+              <w:rPr>
+                <w:b w:val="0"/>
               </w:rPr>
             </w:pPr>
             <w:r>
               <w:rPr>
-                <w:b/>
+                <w:b w:val="0"/>
               </w:rPr>
               <w:t>Moodagent</w:t>
             </w:r>
@@ -9790,15 +10492,78 @@
           <w:p>
             <w:pPr>
               <w:spacing w:line="276" w:lineRule="auto"/>
-              <w:rPr>
-                <w:b/>
+              <w:cnfStyle w:val="100000000000" w:firstRow="1" w:lastRow="0" w:firstColumn="0" w:lastColumn="0" w:oddVBand="0" w:evenVBand="0" w:oddHBand="0" w:evenHBand="0" w:firstRowFirstColumn="0" w:firstRowLastColumn="0" w:lastRowFirstColumn="0" w:lastRowLastColumn="0"/>
+              <w:rPr>
+                <w:b w:val="0"/>
               </w:rPr>
             </w:pPr>
             <w:r>
               <w:rPr>
-                <w:b/>
+                <w:b w:val="0"/>
               </w:rPr>
               <w:t>StereoMood</w:t>
+            </w:r>
+          </w:p>
+        </w:tc>
+      </w:tr>
+      <w:tr>
+        <w:trPr>
+          <w:cnfStyle w:val="000000100000" w:firstRow="0" w:lastRow="0" w:firstColumn="0" w:lastColumn="0" w:oddVBand="0" w:evenVBand="0" w:oddHBand="1" w:evenHBand="0" w:firstRowFirstColumn="0" w:firstRowLastColumn="0" w:lastRowFirstColumn="0" w:lastRowLastColumn="0"/>
+          <w:trHeight w:val="310"/>
+        </w:trPr>
+        <w:tc>
+          <w:tcPr>
+            <w:cnfStyle w:val="001000000000" w:firstRow="0" w:lastRow="0" w:firstColumn="1" w:lastColumn="0" w:oddVBand="0" w:evenVBand="0" w:oddHBand="0" w:evenHBand="0" w:firstRowFirstColumn="0" w:firstRowLastColumn="0" w:lastRowFirstColumn="0" w:lastRowLastColumn="0"/>
+            <w:tcW w:w="2419" w:type="dxa"/>
+          </w:tcPr>
+          <w:p>
+            <w:pPr>
+              <w:spacing w:line="276" w:lineRule="auto"/>
+            </w:pPr>
+            <w:r>
+              <w:t>Streaming from the Web</w:t>
+            </w:r>
+          </w:p>
+        </w:tc>
+        <w:tc>
+          <w:tcPr>
+            <w:tcW w:w="2419" w:type="dxa"/>
+          </w:tcPr>
+          <w:p>
+            <w:pPr>
+              <w:spacing w:line="276" w:lineRule="auto"/>
+              <w:cnfStyle w:val="000000100000" w:firstRow="0" w:lastRow="0" w:firstColumn="0" w:lastColumn="0" w:oddVBand="0" w:evenVBand="0" w:oddHBand="1" w:evenHBand="0" w:firstRowFirstColumn="0" w:firstRowLastColumn="0" w:lastRowFirstColumn="0" w:lastRowLastColumn="0"/>
+            </w:pPr>
+            <w:r>
+              <w:t>No</w:t>
+            </w:r>
+          </w:p>
+        </w:tc>
+        <w:tc>
+          <w:tcPr>
+            <w:tcW w:w="2419" w:type="dxa"/>
+          </w:tcPr>
+          <w:p>
+            <w:pPr>
+              <w:spacing w:line="276" w:lineRule="auto"/>
+              <w:cnfStyle w:val="000000100000" w:firstRow="0" w:lastRow="0" w:firstColumn="0" w:lastColumn="0" w:oddVBand="0" w:evenVBand="0" w:oddHBand="1" w:evenHBand="0" w:firstRowFirstColumn="0" w:firstRowLastColumn="0" w:lastRowFirstColumn="0" w:lastRowLastColumn="0"/>
+            </w:pPr>
+            <w:r>
+              <w:t>No</w:t>
+            </w:r>
+          </w:p>
+        </w:tc>
+        <w:tc>
+          <w:tcPr>
+            <w:tcW w:w="2419" w:type="dxa"/>
+          </w:tcPr>
+          <w:p>
+            <w:pPr>
+              <w:spacing w:line="276" w:lineRule="auto"/>
+              <w:cnfStyle w:val="000000100000" w:firstRow="0" w:lastRow="0" w:firstColumn="0" w:lastColumn="0" w:oddVBand="0" w:evenVBand="0" w:oddHBand="1" w:evenHBand="0" w:firstRowFirstColumn="0" w:firstRowLastColumn="0" w:lastRowFirstColumn="0" w:lastRowLastColumn="0"/>
+            </w:pPr>
+            <w:r>
+              <w:t>Yes</w:t>
             </w:r>
           </w:p>
         </w:tc>
@@ -9809,6 +10574,7 @@
         </w:trPr>
         <w:tc>
           <w:tcPr>
+            <w:cnfStyle w:val="001000000000" w:firstRow="0" w:lastRow="0" w:firstColumn="1" w:lastColumn="0" w:oddVBand="0" w:evenVBand="0" w:oddHBand="0" w:evenHBand="0" w:firstRowFirstColumn="0" w:firstRowLastColumn="0" w:lastRowFirstColumn="0" w:lastRowLastColumn="0"/>
             <w:tcW w:w="2419" w:type="dxa"/>
           </w:tcPr>
           <w:p>
@@ -9816,7 +10582,7 @@
               <w:spacing w:line="276" w:lineRule="auto"/>
             </w:pPr>
             <w:r>
-              <w:t>Streaming from the Web</w:t>
+              <w:t>Analyse local files before they’re played</w:t>
             </w:r>
           </w:p>
         </w:tc>
@@ -9827,9 +10593,10 @@
           <w:p>
             <w:pPr>
               <w:spacing w:line="276" w:lineRule="auto"/>
+              <w:cnfStyle w:val="000000000000" w:firstRow="0" w:lastRow="0" w:firstColumn="0" w:lastColumn="0" w:oddVBand="0" w:evenVBand="0" w:oddHBand="0" w:evenHBand="0" w:firstRowFirstColumn="0" w:firstRowLastColumn="0" w:lastRowFirstColumn="0" w:lastRowLastColumn="0"/>
             </w:pPr>
             <w:r>
-              <w:t>No</w:t>
+              <w:t>Yes</w:t>
             </w:r>
           </w:p>
         </w:tc>
@@ -9840,6 +10607,7 @@
           <w:p>
             <w:pPr>
               <w:spacing w:line="276" w:lineRule="auto"/>
+              <w:cnfStyle w:val="000000000000" w:firstRow="0" w:lastRow="0" w:firstColumn="0" w:lastColumn="0" w:oddVBand="0" w:evenVBand="0" w:oddHBand="0" w:evenHBand="0" w:firstRowFirstColumn="0" w:firstRowLastColumn="0" w:lastRowFirstColumn="0" w:lastRowLastColumn="0"/>
             </w:pPr>
             <w:r>
               <w:t>No</w:t>
@@ -9853,19 +10621,22 @@
           <w:p>
             <w:pPr>
               <w:spacing w:line="276" w:lineRule="auto"/>
+              <w:cnfStyle w:val="000000000000" w:firstRow="0" w:lastRow="0" w:firstColumn="0" w:lastColumn="0" w:oddVBand="0" w:evenVBand="0" w:oddHBand="0" w:evenHBand="0" w:firstRowFirstColumn="0" w:firstRowLastColumn="0" w:lastRowFirstColumn="0" w:lastRowLastColumn="0"/>
             </w:pPr>
             <w:r>
-              <w:t>Yes</w:t>
+              <w:t>N/A</w:t>
             </w:r>
           </w:p>
         </w:tc>
       </w:tr>
       <w:tr>
         <w:trPr>
+          <w:cnfStyle w:val="000000100000" w:firstRow="0" w:lastRow="0" w:firstColumn="0" w:lastColumn="0" w:oddVBand="0" w:evenVBand="0" w:oddHBand="1" w:evenHBand="0" w:firstRowFirstColumn="0" w:firstRowLastColumn="0" w:lastRowFirstColumn="0" w:lastRowLastColumn="0"/>
           <w:trHeight w:val="310"/>
         </w:trPr>
         <w:tc>
           <w:tcPr>
+            <w:cnfStyle w:val="001000000000" w:firstRow="0" w:lastRow="0" w:firstColumn="1" w:lastColumn="0" w:oddVBand="0" w:evenVBand="0" w:oddHBand="0" w:evenHBand="0" w:firstRowFirstColumn="0" w:firstRowLastColumn="0" w:lastRowFirstColumn="0" w:lastRowLastColumn="0"/>
             <w:tcW w:w="2419" w:type="dxa"/>
           </w:tcPr>
           <w:p>
@@ -9873,7 +10644,7 @@
               <w:spacing w:line="276" w:lineRule="auto"/>
             </w:pPr>
             <w:r>
-              <w:t>Analyse local files before they’re played</w:t>
+              <w:t>Use user’s own music collection</w:t>
             </w:r>
           </w:p>
         </w:tc>
@@ -9884,6 +10655,7 @@
           <w:p>
             <w:pPr>
               <w:spacing w:line="276" w:lineRule="auto"/>
+              <w:cnfStyle w:val="000000100000" w:firstRow="0" w:lastRow="0" w:firstColumn="0" w:lastColumn="0" w:oddVBand="0" w:evenVBand="0" w:oddHBand="1" w:evenHBand="0" w:firstRowFirstColumn="0" w:firstRowLastColumn="0" w:lastRowFirstColumn="0" w:lastRowLastColumn="0"/>
             </w:pPr>
             <w:r>
               <w:t>Yes</w:t>
@@ -9897,9 +10669,10 @@
           <w:p>
             <w:pPr>
               <w:spacing w:line="276" w:lineRule="auto"/>
+              <w:cnfStyle w:val="000000100000" w:firstRow="0" w:lastRow="0" w:firstColumn="0" w:lastColumn="0" w:oddVBand="0" w:evenVBand="0" w:oddHBand="1" w:evenHBand="0" w:firstRowFirstColumn="0" w:firstRowLastColumn="0" w:lastRowFirstColumn="0" w:lastRowLastColumn="0"/>
             </w:pPr>
             <w:r>
-              <w:t>No</w:t>
+              <w:t xml:space="preserve">Yes </w:t>
             </w:r>
           </w:p>
         </w:tc>
@@ -9910,63 +10683,7 @@
           <w:p>
             <w:pPr>
               <w:spacing w:line="276" w:lineRule="auto"/>
-            </w:pPr>
-            <w:r>
-              <w:t>N/A</w:t>
-            </w:r>
-          </w:p>
-        </w:tc>
-      </w:tr>
-      <w:tr>
-        <w:trPr>
-          <w:trHeight w:val="310"/>
-        </w:trPr>
-        <w:tc>
-          <w:tcPr>
-            <w:tcW w:w="2419" w:type="dxa"/>
-          </w:tcPr>
-          <w:p>
-            <w:pPr>
-              <w:spacing w:line="276" w:lineRule="auto"/>
-            </w:pPr>
-            <w:r>
-              <w:t>Use user’s own music collection</w:t>
-            </w:r>
-          </w:p>
-        </w:tc>
-        <w:tc>
-          <w:tcPr>
-            <w:tcW w:w="2419" w:type="dxa"/>
-          </w:tcPr>
-          <w:p>
-            <w:pPr>
-              <w:spacing w:line="276" w:lineRule="auto"/>
-            </w:pPr>
-            <w:r>
-              <w:t>Yes</w:t>
-            </w:r>
-          </w:p>
-        </w:tc>
-        <w:tc>
-          <w:tcPr>
-            <w:tcW w:w="2419" w:type="dxa"/>
-          </w:tcPr>
-          <w:p>
-            <w:pPr>
-              <w:spacing w:line="276" w:lineRule="auto"/>
-            </w:pPr>
-            <w:r>
-              <w:t xml:space="preserve">Yes </w:t>
-            </w:r>
-          </w:p>
-        </w:tc>
-        <w:tc>
-          <w:tcPr>
-            <w:tcW w:w="2419" w:type="dxa"/>
-          </w:tcPr>
-          <w:p>
-            <w:pPr>
-              <w:spacing w:line="276" w:lineRule="auto"/>
+              <w:cnfStyle w:val="000000100000" w:firstRow="0" w:lastRow="0" w:firstColumn="0" w:lastColumn="0" w:oddVBand="0" w:evenVBand="0" w:oddHBand="1" w:evenHBand="0" w:firstRowFirstColumn="0" w:firstRowLastColumn="0" w:lastRowFirstColumn="0" w:lastRowLastColumn="0"/>
             </w:pPr>
             <w:r>
               <w:t>No</w:t>
@@ -9985,14 +10702,14 @@
         <w:pStyle w:val="Heading2"/>
         <w:spacing w:line="276" w:lineRule="auto"/>
       </w:pPr>
-      <w:bookmarkStart w:id="44" w:name="_Toc414633346"/>
+      <w:bookmarkStart w:id="43" w:name="_Toc414633346"/>
       <w:r>
         <w:t xml:space="preserve">Technologies </w:t>
       </w:r>
       <w:r>
         <w:t>Researched</w:t>
       </w:r>
-      <w:bookmarkEnd w:id="44"/>
+      <w:bookmarkEnd w:id="43"/>
     </w:p>
     <w:p>
       <w:pPr>
@@ -10013,13 +10730,13 @@
         <w:pStyle w:val="Heading3"/>
         <w:spacing w:line="276" w:lineRule="auto"/>
       </w:pPr>
-      <w:bookmarkStart w:id="45" w:name="_Toc406104946"/>
-      <w:bookmarkStart w:id="46" w:name="_Toc414633347"/>
+      <w:bookmarkStart w:id="44" w:name="_Toc406104946"/>
+      <w:bookmarkStart w:id="45" w:name="_Toc414633347"/>
       <w:r>
         <w:t>Mobile Development Platform(s)</w:t>
       </w:r>
+      <w:bookmarkEnd w:id="44"/>
       <w:bookmarkEnd w:id="45"/>
-      <w:bookmarkEnd w:id="46"/>
     </w:p>
     <w:p>
       <w:pPr>
@@ -10045,6 +10762,7 @@
         <w:spacing w:after="200" w:line="276" w:lineRule="auto"/>
       </w:pPr>
       <w:r>
+        <w:lastRenderedPageBreak/>
         <w:t>Platforms which run on devices currently accessible</w:t>
       </w:r>
     </w:p>
@@ -10079,7 +10797,6 @@
         <w:spacing w:line="276" w:lineRule="auto"/>
       </w:pPr>
       <w:r>
-        <w:lastRenderedPageBreak/>
         <w:t xml:space="preserve">It was decided that initial development will be done for the android platform as there is no cost to develop for it. Development </w:t>
       </w:r>
       <w:r>
@@ -10107,7 +10824,7 @@
             <w:rPr>
               <w:noProof/>
             </w:rPr>
-            <w:t xml:space="preserve"> [2]</w:t>
+            <w:t xml:space="preserve"> [7]</w:t>
           </w:r>
           <w:r>
             <w:fldChar w:fldCharType="end"/>
@@ -10219,11 +10936,11 @@
       <w:pPr>
         <w:pStyle w:val="Heading3"/>
       </w:pPr>
-      <w:bookmarkStart w:id="47" w:name="_Toc414633348"/>
+      <w:bookmarkStart w:id="46" w:name="_Toc414633348"/>
       <w:r>
         <w:t>Android Emulators</w:t>
       </w:r>
-      <w:bookmarkEnd w:id="47"/>
+      <w:bookmarkEnd w:id="46"/>
     </w:p>
     <w:p>
       <w:pPr>
@@ -10278,14 +10995,14 @@
         <w:pStyle w:val="Heading3"/>
         <w:spacing w:line="276" w:lineRule="auto"/>
       </w:pPr>
-      <w:bookmarkStart w:id="48" w:name="_Toc414633349"/>
+      <w:bookmarkStart w:id="47" w:name="_Toc414633349"/>
       <w:r>
         <w:t>Database</w:t>
       </w:r>
       <w:r>
         <w:t xml:space="preserve"> Selection</w:t>
       </w:r>
-      <w:bookmarkEnd w:id="48"/>
+      <w:bookmarkEnd w:id="47"/>
     </w:p>
     <w:p>
       <w:pPr>
@@ -10304,6 +11021,40 @@
           <w:lang w:val="en-IE"/>
         </w:rPr>
         <w:t xml:space="preserve"> should the settings facilities provided by the mobile platform not be sufficient to store the information required by the client.</w:t>
+      </w:r>
+    </w:p>
+    <w:p>
+      <w:pPr>
+        <w:pStyle w:val="Heading4"/>
+        <w:rPr>
+          <w:lang w:val="en-IE"/>
+        </w:rPr>
+      </w:pPr>
+      <w:r>
+        <w:rPr>
+          <w:lang w:val="en-IE"/>
+        </w:rPr>
+        <w:lastRenderedPageBreak/>
+        <w:t>Novel Methods of Interaction with Mobile Devices</w:t>
+      </w:r>
+    </w:p>
+    <w:p>
+      <w:pPr>
+        <w:rPr>
+          <w:lang w:val="en-IE"/>
+        </w:rPr>
+      </w:pPr>
+      <w:r>
+        <w:rPr>
+          <w:lang w:val="en-IE"/>
+        </w:rPr>
+        <w:t xml:space="preserve">Many smartphone and tablet devices on the market today come equipped with a multitude of different sensors. </w:t>
+      </w:r>
+      <w:r>
+        <w:rPr>
+          <w:lang w:val="en-IE"/>
+        </w:rPr>
+        <w:t xml:space="preserve">One use for such sensors is to detect movement of the device itself. This provides the opportunity to take such movement and use it as input for of an application. </w:t>
       </w:r>
     </w:p>
     <w:p>
@@ -10370,7 +11121,7 @@
               <w:noProof/>
               <w:lang w:val="en-IE"/>
             </w:rPr>
-            <w:t>[3]</w:t>
+            <w:t>[8]</w:t>
           </w:r>
           <w:r>
             <w:rPr>
@@ -10414,14 +11165,7 @@
         <w:rPr>
           <w:lang w:val="en-IE"/>
         </w:rPr>
-        <w:t xml:space="preserve"> Rather than interacting with this database using SQL, the </w:t>
-      </w:r>
-      <w:r>
-        <w:rPr>
-          <w:lang w:val="en-IE"/>
-        </w:rPr>
-        <w:lastRenderedPageBreak/>
-        <w:t>developer or DBA instead uses mongo’s built in functions, such as find</w:t>
+        <w:t xml:space="preserve"> Rather than interacting with this database using SQL, the developer or DBA instead uses mongo’s built in functions, such as find</w:t>
       </w:r>
       <w:r>
         <w:rPr>
@@ -10517,7 +11261,7 @@
             <w:rPr>
               <w:noProof/>
             </w:rPr>
-            <w:t xml:space="preserve"> [4]</w:t>
+            <w:t xml:space="preserve"> [9]</w:t>
           </w:r>
           <w:r>
             <w:fldChar w:fldCharType="end"/>
@@ -10707,137 +11451,131 @@
       <w:pPr>
         <w:pStyle w:val="Heading3"/>
       </w:pPr>
-      <w:bookmarkStart w:id="49" w:name="_Toc414633350"/>
-      <w:r>
+      <w:bookmarkStart w:id="48" w:name="_Toc414633350"/>
+      <w:r>
+        <w:lastRenderedPageBreak/>
         <w:t>Version Control Selection</w:t>
       </w:r>
+      <w:bookmarkEnd w:id="48"/>
+    </w:p>
+    <w:p>
+      <w:pPr>
+        <w:rPr>
+          <w:lang w:val="en-IE"/>
+        </w:rPr>
+      </w:pPr>
+      <w:r>
+        <w:rPr>
+          <w:lang w:val="en-IE"/>
+        </w:rPr>
+        <w:t>Version control is an invaluable tool for software developers</w:t>
+      </w:r>
+    </w:p>
+    <w:p>
+      <w:pPr>
+        <w:pStyle w:val="Heading4"/>
+        <w:rPr>
+          <w:lang w:val="en-IE"/>
+        </w:rPr>
+      </w:pPr>
+      <w:r>
+        <w:rPr>
+          <w:lang w:val="en-IE"/>
+        </w:rPr>
+        <w:t>Distributed Version Control vs Centralized Version Control</w:t>
+      </w:r>
+    </w:p>
+    <w:p>
+      <w:pPr>
+        <w:rPr>
+          <w:lang w:val="en-IE"/>
+        </w:rPr>
+      </w:pPr>
+      <w:r>
+        <w:rPr>
+          <w:lang w:val="en-IE"/>
+        </w:rPr>
+        <w:t>There are two prevailing styles of Source Control systems</w:t>
+      </w:r>
+      <w:r>
+        <w:rPr>
+          <w:lang w:val="en-IE"/>
+        </w:rPr>
+        <w:t>: Distributed and Centralized</w:t>
+      </w:r>
+      <w:r>
+        <w:rPr>
+          <w:lang w:val="en-IE"/>
+        </w:rPr>
+        <w:t>.</w:t>
+      </w:r>
+    </w:p>
+    <w:p>
+      <w:pPr>
+        <w:pStyle w:val="Heading4"/>
+        <w:rPr>
+          <w:lang w:val="en-IE"/>
+        </w:rPr>
+      </w:pPr>
+      <w:r>
+        <w:rPr>
+          <w:lang w:val="en-IE"/>
+        </w:rPr>
+        <w:t>Conclusion</w:t>
+      </w:r>
+    </w:p>
+    <w:p>
+      <w:pPr>
+        <w:rPr>
+          <w:lang w:val="en-IE"/>
+        </w:rPr>
+      </w:pPr>
+      <w:r>
+        <w:rPr>
+          <w:lang w:val="en-IE"/>
+        </w:rPr>
+        <w:t>It was decided to use the git version control system due to the features it provides above that of SVN outlined above, as well as an existing familiarity with this particular tool.</w:t>
+      </w:r>
+      <w:r>
+        <w:rPr>
+          <w:lang w:val="en-IE"/>
+        </w:rPr>
+        <w:t xml:space="preserve"> GitHub was chosen to remotely host the </w:t>
+      </w:r>
+      <w:r>
+        <w:rPr>
+          <w:lang w:val="en-IE"/>
+        </w:rPr>
+        <w:t>code repository for the project as it provides very useful f</w:t>
+      </w:r>
+      <w:r>
+        <w:rPr>
+          <w:lang w:val="en-IE"/>
+        </w:rPr>
+        <w:t>eatures such as issue tracking, as well as private repositories, five of which are free for use by students</w:t>
+      </w:r>
+      <w:r>
+        <w:rPr>
+          <w:lang w:val="en-IE"/>
+        </w:rPr>
+        <w:t xml:space="preserve"> for educational purposes</w:t>
+      </w:r>
+      <w:r>
+        <w:rPr>
+          <w:lang w:val="en-IE"/>
+        </w:rPr>
+        <w:t>.</w:t>
+      </w:r>
+    </w:p>
+    <w:p>
+      <w:pPr>
+        <w:pStyle w:val="Heading3"/>
+      </w:pPr>
+      <w:bookmarkStart w:id="49" w:name="_Toc414633351"/>
+      <w:r>
+        <w:t>Storage Options</w:t>
+      </w:r>
       <w:bookmarkEnd w:id="49"/>
-    </w:p>
-    <w:p>
-      <w:pPr>
-        <w:rPr>
-          <w:lang w:val="en-IE"/>
-        </w:rPr>
-      </w:pPr>
-      <w:r>
-        <w:rPr>
-          <w:lang w:val="en-IE"/>
-        </w:rPr>
-        <w:t>Version control is an invaluable tool for software developers</w:t>
-      </w:r>
-    </w:p>
-    <w:p>
-      <w:pPr>
-        <w:pStyle w:val="Heading4"/>
-        <w:rPr>
-          <w:lang w:val="en-IE"/>
-        </w:rPr>
-      </w:pPr>
-      <w:r>
-        <w:rPr>
-          <w:lang w:val="en-IE"/>
-        </w:rPr>
-        <w:t>Distributed Version Control vs Centralized Version Control</w:t>
-      </w:r>
-    </w:p>
-    <w:p>
-      <w:pPr>
-        <w:rPr>
-          <w:lang w:val="en-IE"/>
-        </w:rPr>
-      </w:pPr>
-      <w:r>
-        <w:rPr>
-          <w:lang w:val="en-IE"/>
-        </w:rPr>
-        <w:t>There are two prevailing styles of Source Control systems</w:t>
-      </w:r>
-      <w:r>
-        <w:rPr>
-          <w:lang w:val="en-IE"/>
-        </w:rPr>
-        <w:t>: Distributed and Centralized</w:t>
-      </w:r>
-      <w:r>
-        <w:rPr>
-          <w:lang w:val="en-IE"/>
-        </w:rPr>
-        <w:t>.</w:t>
-      </w:r>
-    </w:p>
-    <w:p>
-      <w:pPr>
-        <w:pStyle w:val="Heading4"/>
-        <w:rPr>
-          <w:lang w:val="en-IE"/>
-        </w:rPr>
-      </w:pPr>
-      <w:r>
-        <w:rPr>
-          <w:lang w:val="en-IE"/>
-        </w:rPr>
-        <w:t>Conclusion</w:t>
-      </w:r>
-    </w:p>
-    <w:p>
-      <w:pPr>
-        <w:rPr>
-          <w:lang w:val="en-IE"/>
-        </w:rPr>
-      </w:pPr>
-      <w:r>
-        <w:rPr>
-          <w:lang w:val="en-IE"/>
-        </w:rPr>
-        <w:t>It was decided to use the git version control system due to the features it provides above that of SVN outlined above, as well as an existing familiarity with this particular tool.</w:t>
-      </w:r>
-      <w:r>
-        <w:rPr>
-          <w:lang w:val="en-IE"/>
-        </w:rPr>
-        <w:t xml:space="preserve"> GitHub was chosen to remotely host the </w:t>
-      </w:r>
-      <w:r>
-        <w:rPr>
-          <w:lang w:val="en-IE"/>
-        </w:rPr>
-        <w:t xml:space="preserve">code repository for the project as it </w:t>
-      </w:r>
-      <w:r>
-        <w:rPr>
-          <w:lang w:val="en-IE"/>
-        </w:rPr>
-        <w:lastRenderedPageBreak/>
-        <w:t>provides very useful f</w:t>
-      </w:r>
-      <w:r>
-        <w:rPr>
-          <w:lang w:val="en-IE"/>
-        </w:rPr>
-        <w:t>eatures such as issue tracking, as well as private repositories, five of which are free for use by students</w:t>
-      </w:r>
-      <w:r>
-        <w:rPr>
-          <w:lang w:val="en-IE"/>
-        </w:rPr>
-        <w:t xml:space="preserve"> for educational purposes</w:t>
-      </w:r>
-      <w:r>
-        <w:rPr>
-          <w:lang w:val="en-IE"/>
-        </w:rPr>
-        <w:t>.</w:t>
-      </w:r>
-    </w:p>
-    <w:p>
-      <w:pPr>
-        <w:pStyle w:val="Heading3"/>
-      </w:pPr>
-      <w:bookmarkStart w:id="50" w:name="_Toc414633351"/>
-      <w:r>
-        <w:t>Storage Options</w:t>
-      </w:r>
-      <w:bookmarkEnd w:id="50"/>
     </w:p>
     <w:p>
       <w:pPr>
@@ -10851,11 +11589,11 @@
         <w:pStyle w:val="Heading1"/>
         <w:spacing w:line="276" w:lineRule="auto"/>
       </w:pPr>
-      <w:bookmarkStart w:id="51" w:name="_Toc414633364"/>
+      <w:bookmarkStart w:id="50" w:name="_Toc414633364"/>
       <w:r>
         <w:t>Design</w:t>
       </w:r>
-      <w:bookmarkEnd w:id="51"/>
+      <w:bookmarkEnd w:id="50"/>
     </w:p>
     <w:p>
       <w:pPr>
@@ -10865,24 +11603,24 @@
           <w:lang w:val="en-IE"/>
         </w:rPr>
       </w:pPr>
-      <w:bookmarkStart w:id="52" w:name="_Toc414633365"/>
+      <w:bookmarkStart w:id="51" w:name="_Toc414633365"/>
       <w:r>
         <w:rPr>
           <w:lang w:val="en-IE"/>
         </w:rPr>
         <w:t>UI Design</w:t>
       </w:r>
+      <w:bookmarkEnd w:id="51"/>
+    </w:p>
+    <w:p>
+      <w:pPr>
+        <w:pStyle w:val="Heading3"/>
+      </w:pPr>
+      <w:bookmarkStart w:id="52" w:name="_Toc414633366"/>
+      <w:r>
+        <w:t>Logo</w:t>
+      </w:r>
       <w:bookmarkEnd w:id="52"/>
-    </w:p>
-    <w:p>
-      <w:pPr>
-        <w:pStyle w:val="Heading3"/>
-      </w:pPr>
-      <w:bookmarkStart w:id="53" w:name="_Toc414633366"/>
-      <w:r>
-        <w:t>Logo</w:t>
-      </w:r>
-      <w:bookmarkEnd w:id="53"/>
     </w:p>
     <w:p>
       <w:pPr>
@@ -10947,7 +11685,7 @@
               <w:noProof/>
               <w:lang w:val="en-IE"/>
             </w:rPr>
-            <w:t>[7]</w:t>
+            <w:t>[10]</w:t>
           </w:r>
           <w:r>
             <w:rPr>
@@ -10988,11 +11726,11 @@
         <w:pStyle w:val="Heading3"/>
         <w:spacing w:line="276" w:lineRule="auto"/>
       </w:pPr>
-      <w:bookmarkStart w:id="54" w:name="_Toc414633367"/>
+      <w:bookmarkStart w:id="53" w:name="_Toc414633367"/>
       <w:r>
         <w:t>Representing Mood</w:t>
       </w:r>
-      <w:bookmarkEnd w:id="54"/>
+      <w:bookmarkEnd w:id="53"/>
     </w:p>
     <w:p>
       <w:pPr>
@@ -11101,7 +11839,7 @@
               <w:noProof/>
               <w:lang w:val="en-IE"/>
             </w:rPr>
-            <w:t>[8]</w:t>
+            <w:t>[11]</w:t>
           </w:r>
           <w:r>
             <w:rPr>
@@ -11182,27 +11920,28 @@
           <w:lang w:val="en-IE"/>
         </w:rPr>
       </w:pPr>
-      <w:bookmarkStart w:id="55" w:name="_Toc414633368"/>
-      <w:r>
-        <w:rPr>
-          <w:lang w:val="en-IE"/>
-        </w:rPr>
+      <w:bookmarkStart w:id="54" w:name="_Toc414633368"/>
+      <w:r>
+        <w:rPr>
+          <w:lang w:val="en-IE"/>
+        </w:rPr>
+        <w:lastRenderedPageBreak/>
         <w:t>Technical Architecture</w:t>
       </w:r>
+      <w:bookmarkEnd w:id="54"/>
+    </w:p>
+    <w:p>
+      <w:pPr>
+        <w:pStyle w:val="Heading3"/>
+      </w:pPr>
+      <w:bookmarkStart w:id="55" w:name="_Toc414633369"/>
+      <w:r>
+        <w:t>Previous Technical Design</w:t>
+      </w:r>
       <w:bookmarkEnd w:id="55"/>
     </w:p>
     <w:p>
       <w:pPr>
-        <w:pStyle w:val="Heading3"/>
-      </w:pPr>
-      <w:bookmarkStart w:id="56" w:name="_Toc414633369"/>
-      <w:r>
-        <w:t>Previous Technical Design</w:t>
-      </w:r>
-      <w:bookmarkEnd w:id="56"/>
-    </w:p>
-    <w:p>
-      <w:pPr>
         <w:pStyle w:val="Heading4"/>
       </w:pPr>
       <w:r>
@@ -11262,14 +12001,7 @@
         <w:rPr>
           <w:lang w:val="en-IE"/>
         </w:rPr>
-        <w:t xml:space="preserve">It was decided that this approach did not provide enough novelty; this approach has been taken before by many similar applications. Implementing the project in this way </w:t>
-      </w:r>
-      <w:r>
-        <w:rPr>
-          <w:lang w:val="en-IE"/>
-        </w:rPr>
-        <w:lastRenderedPageBreak/>
-        <w:t>also means that only the music found on the (usually very small) storage may be used where as many people’s music collection is often much larger.</w:t>
+        <w:t>It was decided that this approach did not provide enough novelty; this approach has been taken before by many similar applications. Implementing the project in this way also means that only the music found on the (usually very small) storage may be used where as many people’s music collection is often much larger.</w:t>
       </w:r>
       <w:r>
         <w:rPr>
@@ -11391,7 +12123,7 @@
               <w:noProof/>
               <w:lang w:val="en-IE"/>
             </w:rPr>
-            <w:t>[9]</w:t>
+            <w:t>[12]</w:t>
           </w:r>
           <w:r>
             <w:rPr>
@@ -11405,7 +12137,19 @@
         <w:rPr>
           <w:lang w:val="en-IE"/>
         </w:rPr>
-        <w:t>, and the experience on mobile would suffer with this method; web pages to not get the same priority from a mobile operating system and tabs may be killed to free memory, interrupting music playback. Moreover, some mobile platform cease audio output from a browser tabe when that tab looses focus.</w:t>
+        <w:t xml:space="preserve">, and the experience on mobile would suffer with this method; web pages to not get the same priority from a mobile operating system and tabs may be killed to free memory, interrupting music playback. Moreover, some mobile platform cease audio output from </w:t>
+      </w:r>
+      <w:r>
+        <w:rPr>
+          <w:lang w:val="en-IE"/>
+        </w:rPr>
+        <w:t>a browser tab when that tab lo</w:t>
+      </w:r>
+      <w:r>
+        <w:rPr>
+          <w:lang w:val="en-IE"/>
+        </w:rPr>
+        <w:t>ses focus.</w:t>
       </w:r>
     </w:p>
     <w:p>
@@ -11419,7 +12163,7 @@
       <w:pPr>
         <w:pStyle w:val="Heading3"/>
       </w:pPr>
-      <w:bookmarkStart w:id="57" w:name="_Toc414633370"/>
+      <w:bookmarkStart w:id="56" w:name="_Toc414633370"/>
       <w:r>
         <w:t>Choice of Three-T</w:t>
       </w:r>
@@ -11429,7 +12173,7 @@
       <w:r>
         <w:t xml:space="preserve"> Architecture</w:t>
       </w:r>
-      <w:bookmarkEnd w:id="57"/>
+      <w:bookmarkEnd w:id="56"/>
     </w:p>
     <w:p>
       <w:pPr>
@@ -11448,12 +12192,13 @@
       <w:pPr>
         <w:keepNext/>
       </w:pPr>
-      <w:bookmarkStart w:id="58" w:name="_Toc406104953"/>
+      <w:bookmarkStart w:id="57" w:name="_Toc406104953"/>
       <w:r>
         <w:rPr>
           <w:noProof/>
           <w:lang w:eastAsia="en-GB"/>
         </w:rPr>
+        <w:lastRenderedPageBreak/>
         <w:drawing>
           <wp:inline distT="0" distB="0" distL="0" distR="0" wp14:anchorId="05BB3B20" wp14:editId="0D70B449">
             <wp:extent cx="5274310" cy="3404870"/>
@@ -11496,105 +12241,104 @@
           </wp:inline>
         </w:drawing>
       </w:r>
+      <w:bookmarkEnd w:id="57"/>
+    </w:p>
+    <w:p>
+      <w:pPr>
+        <w:pStyle w:val="Caption"/>
+        <w:rPr>
+          <w:lang w:val="en-IE"/>
+        </w:rPr>
+      </w:pPr>
+      <w:bookmarkStart w:id="58" w:name="_Toc414578419"/>
+      <w:r>
+        <w:t xml:space="preserve">Figure </w:t>
+      </w:r>
+      <w:r>
+        <w:fldChar w:fldCharType="begin"/>
+      </w:r>
+      <w:r>
+        <w:instrText xml:space="preserve"> SEQ Figure \* ARABIC </w:instrText>
+      </w:r>
+      <w:r>
+        <w:fldChar w:fldCharType="separate"/>
+      </w:r>
+      <w:r>
+        <w:rPr>
+          <w:noProof/>
+        </w:rPr>
+        <w:t>1</w:t>
+      </w:r>
+      <w:r>
+        <w:fldChar w:fldCharType="end"/>
+      </w:r>
+      <w:r>
+        <w:t xml:space="preserve"> </w:t>
+      </w:r>
+      <w:r>
+        <w:t>Technical Architecture Diagram</w:t>
+      </w:r>
       <w:bookmarkEnd w:id="58"/>
     </w:p>
     <w:p>
       <w:pPr>
-        <w:pStyle w:val="Caption"/>
-        <w:rPr>
-          <w:lang w:val="en-IE"/>
-        </w:rPr>
-      </w:pPr>
-      <w:bookmarkStart w:id="59" w:name="_Toc414578419"/>
-      <w:r>
-        <w:t xml:space="preserve">Figure </w:t>
-      </w:r>
-      <w:r>
-        <w:fldChar w:fldCharType="begin"/>
-      </w:r>
-      <w:r>
-        <w:instrText xml:space="preserve"> SEQ Figure \* ARABIC </w:instrText>
-      </w:r>
-      <w:r>
-        <w:fldChar w:fldCharType="separate"/>
-      </w:r>
-      <w:r>
-        <w:rPr>
-          <w:noProof/>
-        </w:rPr>
-        <w:t>1</w:t>
-      </w:r>
-      <w:r>
-        <w:fldChar w:fldCharType="end"/>
-      </w:r>
-      <w:r>
-        <w:t xml:space="preserve"> </w:t>
-      </w:r>
-      <w:r>
-        <w:t>Technical Architecture Diagram</w:t>
+        <w:spacing w:line="276" w:lineRule="auto"/>
+        <w:rPr>
+          <w:lang w:val="en-IE"/>
+        </w:rPr>
+      </w:pPr>
+      <w:r>
+        <w:rPr>
+          <w:lang w:val="en-IE"/>
+        </w:rPr>
+        <w:t xml:space="preserve">An influencing factor in the choice to separate the music analysis from the client was that by having the analysis </w:t>
+      </w:r>
+      <w:r>
+        <w:rPr>
+          <w:lang w:val="en-IE"/>
+        </w:rPr>
+        <w:t>algorithms and the resulting analysis data reside on the server</w:t>
+      </w:r>
+      <w:r>
+        <w:rPr>
+          <w:lang w:val="en-IE"/>
+        </w:rPr>
+        <w:t xml:space="preserve"> as opposed to the client, the initial analysis of a track only had to be performed once; subsequent </w:t>
+      </w:r>
+      <w:r>
+        <w:rPr>
+          <w:lang w:val="en-IE"/>
+        </w:rPr>
+        <w:t xml:space="preserve">uploads of the same track could be discarded and the previous analysis and file </w:t>
+      </w:r>
+      <w:r>
+        <w:rPr>
+          <w:lang w:val="en-IE"/>
+        </w:rPr>
+        <w:t xml:space="preserve">could </w:t>
+      </w:r>
+      <w:r>
+        <w:rPr>
+          <w:lang w:val="en-IE"/>
+        </w:rPr>
+        <w:t>be used.</w:t>
+      </w:r>
+      <w:r>
+        <w:rPr>
+          <w:lang w:val="en-IE"/>
+        </w:rPr>
+        <w:t xml:space="preserve"> This also means that the users can provide feedback on the analysis of a particular track which would improve the quality of track selection relative to mood for all users with that track in future.</w:t>
+      </w:r>
+    </w:p>
+    <w:p>
+      <w:pPr>
+        <w:pStyle w:val="Heading3"/>
+      </w:pPr>
+      <w:bookmarkStart w:id="59" w:name="_Toc414633371"/>
+      <w:r>
+        <w:t>Drawbacks</w:t>
       </w:r>
       <w:bookmarkEnd w:id="59"/>
-    </w:p>
-    <w:p>
-      <w:pPr>
-        <w:spacing w:line="276" w:lineRule="auto"/>
-        <w:rPr>
-          <w:lang w:val="en-IE"/>
-        </w:rPr>
-      </w:pPr>
-      <w:r>
-        <w:rPr>
-          <w:lang w:val="en-IE"/>
-        </w:rPr>
-        <w:t xml:space="preserve">An influencing factor in the choice to separate the music analysis from the client was that by having the analysis </w:t>
-      </w:r>
-      <w:r>
-        <w:rPr>
-          <w:lang w:val="en-IE"/>
-        </w:rPr>
-        <w:t>algorithms and the resulting analysis data reside on the server</w:t>
-      </w:r>
-      <w:r>
-        <w:rPr>
-          <w:lang w:val="en-IE"/>
-        </w:rPr>
-        <w:t xml:space="preserve"> as opposed to the client, the initial analysis of a track only had to be performed once; subsequent </w:t>
-      </w:r>
-      <w:r>
-        <w:rPr>
-          <w:lang w:val="en-IE"/>
-        </w:rPr>
-        <w:t xml:space="preserve">uploads of the same track could be discarded and the previous analysis and file </w:t>
-      </w:r>
-      <w:r>
-        <w:rPr>
-          <w:lang w:val="en-IE"/>
-        </w:rPr>
-        <w:t xml:space="preserve">could </w:t>
-      </w:r>
-      <w:r>
-        <w:rPr>
-          <w:lang w:val="en-IE"/>
-        </w:rPr>
-        <w:t>be used.</w:t>
-      </w:r>
-      <w:r>
-        <w:rPr>
-          <w:lang w:val="en-IE"/>
-        </w:rPr>
-        <w:t xml:space="preserve"> This also means that the users can provide feedback on the analysis of a particular track which would improve the quality of track selection relative to mood for all users with that track in future.</w:t>
-      </w:r>
-    </w:p>
-    <w:p>
-      <w:pPr>
-        <w:pStyle w:val="Heading3"/>
-      </w:pPr>
-      <w:bookmarkStart w:id="60" w:name="_Toc414633371"/>
-      <w:r>
-        <w:lastRenderedPageBreak/>
-        <w:t>Drawbacks</w:t>
-      </w:r>
-      <w:bookmarkEnd w:id="60"/>
     </w:p>
     <w:p>
       <w:pPr>
@@ -11671,7 +12415,7 @@
               <w:noProof/>
               <w:lang w:val="en-IE"/>
             </w:rPr>
-            <w:t>[10]</w:t>
+            <w:t>[13]</w:t>
           </w:r>
           <w:r>
             <w:rPr>
@@ -11726,104 +12470,105 @@
           <w:lang w:val="en-IE"/>
         </w:rPr>
       </w:pPr>
-      <w:bookmarkStart w:id="61" w:name="_Toc414633372"/>
+      <w:bookmarkStart w:id="60" w:name="_Toc414633372"/>
       <w:r>
         <w:rPr>
           <w:lang w:val="en-IE"/>
         </w:rPr>
         <w:t>Designing a RESTful API</w:t>
       </w:r>
+      <w:bookmarkEnd w:id="60"/>
+    </w:p>
+    <w:p>
+      <w:pPr>
+        <w:rPr>
+          <w:lang w:val="en-IE"/>
+        </w:rPr>
+      </w:pPr>
+    </w:p>
+    <w:p>
+      <w:pPr>
+        <w:pStyle w:val="Heading2"/>
+        <w:rPr>
+          <w:lang w:val="en-IE"/>
+        </w:rPr>
+      </w:pPr>
+      <w:bookmarkStart w:id="61" w:name="_Toc414633373"/>
+      <w:r>
+        <w:rPr>
+          <w:lang w:val="en-IE"/>
+        </w:rPr>
+        <w:lastRenderedPageBreak/>
+        <w:t>MVVM</w:t>
+      </w:r>
       <w:bookmarkEnd w:id="61"/>
     </w:p>
     <w:p>
       <w:pPr>
-        <w:rPr>
-          <w:lang w:val="en-IE"/>
-        </w:rPr>
-      </w:pPr>
-    </w:p>
-    <w:p>
-      <w:pPr>
         <w:pStyle w:val="Heading2"/>
         <w:rPr>
           <w:lang w:val="en-IE"/>
         </w:rPr>
       </w:pPr>
-      <w:bookmarkStart w:id="62" w:name="_Toc414633373"/>
-      <w:r>
-        <w:rPr>
-          <w:lang w:val="en-IE"/>
-        </w:rPr>
-        <w:t>MVVM</w:t>
+      <w:bookmarkStart w:id="62" w:name="_Toc414633374"/>
+      <w:r>
+        <w:rPr>
+          <w:lang w:val="en-IE"/>
+        </w:rPr>
+        <w:t>Methodologies</w:t>
       </w:r>
       <w:bookmarkEnd w:id="62"/>
     </w:p>
     <w:p>
       <w:pPr>
-        <w:pStyle w:val="Heading2"/>
-        <w:rPr>
-          <w:lang w:val="en-IE"/>
-        </w:rPr>
-      </w:pPr>
-      <w:bookmarkStart w:id="63" w:name="_Toc414633374"/>
-      <w:r>
-        <w:rPr>
-          <w:lang w:val="en-IE"/>
-        </w:rPr>
-        <w:t>Methodologies</w:t>
+        <w:pStyle w:val="Heading3"/>
+      </w:pPr>
+      <w:bookmarkStart w:id="63" w:name="_Toc414633375"/>
+      <w:r>
+        <w:t>Use of Source Control</w:t>
       </w:r>
       <w:bookmarkEnd w:id="63"/>
     </w:p>
     <w:p>
       <w:pPr>
+        <w:rPr>
+          <w:lang w:val="en-IE"/>
+        </w:rPr>
+      </w:pPr>
+      <w:r>
+        <w:rPr>
+          <w:lang w:val="en-IE"/>
+        </w:rPr>
+        <w:t>Source co</w:t>
+      </w:r>
+      <w:r>
+        <w:rPr>
+          <w:lang w:val="en-IE"/>
+        </w:rPr>
+        <w:t>ntrol played an integral part i</w:t>
+      </w:r>
+      <w:r>
+        <w:rPr>
+          <w:lang w:val="en-IE"/>
+        </w:rPr>
+        <w:t>n the development of this project.</w:t>
+      </w:r>
+      <w:r>
+        <w:rPr>
+          <w:lang w:val="en-IE"/>
+        </w:rPr>
+        <w:t xml:space="preserve"> </w:t>
+      </w:r>
+    </w:p>
+    <w:p>
+      <w:pPr>
         <w:pStyle w:val="Heading3"/>
       </w:pPr>
-      <w:bookmarkStart w:id="64" w:name="_Toc414633375"/>
-      <w:r>
-        <w:t>Use of Source Control</w:t>
+      <w:bookmarkStart w:id="64" w:name="_Toc414633376"/>
+      <w:r>
+        <w:t>Adhering to Coding Guidelines/Standards</w:t>
       </w:r>
       <w:bookmarkEnd w:id="64"/>
-    </w:p>
-    <w:p>
-      <w:pPr>
-        <w:rPr>
-          <w:lang w:val="en-IE"/>
-        </w:rPr>
-      </w:pPr>
-      <w:r>
-        <w:rPr>
-          <w:lang w:val="en-IE"/>
-        </w:rPr>
-        <w:t>Source co</w:t>
-      </w:r>
-      <w:r>
-        <w:rPr>
-          <w:lang w:val="en-IE"/>
-        </w:rPr>
-        <w:t>ntrol played an integral part i</w:t>
-      </w:r>
-      <w:r>
-        <w:rPr>
-          <w:lang w:val="en-IE"/>
-        </w:rPr>
-        <w:t>n the development of this project.</w:t>
-      </w:r>
-      <w:r>
-        <w:rPr>
-          <w:lang w:val="en-IE"/>
-        </w:rPr>
-        <w:t xml:space="preserve"> </w:t>
-      </w:r>
-    </w:p>
-    <w:p>
-      <w:pPr>
-        <w:pStyle w:val="Heading3"/>
-      </w:pPr>
-      <w:bookmarkStart w:id="65" w:name="_Toc414633376"/>
-      <w:r>
-        <w:t>Adhering to Coding Guidelines/Standards</w:t>
-      </w:r>
-      <w:bookmarkEnd w:id="65"/>
     </w:p>
     <w:p>
       <w:pPr>
@@ -11920,7 +12665,7 @@
               <w:noProof/>
               <w:lang w:val="en-IE"/>
             </w:rPr>
-            <w:t>[11]</w:t>
+            <w:t>[14]</w:t>
           </w:r>
           <w:r>
             <w:rPr>
@@ -12012,7 +12757,7 @@
               <w:noProof/>
               <w:lang w:val="en-IE"/>
             </w:rPr>
-            <w:t>[12]</w:t>
+            <w:t>[15]</w:t>
           </w:r>
           <w:r>
             <w:rPr>
@@ -12051,7 +12796,6 @@
           <w:noProof/>
           <w:lang w:eastAsia="en-GB"/>
         </w:rPr>
-        <w:lastRenderedPageBreak/>
         <w:drawing>
           <wp:inline distT="0" distB="0" distL="0" distR="0" wp14:anchorId="4AECF8D4" wp14:editId="4968684F">
             <wp:extent cx="5274310" cy="3035300"/>
@@ -12096,7 +12840,7 @@
           <w:lang w:val="en-IE"/>
         </w:rPr>
       </w:pPr>
-      <w:bookmarkStart w:id="66" w:name="_Toc414578420"/>
+      <w:bookmarkStart w:id="65" w:name="_Toc414578420"/>
       <w:r>
         <w:t xml:space="preserve">Figure </w:t>
       </w:r>
@@ -12139,7 +12883,7 @@
         </w:rPr>
         <w:t>s to pep8 and pep257</w:t>
       </w:r>
-      <w:bookmarkEnd w:id="66"/>
+      <w:bookmarkEnd w:id="65"/>
     </w:p>
     <w:p>
       <w:pPr>
@@ -12174,11 +12918,11 @@
         <w:pStyle w:val="Heading1"/>
         <w:spacing w:line="276" w:lineRule="auto"/>
       </w:pPr>
-      <w:bookmarkStart w:id="67" w:name="_Toc414633377"/>
+      <w:bookmarkStart w:id="66" w:name="_Toc414633377"/>
       <w:r>
         <w:t>Architecture and Development</w:t>
       </w:r>
-      <w:bookmarkEnd w:id="67"/>
+      <w:bookmarkEnd w:id="66"/>
     </w:p>
     <w:p>
       <w:pPr>
@@ -12228,6 +12972,7 @@
         <w:rPr>
           <w:lang w:val="en-IE"/>
         </w:rPr>
+        <w:lastRenderedPageBreak/>
         <w:t>Web Service</w:t>
       </w:r>
     </w:p>
@@ -12281,11 +13026,11 @@
       <w:pPr>
         <w:pStyle w:val="Heading2"/>
       </w:pPr>
-      <w:bookmarkStart w:id="68" w:name="_Toc414633378"/>
+      <w:bookmarkStart w:id="67" w:name="_Toc414633378"/>
       <w:r>
         <w:t>Programming Languages Employed</w:t>
       </w:r>
-      <w:bookmarkEnd w:id="68"/>
+      <w:bookmarkEnd w:id="67"/>
     </w:p>
     <w:p>
       <w:pPr>
@@ -12297,7 +13042,7 @@
         <w:pStyle w:val="Heading2"/>
         <w:spacing w:line="276" w:lineRule="auto"/>
       </w:pPr>
-      <w:bookmarkStart w:id="69" w:name="_Toc414633379"/>
+      <w:bookmarkStart w:id="68" w:name="_Toc414633379"/>
       <w:r>
         <w:t>Devel</w:t>
       </w:r>
@@ -12307,7 +13052,7 @@
       <w:r>
         <w:t>ment Environment</w:t>
       </w:r>
-      <w:bookmarkEnd w:id="69"/>
+      <w:bookmarkEnd w:id="68"/>
     </w:p>
     <w:p>
       <w:pPr>
@@ -12321,9 +13066,18 @@
     <w:p>
       <w:pPr>
         <w:spacing w:line="276" w:lineRule="auto"/>
+        <w:rPr>
+          <w:vertAlign w:val="subscript"/>
+        </w:rPr>
       </w:pPr>
       <w:r>
         <w:t xml:space="preserve">Three editors were used in the development of this project: Visual Studio for the Windows upload client, </w:t>
+      </w:r>
+      <w:r>
+        <w:t xml:space="preserve">Sublime Text for the Python web service code, and Xamarin Studio for the mobile application. The choice of Xamarin for the mobile application was purely out of necessity: the student edition of the Xamarin platform allows development to take place only in that company’s IDE. </w:t>
+      </w:r>
+      <w:r>
+        <w:t>Visual Studio would have been preferred for uniformity with the Upload Client, the rich feature set available not found in Xamarin Studio as well as an existing familiarity and comfort with Microsoft’s IDE.</w:t>
       </w:r>
     </w:p>
     <w:p>
@@ -12366,12 +13120,11 @@
         <w:pStyle w:val="Heading3"/>
         <w:spacing w:line="276" w:lineRule="auto"/>
       </w:pPr>
-      <w:bookmarkStart w:id="70" w:name="_Toc414633380"/>
-      <w:r>
-        <w:lastRenderedPageBreak/>
+      <w:bookmarkStart w:id="69" w:name="_Toc414633380"/>
+      <w:r>
         <w:t>Language / Framework</w:t>
       </w:r>
-      <w:bookmarkEnd w:id="70"/>
+      <w:bookmarkEnd w:id="69"/>
     </w:p>
     <w:p>
       <w:pPr>
@@ -12389,11 +13142,11 @@
         <w:pStyle w:val="Heading3"/>
         <w:spacing w:line="276" w:lineRule="auto"/>
       </w:pPr>
-      <w:bookmarkStart w:id="71" w:name="_Toc414633381"/>
+      <w:bookmarkStart w:id="70" w:name="_Toc414633381"/>
       <w:r>
         <w:t>Database</w:t>
       </w:r>
-      <w:bookmarkEnd w:id="71"/>
+      <w:bookmarkEnd w:id="70"/>
     </w:p>
     <w:p>
       <w:pPr>
@@ -12420,11 +13173,11 @@
         <w:pStyle w:val="Heading3"/>
         <w:spacing w:line="276" w:lineRule="auto"/>
       </w:pPr>
-      <w:bookmarkStart w:id="72" w:name="_Toc414633382"/>
+      <w:bookmarkStart w:id="71" w:name="_Toc414633382"/>
       <w:r>
         <w:t>Development Virtual Machine</w:t>
       </w:r>
-      <w:bookmarkEnd w:id="72"/>
+      <w:bookmarkEnd w:id="71"/>
     </w:p>
     <w:p>
       <w:pPr>
@@ -12443,7 +13196,11 @@
         <w:t>PostgreSQL</w:t>
       </w:r>
       <w:r>
-        <w:t xml:space="preserve"> database engine as well as all other software found on the production server. This was done in order to minimize the changes that needed to be made in a production environment due to differences between the Windows development environment and the Debian GNU/Linux production</w:t>
+        <w:t xml:space="preserve"> database engine as well as all other software found on the production server. This was done in order to minimize the changes that needed to be made in a production environment due to differences </w:t>
+      </w:r>
+      <w:r>
+        <w:lastRenderedPageBreak/>
+        <w:t>between the Windows development environment and the Debian GNU/Linux production</w:t>
       </w:r>
       <w:r>
         <w:t xml:space="preserve"> environment.</w:t>
@@ -12481,11 +13238,11 @@
         <w:pStyle w:val="Heading3"/>
         <w:spacing w:line="276" w:lineRule="auto"/>
       </w:pPr>
-      <w:bookmarkStart w:id="73" w:name="_Toc414633383"/>
+      <w:bookmarkStart w:id="72" w:name="_Toc414633383"/>
       <w:r>
         <w:t>Operating System</w:t>
       </w:r>
-      <w:bookmarkEnd w:id="73"/>
+      <w:bookmarkEnd w:id="72"/>
       <w:r>
         <w:t xml:space="preserve"> </w:t>
       </w:r>
@@ -12512,11 +13269,11 @@
         <w:pStyle w:val="Heading3"/>
         <w:spacing w:line="276" w:lineRule="auto"/>
       </w:pPr>
-      <w:bookmarkStart w:id="74" w:name="_Toc414633384"/>
+      <w:bookmarkStart w:id="73" w:name="_Toc414633384"/>
       <w:r>
         <w:t>Deployment</w:t>
       </w:r>
-      <w:bookmarkEnd w:id="74"/>
+      <w:bookmarkEnd w:id="73"/>
     </w:p>
     <w:p>
       <w:pPr>
@@ -12581,7 +13338,6 @@
           <w:noProof/>
           <w:lang w:eastAsia="en-GB"/>
         </w:rPr>
-        <w:lastRenderedPageBreak/>
         <w:drawing>
           <wp:inline distT="0" distB="0" distL="0" distR="0" wp14:anchorId="431A71CF" wp14:editId="2E40EA45">
             <wp:extent cx="5274310" cy="2886075"/>
@@ -12624,7 +13380,7 @@
         <w:pStyle w:val="Caption"/>
         <w:spacing w:line="276" w:lineRule="auto"/>
       </w:pPr>
-      <w:bookmarkStart w:id="75" w:name="_Toc414578421"/>
+      <w:bookmarkStart w:id="74" w:name="_Toc414578421"/>
       <w:r>
         <w:t xml:space="preserve">Figure </w:t>
       </w:r>
@@ -12658,7 +13414,7 @@
       <w:r>
         <w:t xml:space="preserve"> VPS</w:t>
       </w:r>
-      <w:bookmarkEnd w:id="75"/>
+      <w:bookmarkEnd w:id="74"/>
     </w:p>
     <w:p>
       <w:pPr>
@@ -12680,7 +13436,11 @@
         <w:t>o the IP address of the DigitalO</w:t>
       </w:r>
       <w:r>
-        <w:t xml:space="preserve">cean VPS mentioned above. While easier to remember than the IP address of the server, this has another advantage: should the machine </w:t>
+        <w:t xml:space="preserve">cean VPS mentioned above. While easier to remember </w:t>
+      </w:r>
+      <w:r>
+        <w:lastRenderedPageBreak/>
+        <w:t xml:space="preserve">than the IP address of the server, this has another advantage: should the machine </w:t>
       </w:r>
       <w:r>
         <w:t xml:space="preserve">that </w:t>
@@ -12839,7 +13599,6 @@
         <w:spacing w:line="276" w:lineRule="auto"/>
       </w:pPr>
       <w:r>
-        <w:lastRenderedPageBreak/>
         <w:t>Pull the latest changes from the remote repository</w:t>
       </w:r>
     </w:p>
@@ -12914,69 +13673,70 @@
       <w:pPr>
         <w:pStyle w:val="Heading2"/>
       </w:pPr>
-      <w:bookmarkStart w:id="76" w:name="_Toc414633385"/>
+      <w:bookmarkStart w:id="75" w:name="_Toc414633385"/>
       <w:r>
         <w:t>Web Service</w:t>
       </w:r>
+      <w:bookmarkEnd w:id="75"/>
+    </w:p>
+    <w:p>
+      <w:pPr>
+        <w:pStyle w:val="Heading3"/>
+      </w:pPr>
+      <w:bookmarkStart w:id="76" w:name="_Toc414633386"/>
+      <w:r>
+        <w:t>Handling Uploads</w:t>
+      </w:r>
       <w:bookmarkEnd w:id="76"/>
     </w:p>
     <w:p>
       <w:pPr>
+        <w:rPr>
+          <w:lang w:val="en-IE"/>
+        </w:rPr>
+      </w:pPr>
+      <w:r>
+        <w:rPr>
+          <w:lang w:val="en-IE"/>
+        </w:rPr>
+        <w:t>Music files are uploaded to the web service over using HTTP POST</w:t>
+      </w:r>
+      <w:r>
+        <w:rPr>
+          <w:lang w:val="en-IE"/>
+        </w:rPr>
+        <w:t xml:space="preserve">, which is handled by the Flask framework. </w:t>
+      </w:r>
+      <w:r>
+        <w:rPr>
+          <w:lang w:val="en-IE"/>
+        </w:rPr>
+        <w:t xml:space="preserve">A file does not necessarily have to be uploaded by the designated file upload application, however, the user uploading the file does need to be </w:t>
+      </w:r>
+      <w:r>
+        <w:rPr>
+          <w:lang w:val="en-IE"/>
+        </w:rPr>
+        <w:t>logged in at the time of upload, and locations where a user can log in are limited.</w:t>
+      </w:r>
+    </w:p>
+    <w:p>
+      <w:pPr>
+        <w:rPr>
+          <w:lang w:val="en-IE"/>
+        </w:rPr>
+      </w:pPr>
+    </w:p>
+    <w:p>
+      <w:pPr>
         <w:pStyle w:val="Heading3"/>
       </w:pPr>
-      <w:bookmarkStart w:id="77" w:name="_Toc414633386"/>
-      <w:r>
-        <w:t>Handling Uploads</w:t>
+      <w:bookmarkStart w:id="77" w:name="_Toc414633387"/>
+      <w:r>
+        <w:lastRenderedPageBreak/>
+        <w:t>Organizing Files</w:t>
       </w:r>
       <w:bookmarkEnd w:id="77"/>
-    </w:p>
-    <w:p>
-      <w:pPr>
-        <w:rPr>
-          <w:lang w:val="en-IE"/>
-        </w:rPr>
-      </w:pPr>
-      <w:r>
-        <w:rPr>
-          <w:lang w:val="en-IE"/>
-        </w:rPr>
-        <w:t>Music files are uploaded to the web service over using HTTP POST</w:t>
-      </w:r>
-      <w:r>
-        <w:rPr>
-          <w:lang w:val="en-IE"/>
-        </w:rPr>
-        <w:t xml:space="preserve">, which is handled by the Flask framework. </w:t>
-      </w:r>
-      <w:r>
-        <w:rPr>
-          <w:lang w:val="en-IE"/>
-        </w:rPr>
-        <w:t xml:space="preserve">A file does not necessarily have to be uploaded by the designated file upload application, however, the user uploading the file does need to be </w:t>
-      </w:r>
-      <w:r>
-        <w:rPr>
-          <w:lang w:val="en-IE"/>
-        </w:rPr>
-        <w:t>logged in at the time of upload, and locations where a user can log in are limited.</w:t>
-      </w:r>
-    </w:p>
-    <w:p>
-      <w:pPr>
-        <w:rPr>
-          <w:lang w:val="en-IE"/>
-        </w:rPr>
-      </w:pPr>
-    </w:p>
-    <w:p>
-      <w:pPr>
-        <w:pStyle w:val="Heading3"/>
-      </w:pPr>
-      <w:bookmarkStart w:id="78" w:name="_Toc414633387"/>
-      <w:r>
-        <w:t>Organizing Files</w:t>
-      </w:r>
-      <w:bookmarkEnd w:id="78"/>
     </w:p>
     <w:p>
       <w:pPr>
@@ -13084,7 +13844,7 @@
               <w:noProof/>
               <w:lang w:val="en-IE"/>
             </w:rPr>
-            <w:t>[13]</w:t>
+            <w:t>[16]</w:t>
           </w:r>
           <w:r>
             <w:fldChar w:fldCharType="end"/>
@@ -13099,47 +13859,82 @@
       <w:pPr>
         <w:pStyle w:val="Heading3"/>
       </w:pPr>
-      <w:bookmarkStart w:id="79" w:name="_Toc414633388"/>
+      <w:bookmarkStart w:id="78" w:name="_Toc414633388"/>
       <w:r>
         <w:t>Developing a Model</w:t>
       </w:r>
+      <w:bookmarkEnd w:id="78"/>
+    </w:p>
+    <w:p>
+      <w:pPr>
+        <w:rPr>
+          <w:lang w:val="en-IE"/>
+        </w:rPr>
+      </w:pPr>
+      <w:r>
+        <w:rPr>
+          <w:lang w:val="en-IE"/>
+        </w:rPr>
+        <w:t xml:space="preserve">When </w:t>
+      </w:r>
+      <w:r>
+        <w:rPr>
+          <w:lang w:val="en-IE"/>
+        </w:rPr>
+        <w:t xml:space="preserve">tracks have been received by the service and </w:t>
+      </w:r>
+      <w:r>
+        <w:rPr>
+          <w:lang w:val="en-IE"/>
+        </w:rPr>
+        <w:t>have been organised, the analysis begins on the newly uploaded track.</w:t>
+      </w:r>
+    </w:p>
+    <w:p>
+      <w:pPr>
+        <w:pStyle w:val="Heading3"/>
+      </w:pPr>
+      <w:bookmarkStart w:id="79" w:name="_Toc414633389"/>
+      <w:r>
+        <w:t>Selection of Tracks</w:t>
+      </w:r>
       <w:bookmarkEnd w:id="79"/>
     </w:p>
     <w:p>
       <w:pPr>
-        <w:rPr>
-          <w:lang w:val="en-IE"/>
-        </w:rPr>
-      </w:pPr>
-      <w:r>
-        <w:rPr>
-          <w:lang w:val="en-IE"/>
-        </w:rPr>
-        <w:t xml:space="preserve">When </w:t>
-      </w:r>
-      <w:r>
-        <w:rPr>
-          <w:lang w:val="en-IE"/>
-        </w:rPr>
-        <w:t xml:space="preserve">tracks have been received by the service and </w:t>
-      </w:r>
-      <w:r>
-        <w:rPr>
-          <w:lang w:val="en-IE"/>
-        </w:rPr>
-        <w:t>have been organised, the analysis begins on the newly uploaded track.</w:t>
-      </w:r>
+        <w:pStyle w:val="Heading2"/>
+        <w:rPr>
+          <w:lang w:val="en-IE"/>
+        </w:rPr>
+      </w:pPr>
+      <w:bookmarkStart w:id="80" w:name="_Toc414633390"/>
+      <w:r>
+        <w:rPr>
+          <w:lang w:val="en-IE"/>
+        </w:rPr>
+        <w:t>APIs Utilised</w:t>
+      </w:r>
+      <w:bookmarkEnd w:id="80"/>
     </w:p>
     <w:p>
       <w:pPr>
         <w:pStyle w:val="Heading3"/>
       </w:pPr>
-      <w:bookmarkStart w:id="80" w:name="_Toc414633389"/>
-      <w:r>
-        <w:lastRenderedPageBreak/>
-        <w:t>Selection of Tracks</w:t>
-      </w:r>
-      <w:bookmarkEnd w:id="80"/>
+      <w:bookmarkStart w:id="81" w:name="_Toc414633391"/>
+      <w:r>
+        <w:t>Echonest</w:t>
+      </w:r>
+      <w:bookmarkEnd w:id="81"/>
+    </w:p>
+    <w:p>
+      <w:pPr>
+        <w:pStyle w:val="Heading3"/>
+      </w:pPr>
+      <w:bookmarkStart w:id="82" w:name="_Toc414633392"/>
+      <w:r>
+        <w:t>ChartLyrics</w:t>
+      </w:r>
+      <w:bookmarkEnd w:id="82"/>
     </w:p>
     <w:p>
       <w:pPr>
@@ -13148,84 +13943,46 @@
           <w:lang w:val="en-IE"/>
         </w:rPr>
       </w:pPr>
-      <w:bookmarkStart w:id="81" w:name="_Toc414633390"/>
-      <w:r>
-        <w:rPr>
-          <w:lang w:val="en-IE"/>
-        </w:rPr>
-        <w:t>APIs Utilised</w:t>
-      </w:r>
-      <w:bookmarkEnd w:id="81"/>
-    </w:p>
-    <w:p>
-      <w:pPr>
-        <w:pStyle w:val="Heading3"/>
-      </w:pPr>
-      <w:bookmarkStart w:id="82" w:name="_Toc414633391"/>
-      <w:r>
-        <w:t>Echonest</w:t>
-      </w:r>
-      <w:bookmarkEnd w:id="82"/>
-    </w:p>
-    <w:p>
-      <w:pPr>
-        <w:pStyle w:val="Heading3"/>
-      </w:pPr>
-      <w:bookmarkStart w:id="83" w:name="_Toc414633392"/>
-      <w:r>
-        <w:t>ChartLyrics</w:t>
+      <w:bookmarkStart w:id="83" w:name="_Toc414633393"/>
+      <w:r>
+        <w:rPr>
+          <w:lang w:val="en-IE"/>
+        </w:rPr>
+        <w:t>Third Party Modules and Libraries Used</w:t>
       </w:r>
       <w:bookmarkEnd w:id="83"/>
     </w:p>
     <w:p>
       <w:pPr>
+        <w:rPr>
+          <w:lang w:val="en-IE"/>
+        </w:rPr>
+      </w:pPr>
+    </w:p>
+    <w:p>
+      <w:pPr>
+        <w:rPr>
+          <w:lang w:val="en-IE"/>
+        </w:rPr>
+      </w:pPr>
+    </w:p>
+    <w:p>
+      <w:pPr>
         <w:pStyle w:val="Heading2"/>
-        <w:rPr>
-          <w:lang w:val="en-IE"/>
-        </w:rPr>
-      </w:pPr>
-      <w:bookmarkStart w:id="84" w:name="_Toc414633393"/>
-      <w:r>
-        <w:rPr>
-          <w:lang w:val="en-IE"/>
-        </w:rPr>
-        <w:t>Third Party Modules and Libraries Used</w:t>
+      </w:pPr>
+      <w:bookmarkStart w:id="84" w:name="_Toc414633394"/>
+      <w:r>
+        <w:t>Overview of Code Written</w:t>
       </w:r>
       <w:bookmarkEnd w:id="84"/>
     </w:p>
     <w:p>
-      <w:pPr>
-        <w:rPr>
-          <w:lang w:val="en-IE"/>
-        </w:rPr>
-      </w:pPr>
-    </w:p>
-    <w:p>
-      <w:pPr>
-        <w:rPr>
-          <w:lang w:val="en-IE"/>
-        </w:rPr>
-      </w:pPr>
-    </w:p>
-    <w:p>
-      <w:pPr>
-        <w:pStyle w:val="Heading2"/>
-      </w:pPr>
-      <w:bookmarkStart w:id="85" w:name="_Toc414633394"/>
-      <w:r>
-        <w:t>Overview of Code Written</w:t>
-      </w:r>
-      <w:bookmarkEnd w:id="85"/>
-    </w:p>
-    <w:p>
       <w:r>
         <w:t xml:space="preserve">The following table </w:t>
       </w:r>
       <w:r>
         <w:t>is</w:t>
       </w:r>
-      <w:bookmarkStart w:id="86" w:name="_GoBack"/>
-      <w:bookmarkEnd w:id="86"/>
       <w:r>
         <w:t xml:space="preserve"> a non-exhaustive list</w:t>
       </w:r>
@@ -15311,7 +16068,7 @@
                     <w:noProof/>
                     <w:lang w:val="en-IE"/>
                   </w:rPr>
-                  <w:t>[14]</w:t>
+                  <w:t>[17]</w:t>
                 </w:r>
                 <w:r>
                   <w:fldChar w:fldCharType="end"/>
@@ -15533,7 +16290,7 @@
           <w:lang w:val="en-IE"/>
         </w:rPr>
       </w:pPr>
-      <w:bookmarkStart w:id="87" w:name="_Toc413951828"/>
+      <w:bookmarkStart w:id="85" w:name="_Toc413951828"/>
       <w:r>
         <w:br w:type="page"/>
       </w:r>
@@ -15543,29 +16300,29 @@
         <w:pStyle w:val="Heading1"/>
         <w:spacing w:line="276" w:lineRule="auto"/>
       </w:pPr>
-      <w:bookmarkStart w:id="88" w:name="_Toc414633395"/>
+      <w:bookmarkStart w:id="86" w:name="_Toc414633395"/>
       <w:r>
         <w:lastRenderedPageBreak/>
         <w:t>System Validation</w:t>
       </w:r>
+      <w:bookmarkEnd w:id="85"/>
+      <w:bookmarkEnd w:id="86"/>
+    </w:p>
+    <w:p>
+      <w:pPr>
+        <w:pStyle w:val="Heading2"/>
+        <w:spacing w:line="276" w:lineRule="auto"/>
+      </w:pPr>
+      <w:bookmarkStart w:id="87" w:name="_Toc413951829"/>
+      <w:bookmarkStart w:id="88" w:name="_Toc414633396"/>
+      <w:r>
+        <w:t>Testing</w:t>
+      </w:r>
       <w:bookmarkEnd w:id="87"/>
       <w:bookmarkEnd w:id="88"/>
     </w:p>
     <w:p>
       <w:pPr>
-        <w:pStyle w:val="Heading2"/>
-        <w:spacing w:line="276" w:lineRule="auto"/>
-      </w:pPr>
-      <w:bookmarkStart w:id="89" w:name="_Toc413951829"/>
-      <w:bookmarkStart w:id="90" w:name="_Toc414633396"/>
-      <w:r>
-        <w:t>Testing</w:t>
-      </w:r>
-      <w:bookmarkEnd w:id="89"/>
-      <w:bookmarkEnd w:id="90"/>
-    </w:p>
-    <w:p>
-      <w:pPr>
         <w:spacing w:line="276" w:lineRule="auto"/>
       </w:pPr>
       <w:r>
@@ -15582,11 +16339,11 @@
         <w:pStyle w:val="Heading3"/>
         <w:spacing w:line="276" w:lineRule="auto"/>
       </w:pPr>
-      <w:bookmarkStart w:id="91" w:name="_Toc414633397"/>
+      <w:bookmarkStart w:id="89" w:name="_Toc414633397"/>
       <w:r>
         <w:t>Usability Testing</w:t>
       </w:r>
-      <w:bookmarkEnd w:id="91"/>
+      <w:bookmarkEnd w:id="89"/>
     </w:p>
     <w:p>
       <w:pPr>
@@ -15602,13 +16359,13 @@
         <w:spacing w:line="276" w:lineRule="auto"/>
         <w:jc w:val="both"/>
       </w:pPr>
-      <w:bookmarkStart w:id="92" w:name="_Toc413951830"/>
-      <w:bookmarkStart w:id="93" w:name="_Toc414633398"/>
+      <w:bookmarkStart w:id="90" w:name="_Toc413951830"/>
+      <w:bookmarkStart w:id="91" w:name="_Toc414633398"/>
       <w:r>
         <w:t>Comparison with Existing Systems</w:t>
       </w:r>
-      <w:bookmarkEnd w:id="92"/>
-      <w:bookmarkEnd w:id="93"/>
+      <w:bookmarkEnd w:id="90"/>
+      <w:bookmarkEnd w:id="91"/>
     </w:p>
     <w:p>
       <w:pPr>
@@ -15975,21 +16732,21 @@
         <w:pStyle w:val="Heading3"/>
         <w:spacing w:line="276" w:lineRule="auto"/>
       </w:pPr>
-      <w:bookmarkStart w:id="94" w:name="_Toc414633399"/>
+      <w:bookmarkStart w:id="92" w:name="_Toc414633399"/>
       <w:r>
         <w:t>User Testing</w:t>
       </w:r>
-      <w:bookmarkEnd w:id="94"/>
+      <w:bookmarkEnd w:id="92"/>
     </w:p>
     <w:p>
       <w:pPr>
         <w:pStyle w:val="Heading3"/>
       </w:pPr>
-      <w:bookmarkStart w:id="95" w:name="_Toc414633400"/>
+      <w:bookmarkStart w:id="93" w:name="_Toc414633400"/>
       <w:r>
         <w:t>Automated Testing</w:t>
       </w:r>
-      <w:bookmarkEnd w:id="95"/>
+      <w:bookmarkEnd w:id="93"/>
     </w:p>
     <w:p>
       <w:r>
@@ -16059,7 +16816,7 @@
             <w:rPr>
               <w:noProof/>
             </w:rPr>
-            <w:t>[15]</w:t>
+            <w:t>[18]</w:t>
           </w:r>
           <w:r>
             <w:fldChar w:fldCharType="end"/>
@@ -16223,11 +16980,11 @@
       <w:pPr>
         <w:pStyle w:val="Heading2"/>
       </w:pPr>
-      <w:bookmarkStart w:id="96" w:name="_Toc414633401"/>
+      <w:bookmarkStart w:id="94" w:name="_Toc414633401"/>
       <w:r>
         <w:t>Summary</w:t>
       </w:r>
-      <w:bookmarkEnd w:id="96"/>
+      <w:bookmarkEnd w:id="94"/>
     </w:p>
     <w:p>
       <w:r>
@@ -16246,30 +17003,78 @@
         <w:pStyle w:val="Heading1"/>
         <w:spacing w:line="276" w:lineRule="auto"/>
       </w:pPr>
-      <w:bookmarkStart w:id="97" w:name="_Toc414633402"/>
+      <w:bookmarkStart w:id="95" w:name="_Toc414633402"/>
       <w:r>
         <w:t>Project Plan</w:t>
       </w:r>
-      <w:bookmarkEnd w:id="97"/>
+      <w:bookmarkEnd w:id="95"/>
     </w:p>
     <w:p>
       <w:pPr>
         <w:pStyle w:val="Heading1"/>
         <w:spacing w:line="276" w:lineRule="auto"/>
       </w:pPr>
-      <w:bookmarkStart w:id="98" w:name="_Toc414633403"/>
+      <w:bookmarkStart w:id="96" w:name="_Toc414633403"/>
       <w:r>
         <w:t>Future Work</w:t>
       </w:r>
+      <w:bookmarkEnd w:id="96"/>
+    </w:p>
+    <w:p>
+      <w:pPr>
+        <w:pStyle w:val="Heading2"/>
+      </w:pPr>
+      <w:bookmarkStart w:id="97" w:name="_Toc414633404"/>
+      <w:r>
+        <w:t>Web Frontend</w:t>
+      </w:r>
+      <w:bookmarkEnd w:id="97"/>
+    </w:p>
+    <w:p>
+      <w:pPr>
+        <w:spacing w:line="276" w:lineRule="auto"/>
+        <w:rPr>
+          <w:lang w:val="en-IE"/>
+        </w:rPr>
+      </w:pPr>
+      <w:r>
+        <w:rPr>
+          <w:lang w:val="en-IE"/>
+        </w:rPr>
+        <w:t xml:space="preserve">As web technologies have progressed, more software services are being made available as a web application rather than, or in addition to the native applications offered for platforms such as iOS, Windows Phone and Android. Popular music streaming services such as Spotify, Google Play Music and Rdio all offer a web application in addition to their native applications. This can prove useful to the user when they are away from their primary machines and wish to listen to music using the service. </w:t>
+      </w:r>
+    </w:p>
+    <w:p>
+      <w:pPr>
+        <w:pStyle w:val="Heading2"/>
+      </w:pPr>
+      <w:bookmarkStart w:id="98" w:name="_Toc414633405"/>
+      <w:r>
+        <w:t>Securing the Service</w:t>
+      </w:r>
       <w:bookmarkEnd w:id="98"/>
     </w:p>
     <w:p>
       <w:pPr>
+        <w:spacing w:line="276" w:lineRule="auto"/>
+        <w:rPr>
+          <w:lang w:val="en-IE"/>
+        </w:rPr>
+      </w:pPr>
+      <w:r>
+        <w:rPr>
+          <w:lang w:val="en-IE"/>
+        </w:rPr>
+        <w:t>At the moment the web service providing the analysis and streaming of the users’ music files is not encrypted using SSL or TLS standards. This could prove problematic as user credentials and copyrighted content associated with the user could easily be intercepted by an attacker.</w:t>
+      </w:r>
+    </w:p>
+    <w:p>
+      <w:pPr>
         <w:pStyle w:val="Heading2"/>
       </w:pPr>
-      <w:bookmarkStart w:id="99" w:name="_Toc414633404"/>
-      <w:r>
-        <w:t>Web Frontend</w:t>
+      <w:bookmarkStart w:id="99" w:name="_Toc414633406"/>
+      <w:r>
+        <w:t>Improving the Audio Analysis</w:t>
       </w:r>
       <w:bookmarkEnd w:id="99"/>
     </w:p>
@@ -16284,79 +17089,31 @@
         <w:rPr>
           <w:lang w:val="en-IE"/>
         </w:rPr>
-        <w:t xml:space="preserve">As web technologies have progressed, more software services are being made available as a web application rather than, or in addition to the native applications offered for platforms such as iOS, Windows Phone and Android. Popular music streaming services such as Spotify, Google Play Music and Rdio all offer a web application in addition to their native applications. This can prove useful to the user when they are away from their primary machines and wish to listen to music using the service. </w:t>
+        <w:t>The mood analysis performed on the tracks the user uploads to the service can be improved upon greatly with a combination of user feedback and investigation into other methods of extracti</w:t>
+      </w:r>
+      <w:r>
+        <w:rPr>
+          <w:lang w:val="en-IE"/>
+        </w:rPr>
+        <w:t>ng relevant features from music.</w:t>
+      </w:r>
+      <w:r>
+        <w:rPr>
+          <w:lang w:val="en-IE"/>
+        </w:rPr>
+        <w:t xml:space="preserve"> Other musical features which are not currently being extracted may also prove useful in improving the system.</w:t>
       </w:r>
     </w:p>
     <w:p>
       <w:pPr>
         <w:pStyle w:val="Heading2"/>
       </w:pPr>
-      <w:bookmarkStart w:id="100" w:name="_Toc414633405"/>
-      <w:r>
-        <w:t>Securing the Service</w:t>
-      </w:r>
-      <w:bookmarkEnd w:id="100"/>
-    </w:p>
-    <w:p>
-      <w:pPr>
-        <w:spacing w:line="276" w:lineRule="auto"/>
-        <w:rPr>
-          <w:lang w:val="en-IE"/>
-        </w:rPr>
-      </w:pPr>
-      <w:r>
-        <w:rPr>
-          <w:lang w:val="en-IE"/>
-        </w:rPr>
-        <w:t>At the moment the web service providing the analysis and streaming of the users’ music files is not encrypted using SSL or TLS standards. This could prove problematic as user credentials and copyrighted content associated with the user could easily be intercepted by an attacker.</w:t>
-      </w:r>
-    </w:p>
-    <w:p>
-      <w:pPr>
-        <w:pStyle w:val="Heading2"/>
-      </w:pPr>
-      <w:bookmarkStart w:id="101" w:name="_Toc414633406"/>
-      <w:r>
-        <w:t>Improving the Audio Analysis</w:t>
-      </w:r>
-      <w:bookmarkEnd w:id="101"/>
-    </w:p>
-    <w:p>
-      <w:pPr>
-        <w:spacing w:line="276" w:lineRule="auto"/>
-        <w:rPr>
-          <w:lang w:val="en-IE"/>
-        </w:rPr>
-      </w:pPr>
-      <w:r>
-        <w:rPr>
-          <w:lang w:val="en-IE"/>
-        </w:rPr>
-        <w:t>The mood analysis performed on the tracks the user uploads to the service can be improved upon greatly with a combination of user feedback and investigation into other methods of extracti</w:t>
-      </w:r>
-      <w:r>
-        <w:rPr>
-          <w:lang w:val="en-IE"/>
-        </w:rPr>
-        <w:t>ng relevant features from music.</w:t>
-      </w:r>
-      <w:r>
-        <w:rPr>
-          <w:lang w:val="en-IE"/>
-        </w:rPr>
-        <w:t xml:space="preserve"> Other musical features which are not currently being extracted may also prove useful in improving the system.</w:t>
-      </w:r>
-    </w:p>
-    <w:p>
-      <w:pPr>
-        <w:pStyle w:val="Heading2"/>
-      </w:pPr>
-      <w:bookmarkStart w:id="102" w:name="_Toc414633407"/>
+      <w:bookmarkStart w:id="100" w:name="_Toc414633407"/>
       <w:r>
         <w:lastRenderedPageBreak/>
         <w:t>Python 3 Support</w:t>
       </w:r>
-      <w:bookmarkEnd w:id="102"/>
+      <w:bookmarkEnd w:id="100"/>
     </w:p>
     <w:p>
       <w:pPr>
@@ -16404,11 +17161,11 @@
       <w:pPr>
         <w:pStyle w:val="Heading2"/>
       </w:pPr>
-      <w:bookmarkStart w:id="103" w:name="_Toc414633408"/>
+      <w:bookmarkStart w:id="101" w:name="_Toc414633408"/>
       <w:r>
         <w:t>Better Support for Classical Music</w:t>
       </w:r>
-      <w:bookmarkEnd w:id="103"/>
+      <w:bookmarkEnd w:id="101"/>
     </w:p>
     <w:p>
       <w:pPr>
@@ -16423,11 +17180,87 @@
       <w:pPr>
         <w:pStyle w:val="Heading2"/>
       </w:pPr>
-      <w:bookmarkStart w:id="104" w:name="_Toc414633409"/>
+      <w:r>
+        <w:t>Ethnic</w:t>
+      </w:r>
+      <w:r>
+        <w:t xml:space="preserve"> and Non-Western</w:t>
+      </w:r>
+      <w:r>
+        <w:t xml:space="preserve"> Music</w:t>
+      </w:r>
+    </w:p>
+    <w:p>
+      <w:r>
+        <w:t>At present</w:t>
+      </w:r>
+      <w:r>
+        <w:t>,</w:t>
+      </w:r>
+      <w:r>
+        <w:t xml:space="preserve"> the system focuses on the music of western cultures.</w:t>
+      </w:r>
+      <w:r>
+        <w:t xml:space="preserve"> The reasoning behind this choice is outlined in Section 2, Research Undertaken</w:t>
+      </w:r>
+      <w:r>
+        <w:t xml:space="preserve">, above. The system could, however, be improved to take music from other cultures and regions into account. A location detection system could be employed using the </w:t>
+      </w:r>
+      <w:r>
+        <w:t xml:space="preserve">devices GPS sensor to detect whether the user is likely to be interested in a particular type of music. Moreover, the system could maintain a database mapping between musical tracks and the culture to which they belong; when a track is uploaded, </w:t>
+      </w:r>
+      <w:r>
+        <w:t xml:space="preserve">this mapping could be consulted and the relevant analysis on the track be performed. For example, should a known Middle Eastern folk song be uploaded to the service, </w:t>
+      </w:r>
+      <w:r>
+        <w:t>the features known to convey mood in this style of music coul</w:t>
+      </w:r>
+      <w:r>
+        <w:t>d be searched for in the track.</w:t>
+      </w:r>
+    </w:p>
+    <w:p>
+      <w:pPr>
+        <w:pStyle w:val="Heading2"/>
+      </w:pPr>
+      <w:r>
+        <w:t>Music with Lyrics not in the English Language</w:t>
+      </w:r>
+    </w:p>
+    <w:p>
+      <w:r>
+        <w:t>At present,</w:t>
+      </w:r>
+      <w:r>
+        <w:t xml:space="preserve"> the system</w:t>
+      </w:r>
+      <w:r>
+        <w:t xml:space="preserve"> only searches for English</w:t>
+      </w:r>
+      <w:r>
+        <w:t xml:space="preserve"> words in the lyrics of a track. M</w:t>
+      </w:r>
+      <w:r>
+        <w:t xml:space="preserve">oreover, lyrics are only gathered from English </w:t>
+      </w:r>
+      <w:r>
+        <w:t xml:space="preserve">language sources. </w:t>
+      </w:r>
+    </w:p>
+    <w:p>
+      <w:r>
+        <w:t xml:space="preserve">The system could  be improved, therefore, by expanding to </w:t>
+      </w:r>
+    </w:p>
+    <w:p>
+      <w:pPr>
+        <w:pStyle w:val="Heading2"/>
+      </w:pPr>
+      <w:bookmarkStart w:id="102" w:name="_Toc414633409"/>
       <w:r>
         <w:t>Tablet and Landscape Layouts</w:t>
       </w:r>
-      <w:bookmarkEnd w:id="104"/>
+      <w:bookmarkEnd w:id="102"/>
     </w:p>
     <w:p>
       <w:r>
@@ -16439,7 +17272,11 @@
     </w:p>
     <w:p>
       <w:r>
-        <w:t>Moreover, at present the application does not adjust well to the client device being rotated into landscape mode; the mood selection grid in particular does not scale to the edges of the screen in this orientation.</w:t>
+        <w:t xml:space="preserve">Moreover, at present the application does not adjust well to the client device being rotated into landscape mode; the mood selection grid in particular does not scale to </w:t>
+      </w:r>
+      <w:r>
+        <w:lastRenderedPageBreak/>
+        <w:t>the edges of the screen in this orientation.</w:t>
       </w:r>
       <w:r>
         <w:t xml:space="preserve"> To provide a more polished user experience, the application at present will not adjust orientation when the device is rotated. This, however, may frustrate the user who is not accustomed to this behaviour.</w:t>
@@ -16449,11 +17286,11 @@
       <w:pPr>
         <w:pStyle w:val="Heading2"/>
       </w:pPr>
-      <w:bookmarkStart w:id="105" w:name="_Toc414633410"/>
+      <w:bookmarkStart w:id="103" w:name="_Toc414633410"/>
       <w:r>
         <w:t>Expansion to Other Platforms</w:t>
       </w:r>
-      <w:bookmarkEnd w:id="105"/>
+      <w:bookmarkEnd w:id="103"/>
     </w:p>
     <w:p>
       <w:pPr>
@@ -16505,7 +17342,7 @@
               <w:noProof/>
               <w:lang w:val="en-IE"/>
             </w:rPr>
-            <w:t>[16]</w:t>
+            <w:t>[19]</w:t>
           </w:r>
           <w:r>
             <w:rPr>
@@ -16543,14 +17380,40 @@
     </w:p>
     <w:p>
       <w:pPr>
+        <w:pStyle w:val="Heading2"/>
+        <w:rPr>
+          <w:lang w:val="en-IE"/>
+        </w:rPr>
+      </w:pPr>
+      <w:r>
+        <w:rPr>
+          <w:lang w:val="en-IE"/>
+        </w:rPr>
+        <w:t>Localisation</w:t>
+      </w:r>
+    </w:p>
+    <w:p>
+      <w:pPr>
+        <w:rPr>
+          <w:lang w:val="en-IE"/>
+        </w:rPr>
+      </w:pPr>
+      <w:r>
+        <w:rPr>
+          <w:lang w:val="en-IE"/>
+        </w:rPr>
+        <w:t>Internationalisation, or i8n, is the practice of</w:t>
+      </w:r>
+    </w:p>
+    <w:p>
+      <w:pPr>
         <w:pStyle w:val="Heading1"/>
       </w:pPr>
-      <w:bookmarkStart w:id="106" w:name="_Toc414633411"/>
-      <w:r>
-        <w:lastRenderedPageBreak/>
+      <w:bookmarkStart w:id="104" w:name="_Toc414633411"/>
+      <w:r>
         <w:t>Conclusion</w:t>
       </w:r>
-      <w:bookmarkEnd w:id="106"/>
+      <w:bookmarkEnd w:id="104"/>
     </w:p>
     <w:p>
       <w:pPr>
@@ -16568,7 +17431,7 @@
         <w:rPr>
           <w:lang w:val="en-IE"/>
         </w:rPr>
-        <w:tab/>
+        <w:t>, it could be argued that this project be considered a successful one.</w:t>
       </w:r>
     </w:p>
     <w:p>
@@ -16584,7 +17447,7 @@
         <w:br w:type="page"/>
       </w:r>
     </w:p>
-    <w:bookmarkStart w:id="107" w:name="_Toc414633412" w:displacedByCustomXml="next"/>
+    <w:bookmarkStart w:id="105" w:name="_Toc414633412" w:displacedByCustomXml="next"/>
     <w:sdt>
       <w:sdtPr>
         <w:rPr>
@@ -16607,7 +17470,7 @@
           <w:r>
             <w:t>Bibliography</w:t>
           </w:r>
-          <w:bookmarkEnd w:id="107"/>
+          <w:bookmarkEnd w:id="105"/>
         </w:p>
         <w:sdt>
           <w:sdtPr>
@@ -16653,7 +17516,7 @@
               </w:tblGrid>
               <w:tr>
                 <w:trPr>
-                  <w:divId w:val="1903324935"/>
+                  <w:divId w:val="239948088"/>
                   <w:tblCellSpacing w:w="15" w:type="dxa"/>
                 </w:trPr>
                 <w:tc>
@@ -16667,11 +17530,13 @@
                       <w:rPr>
                         <w:noProof/>
                         <w:sz w:val="24"/>
+                        <w:lang w:val="en-IE"/>
                       </w:rPr>
                     </w:pPr>
                     <w:r>
                       <w:rPr>
                         <w:noProof/>
+                        <w:lang w:val="en-IE"/>
                       </w:rPr>
                       <w:t xml:space="preserve">[1] </w:t>
                     </w:r>
@@ -16687,20 +17552,22 @@
                       <w:pStyle w:val="Bibliography"/>
                       <w:rPr>
                         <w:noProof/>
+                        <w:lang w:val="en-IE"/>
                       </w:rPr>
                     </w:pPr>
                     <w:r>
                       <w:rPr>
                         <w:noProof/>
+                        <w:lang w:val="en-IE"/>
                       </w:rPr>
-                      <w:t>Stereomood srl., “About - StereoMood,” [Online]. Available: http://www.stereomood.com/company/about.</w:t>
+                      <w:t xml:space="preserve">T. Christensen, The Cambridge History of Western Music Theory, T. Christensen, Ed., Cambridge University Press, 2002. </w:t>
                     </w:r>
                   </w:p>
                 </w:tc>
               </w:tr>
               <w:tr>
                 <w:trPr>
-                  <w:divId w:val="1903324935"/>
+                  <w:divId w:val="239948088"/>
                   <w:tblCellSpacing w:w="15" w:type="dxa"/>
                 </w:trPr>
                 <w:tc>
@@ -16743,14 +17610,14 @@
                         <w:noProof/>
                         <w:lang w:val="en-IE"/>
                       </w:rPr>
-                      <w:t>Xamarin inc., [Online]. Available: http://xamarin.com/platform.</w:t>
+                      <w:t>W. M. University, “The Elements of Music,” Western Michigan University, Michigan.</w:t>
                     </w:r>
                   </w:p>
                 </w:tc>
               </w:tr>
               <w:tr>
                 <w:trPr>
-                  <w:divId w:val="1903324935"/>
+                  <w:divId w:val="239948088"/>
                   <w:tblCellSpacing w:w="15" w:type="dxa"/>
                 </w:trPr>
                 <w:tc>
@@ -16793,14 +17660,30 @@
                         <w:noProof/>
                         <w:lang w:val="en-IE"/>
                       </w:rPr>
-                      <w:t>MongoDB inc., “Introduction to MongoDB,” 2013. [Online]. Available: http://www.mongodb.org/about/introduction/. [Accessed 2014].</w:t>
+                      <w:t xml:space="preserve">B. Pang and L. Lee, “A Sentimental Education: Sentiment Analysis Using Subjectivity,” </w:t>
+                    </w:r>
+                    <w:r>
+                      <w:rPr>
+                        <w:i/>
+                        <w:iCs/>
+                        <w:noProof/>
+                        <w:lang w:val="en-IE"/>
+                      </w:rPr>
+                      <w:t xml:space="preserve">CoRR, </w:t>
+                    </w:r>
+                    <w:r>
+                      <w:rPr>
+                        <w:noProof/>
+                        <w:lang w:val="en-IE"/>
+                      </w:rPr>
+                      <w:t xml:space="preserve">vol. cs.CL/0409058, 2004. </w:t>
                     </w:r>
                   </w:p>
                 </w:tc>
               </w:tr>
               <w:tr>
                 <w:trPr>
-                  <w:divId w:val="1903324935"/>
+                  <w:divId w:val="239948088"/>
                   <w:tblCellSpacing w:w="15" w:type="dxa"/>
                 </w:trPr>
                 <w:tc>
@@ -16843,14 +17726,30 @@
                         <w:noProof/>
                         <w:lang w:val="en-IE"/>
                       </w:rPr>
-                      <w:t>T. P. G. D. Group, “Chapter 39. Procedural Languages,” [Online]. Available: http://www.postgresql.org/docs/9.3/static/xplang.html.</w:t>
+                      <w:t xml:space="preserve">D. L. Bowling, J. Sundararajan, S. Han and D. Purves, “Expression of Emotion in Eastern and Western Music Mirrors Vocalisation,” </w:t>
+                    </w:r>
+                    <w:r>
+                      <w:rPr>
+                        <w:i/>
+                        <w:iCs/>
+                        <w:noProof/>
+                        <w:lang w:val="en-IE"/>
+                      </w:rPr>
+                      <w:t xml:space="preserve">PLoS ONE, </w:t>
+                    </w:r>
+                    <w:r>
+                      <w:rPr>
+                        <w:noProof/>
+                        <w:lang w:val="en-IE"/>
+                      </w:rPr>
+                      <w:t xml:space="preserve">vol. 7, 03 2012. </w:t>
                     </w:r>
                   </w:p>
                 </w:tc>
               </w:tr>
               <w:tr>
                 <w:trPr>
-                  <w:divId w:val="1903324935"/>
+                  <w:divId w:val="239948088"/>
                   <w:tblCellSpacing w:w="15" w:type="dxa"/>
                 </w:trPr>
                 <w:tc>
@@ -16893,14 +17792,14 @@
                         <w:noProof/>
                         <w:lang w:val="en-IE"/>
                       </w:rPr>
-                      <w:t xml:space="preserve">T. Christensen, The Cambridge History of Western Music Theory, T. Christensen, Ed., Cambridge University Press, 2002. </w:t>
+                      <w:t>ISMIR, “The international society for music information retrieval,” 2014. [Online]. Available: http://www.ismir.net/. [Accessed 2014].</w:t>
                     </w:r>
                   </w:p>
                 </w:tc>
               </w:tr>
               <w:tr>
                 <w:trPr>
-                  <w:divId w:val="1903324935"/>
+                  <w:divId w:val="239948088"/>
                   <w:tblCellSpacing w:w="15" w:type="dxa"/>
                 </w:trPr>
                 <w:tc>
@@ -16913,13 +17812,11 @@
                       <w:pStyle w:val="Bibliography"/>
                       <w:rPr>
                         <w:noProof/>
-                        <w:lang w:val="en-IE"/>
                       </w:rPr>
                     </w:pPr>
                     <w:r>
                       <w:rPr>
                         <w:noProof/>
-                        <w:lang w:val="en-IE"/>
                       </w:rPr>
                       <w:t xml:space="preserve">[6] </w:t>
                     </w:r>
@@ -16935,22 +17832,20 @@
                       <w:pStyle w:val="Bibliography"/>
                       <w:rPr>
                         <w:noProof/>
-                        <w:lang w:val="en-IE"/>
                       </w:rPr>
                     </w:pPr>
                     <w:r>
                       <w:rPr>
                         <w:noProof/>
-                        <w:lang w:val="en-IE"/>
                       </w:rPr>
-                      <w:t>ISMIR, “The international society for music information retrieval,” 2014. [Online]. Available: http://www.ismir.net/. [Accessed 2014].</w:t>
+                      <w:t>Stereomood srl., “About - StereoMood,” [Online]. Available: http://www.stereomood.com/company/about.</w:t>
                     </w:r>
                   </w:p>
                 </w:tc>
               </w:tr>
               <w:tr>
                 <w:trPr>
-                  <w:divId w:val="1903324935"/>
+                  <w:divId w:val="239948088"/>
                   <w:tblCellSpacing w:w="15" w:type="dxa"/>
                 </w:trPr>
                 <w:tc>
@@ -16993,14 +17888,14 @@
                         <w:noProof/>
                         <w:lang w:val="en-IE"/>
                       </w:rPr>
-                      <w:t>Fiverr International Ltd., “Fiverr,” 2015. [Online]. Available: https://www.fiverr.com/. [Accessed 2015].</w:t>
+                      <w:t>Xamarin inc., [Online]. Available: http://xamarin.com/platform.</w:t>
                     </w:r>
                   </w:p>
                 </w:tc>
               </w:tr>
               <w:tr>
                 <w:trPr>
-                  <w:divId w:val="1903324935"/>
+                  <w:divId w:val="239948088"/>
                   <w:tblCellSpacing w:w="15" w:type="dxa"/>
                 </w:trPr>
                 <w:tc>
@@ -17043,14 +17938,14 @@
                         <w:noProof/>
                         <w:lang w:val="en-IE"/>
                       </w:rPr>
-                      <w:t>N. D. S.-F. C. Cheng-Yu Wei, “Color-Mood Analysis of Films Based on Syntactic and Psychological Model,” 2004.</w:t>
+                      <w:t>MongoDB inc., “Introduction to MongoDB,” 2013. [Online]. Available: http://www.mongodb.org/about/introduction/. [Accessed 2014].</w:t>
                     </w:r>
                   </w:p>
                 </w:tc>
               </w:tr>
               <w:tr>
                 <w:trPr>
-                  <w:divId w:val="1903324935"/>
+                  <w:divId w:val="239948088"/>
                   <w:tblCellSpacing w:w="15" w:type="dxa"/>
                 </w:trPr>
                 <w:tc>
@@ -17093,14 +17988,14 @@
                         <w:noProof/>
                         <w:lang w:val="en-IE"/>
                       </w:rPr>
-                      <w:t>R. Murtagh, “Mobile Now Exceeds PC: The Biggest Shift Since the Internet Began,” [Online]. Available: http://searchenginewatch.com/sew/opinion/2353616/mobile-now-exceeds-pc-the-biggest-shift-since-the-internet-began.</w:t>
+                      <w:t>T. P. G. D. Group, “Chapter 39. Procedural Languages,” [Online]. Available: http://www.postgresql.org/docs/9.3/static/xplang.html.</w:t>
                     </w:r>
                   </w:p>
                 </w:tc>
               </w:tr>
               <w:tr>
                 <w:trPr>
-                  <w:divId w:val="1903324935"/>
+                  <w:divId w:val="239948088"/>
                   <w:tblCellSpacing w:w="15" w:type="dxa"/>
                 </w:trPr>
                 <w:tc>
@@ -17143,14 +18038,14 @@
                         <w:noProof/>
                         <w:lang w:val="en-IE"/>
                       </w:rPr>
-                      <w:t>Microsoft, “Building Universal Windows Apps,” 2015. [Online]. Available: https://dev.windows.com/en-us/develop/building-universal-windows-apps. [Accessed 2015].</w:t>
+                      <w:t>Fiverr International Ltd., “Fiverr,” 2015. [Online]. Available: https://www.fiverr.com/. [Accessed 2015].</w:t>
                     </w:r>
                   </w:p>
                 </w:tc>
               </w:tr>
               <w:tr>
                 <w:trPr>
-                  <w:divId w:val="1903324935"/>
+                  <w:divId w:val="239948088"/>
                   <w:tblCellSpacing w:w="15" w:type="dxa"/>
                 </w:trPr>
                 <w:tc>
@@ -17193,14 +18088,14 @@
                         <w:noProof/>
                         <w:lang w:val="en-IE"/>
                       </w:rPr>
-                      <w:t>G. v. Rossum, B. Warsaw and N. Coghlan, “PEP 8 - Style Guide for Python Code | Python.org,” 05 July 2001. [Online]. Available: https://www.python.org/dev/peps/pep-0008/. [Accessed 2014].</w:t>
+                      <w:t>N. D. S.-F. C. Cheng-Yu Wei, “Color-Mood Analysis of Films Based on Syntactic and Psychological Model,” 2004.</w:t>
                     </w:r>
                   </w:p>
                 </w:tc>
               </w:tr>
               <w:tr>
                 <w:trPr>
-                  <w:divId w:val="1903324935"/>
+                  <w:divId w:val="239948088"/>
                   <w:tblCellSpacing w:w="15" w:type="dxa"/>
                 </w:trPr>
                 <w:tc>
@@ -17243,14 +18138,14 @@
                         <w:noProof/>
                         <w:lang w:val="en-IE"/>
                       </w:rPr>
-                      <w:t>G. v. R. David Goodger, “PEP 257 - Docstring Conventions | Python.org,” 2001. [Online]. Available: https://www.python.org/dev/peps/pep-0257/. [Accessed 2014].</w:t>
+                      <w:t>R. Murtagh, “Mobile Now Exceeds PC: The Biggest Shift Since the Internet Began,” [Online]. Available: http://searchenginewatch.com/sew/opinion/2353616/mobile-now-exceeds-pc-the-biggest-shift-since-the-internet-began.</w:t>
                     </w:r>
                   </w:p>
                 </w:tc>
               </w:tr>
               <w:tr>
                 <w:trPr>
-                  <w:divId w:val="1903324935"/>
+                  <w:divId w:val="239948088"/>
                   <w:tblCellSpacing w:w="15" w:type="dxa"/>
                 </w:trPr>
                 <w:tc>
@@ -17293,14 +18188,14 @@
                         <w:noProof/>
                         <w:lang w:val="en-IE"/>
                       </w:rPr>
-                      <w:t>Microsoft, “Data Deduplication Overview,” 2012. [Online]. Available: https://technet.microsoft.com/en-ie/library/hh831602.aspx. [Accessed 2015].</w:t>
+                      <w:t>Microsoft, “Building Universal Windows Apps,” 2015. [Online]. Available: https://dev.windows.com/en-us/develop/building-universal-windows-apps. [Accessed 2015].</w:t>
                     </w:r>
                   </w:p>
                 </w:tc>
               </w:tr>
               <w:tr>
                 <w:trPr>
-                  <w:divId w:val="1903324935"/>
+                  <w:divId w:val="239948088"/>
                   <w:tblCellSpacing w:w="15" w:type="dxa"/>
                 </w:trPr>
                 <w:tc>
@@ -17343,14 +18238,14 @@
                         <w:noProof/>
                         <w:lang w:val="en-IE"/>
                       </w:rPr>
-                      <w:t>Microsoft, “Commands, RelayCommands and EventToCommand,” 2013. [Online]. Available: https://msdn.microsoft.com/en-us/magazine/dn237302.aspx. [Accessed 2014].</w:t>
+                      <w:t>G. v. Rossum, B. Warsaw and N. Coghlan, “PEP 8 - Style Guide for Python Code | Python.org,” 05 July 2001. [Online]. Available: https://www.python.org/dev/peps/pep-0008/. [Accessed 2014].</w:t>
                     </w:r>
                   </w:p>
                 </w:tc>
               </w:tr>
               <w:tr>
                 <w:trPr>
-                  <w:divId w:val="1903324935"/>
+                  <w:divId w:val="239948088"/>
                   <w:tblCellSpacing w:w="15" w:type="dxa"/>
                 </w:trPr>
                 <w:tc>
@@ -17393,14 +18288,14 @@
                         <w:noProof/>
                         <w:lang w:val="en-IE"/>
                       </w:rPr>
-                      <w:t xml:space="preserve">R. Osherove, The Art of Unit Testing, 2nd Edition, New York: Manning Publications Co.. </w:t>
+                      <w:t>G. v. R. David Goodger, “PEP 257 - Docstring Conventions | Python.org,” 2001. [Online]. Available: https://www.python.org/dev/peps/pep-0257/. [Accessed 2014].</w:t>
                     </w:r>
                   </w:p>
                 </w:tc>
               </w:tr>
               <w:tr>
                 <w:trPr>
-                  <w:divId w:val="1903324935"/>
+                  <w:divId w:val="239948088"/>
                   <w:tblCellSpacing w:w="15" w:type="dxa"/>
                 </w:trPr>
                 <w:tc>
@@ -17443,6 +18338,157 @@
                         <w:noProof/>
                         <w:lang w:val="en-IE"/>
                       </w:rPr>
+                      <w:t>Microsoft, “Data Deduplication Overview,” 2012. [Online]. Available: https://technet.microsoft.com/en-ie/library/hh831602.aspx. [Accessed 2015].</w:t>
+                    </w:r>
+                  </w:p>
+                </w:tc>
+              </w:tr>
+              <w:tr>
+                <w:trPr>
+                  <w:divId w:val="239948088"/>
+                  <w:tblCellSpacing w:w="15" w:type="dxa"/>
+                </w:trPr>
+                <w:tc>
+                  <w:tcPr>
+                    <w:tcW w:w="50" w:type="pct"/>
+                    <w:hideMark/>
+                  </w:tcPr>
+                  <w:p>
+                    <w:pPr>
+                      <w:pStyle w:val="Bibliography"/>
+                      <w:rPr>
+                        <w:noProof/>
+                        <w:lang w:val="en-IE"/>
+                      </w:rPr>
+                    </w:pPr>
+                    <w:r>
+                      <w:rPr>
+                        <w:noProof/>
+                        <w:lang w:val="en-IE"/>
+                      </w:rPr>
+                      <w:t xml:space="preserve">[17] </w:t>
+                    </w:r>
+                  </w:p>
+                </w:tc>
+                <w:tc>
+                  <w:tcPr>
+                    <w:tcW w:w="0" w:type="auto"/>
+                    <w:hideMark/>
+                  </w:tcPr>
+                  <w:p>
+                    <w:pPr>
+                      <w:pStyle w:val="Bibliography"/>
+                      <w:rPr>
+                        <w:noProof/>
+                        <w:lang w:val="en-IE"/>
+                      </w:rPr>
+                    </w:pPr>
+                    <w:r>
+                      <w:rPr>
+                        <w:noProof/>
+                        <w:lang w:val="en-IE"/>
+                      </w:rPr>
+                      <w:t>Microsoft, “Commands, RelayCommands and EventToCommand,” 2013. [Online]. Available: https://msdn.microsoft.com/en-us/magazine/dn237302.aspx. [Accessed 2014].</w:t>
+                    </w:r>
+                  </w:p>
+                </w:tc>
+              </w:tr>
+              <w:tr>
+                <w:trPr>
+                  <w:divId w:val="239948088"/>
+                  <w:tblCellSpacing w:w="15" w:type="dxa"/>
+                </w:trPr>
+                <w:tc>
+                  <w:tcPr>
+                    <w:tcW w:w="50" w:type="pct"/>
+                    <w:hideMark/>
+                  </w:tcPr>
+                  <w:p>
+                    <w:pPr>
+                      <w:pStyle w:val="Bibliography"/>
+                      <w:rPr>
+                        <w:noProof/>
+                        <w:lang w:val="en-IE"/>
+                      </w:rPr>
+                    </w:pPr>
+                    <w:r>
+                      <w:rPr>
+                        <w:noProof/>
+                        <w:lang w:val="en-IE"/>
+                      </w:rPr>
+                      <w:lastRenderedPageBreak/>
+                      <w:t xml:space="preserve">[18] </w:t>
+                    </w:r>
+                  </w:p>
+                </w:tc>
+                <w:tc>
+                  <w:tcPr>
+                    <w:tcW w:w="0" w:type="auto"/>
+                    <w:hideMark/>
+                  </w:tcPr>
+                  <w:p>
+                    <w:pPr>
+                      <w:pStyle w:val="Bibliography"/>
+                      <w:rPr>
+                        <w:noProof/>
+                        <w:lang w:val="en-IE"/>
+                      </w:rPr>
+                    </w:pPr>
+                    <w:r>
+                      <w:rPr>
+                        <w:noProof/>
+                        <w:lang w:val="en-IE"/>
+                      </w:rPr>
+                      <w:t xml:space="preserve">R. Osherove, The Art of Unit Testing, 2nd Edition, New York: Manning Publications Co.. </w:t>
+                    </w:r>
+                  </w:p>
+                </w:tc>
+              </w:tr>
+              <w:tr>
+                <w:trPr>
+                  <w:divId w:val="239948088"/>
+                  <w:tblCellSpacing w:w="15" w:type="dxa"/>
+                </w:trPr>
+                <w:tc>
+                  <w:tcPr>
+                    <w:tcW w:w="50" w:type="pct"/>
+                    <w:hideMark/>
+                  </w:tcPr>
+                  <w:p>
+                    <w:pPr>
+                      <w:pStyle w:val="Bibliography"/>
+                      <w:rPr>
+                        <w:noProof/>
+                        <w:lang w:val="en-IE"/>
+                      </w:rPr>
+                    </w:pPr>
+                    <w:r>
+                      <w:rPr>
+                        <w:noProof/>
+                        <w:lang w:val="en-IE"/>
+                      </w:rPr>
+                      <w:t xml:space="preserve">[19] </w:t>
+                    </w:r>
+                  </w:p>
+                </w:tc>
+                <w:tc>
+                  <w:tcPr>
+                    <w:tcW w:w="0" w:type="auto"/>
+                    <w:hideMark/>
+                  </w:tcPr>
+                  <w:p>
+                    <w:pPr>
+                      <w:pStyle w:val="Bibliography"/>
+                      <w:rPr>
+                        <w:noProof/>
+                        <w:lang w:val="en-IE"/>
+                      </w:rPr>
+                    </w:pPr>
+                    <w:r>
+                      <w:rPr>
+                        <w:noProof/>
+                        <w:lang w:val="en-IE"/>
+                      </w:rPr>
                       <w:t>IDC Corporate USA, “IDC: Smartphone OS Market Share 2014, 2013, 2012, and 2011,” IDC, 2015. [Online]. Available: http://www.idc.com/prodserv/smartphone-os-market-share.jsp. [Accessed 2015].</w:t>
                     </w:r>
                   </w:p>
@@ -17451,7 +18497,7 @@
             </w:tbl>
             <w:p>
               <w:pPr>
-                <w:divId w:val="1903324935"/>
+                <w:divId w:val="239948088"/>
                 <w:rPr>
                   <w:noProof/>
                 </w:rPr>
@@ -17464,7 +18510,6 @@
                   <w:bCs/>
                   <w:noProof/>
                 </w:rPr>
-                <w:lastRenderedPageBreak/>
                 <w:fldChar w:fldCharType="end"/>
               </w:r>
             </w:p>
@@ -17584,7 +18629,7 @@
         <w:rStyle w:val="PageNumber"/>
         <w:noProof/>
       </w:rPr>
-      <w:t>30</w:t>
+      <w:t>11</w:t>
     </w:r>
     <w:r>
       <w:rPr>
@@ -18141,181 +19186,9 @@
     </w:lvl>
   </w:abstractNum>
   <w:abstractNum w:abstractNumId="5">
-    <w:nsid w:val="4C075DE3"/>
+    <w:nsid w:val="49B158BF"/>
     <w:multiLevelType w:val="hybridMultilevel"/>
-    <w:tmpl w:val="E9D0881E"/>
-    <w:lvl w:ilvl="0" w:tplc="1809000F">
-      <w:start w:val="1"/>
-      <w:numFmt w:val="decimal"/>
-      <w:lvlText w:val="%1."/>
-      <w:lvlJc w:val="left"/>
-      <w:pPr>
-        <w:ind w:left="720" w:hanging="360"/>
-      </w:pPr>
-    </w:lvl>
-    <w:lvl w:ilvl="1" w:tplc="6382DAE8">
-      <w:start w:val="1"/>
-      <w:numFmt w:val="lowerLetter"/>
-      <w:lvlText w:val="%2."/>
-      <w:lvlJc w:val="left"/>
-      <w:pPr>
-        <w:ind w:left="1440" w:hanging="360"/>
-      </w:pPr>
-    </w:lvl>
-    <w:lvl w:ilvl="2" w:tplc="1809001B">
-      <w:start w:val="1"/>
-      <w:numFmt w:val="lowerRoman"/>
-      <w:lvlText w:val="%3."/>
-      <w:lvlJc w:val="right"/>
-      <w:pPr>
-        <w:ind w:left="2160" w:hanging="180"/>
-      </w:pPr>
-    </w:lvl>
-    <w:lvl w:ilvl="3" w:tplc="1809000F" w:tentative="1">
-      <w:start w:val="1"/>
-      <w:numFmt w:val="decimal"/>
-      <w:lvlText w:val="%4."/>
-      <w:lvlJc w:val="left"/>
-      <w:pPr>
-        <w:ind w:left="2880" w:hanging="360"/>
-      </w:pPr>
-    </w:lvl>
-    <w:lvl w:ilvl="4" w:tplc="18090019" w:tentative="1">
-      <w:start w:val="1"/>
-      <w:numFmt w:val="lowerLetter"/>
-      <w:lvlText w:val="%5."/>
-      <w:lvlJc w:val="left"/>
-      <w:pPr>
-        <w:ind w:left="3600" w:hanging="360"/>
-      </w:pPr>
-    </w:lvl>
-    <w:lvl w:ilvl="5" w:tplc="1809001B" w:tentative="1">
-      <w:start w:val="1"/>
-      <w:numFmt w:val="lowerRoman"/>
-      <w:lvlText w:val="%6."/>
-      <w:lvlJc w:val="right"/>
-      <w:pPr>
-        <w:ind w:left="4320" w:hanging="180"/>
-      </w:pPr>
-    </w:lvl>
-    <w:lvl w:ilvl="6" w:tplc="1809000F" w:tentative="1">
-      <w:start w:val="1"/>
-      <w:numFmt w:val="decimal"/>
-      <w:lvlText w:val="%7."/>
-      <w:lvlJc w:val="left"/>
-      <w:pPr>
-        <w:ind w:left="5040" w:hanging="360"/>
-      </w:pPr>
-    </w:lvl>
-    <w:lvl w:ilvl="7" w:tplc="18090019" w:tentative="1">
-      <w:start w:val="1"/>
-      <w:numFmt w:val="lowerLetter"/>
-      <w:lvlText w:val="%8."/>
-      <w:lvlJc w:val="left"/>
-      <w:pPr>
-        <w:ind w:left="5760" w:hanging="360"/>
-      </w:pPr>
-    </w:lvl>
-    <w:lvl w:ilvl="8" w:tplc="1809001B" w:tentative="1">
-      <w:start w:val="1"/>
-      <w:numFmt w:val="lowerRoman"/>
-      <w:lvlText w:val="%9."/>
-      <w:lvlJc w:val="right"/>
-      <w:pPr>
-        <w:ind w:left="6480" w:hanging="180"/>
-      </w:pPr>
-    </w:lvl>
-  </w:abstractNum>
-  <w:abstractNum w:abstractNumId="6">
-    <w:nsid w:val="53996621"/>
-    <w:multiLevelType w:val="hybridMultilevel"/>
-    <w:tmpl w:val="86169F82"/>
-    <w:lvl w:ilvl="0" w:tplc="0409000F">
-      <w:start w:val="1"/>
-      <w:numFmt w:val="decimal"/>
-      <w:lvlText w:val="%1."/>
-      <w:lvlJc w:val="left"/>
-      <w:pPr>
-        <w:ind w:left="720" w:hanging="360"/>
-      </w:pPr>
-    </w:lvl>
-    <w:lvl w:ilvl="1" w:tplc="04090019" w:tentative="1">
-      <w:start w:val="1"/>
-      <w:numFmt w:val="lowerLetter"/>
-      <w:lvlText w:val="%2."/>
-      <w:lvlJc w:val="left"/>
-      <w:pPr>
-        <w:ind w:left="1440" w:hanging="360"/>
-      </w:pPr>
-    </w:lvl>
-    <w:lvl w:ilvl="2" w:tplc="0409001B" w:tentative="1">
-      <w:start w:val="1"/>
-      <w:numFmt w:val="lowerRoman"/>
-      <w:lvlText w:val="%3."/>
-      <w:lvlJc w:val="right"/>
-      <w:pPr>
-        <w:ind w:left="2160" w:hanging="180"/>
-      </w:pPr>
-    </w:lvl>
-    <w:lvl w:ilvl="3" w:tplc="0409000F" w:tentative="1">
-      <w:start w:val="1"/>
-      <w:numFmt w:val="decimal"/>
-      <w:lvlText w:val="%4."/>
-      <w:lvlJc w:val="left"/>
-      <w:pPr>
-        <w:ind w:left="2880" w:hanging="360"/>
-      </w:pPr>
-    </w:lvl>
-    <w:lvl w:ilvl="4" w:tplc="04090019" w:tentative="1">
-      <w:start w:val="1"/>
-      <w:numFmt w:val="lowerLetter"/>
-      <w:lvlText w:val="%5."/>
-      <w:lvlJc w:val="left"/>
-      <w:pPr>
-        <w:ind w:left="3600" w:hanging="360"/>
-      </w:pPr>
-    </w:lvl>
-    <w:lvl w:ilvl="5" w:tplc="0409001B" w:tentative="1">
-      <w:start w:val="1"/>
-      <w:numFmt w:val="lowerRoman"/>
-      <w:lvlText w:val="%6."/>
-      <w:lvlJc w:val="right"/>
-      <w:pPr>
-        <w:ind w:left="4320" w:hanging="180"/>
-      </w:pPr>
-    </w:lvl>
-    <w:lvl w:ilvl="6" w:tplc="0409000F" w:tentative="1">
-      <w:start w:val="1"/>
-      <w:numFmt w:val="decimal"/>
-      <w:lvlText w:val="%7."/>
-      <w:lvlJc w:val="left"/>
-      <w:pPr>
-        <w:ind w:left="5040" w:hanging="360"/>
-      </w:pPr>
-    </w:lvl>
-    <w:lvl w:ilvl="7" w:tplc="04090019" w:tentative="1">
-      <w:start w:val="1"/>
-      <w:numFmt w:val="lowerLetter"/>
-      <w:lvlText w:val="%8."/>
-      <w:lvlJc w:val="left"/>
-      <w:pPr>
-        <w:ind w:left="5760" w:hanging="360"/>
-      </w:pPr>
-    </w:lvl>
-    <w:lvl w:ilvl="8" w:tplc="0409001B" w:tentative="1">
-      <w:start w:val="1"/>
-      <w:numFmt w:val="lowerRoman"/>
-      <w:lvlText w:val="%9."/>
-      <w:lvlJc w:val="right"/>
-      <w:pPr>
-        <w:ind w:left="6480" w:hanging="180"/>
-      </w:pPr>
-    </w:lvl>
-  </w:abstractNum>
-  <w:abstractNum w:abstractNumId="7">
-    <w:nsid w:val="5BFC2B7D"/>
-    <w:multiLevelType w:val="hybridMultilevel"/>
-    <w:tmpl w:val="11509634"/>
+    <w:tmpl w:val="BA6A271E"/>
     <w:lvl w:ilvl="0" w:tplc="08090001">
       <w:start w:val="1"/>
       <w:numFmt w:val="bullet"/>
@@ -18425,8 +19298,293 @@
       </w:rPr>
     </w:lvl>
   </w:abstractNum>
+  <w:abstractNum w:abstractNumId="6">
+    <w:nsid w:val="4C075DE3"/>
+    <w:multiLevelType w:val="hybridMultilevel"/>
+    <w:tmpl w:val="E9D0881E"/>
+    <w:lvl w:ilvl="0" w:tplc="1809000F">
+      <w:start w:val="1"/>
+      <w:numFmt w:val="decimal"/>
+      <w:lvlText w:val="%1."/>
+      <w:lvlJc w:val="left"/>
+      <w:pPr>
+        <w:ind w:left="720" w:hanging="360"/>
+      </w:pPr>
+    </w:lvl>
+    <w:lvl w:ilvl="1" w:tplc="6382DAE8">
+      <w:start w:val="1"/>
+      <w:numFmt w:val="lowerLetter"/>
+      <w:lvlText w:val="%2."/>
+      <w:lvlJc w:val="left"/>
+      <w:pPr>
+        <w:ind w:left="1440" w:hanging="360"/>
+      </w:pPr>
+    </w:lvl>
+    <w:lvl w:ilvl="2" w:tplc="1809001B">
+      <w:start w:val="1"/>
+      <w:numFmt w:val="lowerRoman"/>
+      <w:lvlText w:val="%3."/>
+      <w:lvlJc w:val="right"/>
+      <w:pPr>
+        <w:ind w:left="2160" w:hanging="180"/>
+      </w:pPr>
+    </w:lvl>
+    <w:lvl w:ilvl="3" w:tplc="1809000F" w:tentative="1">
+      <w:start w:val="1"/>
+      <w:numFmt w:val="decimal"/>
+      <w:lvlText w:val="%4."/>
+      <w:lvlJc w:val="left"/>
+      <w:pPr>
+        <w:ind w:left="2880" w:hanging="360"/>
+      </w:pPr>
+    </w:lvl>
+    <w:lvl w:ilvl="4" w:tplc="18090019" w:tentative="1">
+      <w:start w:val="1"/>
+      <w:numFmt w:val="lowerLetter"/>
+      <w:lvlText w:val="%5."/>
+      <w:lvlJc w:val="left"/>
+      <w:pPr>
+        <w:ind w:left="3600" w:hanging="360"/>
+      </w:pPr>
+    </w:lvl>
+    <w:lvl w:ilvl="5" w:tplc="1809001B" w:tentative="1">
+      <w:start w:val="1"/>
+      <w:numFmt w:val="lowerRoman"/>
+      <w:lvlText w:val="%6."/>
+      <w:lvlJc w:val="right"/>
+      <w:pPr>
+        <w:ind w:left="4320" w:hanging="180"/>
+      </w:pPr>
+    </w:lvl>
+    <w:lvl w:ilvl="6" w:tplc="1809000F" w:tentative="1">
+      <w:start w:val="1"/>
+      <w:numFmt w:val="decimal"/>
+      <w:lvlText w:val="%7."/>
+      <w:lvlJc w:val="left"/>
+      <w:pPr>
+        <w:ind w:left="5040" w:hanging="360"/>
+      </w:pPr>
+    </w:lvl>
+    <w:lvl w:ilvl="7" w:tplc="18090019" w:tentative="1">
+      <w:start w:val="1"/>
+      <w:numFmt w:val="lowerLetter"/>
+      <w:lvlText w:val="%8."/>
+      <w:lvlJc w:val="left"/>
+      <w:pPr>
+        <w:ind w:left="5760" w:hanging="360"/>
+      </w:pPr>
+    </w:lvl>
+    <w:lvl w:ilvl="8" w:tplc="1809001B" w:tentative="1">
+      <w:start w:val="1"/>
+      <w:numFmt w:val="lowerRoman"/>
+      <w:lvlText w:val="%9."/>
+      <w:lvlJc w:val="right"/>
+      <w:pPr>
+        <w:ind w:left="6480" w:hanging="180"/>
+      </w:pPr>
+    </w:lvl>
+  </w:abstractNum>
+  <w:abstractNum w:abstractNumId="7">
+    <w:nsid w:val="53996621"/>
+    <w:multiLevelType w:val="hybridMultilevel"/>
+    <w:tmpl w:val="86169F82"/>
+    <w:lvl w:ilvl="0" w:tplc="0409000F">
+      <w:start w:val="1"/>
+      <w:numFmt w:val="decimal"/>
+      <w:lvlText w:val="%1."/>
+      <w:lvlJc w:val="left"/>
+      <w:pPr>
+        <w:ind w:left="720" w:hanging="360"/>
+      </w:pPr>
+    </w:lvl>
+    <w:lvl w:ilvl="1" w:tplc="04090019" w:tentative="1">
+      <w:start w:val="1"/>
+      <w:numFmt w:val="lowerLetter"/>
+      <w:lvlText w:val="%2."/>
+      <w:lvlJc w:val="left"/>
+      <w:pPr>
+        <w:ind w:left="1440" w:hanging="360"/>
+      </w:pPr>
+    </w:lvl>
+    <w:lvl w:ilvl="2" w:tplc="0409001B" w:tentative="1">
+      <w:start w:val="1"/>
+      <w:numFmt w:val="lowerRoman"/>
+      <w:lvlText w:val="%3."/>
+      <w:lvlJc w:val="right"/>
+      <w:pPr>
+        <w:ind w:left="2160" w:hanging="180"/>
+      </w:pPr>
+    </w:lvl>
+    <w:lvl w:ilvl="3" w:tplc="0409000F" w:tentative="1">
+      <w:start w:val="1"/>
+      <w:numFmt w:val="decimal"/>
+      <w:lvlText w:val="%4."/>
+      <w:lvlJc w:val="left"/>
+      <w:pPr>
+        <w:ind w:left="2880" w:hanging="360"/>
+      </w:pPr>
+    </w:lvl>
+    <w:lvl w:ilvl="4" w:tplc="04090019" w:tentative="1">
+      <w:start w:val="1"/>
+      <w:numFmt w:val="lowerLetter"/>
+      <w:lvlText w:val="%5."/>
+      <w:lvlJc w:val="left"/>
+      <w:pPr>
+        <w:ind w:left="3600" w:hanging="360"/>
+      </w:pPr>
+    </w:lvl>
+    <w:lvl w:ilvl="5" w:tplc="0409001B" w:tentative="1">
+      <w:start w:val="1"/>
+      <w:numFmt w:val="lowerRoman"/>
+      <w:lvlText w:val="%6."/>
+      <w:lvlJc w:val="right"/>
+      <w:pPr>
+        <w:ind w:left="4320" w:hanging="180"/>
+      </w:pPr>
+    </w:lvl>
+    <w:lvl w:ilvl="6" w:tplc="0409000F" w:tentative="1">
+      <w:start w:val="1"/>
+      <w:numFmt w:val="decimal"/>
+      <w:lvlText w:val="%7."/>
+      <w:lvlJc w:val="left"/>
+      <w:pPr>
+        <w:ind w:left="5040" w:hanging="360"/>
+      </w:pPr>
+    </w:lvl>
+    <w:lvl w:ilvl="7" w:tplc="04090019" w:tentative="1">
+      <w:start w:val="1"/>
+      <w:numFmt w:val="lowerLetter"/>
+      <w:lvlText w:val="%8."/>
+      <w:lvlJc w:val="left"/>
+      <w:pPr>
+        <w:ind w:left="5760" w:hanging="360"/>
+      </w:pPr>
+    </w:lvl>
+    <w:lvl w:ilvl="8" w:tplc="0409001B" w:tentative="1">
+      <w:start w:val="1"/>
+      <w:numFmt w:val="lowerRoman"/>
+      <w:lvlText w:val="%9."/>
+      <w:lvlJc w:val="right"/>
+      <w:pPr>
+        <w:ind w:left="6480" w:hanging="180"/>
+      </w:pPr>
+    </w:lvl>
+  </w:abstractNum>
+  <w:abstractNum w:abstractNumId="8">
+    <w:nsid w:val="5BFC2B7D"/>
+    <w:multiLevelType w:val="hybridMultilevel"/>
+    <w:tmpl w:val="11509634"/>
+    <w:lvl w:ilvl="0" w:tplc="08090001">
+      <w:start w:val="1"/>
+      <w:numFmt w:val="bullet"/>
+      <w:lvlText w:val=""/>
+      <w:lvlJc w:val="left"/>
+      <w:pPr>
+        <w:ind w:left="720" w:hanging="360"/>
+      </w:pPr>
+      <w:rPr>
+        <w:rFonts w:ascii="Symbol" w:hAnsi="Symbol" w:hint="default"/>
+      </w:rPr>
+    </w:lvl>
+    <w:lvl w:ilvl="1" w:tplc="08090003" w:tentative="1">
+      <w:start w:val="1"/>
+      <w:numFmt w:val="bullet"/>
+      <w:lvlText w:val="o"/>
+      <w:lvlJc w:val="left"/>
+      <w:pPr>
+        <w:ind w:left="1440" w:hanging="360"/>
+      </w:pPr>
+      <w:rPr>
+        <w:rFonts w:ascii="Courier New" w:hAnsi="Courier New" w:cs="Courier New" w:hint="default"/>
+      </w:rPr>
+    </w:lvl>
+    <w:lvl w:ilvl="2" w:tplc="08090005" w:tentative="1">
+      <w:start w:val="1"/>
+      <w:numFmt w:val="bullet"/>
+      <w:lvlText w:val=""/>
+      <w:lvlJc w:val="left"/>
+      <w:pPr>
+        <w:ind w:left="2160" w:hanging="360"/>
+      </w:pPr>
+      <w:rPr>
+        <w:rFonts w:ascii="Wingdings" w:hAnsi="Wingdings" w:hint="default"/>
+      </w:rPr>
+    </w:lvl>
+    <w:lvl w:ilvl="3" w:tplc="08090001" w:tentative="1">
+      <w:start w:val="1"/>
+      <w:numFmt w:val="bullet"/>
+      <w:lvlText w:val=""/>
+      <w:lvlJc w:val="left"/>
+      <w:pPr>
+        <w:ind w:left="2880" w:hanging="360"/>
+      </w:pPr>
+      <w:rPr>
+        <w:rFonts w:ascii="Symbol" w:hAnsi="Symbol" w:hint="default"/>
+      </w:rPr>
+    </w:lvl>
+    <w:lvl w:ilvl="4" w:tplc="08090003" w:tentative="1">
+      <w:start w:val="1"/>
+      <w:numFmt w:val="bullet"/>
+      <w:lvlText w:val="o"/>
+      <w:lvlJc w:val="left"/>
+      <w:pPr>
+        <w:ind w:left="3600" w:hanging="360"/>
+      </w:pPr>
+      <w:rPr>
+        <w:rFonts w:ascii="Courier New" w:hAnsi="Courier New" w:cs="Courier New" w:hint="default"/>
+      </w:rPr>
+    </w:lvl>
+    <w:lvl w:ilvl="5" w:tplc="08090005" w:tentative="1">
+      <w:start w:val="1"/>
+      <w:numFmt w:val="bullet"/>
+      <w:lvlText w:val=""/>
+      <w:lvlJc w:val="left"/>
+      <w:pPr>
+        <w:ind w:left="4320" w:hanging="360"/>
+      </w:pPr>
+      <w:rPr>
+        <w:rFonts w:ascii="Wingdings" w:hAnsi="Wingdings" w:hint="default"/>
+      </w:rPr>
+    </w:lvl>
+    <w:lvl w:ilvl="6" w:tplc="08090001" w:tentative="1">
+      <w:start w:val="1"/>
+      <w:numFmt w:val="bullet"/>
+      <w:lvlText w:val=""/>
+      <w:lvlJc w:val="left"/>
+      <w:pPr>
+        <w:ind w:left="5040" w:hanging="360"/>
+      </w:pPr>
+      <w:rPr>
+        <w:rFonts w:ascii="Symbol" w:hAnsi="Symbol" w:hint="default"/>
+      </w:rPr>
+    </w:lvl>
+    <w:lvl w:ilvl="7" w:tplc="08090003" w:tentative="1">
+      <w:start w:val="1"/>
+      <w:numFmt w:val="bullet"/>
+      <w:lvlText w:val="o"/>
+      <w:lvlJc w:val="left"/>
+      <w:pPr>
+        <w:ind w:left="5760" w:hanging="360"/>
+      </w:pPr>
+      <w:rPr>
+        <w:rFonts w:ascii="Courier New" w:hAnsi="Courier New" w:cs="Courier New" w:hint="default"/>
+      </w:rPr>
+    </w:lvl>
+    <w:lvl w:ilvl="8" w:tplc="08090005" w:tentative="1">
+      <w:start w:val="1"/>
+      <w:numFmt w:val="bullet"/>
+      <w:lvlText w:val=""/>
+      <w:lvlJc w:val="left"/>
+      <w:pPr>
+        <w:ind w:left="6480" w:hanging="360"/>
+      </w:pPr>
+      <w:rPr>
+        <w:rFonts w:ascii="Wingdings" w:hAnsi="Wingdings" w:hint="default"/>
+      </w:rPr>
+    </w:lvl>
+  </w:abstractNum>
   <w:num w:numId="1">
-    <w:abstractNumId w:val="5"/>
+    <w:abstractNumId w:val="6"/>
   </w:num>
   <w:num w:numId="2">
     <w:abstractNumId w:val="4"/>
@@ -18435,7 +19593,7 @@
     <w:abstractNumId w:val="2"/>
   </w:num>
   <w:num w:numId="4">
-    <w:abstractNumId w:val="7"/>
+    <w:abstractNumId w:val="8"/>
   </w:num>
   <w:num w:numId="5">
     <w:abstractNumId w:val="0"/>
@@ -18447,7 +19605,10 @@
     <w:abstractNumId w:val="3"/>
   </w:num>
   <w:num w:numId="8">
-    <w:abstractNumId w:val="6"/>
+    <w:abstractNumId w:val="7"/>
+  </w:num>
+  <w:num w:numId="9">
+    <w:abstractNumId w:val="5"/>
   </w:num>
 </w:numbering>
 </file>
@@ -18830,7 +19991,7 @@
   <w:style w:type="paragraph" w:default="1" w:styleId="Normal">
     <w:name w:val="Normal"/>
     <w:qFormat/>
-    <w:rsid w:val="003B1913"/>
+    <w:rsid w:val="00523821"/>
     <w:pPr>
       <w:jc w:val="both"/>
     </w:pPr>
@@ -20082,7 +21243,7 @@
     </b:Author>
     <b:Title>About - StereoMood</b:Title>
     <b:URL>http://www.stereomood.com/company/about</b:URL>
-    <b:RefOrder>1</b:RefOrder>
+    <b:RefOrder>6</b:RefOrder>
   </b:Source>
   <b:Source>
     <b:Tag>xamarinwebsite</b:Tag>
@@ -20094,7 +21255,7 @@
         <b:Corporate>Xamarin inc.</b:Corporate>
       </b:Author>
     </b:Author>
-    <b:RefOrder>2</b:RefOrder>
+    <b:RefOrder>7</b:RefOrder>
   </b:Source>
   <b:Source>
     <b:Tag>Che04</b:Tag>
@@ -20113,7 +21274,7 @@
         </b:NameList>
       </b:Author>
     </b:Author>
-    <b:RefOrder>8</b:RefOrder>
+    <b:RefOrder>11</b:RefOrder>
   </b:Source>
   <b:Source>
     <b:Tag>IDC15</b:Tag>
@@ -20129,7 +21290,7 @@
     <b:Year>2015</b:Year>
     <b:YearAccessed>2015</b:YearAccessed>
     <b:URL>http://www.idc.com/prodserv/smartphone-os-market-share.jsp</b:URL>
-    <b:RefOrder>16</b:RefOrder>
+    <b:RefOrder>19</b:RefOrder>
   </b:Source>
   <b:Source>
     <b:Tag>Mic12</b:Tag>
@@ -20144,7 +21305,7 @@
     <b:Year>2012</b:Year>
     <b:YearAccessed>2015</b:YearAccessed>
     <b:URL>https://technet.microsoft.com/en-ie/library/hh831602.aspx</b:URL>
-    <b:RefOrder>13</b:RefOrder>
+    <b:RefOrder>16</b:RefOrder>
   </b:Source>
   <b:Source>
     <b:Tag>Dav01</b:Tag>
@@ -20165,7 +21326,7 @@
     <b:Year>2001</b:Year>
     <b:YearAccessed>2014</b:YearAccessed>
     <b:URL>https://www.python.org/dev/peps/pep-0257/</b:URL>
-    <b:RefOrder>12</b:RefOrder>
+    <b:RefOrder>15</b:RefOrder>
   </b:Source>
   <b:Source>
     <b:Tag>taout</b:Tag>
@@ -20185,7 +21346,7 @@
     </b:Author>
     <b:City>New York</b:City>
     <b:Publisher>Manning Publications Co.</b:Publisher>
-    <b:RefOrder>15</b:RefOrder>
+    <b:RefOrder>18</b:RefOrder>
   </b:Source>
   <b:Source>
     <b:Tag>postgresPL</b:Tag>
@@ -20204,7 +21365,7 @@
     </b:Author>
     <b:Title>Chapter 39. Procedural Languages</b:Title>
     <b:URL>http://www.postgresql.org/docs/9.3/static/xplang.html</b:URL>
-    <b:RefOrder>4</b:RefOrder>
+    <b:RefOrder>9</b:RefOrder>
   </b:Source>
   <b:Source>
     <b:Tag>Mon13</b:Tag>
@@ -20219,7 +21380,7 @@
     <b:Year>2013</b:Year>
     <b:YearAccessed>2014</b:YearAccessed>
     <b:URL>http://www.mongodb.org/about/introduction/</b:URL>
-    <b:RefOrder>3</b:RefOrder>
+    <b:RefOrder>8</b:RefOrder>
   </b:Source>
   <b:Source>
     <b:Tag>Fiv15</b:Tag>
@@ -20234,7 +21395,7 @@
     <b:Year>2015</b:Year>
     <b:YearAccessed>2015</b:YearAccessed>
     <b:URL>https://www.fiverr.com/</b:URL>
-    <b:RefOrder>7</b:RefOrder>
+    <b:RefOrder>10</b:RefOrder>
   </b:Source>
   <b:Source>
     <b:Tag>ISM14</b:Tag>
@@ -20253,7 +21414,7 @@
     <b:Year>2014</b:Year>
     <b:YearAccessed>2014</b:YearAccessed>
     <b:URL>http://www.ismir.net/</b:URL>
-    <b:RefOrder>6</b:RefOrder>
+    <b:RefOrder>5</b:RefOrder>
   </b:Source>
   <b:Source>
     <b:Tag>Gui01</b:Tag>
@@ -20284,7 +21445,7 @@
     <b:Day>05</b:Day>
     <b:YearAccessed>2014</b:YearAccessed>
     <b:URL>https://www.python.org/dev/peps/pep-0008/</b:URL>
-    <b:RefOrder>11</b:RefOrder>
+    <b:RefOrder>14</b:RefOrder>
   </b:Source>
   <b:Source>
     <b:Tag>Reb</b:Tag>
@@ -20302,7 +21463,7 @@
     </b:Author>
     <b:Title>Mobile Now Exceeds PC: The Biggest Shift Since the Internet Began</b:Title>
     <b:URL>http://searchenginewatch.com/sew/opinion/2353616/mobile-now-exceeds-pc-the-biggest-shift-since-the-internet-began</b:URL>
-    <b:RefOrder>9</b:RefOrder>
+    <b:RefOrder>12</b:RefOrder>
   </b:Source>
   <b:Source>
     <b:Tag>Mic15</b:Tag>
@@ -20317,7 +21478,7 @@
     <b:Year>2015</b:Year>
     <b:YearAccessed>2015</b:YearAccessed>
     <b:URL>https://dev.windows.com/en-us/develop/building-universal-windows-apps</b:URL>
-    <b:RefOrder>10</b:RefOrder>
+    <b:RefOrder>13</b:RefOrder>
   </b:Source>
   <b:Source>
     <b:Tag>Mic13</b:Tag>
@@ -20332,7 +21493,7 @@
     <b:Year>2013</b:Year>
     <b:YearAccessed>2014</b:YearAccessed>
     <b:URL>https://msdn.microsoft.com/en-us/magazine/dn237302.aspx</b:URL>
-    <b:RefOrder>14</b:RefOrder>
+    <b:RefOrder>17</b:RefOrder>
   </b:Source>
   <b:Source>
     <b:Tag>Tho02</b:Tag>
@@ -20361,13 +21522,98 @@
         </b:NameList>
       </b:Editor>
     </b:Author>
-    <b:RefOrder>5</b:RefOrder>
+    <b:RefOrder>1</b:RefOrder>
+  </b:Source>
+  <b:Source>
+    <b:Tag>Uni</b:Tag>
+    <b:SourceType>Report</b:SourceType>
+    <b:Guid>{E349FC3C-2685-4AEC-B2A5-5EBF2C7C568C}</b:Guid>
+    <b:Title>The Elements of Music</b:Title>
+    <b:City>Michigan</b:City>
+    <b:Publisher>Western Michigan University</b:Publisher>
+    <b:Author>
+      <b:Author>
+        <b:NameList>
+          <b:Person>
+            <b:Last>University</b:Last>
+            <b:First>Western</b:First>
+            <b:Middle>Michigan</b:Middle>
+          </b:Person>
+        </b:NameList>
+      </b:Author>
+    </b:Author>
+    <b:URL>http://www.wmich.edu/mus-gened/mus170/RockElements.pdf</b:URL>
+    <b:RefOrder>2</b:RefOrder>
+  </b:Source>
+  <b:Source>
+    <b:Tag>Bow12</b:Tag>
+    <b:SourceType>JournalArticle</b:SourceType>
+    <b:Guid>{6A952BEC-2DB5-482C-9186-61C4522F7D1E}</b:Guid>
+    <b:Title>Expression of Emotion in Eastern and Western Music Mirrors Vocalisation</b:Title>
+    <b:Year>2012</b:Year>
+    <b:Publisher>Public Library of Science</b:Publisher>
+    <b:Month>03</b:Month>
+    <b:Author>
+      <b:Author>
+        <b:NameList>
+          <b:Person>
+            <b:Last>Bowling</b:Last>
+            <b:First>Daniel</b:First>
+            <b:Middle>Liu</b:Middle>
+          </b:Person>
+          <b:Person>
+            <b:Last>Sundararajan</b:Last>
+            <b:First>Janani</b:First>
+          </b:Person>
+          <b:Person>
+            <b:Last>Han</b:Last>
+            <b:First>Shui'er</b:First>
+          </b:Person>
+          <b:Person>
+            <b:Last>Purves</b:Last>
+            <b:First>Dale</b:First>
+          </b:Person>
+        </b:NameList>
+      </b:Author>
+    </b:Author>
+    <b:JournalName>PLoS ONE</b:JournalName>
+    <b:Volume>7</b:Volume>
+    <b:YearAccessed>2015</b:YearAccessed>
+    <b:URL>http://dx.doi.org/10.1371%2Fjournal.pone.0031942</b:URL>
+    <b:DOI>10.1371/journal.pone.0031942</b:DOI>
+    <b:RefOrder>4</b:RefOrder>
+  </b:Source>
+  <b:Source>
+    <b:Tag>BoP04</b:Tag>
+    <b:SourceType>JournalArticle</b:SourceType>
+    <b:Guid>{086E17CE-6200-47D6-819E-986E29E6D1C7}</b:Guid>
+    <b:Title>A Sentimental Education: Sentiment Analysis Using Subjectivity</b:Title>
+    <b:JournalName>CoRR</b:JournalName>
+    <b:Year>2004</b:Year>
+    <b:Volume>cs.CL/0409058</b:Volume>
+    <b:URL>http://arxiv.org/abs/cs.CL/0409058</b:URL>
+    <b:DOI>arXiv:cs/0409058v1 </b:DOI>
+    <b:Author>
+      <b:Author>
+        <b:NameList>
+          <b:Person>
+            <b:Last>Pang</b:Last>
+            <b:First>Bo</b:First>
+          </b:Person>
+          <b:Person>
+            <b:Last>Lee</b:Last>
+            <b:First>Lillian</b:First>
+          </b:Person>
+        </b:NameList>
+      </b:Author>
+    </b:Author>
+    <b:RefOrder>3</b:RefOrder>
   </b:Source>
 </b:Sources>
 </file>
 
 <file path=customXml/itemProps1.xml><?xml version="1.0" encoding="utf-8"?>
-<ds:datastoreItem xmlns:ds="http://schemas.openxmlformats.org/officeDocument/2006/customXml" ds:itemID="{7098A371-45D8-4100-8C4B-A8F0BCE334BE}">
+<ds:datastoreItem xmlns:ds="http://schemas.openxmlformats.org/officeDocument/2006/customXml" ds:itemID="{3DC5DCA9-58DC-430A-A6BC-D22C424D8B2A}">
   <ds:schemaRefs>
     <ds:schemaRef ds:uri="http://schemas.openxmlformats.org/officeDocument/2006/bibliography"/>
   </ds:schemaRefs>

</xml_diff>

<commit_message>
get duration on upload; report
</commit_message>
<xml_diff>
--- a/Report/matthewoneillfyp.docx
+++ b/Report/matthewoneillfyp.docx
@@ -9092,6 +9092,7 @@
           <w:id w:val="-1027483095"/>
           <w:citation/>
         </w:sdtPr>
+        <w:sdtEndPr/>
         <w:sdtContent>
           <w:r>
             <w:rPr>
@@ -9171,6 +9172,7 @@
           <w:id w:val="-2079207467"/>
           <w:citation/>
         </w:sdtPr>
+        <w:sdtEndPr/>
         <w:sdtContent>
           <w:r>
             <w:rPr>
@@ -9458,6 +9460,114 @@
         </w:rPr>
         <w:t>.</w:t>
       </w:r>
+      <w:r>
+        <w:rPr>
+          <w:lang w:val="en-IE"/>
+        </w:rPr>
+        <w:t xml:space="preserve"> </w:t>
+      </w:r>
+    </w:p>
+    <w:p>
+      <w:pPr>
+        <w:rPr>
+          <w:lang w:val="en-IE"/>
+        </w:rPr>
+      </w:pPr>
+      <w:r>
+        <w:rPr>
+          <w:lang w:val="en-IE"/>
+        </w:rPr>
+        <w:t>A piece of music which is in a major key, is often “</w:t>
+      </w:r>
+      <w:r>
+        <w:rPr>
+          <w:rFonts w:cs="Arial"/>
+          <w:color w:val="111111"/>
+          <w:szCs w:val="22"/>
+          <w:shd w:val="clear" w:color="auto" w:fill="FEFEFE"/>
+        </w:rPr>
+        <w:t>associated with positive emotional valence (happiness, contentment, serenity, grace, tenderness, elation, joy, victory, majesty…)” whereas a piece which is in a minor key is associated with “negative emotional valence (sadness, anger, fear, tension, solemnity, lament, tragedy…)”</w:t>
+      </w:r>
+      <w:sdt>
+        <w:sdtPr>
+          <w:rPr>
+            <w:rFonts w:cs="Arial"/>
+            <w:color w:val="111111"/>
+            <w:szCs w:val="22"/>
+            <w:shd w:val="clear" w:color="auto" w:fill="FEFEFE"/>
+          </w:rPr>
+          <w:id w:val="1731881593"/>
+          <w:citation/>
+        </w:sdtPr>
+        <w:sdtEndPr/>
+        <w:sdtContent>
+          <w:r>
+            <w:rPr>
+              <w:rFonts w:cs="Arial"/>
+              <w:color w:val="111111"/>
+              <w:szCs w:val="22"/>
+              <w:shd w:val="clear" w:color="auto" w:fill="FEFEFE"/>
+            </w:rPr>
+            <w:fldChar w:fldCharType="begin"/>
+          </w:r>
+          <w:r>
+            <w:rPr>
+              <w:rFonts w:cs="Arial"/>
+              <w:color w:val="111111"/>
+              <w:szCs w:val="22"/>
+              <w:shd w:val="clear" w:color="auto" w:fill="FEFEFE"/>
+              <w:lang w:val="en-IE"/>
+            </w:rPr>
+            <w:instrText xml:space="preserve"> CITATION RIC12 \l 6153 </w:instrText>
+          </w:r>
+          <w:r>
+            <w:rPr>
+              <w:rFonts w:cs="Arial"/>
+              <w:color w:val="111111"/>
+              <w:szCs w:val="22"/>
+              <w:shd w:val="clear" w:color="auto" w:fill="FEFEFE"/>
+            </w:rPr>
+            <w:fldChar w:fldCharType="separate"/>
+          </w:r>
+          <w:r>
+            <w:rPr>
+              <w:rFonts w:cs="Arial"/>
+              <w:noProof/>
+              <w:color w:val="111111"/>
+              <w:szCs w:val="22"/>
+              <w:shd w:val="clear" w:color="auto" w:fill="FEFEFE"/>
+              <w:lang w:val="en-IE"/>
+            </w:rPr>
+            <w:t xml:space="preserve"> </w:t>
+          </w:r>
+          <w:r>
+            <w:rPr>
+              <w:rFonts w:cs="Arial"/>
+              <w:noProof/>
+              <w:color w:val="111111"/>
+              <w:szCs w:val="22"/>
+              <w:shd w:val="clear" w:color="auto" w:fill="FEFEFE"/>
+              <w:lang w:val="en-IE"/>
+            </w:rPr>
+            <w:t>[3]</w:t>
+          </w:r>
+          <w:r>
+            <w:rPr>
+              <w:rFonts w:cs="Arial"/>
+              <w:color w:val="111111"/>
+              <w:szCs w:val="22"/>
+              <w:shd w:val="clear" w:color="auto" w:fill="FEFEFE"/>
+            </w:rPr>
+            <w:fldChar w:fldCharType="end"/>
+          </w:r>
+        </w:sdtContent>
+      </w:sdt>
+      <w:r>
+        <w:rPr>
+          <w:lang w:val="en-IE"/>
+        </w:rPr>
+        <w:t xml:space="preserve"> </w:t>
+      </w:r>
     </w:p>
     <w:p>
       <w:pPr>
@@ -9564,6 +9674,7 @@
           <w:id w:val="1598981903"/>
           <w:citation/>
         </w:sdtPr>
+        <w:sdtEndPr/>
         <w:sdtContent>
           <w:r>
             <w:fldChar w:fldCharType="begin"/>
@@ -9582,7 +9693,7 @@
               <w:noProof/>
               <w:lang w:val="en-IE"/>
             </w:rPr>
-            <w:t>[3]</w:t>
+            <w:t>[4]</w:t>
           </w:r>
           <w:r>
             <w:fldChar w:fldCharType="end"/>
@@ -9657,8 +9768,6 @@
       <w:r>
         <w:t>i</w:t>
       </w:r>
-      <w:bookmarkStart w:id="30" w:name="_GoBack"/>
-      <w:bookmarkEnd w:id="30"/>
       <w:r>
         <w:t>al.</w:t>
       </w:r>
@@ -9732,6 +9841,7 @@
         <w:pStyle w:val="Heading3"/>
       </w:pPr>
       <w:r>
+        <w:lastRenderedPageBreak/>
         <w:t>Focus on Western Music in this Project</w:t>
       </w:r>
     </w:p>
@@ -9750,6 +9860,7 @@
           <w:id w:val="1535770421"/>
           <w:citation/>
         </w:sdtPr>
+        <w:sdtEndPr/>
         <w:sdtContent>
           <w:r>
             <w:rPr>
@@ -9774,7 +9885,7 @@
               <w:noProof/>
               <w:lang w:val="en-IE"/>
             </w:rPr>
-            <w:t>[4]</w:t>
+            <w:t>[5]</w:t>
           </w:r>
           <w:r>
             <w:rPr>
@@ -9833,14 +9944,7 @@
         <w:t>while “</w:t>
       </w:r>
       <w:r>
-        <w:t xml:space="preserve">the tonal relationships used to express positive/excited and negative/subdued emotions in classical South Indian music are </w:t>
-      </w:r>
-      <w:r>
-        <w:lastRenderedPageBreak/>
-        <w:t>much the same as those used in Western music</w:t>
-      </w:r>
-      <w:r>
-        <w:t>”, the tones themselves are different; with western music associating music in the major mode with “positive or excited emotion”, and that in the minor mode with “negative or subdued” emotion. On the other hand, the Carnatic music focused on in their study uses the Raga in much the same way, which, while “analogous to modes in western music” these are more complex.</w:t>
+        <w:t>the tonal relationships used to express positive/excited and negative/subdued emotions in classical South Indian music are much the same as those used in Western music”, the tones themselves are different; with western music associating music in the major mode with “positive or excited emotion”, and that in the minor mode with “negative or subdued” emotion. On the other hand, the Carnatic music focused on in their study uses the Raga in much the same way, which, while “analogous to modes in western music” these are more complex.</w:t>
       </w:r>
     </w:p>
     <w:p>
@@ -9872,11 +9976,11 @@
       <w:pPr>
         <w:pStyle w:val="Heading3"/>
       </w:pPr>
-      <w:bookmarkStart w:id="31" w:name="_Toc414633361"/>
+      <w:bookmarkStart w:id="30" w:name="_Toc414633361"/>
       <w:r>
         <w:t>Summary</w:t>
       </w:r>
-      <w:bookmarkEnd w:id="31"/>
+      <w:bookmarkEnd w:id="30"/>
     </w:p>
     <w:p>
       <w:pPr>
@@ -9919,6 +10023,25 @@
           <w:lang w:val="en-IE"/>
         </w:rPr>
         <w:t xml:space="preserve"> ignored for the purposes of this project.</w:t>
+      </w:r>
+    </w:p>
+    <w:p>
+      <w:pPr>
+        <w:rPr>
+          <w:lang w:val="en-IE"/>
+        </w:rPr>
+      </w:pPr>
+      <w:r>
+        <w:rPr>
+          <w:lang w:val="en-IE"/>
+        </w:rPr>
+        <w:t>It was decided that both modality and tempo were the most important features to use in determining the mood of a piece of music</w:t>
+      </w:r>
+      <w:r>
+        <w:rPr>
+          <w:lang w:val="en-IE"/>
+        </w:rPr>
+        <w:t>.</w:t>
       </w:r>
     </w:p>
     <w:p>
@@ -9929,85 +10052,97 @@
           <w:lang w:val="en-IE"/>
         </w:rPr>
       </w:pPr>
-      <w:bookmarkStart w:id="32" w:name="_Toc414633362"/>
+      <w:bookmarkStart w:id="31" w:name="_Toc414633362"/>
       <w:r>
         <w:rPr>
           <w:lang w:val="en-IE"/>
         </w:rPr>
         <w:t>Extracting Relevant Features from Music</w:t>
       </w:r>
+      <w:bookmarkEnd w:id="31"/>
+    </w:p>
+    <w:p>
+      <w:r>
+        <w:rPr>
+          <w:lang w:val="en-IE"/>
+        </w:rPr>
+        <w:t xml:space="preserve">Music Information Retrieval (MIR) is the </w:t>
+      </w:r>
+      <w:r>
+        <w:t>study of extracting information from the characteristics of music and is a widely researched area</w:t>
+      </w:r>
+      <w:r>
+        <w:t xml:space="preserve"> in both computer science as well as music studies and psychology</w:t>
+      </w:r>
+      <w:r>
+        <w:t>.</w:t>
+      </w:r>
+      <w:r>
+        <w:t xml:space="preserve"> Information extracted from the </w:t>
+      </w:r>
+      <w:bookmarkStart w:id="32" w:name="_Toc414633363"/>
+      <w:r>
+        <w:t>music files is</w:t>
+      </w:r>
+    </w:p>
+    <w:p>
+      <w:pPr>
+        <w:rPr>
+          <w:lang w:val="en-IE"/>
+        </w:rPr>
+      </w:pPr>
+    </w:p>
+    <w:p>
+      <w:pPr>
+        <w:pStyle w:val="Heading3"/>
+      </w:pPr>
+      <w:r>
+        <w:t xml:space="preserve">Using Experts, not </w:t>
+      </w:r>
+      <w:r>
+        <w:t>Algorithms</w:t>
+      </w:r>
+    </w:p>
+    <w:p>
+      <w:pPr>
+        <w:rPr>
+          <w:lang w:val="en-IE"/>
+        </w:rPr>
+      </w:pPr>
+      <w:r>
+        <w:rPr>
+          <w:lang w:val="en-IE"/>
+        </w:rPr>
+        <w:t xml:space="preserve">Many commonly used music recommendation services use </w:t>
+      </w:r>
+      <w:r>
+        <w:rPr>
+          <w:lang w:val="en-IE"/>
+        </w:rPr>
+        <w:t>a combination of and algorithmic recommendation system and human listeners who categorize the music on the service. This is unfeasible for this project as it is not a commercial venture and there are new employees to do this.</w:t>
+      </w:r>
+      <w:r>
+        <w:rPr>
+          <w:lang w:val="en-IE"/>
+        </w:rPr>
+        <w:tab/>
+      </w:r>
+    </w:p>
+    <w:p>
+      <w:pPr>
+        <w:rPr>
+          <w:lang w:val="en-IE"/>
+        </w:rPr>
+      </w:pPr>
+    </w:p>
+    <w:p>
+      <w:pPr>
+        <w:pStyle w:val="Heading3"/>
+      </w:pPr>
+      <w:r>
+        <w:t>ISMIR Conference</w:t>
+      </w:r>
       <w:bookmarkEnd w:id="32"/>
-    </w:p>
-    <w:p>
-      <w:r>
-        <w:rPr>
-          <w:lang w:val="en-IE"/>
-        </w:rPr>
-        <w:t xml:space="preserve">Music Information Retrieval (MIR) is the </w:t>
-      </w:r>
-      <w:r>
-        <w:t>study of extracting information from the characteristics of music and is a widely researched area</w:t>
-      </w:r>
-      <w:r>
-        <w:t xml:space="preserve"> in both computer science as well as music studies and psychology</w:t>
-      </w:r>
-      <w:r>
-        <w:t>.</w:t>
-      </w:r>
-      <w:r>
-        <w:t xml:space="preserve"> Information extracted from the </w:t>
-      </w:r>
-      <w:bookmarkStart w:id="33" w:name="_Toc414633363"/>
-      <w:r>
-        <w:t>music files is</w:t>
-      </w:r>
-    </w:p>
-    <w:p>
-      <w:pPr>
-        <w:rPr>
-          <w:lang w:val="en-IE"/>
-        </w:rPr>
-      </w:pPr>
-    </w:p>
-    <w:p>
-      <w:pPr>
-        <w:pStyle w:val="Heading3"/>
-      </w:pPr>
-      <w:r>
-        <w:t xml:space="preserve">Using Experts, not </w:t>
-      </w:r>
-      <w:r>
-        <w:t>Algorithms</w:t>
-      </w:r>
-    </w:p>
-    <w:p>
-      <w:pPr>
-        <w:rPr>
-          <w:lang w:val="en-IE"/>
-        </w:rPr>
-      </w:pPr>
-      <w:r>
-        <w:rPr>
-          <w:lang w:val="en-IE"/>
-        </w:rPr>
-        <w:t xml:space="preserve">Many commonly used music recommendation services use </w:t>
-      </w:r>
-    </w:p>
-    <w:p>
-      <w:pPr>
-        <w:rPr>
-          <w:lang w:val="en-IE"/>
-        </w:rPr>
-      </w:pPr>
-    </w:p>
-    <w:p>
-      <w:pPr>
-        <w:pStyle w:val="Heading3"/>
-      </w:pPr>
-      <w:r>
-        <w:t>ISMIR Conference</w:t>
-      </w:r>
-      <w:bookmarkEnd w:id="33"/>
     </w:p>
     <w:p>
       <w:pPr>
@@ -10041,6 +10176,7 @@
           <w:id w:val="567233150"/>
           <w:citation/>
         </w:sdtPr>
+        <w:sdtEndPr/>
         <w:sdtContent>
           <w:r>
             <w:rPr>
@@ -10065,7 +10201,7 @@
               <w:noProof/>
               <w:lang w:val="en-IE"/>
             </w:rPr>
-            <w:t>[5]</w:t>
+            <w:t>[6]</w:t>
           </w:r>
           <w:r>
             <w:rPr>
@@ -10088,9 +10224,10 @@
         <w:pStyle w:val="Heading2"/>
         <w:spacing w:line="276" w:lineRule="auto"/>
       </w:pPr>
-      <w:bookmarkStart w:id="34" w:name="_Toc406104940"/>
-      <w:bookmarkStart w:id="35" w:name="_Toc414633341"/>
-      <w:r>
+      <w:bookmarkStart w:id="33" w:name="_Toc406104940"/>
+      <w:bookmarkStart w:id="34" w:name="_Toc414633341"/>
+      <w:r>
+        <w:lastRenderedPageBreak/>
         <w:t>Alternative E</w:t>
       </w:r>
       <w:r>
@@ -10102,8 +10239,8 @@
       <w:r>
         <w:t>olutions</w:t>
       </w:r>
+      <w:bookmarkEnd w:id="33"/>
       <w:bookmarkEnd w:id="34"/>
-      <w:bookmarkEnd w:id="35"/>
     </w:p>
     <w:p>
       <w:pPr>
@@ -10133,11 +10270,7 @@
         <w:t>tracks that</w:t>
       </w:r>
       <w:r>
-        <w:t xml:space="preserve"> reside on the device is the inability to </w:t>
-      </w:r>
-      <w:r>
-        <w:lastRenderedPageBreak/>
-        <w:t xml:space="preserve">learn from other music tracks. A sophisticated system in this area is one </w:t>
+        <w:t xml:space="preserve"> reside on the device is the inability to learn from other music tracks. A sophisticated system in this area is one </w:t>
       </w:r>
       <w:r>
         <w:t>that</w:t>
@@ -10186,13 +10319,13 @@
         <w:spacing w:line="276" w:lineRule="auto"/>
         <w:jc w:val="both"/>
       </w:pPr>
-      <w:bookmarkStart w:id="36" w:name="_Toc406104941"/>
-      <w:bookmarkStart w:id="37" w:name="_Toc414633342"/>
+      <w:bookmarkStart w:id="35" w:name="_Toc406104941"/>
+      <w:bookmarkStart w:id="36" w:name="_Toc414633342"/>
       <w:r>
         <w:t>SensMe</w:t>
       </w:r>
+      <w:bookmarkEnd w:id="35"/>
       <w:bookmarkEnd w:id="36"/>
-      <w:bookmarkEnd w:id="37"/>
       <w:r>
         <w:t xml:space="preserve"> </w:t>
       </w:r>
@@ -10251,6 +10384,7 @@
         <w:pStyle w:val="Heading4"/>
       </w:pPr>
       <w:r>
+        <w:lastRenderedPageBreak/>
         <w:t>Evaluation</w:t>
       </w:r>
     </w:p>
@@ -10268,13 +10402,13 @@
         <w:spacing w:line="276" w:lineRule="auto"/>
         <w:jc w:val="both"/>
       </w:pPr>
-      <w:bookmarkStart w:id="38" w:name="_Toc406104942"/>
-      <w:bookmarkStart w:id="39" w:name="_Toc414633343"/>
+      <w:bookmarkStart w:id="37" w:name="_Toc406104942"/>
+      <w:bookmarkStart w:id="38" w:name="_Toc414633343"/>
       <w:r>
         <w:t>Moodagent</w:t>
       </w:r>
+      <w:bookmarkEnd w:id="37"/>
       <w:bookmarkEnd w:id="38"/>
-      <w:bookmarkEnd w:id="39"/>
     </w:p>
     <w:p>
       <w:pPr>
@@ -10295,11 +10429,7 @@
         <w:spacing w:line="276" w:lineRule="auto"/>
       </w:pPr>
       <w:r>
-        <w:t xml:space="preserve">Another existing application, Moodagent, which can be downloaded from the Google Play store for Android devices and from the Apple App Store for IOS devices addresses the task in a slightly different manner. Instead of performing the analysis </w:t>
-      </w:r>
-      <w:r>
-        <w:lastRenderedPageBreak/>
-        <w:t>locally, the application consults a pre-existing online database of mood ratings for a track. This has the advantage of not being limited to learning from the relatively small set of music added by the user. The user is presented with a series of sliders labelled ‘Sensual’, ‘Tender’, ‘Happy’, ‘Angry’ and ‘Tempo’, and sliding these up or down adjusts the mood of the playlist of tracks to be played to the user accordingly.</w:t>
+        <w:t>Another existing application, Moodagent, which can be downloaded from the Google Play store for Android devices and from the Apple App Store for IOS devices addresses the task in a slightly different manner. Instead of performing the analysis locally, the application consults a pre-existing online database of mood ratings for a track. This has the advantage of not being limited to learning from the relatively small set of music added by the user. The user is presented with a series of sliders labelled ‘Sensual’, ‘Tender’, ‘Happy’, ‘Angry’ and ‘Tempo’, and sliding these up or down adjusts the mood of the playlist of tracks to be played to the user accordingly.</w:t>
       </w:r>
     </w:p>
     <w:p>
@@ -10323,13 +10453,13 @@
         <w:pStyle w:val="Heading3"/>
         <w:spacing w:line="276" w:lineRule="auto"/>
       </w:pPr>
-      <w:bookmarkStart w:id="40" w:name="_Toc406104943"/>
-      <w:bookmarkStart w:id="41" w:name="_Toc414633344"/>
+      <w:bookmarkStart w:id="39" w:name="_Toc406104943"/>
+      <w:bookmarkStart w:id="40" w:name="_Toc414633344"/>
       <w:r>
         <w:t>StereoMood</w:t>
       </w:r>
+      <w:bookmarkEnd w:id="39"/>
       <w:bookmarkEnd w:id="40"/>
-      <w:bookmarkEnd w:id="41"/>
     </w:p>
     <w:p>
       <w:pPr>
@@ -10352,6 +10482,7 @@
           <w:id w:val="593057035"/>
           <w:citation/>
         </w:sdtPr>
+        <w:sdtEndPr/>
         <w:sdtContent>
           <w:r>
             <w:fldChar w:fldCharType="begin"/>
@@ -10366,7 +10497,7 @@
             <w:rPr>
               <w:noProof/>
             </w:rPr>
-            <w:t>[6]</w:t>
+            <w:t>[7]</w:t>
           </w:r>
           <w:r>
             <w:fldChar w:fldCharType="end"/>
@@ -10382,11 +10513,11 @@
         <w:pStyle w:val="Heading3"/>
         <w:spacing w:line="276" w:lineRule="auto"/>
       </w:pPr>
-      <w:bookmarkStart w:id="42" w:name="_Toc414633345"/>
+      <w:bookmarkStart w:id="41" w:name="_Toc414633345"/>
       <w:r>
         <w:t>Conclusion</w:t>
       </w:r>
-      <w:bookmarkEnd w:id="42"/>
+      <w:bookmarkEnd w:id="41"/>
     </w:p>
     <w:p>
       <w:pPr>
@@ -10582,6 +10713,7 @@
               <w:spacing w:line="276" w:lineRule="auto"/>
             </w:pPr>
             <w:r>
+              <w:lastRenderedPageBreak/>
               <w:t>Analyse local files before they’re played</w:t>
             </w:r>
           </w:p>
@@ -10702,14 +10834,14 @@
         <w:pStyle w:val="Heading2"/>
         <w:spacing w:line="276" w:lineRule="auto"/>
       </w:pPr>
-      <w:bookmarkStart w:id="43" w:name="_Toc414633346"/>
+      <w:bookmarkStart w:id="42" w:name="_Toc414633346"/>
       <w:r>
         <w:t xml:space="preserve">Technologies </w:t>
       </w:r>
       <w:r>
         <w:t>Researched</w:t>
       </w:r>
-      <w:bookmarkEnd w:id="43"/>
+      <w:bookmarkEnd w:id="42"/>
     </w:p>
     <w:p>
       <w:pPr>
@@ -10730,13 +10862,13 @@
         <w:pStyle w:val="Heading3"/>
         <w:spacing w:line="276" w:lineRule="auto"/>
       </w:pPr>
-      <w:bookmarkStart w:id="44" w:name="_Toc406104946"/>
-      <w:bookmarkStart w:id="45" w:name="_Toc414633347"/>
+      <w:bookmarkStart w:id="43" w:name="_Toc406104946"/>
+      <w:bookmarkStart w:id="44" w:name="_Toc414633347"/>
       <w:r>
         <w:t>Mobile Development Platform(s)</w:t>
       </w:r>
+      <w:bookmarkEnd w:id="43"/>
       <w:bookmarkEnd w:id="44"/>
-      <w:bookmarkEnd w:id="45"/>
     </w:p>
     <w:p>
       <w:pPr>
@@ -10762,7 +10894,6 @@
         <w:spacing w:after="200" w:line="276" w:lineRule="auto"/>
       </w:pPr>
       <w:r>
-        <w:lastRenderedPageBreak/>
         <w:t>Platforms which run on devices currently accessible</w:t>
       </w:r>
     </w:p>
@@ -10810,6 +10941,7 @@
           <w:id w:val="76103347"/>
           <w:citation/>
         </w:sdtPr>
+        <w:sdtEndPr/>
         <w:sdtContent>
           <w:r>
             <w:fldChar w:fldCharType="begin"/>
@@ -10824,7 +10956,7 @@
             <w:rPr>
               <w:noProof/>
             </w:rPr>
-            <w:t xml:space="preserve"> [7]</w:t>
+            <w:t xml:space="preserve"> [8]</w:t>
           </w:r>
           <w:r>
             <w:fldChar w:fldCharType="end"/>
@@ -10896,7 +11028,11 @@
         <w:t>,</w:t>
       </w:r>
       <w:r>
-        <w:t xml:space="preserve"> some time </w:t>
+        <w:t xml:space="preserve"> </w:t>
+      </w:r>
+      <w:r>
+        <w:lastRenderedPageBreak/>
+        <w:t xml:space="preserve">some time </w:t>
       </w:r>
       <w:r>
         <w:t xml:space="preserve">was spent </w:t>
@@ -10936,11 +11072,11 @@
       <w:pPr>
         <w:pStyle w:val="Heading3"/>
       </w:pPr>
-      <w:bookmarkStart w:id="46" w:name="_Toc414633348"/>
+      <w:bookmarkStart w:id="45" w:name="_Toc414633348"/>
       <w:r>
         <w:t>Android Emulators</w:t>
       </w:r>
-      <w:bookmarkEnd w:id="46"/>
+      <w:bookmarkEnd w:id="45"/>
     </w:p>
     <w:p>
       <w:pPr>
@@ -10995,14 +11131,14 @@
         <w:pStyle w:val="Heading3"/>
         <w:spacing w:line="276" w:lineRule="auto"/>
       </w:pPr>
-      <w:bookmarkStart w:id="47" w:name="_Toc414633349"/>
+      <w:bookmarkStart w:id="46" w:name="_Toc414633349"/>
       <w:r>
         <w:t>Database</w:t>
       </w:r>
       <w:r>
         <w:t xml:space="preserve"> Selection</w:t>
       </w:r>
-      <w:bookmarkEnd w:id="47"/>
+      <w:bookmarkEnd w:id="46"/>
     </w:p>
     <w:p>
       <w:pPr>
@@ -11034,7 +11170,6 @@
         <w:rPr>
           <w:lang w:val="en-IE"/>
         </w:rPr>
-        <w:lastRenderedPageBreak/>
         <w:t>Novel Methods of Interaction with Mobile Devices</w:t>
       </w:r>
     </w:p>
@@ -11097,6 +11232,7 @@
           <w:id w:val="1821761929"/>
           <w:citation/>
         </w:sdtPr>
+        <w:sdtEndPr/>
         <w:sdtContent>
           <w:r>
             <w:rPr>
@@ -11121,7 +11257,7 @@
               <w:noProof/>
               <w:lang w:val="en-IE"/>
             </w:rPr>
-            <w:t>[8]</w:t>
+            <w:t>[9]</w:t>
           </w:r>
           <w:r>
             <w:rPr>
@@ -11247,6 +11383,7 @@
           <w:id w:val="1995450241"/>
           <w:citation/>
         </w:sdtPr>
+        <w:sdtEndPr/>
         <w:sdtContent>
           <w:r>
             <w:fldChar w:fldCharType="begin"/>
@@ -11261,7 +11398,7 @@
             <w:rPr>
               <w:noProof/>
             </w:rPr>
-            <w:t xml:space="preserve"> [9]</w:t>
+            <w:t xml:space="preserve"> [10]</w:t>
           </w:r>
           <w:r>
             <w:fldChar w:fldCharType="end"/>
@@ -11330,7 +11467,14 @@
         <w:rPr>
           <w:lang w:val="en-IE"/>
         </w:rPr>
-        <w:t xml:space="preserve"> which may have many simultaneous connections to the database at once, such as the database used by the web service for this project.</w:t>
+        <w:t xml:space="preserve"> which may have many simultaneous connections to the database at once, such as the database used by the web service for </w:t>
+      </w:r>
+      <w:r>
+        <w:rPr>
+          <w:lang w:val="en-IE"/>
+        </w:rPr>
+        <w:lastRenderedPageBreak/>
+        <w:t>this project.</w:t>
       </w:r>
       <w:r>
         <w:rPr>
@@ -11451,131 +11595,130 @@
       <w:pPr>
         <w:pStyle w:val="Heading3"/>
       </w:pPr>
-      <w:bookmarkStart w:id="48" w:name="_Toc414633350"/>
-      <w:r>
-        <w:lastRenderedPageBreak/>
+      <w:bookmarkStart w:id="47" w:name="_Toc414633350"/>
+      <w:r>
         <w:t>Version Control Selection</w:t>
       </w:r>
+      <w:bookmarkEnd w:id="47"/>
+    </w:p>
+    <w:p>
+      <w:pPr>
+        <w:rPr>
+          <w:lang w:val="en-IE"/>
+        </w:rPr>
+      </w:pPr>
+      <w:r>
+        <w:rPr>
+          <w:lang w:val="en-IE"/>
+        </w:rPr>
+        <w:t>Version control is an invaluable tool for software developers</w:t>
+      </w:r>
+    </w:p>
+    <w:p>
+      <w:pPr>
+        <w:pStyle w:val="Heading4"/>
+        <w:rPr>
+          <w:lang w:val="en-IE"/>
+        </w:rPr>
+      </w:pPr>
+      <w:r>
+        <w:rPr>
+          <w:lang w:val="en-IE"/>
+        </w:rPr>
+        <w:t>Distributed Version Control vs Centralized Version Control</w:t>
+      </w:r>
+    </w:p>
+    <w:p>
+      <w:pPr>
+        <w:rPr>
+          <w:lang w:val="en-IE"/>
+        </w:rPr>
+      </w:pPr>
+      <w:r>
+        <w:rPr>
+          <w:lang w:val="en-IE"/>
+        </w:rPr>
+        <w:t>There are two prevailing styles of Source Control systems</w:t>
+      </w:r>
+      <w:r>
+        <w:rPr>
+          <w:lang w:val="en-IE"/>
+        </w:rPr>
+        <w:t>: Distributed and Centralized</w:t>
+      </w:r>
+      <w:r>
+        <w:rPr>
+          <w:lang w:val="en-IE"/>
+        </w:rPr>
+        <w:t>.</w:t>
+      </w:r>
+    </w:p>
+    <w:p>
+      <w:pPr>
+        <w:pStyle w:val="Heading4"/>
+        <w:rPr>
+          <w:lang w:val="en-IE"/>
+        </w:rPr>
+      </w:pPr>
+      <w:r>
+        <w:rPr>
+          <w:lang w:val="en-IE"/>
+        </w:rPr>
+        <w:t>Conclusion</w:t>
+      </w:r>
+    </w:p>
+    <w:p>
+      <w:pPr>
+        <w:rPr>
+          <w:lang w:val="en-IE"/>
+        </w:rPr>
+      </w:pPr>
+      <w:r>
+        <w:rPr>
+          <w:lang w:val="en-IE"/>
+        </w:rPr>
+        <w:t>It was decided to use the git version control system due to the features it provides above that of SVN outlined above, as well as an existing familiarity with this particular tool.</w:t>
+      </w:r>
+      <w:r>
+        <w:rPr>
+          <w:lang w:val="en-IE"/>
+        </w:rPr>
+        <w:t xml:space="preserve"> GitHub was chosen to remotely host the </w:t>
+      </w:r>
+      <w:r>
+        <w:rPr>
+          <w:lang w:val="en-IE"/>
+        </w:rPr>
+        <w:t>code repository for the project as it provides very useful f</w:t>
+      </w:r>
+      <w:r>
+        <w:rPr>
+          <w:lang w:val="en-IE"/>
+        </w:rPr>
+        <w:t>eatures such as issue tracking, as well as private repositories, five of which are free for use by students</w:t>
+      </w:r>
+      <w:r>
+        <w:rPr>
+          <w:lang w:val="en-IE"/>
+        </w:rPr>
+        <w:t xml:space="preserve"> for educational purposes</w:t>
+      </w:r>
+      <w:r>
+        <w:rPr>
+          <w:lang w:val="en-IE"/>
+        </w:rPr>
+        <w:t>.</w:t>
+      </w:r>
+    </w:p>
+    <w:p>
+      <w:pPr>
+        <w:pStyle w:val="Heading3"/>
+      </w:pPr>
+      <w:bookmarkStart w:id="48" w:name="_Toc414633351"/>
+      <w:r>
+        <w:t>Storage Options</w:t>
+      </w:r>
       <w:bookmarkEnd w:id="48"/>
-    </w:p>
-    <w:p>
-      <w:pPr>
-        <w:rPr>
-          <w:lang w:val="en-IE"/>
-        </w:rPr>
-      </w:pPr>
-      <w:r>
-        <w:rPr>
-          <w:lang w:val="en-IE"/>
-        </w:rPr>
-        <w:t>Version control is an invaluable tool for software developers</w:t>
-      </w:r>
-    </w:p>
-    <w:p>
-      <w:pPr>
-        <w:pStyle w:val="Heading4"/>
-        <w:rPr>
-          <w:lang w:val="en-IE"/>
-        </w:rPr>
-      </w:pPr>
-      <w:r>
-        <w:rPr>
-          <w:lang w:val="en-IE"/>
-        </w:rPr>
-        <w:t>Distributed Version Control vs Centralized Version Control</w:t>
-      </w:r>
-    </w:p>
-    <w:p>
-      <w:pPr>
-        <w:rPr>
-          <w:lang w:val="en-IE"/>
-        </w:rPr>
-      </w:pPr>
-      <w:r>
-        <w:rPr>
-          <w:lang w:val="en-IE"/>
-        </w:rPr>
-        <w:t>There are two prevailing styles of Source Control systems</w:t>
-      </w:r>
-      <w:r>
-        <w:rPr>
-          <w:lang w:val="en-IE"/>
-        </w:rPr>
-        <w:t>: Distributed and Centralized</w:t>
-      </w:r>
-      <w:r>
-        <w:rPr>
-          <w:lang w:val="en-IE"/>
-        </w:rPr>
-        <w:t>.</w:t>
-      </w:r>
-    </w:p>
-    <w:p>
-      <w:pPr>
-        <w:pStyle w:val="Heading4"/>
-        <w:rPr>
-          <w:lang w:val="en-IE"/>
-        </w:rPr>
-      </w:pPr>
-      <w:r>
-        <w:rPr>
-          <w:lang w:val="en-IE"/>
-        </w:rPr>
-        <w:t>Conclusion</w:t>
-      </w:r>
-    </w:p>
-    <w:p>
-      <w:pPr>
-        <w:rPr>
-          <w:lang w:val="en-IE"/>
-        </w:rPr>
-      </w:pPr>
-      <w:r>
-        <w:rPr>
-          <w:lang w:val="en-IE"/>
-        </w:rPr>
-        <w:t>It was decided to use the git version control system due to the features it provides above that of SVN outlined above, as well as an existing familiarity with this particular tool.</w:t>
-      </w:r>
-      <w:r>
-        <w:rPr>
-          <w:lang w:val="en-IE"/>
-        </w:rPr>
-        <w:t xml:space="preserve"> GitHub was chosen to remotely host the </w:t>
-      </w:r>
-      <w:r>
-        <w:rPr>
-          <w:lang w:val="en-IE"/>
-        </w:rPr>
-        <w:t>code repository for the project as it provides very useful f</w:t>
-      </w:r>
-      <w:r>
-        <w:rPr>
-          <w:lang w:val="en-IE"/>
-        </w:rPr>
-        <w:t>eatures such as issue tracking, as well as private repositories, five of which are free for use by students</w:t>
-      </w:r>
-      <w:r>
-        <w:rPr>
-          <w:lang w:val="en-IE"/>
-        </w:rPr>
-        <w:t xml:space="preserve"> for educational purposes</w:t>
-      </w:r>
-      <w:r>
-        <w:rPr>
-          <w:lang w:val="en-IE"/>
-        </w:rPr>
-        <w:t>.</w:t>
-      </w:r>
-    </w:p>
-    <w:p>
-      <w:pPr>
-        <w:pStyle w:val="Heading3"/>
-      </w:pPr>
-      <w:bookmarkStart w:id="49" w:name="_Toc414633351"/>
-      <w:r>
-        <w:t>Storage Options</w:t>
-      </w:r>
-      <w:bookmarkEnd w:id="49"/>
     </w:p>
     <w:p>
       <w:pPr>
@@ -11589,11 +11732,14 @@
         <w:pStyle w:val="Heading1"/>
         <w:spacing w:line="276" w:lineRule="auto"/>
       </w:pPr>
-      <w:bookmarkStart w:id="50" w:name="_Toc414633364"/>
+      <w:bookmarkStart w:id="49" w:name="_Toc414633364"/>
       <w:r>
         <w:t>Design</w:t>
       </w:r>
-      <w:bookmarkEnd w:id="50"/>
+      <w:bookmarkEnd w:id="49"/>
+      <w:r>
+        <w:t xml:space="preserve"> and Methodology</w:t>
+      </w:r>
     </w:p>
     <w:p>
       <w:pPr>
@@ -11603,24 +11749,24 @@
           <w:lang w:val="en-IE"/>
         </w:rPr>
       </w:pPr>
-      <w:bookmarkStart w:id="51" w:name="_Toc414633365"/>
+      <w:bookmarkStart w:id="50" w:name="_Toc414633365"/>
       <w:r>
         <w:rPr>
           <w:lang w:val="en-IE"/>
         </w:rPr>
         <w:t>UI Design</w:t>
       </w:r>
+      <w:bookmarkEnd w:id="50"/>
+    </w:p>
+    <w:p>
+      <w:pPr>
+        <w:pStyle w:val="Heading3"/>
+      </w:pPr>
+      <w:bookmarkStart w:id="51" w:name="_Toc414633366"/>
+      <w:r>
+        <w:t>Logo</w:t>
+      </w:r>
       <w:bookmarkEnd w:id="51"/>
-    </w:p>
-    <w:p>
-      <w:pPr>
-        <w:pStyle w:val="Heading3"/>
-      </w:pPr>
-      <w:bookmarkStart w:id="52" w:name="_Toc414633366"/>
-      <w:r>
-        <w:t>Logo</w:t>
-      </w:r>
-      <w:bookmarkEnd w:id="52"/>
     </w:p>
     <w:p>
       <w:pPr>
@@ -11654,6 +11800,7 @@
           <w:id w:val="91742669"/>
           <w:citation/>
         </w:sdtPr>
+        <w:sdtEndPr/>
         <w:sdtContent>
           <w:r>
             <w:rPr>
@@ -11685,7 +11832,7 @@
               <w:noProof/>
               <w:lang w:val="en-IE"/>
             </w:rPr>
-            <w:t>[10]</w:t>
+            <w:t>[11]</w:t>
           </w:r>
           <w:r>
             <w:rPr>
@@ -11720,6 +11867,76 @@
           <w:lang w:val="en-IE"/>
         </w:rPr>
       </w:pPr>
+      <w:r>
+        <w:rPr>
+          <w:lang w:val="en-IE"/>
+        </w:rPr>
+        <w:t>All other icons found in the application were sourced from iconfinder.com</w:t>
+      </w:r>
+      <w:sdt>
+        <w:sdtPr>
+          <w:rPr>
+            <w:lang w:val="en-IE"/>
+          </w:rPr>
+          <w:id w:val="-1639257744"/>
+          <w:citation/>
+        </w:sdtPr>
+        <w:sdtContent>
+          <w:r>
+            <w:rPr>
+              <w:lang w:val="en-IE"/>
+            </w:rPr>
+            <w:fldChar w:fldCharType="begin"/>
+          </w:r>
+          <w:r>
+            <w:rPr>
+              <w:lang w:val="en-IE"/>
+            </w:rPr>
+            <w:instrText xml:space="preserve"> CITATION Ico15 \l 6153 </w:instrText>
+          </w:r>
+          <w:r>
+            <w:rPr>
+              <w:lang w:val="en-IE"/>
+            </w:rPr>
+            <w:fldChar w:fldCharType="separate"/>
+          </w:r>
+          <w:r>
+            <w:rPr>
+              <w:noProof/>
+              <w:lang w:val="en-IE"/>
+            </w:rPr>
+            <w:t xml:space="preserve"> </w:t>
+          </w:r>
+          <w:r>
+            <w:rPr>
+              <w:noProof/>
+              <w:lang w:val="en-IE"/>
+            </w:rPr>
+            <w:t>[12]</w:t>
+          </w:r>
+          <w:r>
+            <w:rPr>
+              <w:lang w:val="en-IE"/>
+            </w:rPr>
+            <w:fldChar w:fldCharType="end"/>
+          </w:r>
+        </w:sdtContent>
+      </w:sdt>
+      <w:r>
+        <w:rPr>
+          <w:lang w:val="en-IE"/>
+        </w:rPr>
+        <w:t xml:space="preserve"> and are free for non-commercial use, such as this this project falls under.</w:t>
+      </w:r>
+      <w:bookmarkStart w:id="52" w:name="_GoBack"/>
+      <w:bookmarkEnd w:id="52"/>
+    </w:p>
+    <w:p>
+      <w:pPr>
+        <w:rPr>
+          <w:lang w:val="en-IE"/>
+        </w:rPr>
+      </w:pPr>
     </w:p>
     <w:p>
       <w:pPr>
@@ -11728,6 +11945,7 @@
       </w:pPr>
       <w:bookmarkStart w:id="53" w:name="_Toc414633367"/>
       <w:r>
+        <w:lastRenderedPageBreak/>
         <w:t>Representing Mood</w:t>
       </w:r>
       <w:bookmarkEnd w:id="53"/>
@@ -11815,6 +12033,7 @@
           <w:id w:val="993447785"/>
           <w:citation/>
         </w:sdtPr>
+        <w:sdtEndPr/>
         <w:sdtContent>
           <w:r>
             <w:rPr>
@@ -11839,7 +12058,7 @@
               <w:noProof/>
               <w:lang w:val="en-IE"/>
             </w:rPr>
-            <w:t>[11]</w:t>
+            <w:t>[12]</w:t>
           </w:r>
           <w:r>
             <w:rPr>
@@ -11925,7 +12144,6 @@
         <w:rPr>
           <w:lang w:val="en-IE"/>
         </w:rPr>
-        <w:lastRenderedPageBreak/>
         <w:t>Technical Architecture</w:t>
       </w:r>
       <w:bookmarkEnd w:id="54"/>
@@ -12099,6 +12317,7 @@
           <w:id w:val="1723025333"/>
           <w:citation/>
         </w:sdtPr>
+        <w:sdtEndPr/>
         <w:sdtContent>
           <w:r>
             <w:rPr>
@@ -12123,7 +12342,7 @@
               <w:noProof/>
               <w:lang w:val="en-IE"/>
             </w:rPr>
-            <w:t>[12]</w:t>
+            <w:t>[13]</w:t>
           </w:r>
           <w:r>
             <w:rPr>
@@ -12165,6 +12384,7 @@
       </w:pPr>
       <w:bookmarkStart w:id="56" w:name="_Toc414633370"/>
       <w:r>
+        <w:lastRenderedPageBreak/>
         <w:t>Choice of Three-T</w:t>
       </w:r>
       <w:r>
@@ -12198,7 +12418,6 @@
           <w:noProof/>
           <w:lang w:eastAsia="en-GB"/>
         </w:rPr>
-        <w:lastRenderedPageBreak/>
         <w:drawing>
           <wp:inline distT="0" distB="0" distL="0" distR="0" wp14:anchorId="05BB3B20" wp14:editId="0D70B449">
             <wp:extent cx="5274310" cy="3404870"/>
@@ -12391,6 +12610,7 @@
           <w:id w:val="-1707025011"/>
           <w:citation/>
         </w:sdtPr>
+        <w:sdtEndPr/>
         <w:sdtContent>
           <w:r>
             <w:rPr>
@@ -12415,7 +12635,7 @@
               <w:noProof/>
               <w:lang w:val="en-IE"/>
             </w:rPr>
-            <w:t>[13]</w:t>
+            <w:t>[14]</w:t>
           </w:r>
           <w:r>
             <w:rPr>
@@ -12641,6 +12861,7 @@
           <w:id w:val="1846659790"/>
           <w:citation/>
         </w:sdtPr>
+        <w:sdtEndPr/>
         <w:sdtContent>
           <w:r>
             <w:rPr>
@@ -12665,7 +12886,7 @@
               <w:noProof/>
               <w:lang w:val="en-IE"/>
             </w:rPr>
-            <w:t>[14]</w:t>
+            <w:t>[15]</w:t>
           </w:r>
           <w:r>
             <w:rPr>
@@ -12733,6 +12954,7 @@
           <w:id w:val="-1800445146"/>
           <w:citation/>
         </w:sdtPr>
+        <w:sdtEndPr/>
         <w:sdtContent>
           <w:r>
             <w:rPr>
@@ -12757,7 +12979,7 @@
               <w:noProof/>
               <w:lang w:val="en-IE"/>
             </w:rPr>
-            <w:t>[15]</w:t>
+            <w:t>[16]</w:t>
           </w:r>
           <w:r>
             <w:rPr>
@@ -13767,15 +13989,30 @@
     <w:p>
       <w:pPr>
         <w:pStyle w:val="Code"/>
-        <w:rPr>
-          <w:lang w:val="en-IE"/>
-        </w:rPr>
-      </w:pPr>
-      <w:r>
-        <w:rPr>
-          <w:lang w:val="en-IE"/>
-        </w:rPr>
-        <w:t>Uploads/{ARTISTNAME}/{ALBUMNAME}/{TrackName}</w:t>
+        <w:pBdr>
+          <w:top w:val="single" w:sz="4" w:space="0" w:color="auto"/>
+        </w:pBdr>
+        <w:rPr>
+          <w:lang w:val="en-IE"/>
+        </w:rPr>
+      </w:pPr>
+      <w:r>
+        <w:rPr>
+          <w:lang w:val="en-IE"/>
+        </w:rPr>
+        <w:t>Uploads/{ARTISTNAME}/{ALBUMNAME}/{</w:t>
+      </w:r>
+      <w:r>
+        <w:rPr>
+          <w:lang w:val="en-IE"/>
+        </w:rPr>
+        <w:t>TRACKNAME</w:t>
+      </w:r>
+      <w:r>
+        <w:rPr>
+          <w:lang w:val="en-IE"/>
+        </w:rPr>
+        <w:t>}</w:t>
       </w:r>
     </w:p>
     <w:p>
@@ -13819,6 +14056,7 @@
           <w:id w:val="445042912"/>
           <w:citation/>
         </w:sdtPr>
+        <w:sdtEndPr/>
         <w:sdtContent>
           <w:r>
             <w:fldChar w:fldCharType="begin"/>
@@ -13844,7 +14082,7 @@
               <w:noProof/>
               <w:lang w:val="en-IE"/>
             </w:rPr>
-            <w:t>[16]</w:t>
+            <w:t>[17]</w:t>
           </w:r>
           <w:r>
             <w:fldChar w:fldCharType="end"/>
@@ -16050,6 +16288,7 @@
                 <w:id w:val="811609587"/>
                 <w:citation/>
               </w:sdtPr>
+              <w:sdtEndPr/>
               <w:sdtContent>
                 <w:r>
                   <w:fldChar w:fldCharType="begin"/>
@@ -16068,7 +16307,7 @@
                     <w:noProof/>
                     <w:lang w:val="en-IE"/>
                   </w:rPr>
-                  <w:t>[17]</w:t>
+                  <w:t>[18]</w:t>
                 </w:r>
                 <w:r>
                   <w:fldChar w:fldCharType="end"/>
@@ -16802,6 +17041,7 @@
           <w:id w:val="363728170"/>
           <w:citation/>
         </w:sdtPr>
+        <w:sdtEndPr/>
         <w:sdtContent>
           <w:r>
             <w:fldChar w:fldCharType="begin"/>
@@ -16816,7 +17056,7 @@
             <w:rPr>
               <w:noProof/>
             </w:rPr>
-            <w:t>[18]</w:t>
+            <w:t>[19]</w:t>
           </w:r>
           <w:r>
             <w:fldChar w:fldCharType="end"/>
@@ -17249,7 +17489,13 @@
     </w:p>
     <w:p>
       <w:r>
-        <w:t xml:space="preserve">The system could  be improved, therefore, by expanding to </w:t>
+        <w:t>Th</w:t>
+      </w:r>
+      <w:r>
+        <w:t xml:space="preserve">e system could </w:t>
+      </w:r>
+      <w:r>
+        <w:t xml:space="preserve">be improved, therefore, by expanding to </w:t>
       </w:r>
     </w:p>
     <w:p>
@@ -17318,6 +17564,7 @@
           <w:id w:val="2114397180"/>
           <w:citation/>
         </w:sdtPr>
+        <w:sdtEndPr/>
         <w:sdtContent>
           <w:r>
             <w:rPr>
@@ -17342,7 +17589,7 @@
               <w:noProof/>
               <w:lang w:val="en-IE"/>
             </w:rPr>
-            <w:t>[19]</w:t>
+            <w:t>[20]</w:t>
           </w:r>
           <w:r>
             <w:rPr>
@@ -17462,6 +17709,7 @@
           <w:docPartUnique/>
         </w:docPartObj>
       </w:sdtPr>
+      <w:sdtEndPr/>
       <w:sdtContent>
         <w:p>
           <w:pPr>
@@ -17477,6 +17725,7 @@
             <w:id w:val="111145805"/>
             <w:bibliography/>
           </w:sdtPr>
+          <w:sdtEndPr/>
           <w:sdtContent>
             <w:p>
               <w:pPr>
@@ -17516,7 +17765,7 @@
               </w:tblGrid>
               <w:tr>
                 <w:trPr>
-                  <w:divId w:val="239948088"/>
+                  <w:divId w:val="252276656"/>
                   <w:tblCellSpacing w:w="15" w:type="dxa"/>
                 </w:trPr>
                 <w:tc>
@@ -17567,7 +17816,7 @@
               </w:tr>
               <w:tr>
                 <w:trPr>
-                  <w:divId w:val="239948088"/>
+                  <w:divId w:val="252276656"/>
                   <w:tblCellSpacing w:w="15" w:type="dxa"/>
                 </w:trPr>
                 <w:tc>
@@ -17617,7 +17866,7 @@
               </w:tr>
               <w:tr>
                 <w:trPr>
-                  <w:divId w:val="239948088"/>
+                  <w:divId w:val="252276656"/>
                   <w:tblCellSpacing w:w="15" w:type="dxa"/>
                 </w:trPr>
                 <w:tc>
@@ -17639,6 +17888,72 @@
                         <w:lang w:val="en-IE"/>
                       </w:rPr>
                       <w:t xml:space="preserve">[3] </w:t>
+                    </w:r>
+                  </w:p>
+                </w:tc>
+                <w:tc>
+                  <w:tcPr>
+                    <w:tcW w:w="0" w:type="auto"/>
+                    <w:hideMark/>
+                  </w:tcPr>
+                  <w:p>
+                    <w:pPr>
+                      <w:pStyle w:val="Bibliography"/>
+                      <w:rPr>
+                        <w:noProof/>
+                        <w:lang w:val="en-IE"/>
+                      </w:rPr>
+                    </w:pPr>
+                    <w:r>
+                      <w:rPr>
+                        <w:noProof/>
+                        <w:lang w:val="en-IE"/>
+                      </w:rPr>
+                      <w:t xml:space="preserve">R. PARNCUTT, “Major-Minor Tonality, Schenkerian Prolongation, and Emotion: A commentary on Huron and Davis,” </w:t>
+                    </w:r>
+                    <w:r>
+                      <w:rPr>
+                        <w:i/>
+                        <w:iCs/>
+                        <w:noProof/>
+                        <w:lang w:val="en-IE"/>
+                      </w:rPr>
+                      <w:t xml:space="preserve">Empirical Musicology Review, </w:t>
+                    </w:r>
+                    <w:r>
+                      <w:rPr>
+                        <w:noProof/>
+                        <w:lang w:val="en-IE"/>
+                      </w:rPr>
+                      <w:t xml:space="preserve">vol. 7, no. 3-4, 12 2012. </w:t>
+                    </w:r>
+                  </w:p>
+                </w:tc>
+              </w:tr>
+              <w:tr>
+                <w:trPr>
+                  <w:divId w:val="252276656"/>
+                  <w:tblCellSpacing w:w="15" w:type="dxa"/>
+                </w:trPr>
+                <w:tc>
+                  <w:tcPr>
+                    <w:tcW w:w="50" w:type="pct"/>
+                    <w:hideMark/>
+                  </w:tcPr>
+                  <w:p>
+                    <w:pPr>
+                      <w:pStyle w:val="Bibliography"/>
+                      <w:rPr>
+                        <w:noProof/>
+                        <w:lang w:val="en-IE"/>
+                      </w:rPr>
+                    </w:pPr>
+                    <w:r>
+                      <w:rPr>
+                        <w:noProof/>
+                        <w:lang w:val="en-IE"/>
+                      </w:rPr>
+                      <w:t xml:space="preserve">[4] </w:t>
                     </w:r>
                   </w:p>
                 </w:tc>
@@ -17683,7 +17998,7 @@
               </w:tr>
               <w:tr>
                 <w:trPr>
-                  <w:divId w:val="239948088"/>
+                  <w:divId w:val="252276656"/>
                   <w:tblCellSpacing w:w="15" w:type="dxa"/>
                 </w:trPr>
                 <w:tc>
@@ -17704,7 +18019,7 @@
                         <w:noProof/>
                         <w:lang w:val="en-IE"/>
                       </w:rPr>
-                      <w:t xml:space="preserve">[4] </w:t>
+                      <w:t xml:space="preserve">[5] </w:t>
                     </w:r>
                   </w:p>
                 </w:tc>
@@ -17749,7 +18064,7 @@
               </w:tr>
               <w:tr>
                 <w:trPr>
-                  <w:divId w:val="239948088"/>
+                  <w:divId w:val="252276656"/>
                   <w:tblCellSpacing w:w="15" w:type="dxa"/>
                 </w:trPr>
                 <w:tc>
@@ -17770,7 +18085,7 @@
                         <w:noProof/>
                         <w:lang w:val="en-IE"/>
                       </w:rPr>
-                      <w:t xml:space="preserve">[5] </w:t>
+                      <w:t xml:space="preserve">[6] </w:t>
                     </w:r>
                   </w:p>
                 </w:tc>
@@ -17799,7 +18114,7 @@
               </w:tr>
               <w:tr>
                 <w:trPr>
-                  <w:divId w:val="239948088"/>
+                  <w:divId w:val="252276656"/>
                   <w:tblCellSpacing w:w="15" w:type="dxa"/>
                 </w:trPr>
                 <w:tc>
@@ -17818,7 +18133,7 @@
                       <w:rPr>
                         <w:noProof/>
                       </w:rPr>
-                      <w:t xml:space="preserve">[6] </w:t>
+                      <w:t xml:space="preserve">[7] </w:t>
                     </w:r>
                   </w:p>
                 </w:tc>
@@ -17845,57 +18160,7 @@
               </w:tr>
               <w:tr>
                 <w:trPr>
-                  <w:divId w:val="239948088"/>
-                  <w:tblCellSpacing w:w="15" w:type="dxa"/>
-                </w:trPr>
-                <w:tc>
-                  <w:tcPr>
-                    <w:tcW w:w="50" w:type="pct"/>
-                    <w:hideMark/>
-                  </w:tcPr>
-                  <w:p>
-                    <w:pPr>
-                      <w:pStyle w:val="Bibliography"/>
-                      <w:rPr>
-                        <w:noProof/>
-                        <w:lang w:val="en-IE"/>
-                      </w:rPr>
-                    </w:pPr>
-                    <w:r>
-                      <w:rPr>
-                        <w:noProof/>
-                        <w:lang w:val="en-IE"/>
-                      </w:rPr>
-                      <w:t xml:space="preserve">[7] </w:t>
-                    </w:r>
-                  </w:p>
-                </w:tc>
-                <w:tc>
-                  <w:tcPr>
-                    <w:tcW w:w="0" w:type="auto"/>
-                    <w:hideMark/>
-                  </w:tcPr>
-                  <w:p>
-                    <w:pPr>
-                      <w:pStyle w:val="Bibliography"/>
-                      <w:rPr>
-                        <w:noProof/>
-                        <w:lang w:val="en-IE"/>
-                      </w:rPr>
-                    </w:pPr>
-                    <w:r>
-                      <w:rPr>
-                        <w:noProof/>
-                        <w:lang w:val="en-IE"/>
-                      </w:rPr>
-                      <w:t>Xamarin inc., [Online]. Available: http://xamarin.com/platform.</w:t>
-                    </w:r>
-                  </w:p>
-                </w:tc>
-              </w:tr>
-              <w:tr>
-                <w:trPr>
-                  <w:divId w:val="239948088"/>
+                  <w:divId w:val="252276656"/>
                   <w:tblCellSpacing w:w="15" w:type="dxa"/>
                 </w:trPr>
                 <w:tc>
@@ -17938,14 +18203,14 @@
                         <w:noProof/>
                         <w:lang w:val="en-IE"/>
                       </w:rPr>
-                      <w:t>MongoDB inc., “Introduction to MongoDB,” 2013. [Online]. Available: http://www.mongodb.org/about/introduction/. [Accessed 2014].</w:t>
+                      <w:t>Xamarin inc., [Online]. Available: http://xamarin.com/platform.</w:t>
                     </w:r>
                   </w:p>
                 </w:tc>
               </w:tr>
               <w:tr>
                 <w:trPr>
-                  <w:divId w:val="239948088"/>
+                  <w:divId w:val="252276656"/>
                   <w:tblCellSpacing w:w="15" w:type="dxa"/>
                 </w:trPr>
                 <w:tc>
@@ -17988,14 +18253,14 @@
                         <w:noProof/>
                         <w:lang w:val="en-IE"/>
                       </w:rPr>
-                      <w:t>T. P. G. D. Group, “Chapter 39. Procedural Languages,” [Online]. Available: http://www.postgresql.org/docs/9.3/static/xplang.html.</w:t>
+                      <w:t>MongoDB inc., “Introduction to MongoDB,” 2013. [Online]. Available: http://www.mongodb.org/about/introduction/. [Accessed 2014].</w:t>
                     </w:r>
                   </w:p>
                 </w:tc>
               </w:tr>
               <w:tr>
                 <w:trPr>
-                  <w:divId w:val="239948088"/>
+                  <w:divId w:val="252276656"/>
                   <w:tblCellSpacing w:w="15" w:type="dxa"/>
                 </w:trPr>
                 <w:tc>
@@ -18038,14 +18303,14 @@
                         <w:noProof/>
                         <w:lang w:val="en-IE"/>
                       </w:rPr>
-                      <w:t>Fiverr International Ltd., “Fiverr,” 2015. [Online]. Available: https://www.fiverr.com/. [Accessed 2015].</w:t>
+                      <w:t>T. P. G. D. Group, “Chapter 39. Procedural Languages,” [Online]. Available: http://www.postgresql.org/docs/9.3/static/xplang.html.</w:t>
                     </w:r>
                   </w:p>
                 </w:tc>
               </w:tr>
               <w:tr>
                 <w:trPr>
-                  <w:divId w:val="239948088"/>
+                  <w:divId w:val="252276656"/>
                   <w:tblCellSpacing w:w="15" w:type="dxa"/>
                 </w:trPr>
                 <w:tc>
@@ -18088,14 +18353,14 @@
                         <w:noProof/>
                         <w:lang w:val="en-IE"/>
                       </w:rPr>
-                      <w:t>N. D. S.-F. C. Cheng-Yu Wei, “Color-Mood Analysis of Films Based on Syntactic and Psychological Model,” 2004.</w:t>
+                      <w:t>Fiverr International Ltd., “Fiverr,” 2015. [Online]. Available: https://www.fiverr.com/. [Accessed 2015].</w:t>
                     </w:r>
                   </w:p>
                 </w:tc>
               </w:tr>
               <w:tr>
                 <w:trPr>
-                  <w:divId w:val="239948088"/>
+                  <w:divId w:val="252276656"/>
                   <w:tblCellSpacing w:w="15" w:type="dxa"/>
                 </w:trPr>
                 <w:tc>
@@ -18138,14 +18403,14 @@
                         <w:noProof/>
                         <w:lang w:val="en-IE"/>
                       </w:rPr>
-                      <w:t>R. Murtagh, “Mobile Now Exceeds PC: The Biggest Shift Since the Internet Began,” [Online]. Available: http://searchenginewatch.com/sew/opinion/2353616/mobile-now-exceeds-pc-the-biggest-shift-since-the-internet-began.</w:t>
+                      <w:t>N. D. S.-F. C. Cheng-Yu Wei, “Color-Mood Analysis of Films Based on Syntactic and Psychological Model,” 2004.</w:t>
                     </w:r>
                   </w:p>
                 </w:tc>
               </w:tr>
               <w:tr>
                 <w:trPr>
-                  <w:divId w:val="239948088"/>
+                  <w:divId w:val="252276656"/>
                   <w:tblCellSpacing w:w="15" w:type="dxa"/>
                 </w:trPr>
                 <w:tc>
@@ -18188,14 +18453,14 @@
                         <w:noProof/>
                         <w:lang w:val="en-IE"/>
                       </w:rPr>
-                      <w:t>Microsoft, “Building Universal Windows Apps,” 2015. [Online]. Available: https://dev.windows.com/en-us/develop/building-universal-windows-apps. [Accessed 2015].</w:t>
+                      <w:t>R. Murtagh, “Mobile Now Exceeds PC: The Biggest Shift Since the Internet Began,” [Online]. Available: http://searchenginewatch.com/sew/opinion/2353616/mobile-now-exceeds-pc-the-biggest-shift-since-the-internet-began.</w:t>
                     </w:r>
                   </w:p>
                 </w:tc>
               </w:tr>
               <w:tr>
                 <w:trPr>
-                  <w:divId w:val="239948088"/>
+                  <w:divId w:val="252276656"/>
                   <w:tblCellSpacing w:w="15" w:type="dxa"/>
                 </w:trPr>
                 <w:tc>
@@ -18238,14 +18503,14 @@
                         <w:noProof/>
                         <w:lang w:val="en-IE"/>
                       </w:rPr>
-                      <w:t>G. v. Rossum, B. Warsaw and N. Coghlan, “PEP 8 - Style Guide for Python Code | Python.org,” 05 July 2001. [Online]. Available: https://www.python.org/dev/peps/pep-0008/. [Accessed 2014].</w:t>
+                      <w:t>Microsoft, “Building Universal Windows Apps,” 2015. [Online]. Available: https://dev.windows.com/en-us/develop/building-universal-windows-apps. [Accessed 2015].</w:t>
                     </w:r>
                   </w:p>
                 </w:tc>
               </w:tr>
               <w:tr>
                 <w:trPr>
-                  <w:divId w:val="239948088"/>
+                  <w:divId w:val="252276656"/>
                   <w:tblCellSpacing w:w="15" w:type="dxa"/>
                 </w:trPr>
                 <w:tc>
@@ -18288,14 +18553,14 @@
                         <w:noProof/>
                         <w:lang w:val="en-IE"/>
                       </w:rPr>
-                      <w:t>G. v. R. David Goodger, “PEP 257 - Docstring Conventions | Python.org,” 2001. [Online]. Available: https://www.python.org/dev/peps/pep-0257/. [Accessed 2014].</w:t>
+                      <w:t>G. v. Rossum, B. Warsaw and N. Coghlan, “PEP 8 - Style Guide for Python Code | Python.org,” 05 July 2001. [Online]. Available: https://www.python.org/dev/peps/pep-0008/. [Accessed 2014].</w:t>
                     </w:r>
                   </w:p>
                 </w:tc>
               </w:tr>
               <w:tr>
                 <w:trPr>
-                  <w:divId w:val="239948088"/>
+                  <w:divId w:val="252276656"/>
                   <w:tblCellSpacing w:w="15" w:type="dxa"/>
                 </w:trPr>
                 <w:tc>
@@ -18338,14 +18603,14 @@
                         <w:noProof/>
                         <w:lang w:val="en-IE"/>
                       </w:rPr>
-                      <w:t>Microsoft, “Data Deduplication Overview,” 2012. [Online]. Available: https://technet.microsoft.com/en-ie/library/hh831602.aspx. [Accessed 2015].</w:t>
+                      <w:t>G. v. R. David Goodger, “PEP 257 - Docstring Conventions | Python.org,” 2001. [Online]. Available: https://www.python.org/dev/peps/pep-0257/. [Accessed 2014].</w:t>
                     </w:r>
                   </w:p>
                 </w:tc>
               </w:tr>
               <w:tr>
                 <w:trPr>
-                  <w:divId w:val="239948088"/>
+                  <w:divId w:val="252276656"/>
                   <w:tblCellSpacing w:w="15" w:type="dxa"/>
                 </w:trPr>
                 <w:tc>
@@ -18388,14 +18653,14 @@
                         <w:noProof/>
                         <w:lang w:val="en-IE"/>
                       </w:rPr>
-                      <w:t>Microsoft, “Commands, RelayCommands and EventToCommand,” 2013. [Online]. Available: https://msdn.microsoft.com/en-us/magazine/dn237302.aspx. [Accessed 2014].</w:t>
+                      <w:t>Microsoft, “Data Deduplication Overview,” 2012. [Online]. Available: https://technet.microsoft.com/en-ie/library/hh831602.aspx. [Accessed 2015].</w:t>
                     </w:r>
                   </w:p>
                 </w:tc>
               </w:tr>
               <w:tr>
                 <w:trPr>
-                  <w:divId w:val="239948088"/>
+                  <w:divId w:val="252276656"/>
                   <w:tblCellSpacing w:w="15" w:type="dxa"/>
                 </w:trPr>
                 <w:tc>
@@ -18439,14 +18704,14 @@
                         <w:noProof/>
                         <w:lang w:val="en-IE"/>
                       </w:rPr>
-                      <w:t xml:space="preserve">R. Osherove, The Art of Unit Testing, 2nd Edition, New York: Manning Publications Co.. </w:t>
+                      <w:t>Microsoft, “Commands, RelayCommands and EventToCommand,” 2013. [Online]. Available: https://msdn.microsoft.com/en-us/magazine/dn237302.aspx. [Accessed 2014].</w:t>
                     </w:r>
                   </w:p>
                 </w:tc>
               </w:tr>
               <w:tr>
                 <w:trPr>
-                  <w:divId w:val="239948088"/>
+                  <w:divId w:val="252276656"/>
                   <w:tblCellSpacing w:w="15" w:type="dxa"/>
                 </w:trPr>
                 <w:tc>
@@ -18489,6 +18754,56 @@
                         <w:noProof/>
                         <w:lang w:val="en-IE"/>
                       </w:rPr>
+                      <w:t xml:space="preserve">R. Osherove, The Art of Unit Testing, 2nd Edition, New York: Manning Publications Co.. </w:t>
+                    </w:r>
+                  </w:p>
+                </w:tc>
+              </w:tr>
+              <w:tr>
+                <w:trPr>
+                  <w:divId w:val="252276656"/>
+                  <w:tblCellSpacing w:w="15" w:type="dxa"/>
+                </w:trPr>
+                <w:tc>
+                  <w:tcPr>
+                    <w:tcW w:w="50" w:type="pct"/>
+                    <w:hideMark/>
+                  </w:tcPr>
+                  <w:p>
+                    <w:pPr>
+                      <w:pStyle w:val="Bibliography"/>
+                      <w:rPr>
+                        <w:noProof/>
+                        <w:lang w:val="en-IE"/>
+                      </w:rPr>
+                    </w:pPr>
+                    <w:r>
+                      <w:rPr>
+                        <w:noProof/>
+                        <w:lang w:val="en-IE"/>
+                      </w:rPr>
+                      <w:t xml:space="preserve">[20] </w:t>
+                    </w:r>
+                  </w:p>
+                </w:tc>
+                <w:tc>
+                  <w:tcPr>
+                    <w:tcW w:w="0" w:type="auto"/>
+                    <w:hideMark/>
+                  </w:tcPr>
+                  <w:p>
+                    <w:pPr>
+                      <w:pStyle w:val="Bibliography"/>
+                      <w:rPr>
+                        <w:noProof/>
+                        <w:lang w:val="en-IE"/>
+                      </w:rPr>
+                    </w:pPr>
+                    <w:r>
+                      <w:rPr>
+                        <w:noProof/>
+                        <w:lang w:val="en-IE"/>
+                      </w:rPr>
                       <w:t>IDC Corporate USA, “IDC: Smartphone OS Market Share 2014, 2013, 2012, and 2011,” IDC, 2015. [Online]. Available: http://www.idc.com/prodserv/smartphone-os-market-share.jsp. [Accessed 2015].</w:t>
                     </w:r>
                   </w:p>
@@ -18497,7 +18812,7 @@
             </w:tbl>
             <w:p>
               <w:pPr>
-                <w:divId w:val="239948088"/>
+                <w:divId w:val="252276656"/>
                 <w:rPr>
                   <w:noProof/>
                 </w:rPr>
@@ -21243,7 +21558,7 @@
     </b:Author>
     <b:Title>About - StereoMood</b:Title>
     <b:URL>http://www.stereomood.com/company/about</b:URL>
-    <b:RefOrder>6</b:RefOrder>
+    <b:RefOrder>7</b:RefOrder>
   </b:Source>
   <b:Source>
     <b:Tag>xamarinwebsite</b:Tag>
@@ -21255,7 +21570,7 @@
         <b:Corporate>Xamarin inc.</b:Corporate>
       </b:Author>
     </b:Author>
-    <b:RefOrder>7</b:RefOrder>
+    <b:RefOrder>8</b:RefOrder>
   </b:Source>
   <b:Source>
     <b:Tag>Che04</b:Tag>
@@ -21274,7 +21589,7 @@
         </b:NameList>
       </b:Author>
     </b:Author>
-    <b:RefOrder>11</b:RefOrder>
+    <b:RefOrder>13</b:RefOrder>
   </b:Source>
   <b:Source>
     <b:Tag>IDC15</b:Tag>
@@ -21290,7 +21605,7 @@
     <b:Year>2015</b:Year>
     <b:YearAccessed>2015</b:YearAccessed>
     <b:URL>http://www.idc.com/prodserv/smartphone-os-market-share.jsp</b:URL>
-    <b:RefOrder>19</b:RefOrder>
+    <b:RefOrder>21</b:RefOrder>
   </b:Source>
   <b:Source>
     <b:Tag>Mic12</b:Tag>
@@ -21305,7 +21620,7 @@
     <b:Year>2012</b:Year>
     <b:YearAccessed>2015</b:YearAccessed>
     <b:URL>https://technet.microsoft.com/en-ie/library/hh831602.aspx</b:URL>
-    <b:RefOrder>16</b:RefOrder>
+    <b:RefOrder>18</b:RefOrder>
   </b:Source>
   <b:Source>
     <b:Tag>Dav01</b:Tag>
@@ -21326,7 +21641,7 @@
     <b:Year>2001</b:Year>
     <b:YearAccessed>2014</b:YearAccessed>
     <b:URL>https://www.python.org/dev/peps/pep-0257/</b:URL>
-    <b:RefOrder>15</b:RefOrder>
+    <b:RefOrder>17</b:RefOrder>
   </b:Source>
   <b:Source>
     <b:Tag>taout</b:Tag>
@@ -21346,7 +21661,7 @@
     </b:Author>
     <b:City>New York</b:City>
     <b:Publisher>Manning Publications Co.</b:Publisher>
-    <b:RefOrder>18</b:RefOrder>
+    <b:RefOrder>20</b:RefOrder>
   </b:Source>
   <b:Source>
     <b:Tag>postgresPL</b:Tag>
@@ -21365,7 +21680,7 @@
     </b:Author>
     <b:Title>Chapter 39. Procedural Languages</b:Title>
     <b:URL>http://www.postgresql.org/docs/9.3/static/xplang.html</b:URL>
-    <b:RefOrder>9</b:RefOrder>
+    <b:RefOrder>10</b:RefOrder>
   </b:Source>
   <b:Source>
     <b:Tag>Mon13</b:Tag>
@@ -21380,7 +21695,7 @@
     <b:Year>2013</b:Year>
     <b:YearAccessed>2014</b:YearAccessed>
     <b:URL>http://www.mongodb.org/about/introduction/</b:URL>
-    <b:RefOrder>8</b:RefOrder>
+    <b:RefOrder>9</b:RefOrder>
   </b:Source>
   <b:Source>
     <b:Tag>Fiv15</b:Tag>
@@ -21395,7 +21710,7 @@
     <b:Year>2015</b:Year>
     <b:YearAccessed>2015</b:YearAccessed>
     <b:URL>https://www.fiverr.com/</b:URL>
-    <b:RefOrder>10</b:RefOrder>
+    <b:RefOrder>11</b:RefOrder>
   </b:Source>
   <b:Source>
     <b:Tag>ISM14</b:Tag>
@@ -21414,7 +21729,7 @@
     <b:Year>2014</b:Year>
     <b:YearAccessed>2014</b:YearAccessed>
     <b:URL>http://www.ismir.net/</b:URL>
-    <b:RefOrder>5</b:RefOrder>
+    <b:RefOrder>6</b:RefOrder>
   </b:Source>
   <b:Source>
     <b:Tag>Gui01</b:Tag>
@@ -21445,7 +21760,7 @@
     <b:Day>05</b:Day>
     <b:YearAccessed>2014</b:YearAccessed>
     <b:URL>https://www.python.org/dev/peps/pep-0008/</b:URL>
-    <b:RefOrder>14</b:RefOrder>
+    <b:RefOrder>16</b:RefOrder>
   </b:Source>
   <b:Source>
     <b:Tag>Reb</b:Tag>
@@ -21463,7 +21778,7 @@
     </b:Author>
     <b:Title>Mobile Now Exceeds PC: The Biggest Shift Since the Internet Began</b:Title>
     <b:URL>http://searchenginewatch.com/sew/opinion/2353616/mobile-now-exceeds-pc-the-biggest-shift-since-the-internet-began</b:URL>
-    <b:RefOrder>12</b:RefOrder>
+    <b:RefOrder>14</b:RefOrder>
   </b:Source>
   <b:Source>
     <b:Tag>Mic15</b:Tag>
@@ -21478,7 +21793,7 @@
     <b:Year>2015</b:Year>
     <b:YearAccessed>2015</b:YearAccessed>
     <b:URL>https://dev.windows.com/en-us/develop/building-universal-windows-apps</b:URL>
-    <b:RefOrder>13</b:RefOrder>
+    <b:RefOrder>15</b:RefOrder>
   </b:Source>
   <b:Source>
     <b:Tag>Mic13</b:Tag>
@@ -21493,7 +21808,7 @@
     <b:Year>2013</b:Year>
     <b:YearAccessed>2014</b:YearAccessed>
     <b:URL>https://msdn.microsoft.com/en-us/magazine/dn237302.aspx</b:URL>
-    <b:RefOrder>17</b:RefOrder>
+    <b:RefOrder>19</b:RefOrder>
   </b:Source>
   <b:Source>
     <b:Tag>Tho02</b:Tag>
@@ -21581,7 +21896,7 @@
     <b:YearAccessed>2015</b:YearAccessed>
     <b:URL>http://dx.doi.org/10.1371%2Fjournal.pone.0031942</b:URL>
     <b:DOI>10.1371/journal.pone.0031942</b:DOI>
-    <b:RefOrder>4</b:RefOrder>
+    <b:RefOrder>5</b:RefOrder>
   </b:Source>
   <b:Source>
     <b:Tag>BoP04</b:Tag>
@@ -21607,13 +21922,55 @@
         </b:NameList>
       </b:Author>
     </b:Author>
+    <b:RefOrder>4</b:RefOrder>
+  </b:Source>
+  <b:Source>
+    <b:Tag>RIC12</b:Tag>
+    <b:SourceType>JournalArticle</b:SourceType>
+    <b:Guid>{26B721B1-4DC7-4583-8101-0CA429C095C0}</b:Guid>
+    <b:Title>Major-Minor Tonality, Schenkerian Prolongation, and Emotion: A commentary on Huron and Davis</b:Title>
+    <b:JournalName>Empirical Musicology Review</b:JournalName>
+    <b:Year>2012</b:Year>
+    <b:Volume>7</b:Volume>
+    <b:Issue>3-4</b:Issue>
+    <b:Author>
+      <b:Author>
+        <b:NameList>
+          <b:Person>
+            <b:Last>PARNCUTT</b:Last>
+            <b:First>RICHARD</b:First>
+          </b:Person>
+        </b:NameList>
+      </b:Author>
+    </b:Author>
+    <b:City>Graz</b:City>
+    <b:Month>12</b:Month>
     <b:RefOrder>3</b:RefOrder>
+  </b:Source>
+  <b:Source>
+    <b:Tag>Ico15</b:Tag>
+    <b:SourceType>InternetSite</b:SourceType>
+    <b:Guid>{FEDAEE1D-732B-4046-A32F-9AA4061D9F27}</b:Guid>
+    <b:Title>Iconfinder - 450,000+ free and premium icons</b:Title>
+    <b:Year>2015</b:Year>
+    <b:Author>
+      <b:Author>
+        <b:NameList>
+          <b:Person>
+            <b:Last>Iconfinder</b:Last>
+          </b:Person>
+        </b:NameList>
+      </b:Author>
+    </b:Author>
+    <b:YearAccessed>2015</b:YearAccessed>
+    <b:URL>https://www.iconfinder.com/</b:URL>
+    <b:RefOrder>12</b:RefOrder>
   </b:Source>
 </b:Sources>
 </file>
 
 <file path=customXml/itemProps1.xml><?xml version="1.0" encoding="utf-8"?>
-<ds:datastoreItem xmlns:ds="http://schemas.openxmlformats.org/officeDocument/2006/customXml" ds:itemID="{3DC5DCA9-58DC-430A-A6BC-D22C424D8B2A}">
+<ds:datastoreItem xmlns:ds="http://schemas.openxmlformats.org/officeDocument/2006/customXml" ds:itemID="{1386E96A-CF4A-4AB7-B55F-5702C0721295}">
   <ds:schemaRefs>
     <ds:schemaRef ds:uri="http://schemas.openxmlformats.org/officeDocument/2006/bibliography"/>
   </ds:schemaRefs>

</xml_diff>

<commit_message>
login on upload client; now playing labels; report progress
</commit_message>
<xml_diff>
--- a/Report/matthewoneillfyp.docx
+++ b/Report/matthewoneillfyp.docx
@@ -8672,14 +8672,6 @@
     </w:p>
     <w:p>
       <w:pPr>
-        <w:spacing w:line="276" w:lineRule="auto"/>
-        <w:rPr>
-          <w:lang w:val="en-IE"/>
-        </w:rPr>
-      </w:pPr>
-    </w:p>
-    <w:p>
-      <w:pPr>
         <w:pStyle w:val="Heading2"/>
         <w:spacing w:line="276" w:lineRule="auto"/>
       </w:pPr>
@@ -8737,7 +8729,19 @@
         <w:rPr>
           <w:lang w:val="en-IE"/>
         </w:rPr>
-        <w:t>rly subjective topic; a piece of music may have particular meaning to a listener, such as having been played during a particularly difficult period. Therefore it is necessary to not simply rely on the system’s analysis of a piece of music but also include the option for the user to provide feedback which changes the rating of the track in future should the categorisation not match their expectation.</w:t>
+        <w:t>rly subjective topic; a piece of music may have particular meaning to a listener, such as having been played during a particularly difficult period</w:t>
+      </w:r>
+      <w:r>
+        <w:rPr>
+          <w:lang w:val="en-IE"/>
+        </w:rPr>
+        <w:t xml:space="preserve"> in that individual’s life</w:t>
+      </w:r>
+      <w:r>
+        <w:rPr>
+          <w:lang w:val="en-IE"/>
+        </w:rPr>
+        <w:t>. Therefore it is necessary to not simply rely on the system’s analysis of a piece of music but also include the option for the user to provide feedback which changes the rating of the track in future should the categorisation not match their expectation.</w:t>
       </w:r>
     </w:p>
     <w:p>
@@ -9023,11 +9027,26 @@
     </w:p>
     <w:p>
       <w:pPr>
+        <w:jc w:val="left"/>
+        <w:rPr>
+          <w:b/>
+          <w:bCs/>
+          <w:sz w:val="40"/>
+          <w:lang w:val="en-IE"/>
+        </w:rPr>
+      </w:pPr>
+      <w:bookmarkStart w:id="22" w:name="_Toc414633340"/>
+      <w:r>
+        <w:br w:type="page"/>
+      </w:r>
+    </w:p>
+    <w:p>
+      <w:pPr>
         <w:pStyle w:val="Heading1"/>
         <w:spacing w:line="276" w:lineRule="auto"/>
       </w:pPr>
-      <w:bookmarkStart w:id="22" w:name="_Toc414633340"/>
-      <w:r>
+      <w:r>
+        <w:lastRenderedPageBreak/>
         <w:t>Research</w:t>
       </w:r>
       <w:bookmarkEnd w:id="22"/>
@@ -9092,7 +9111,6 @@
           <w:id w:val="-1027483095"/>
           <w:citation/>
         </w:sdtPr>
-        <w:sdtEndPr/>
         <w:sdtContent>
           <w:r>
             <w:rPr>
@@ -9172,7 +9190,6 @@
           <w:id w:val="-2079207467"/>
           <w:citation/>
         </w:sdtPr>
-        <w:sdtEndPr/>
         <w:sdtContent>
           <w:r>
             <w:rPr>
@@ -9231,6 +9248,12 @@
         </w:rPr>
         <w:t xml:space="preserve">Rhythm </w:t>
       </w:r>
+      <w:r>
+        <w:rPr>
+          <w:lang w:val="en-IE"/>
+        </w:rPr>
+        <w:t xml:space="preserve"> (Tempo, Meter)</w:t>
+      </w:r>
     </w:p>
     <w:p>
       <w:pPr>
@@ -9365,118 +9388,192 @@
         <w:pStyle w:val="Heading3"/>
       </w:pPr>
       <w:r>
+        <w:t>Tempo</w:t>
+      </w:r>
+    </w:p>
+    <w:p>
+      <w:pPr>
+        <w:rPr>
+          <w:lang w:val="en-IE"/>
+        </w:rPr>
+      </w:pPr>
+      <w:r>
+        <w:rPr>
+          <w:lang w:val="en-IE"/>
+        </w:rPr>
+        <w:t>Tempo</w:t>
+      </w:r>
+      <w:r>
+        <w:rPr>
+          <w:lang w:val="en-IE"/>
+        </w:rPr>
+        <w:t xml:space="preserve">, which measures the Beats per Minute (BPM) of a piece of music is perhaps the element of music which is most directly related to the mood of that piece. A piece </w:t>
+      </w:r>
+      <w:r>
+        <w:rPr>
+          <w:lang w:val="en-IE"/>
+        </w:rPr>
+        <w:t xml:space="preserve">of music which has a low tempo will often </w:t>
+      </w:r>
+    </w:p>
+    <w:p>
+      <w:pPr>
+        <w:pStyle w:val="Heading3"/>
+      </w:pPr>
+      <w:r>
+        <w:t>Meter</w:t>
+      </w:r>
+    </w:p>
+    <w:p>
+      <w:pPr>
+        <w:rPr>
+          <w:lang w:val="en-IE"/>
+        </w:rPr>
+      </w:pPr>
+      <w:r>
+        <w:rPr>
+          <w:lang w:val="en-IE"/>
+        </w:rPr>
+        <w:t>The Meter of a piece of music, also known as the time signature</w:t>
+      </w:r>
+      <w:r>
+        <w:rPr>
+          <w:lang w:val="en-IE"/>
+        </w:rPr>
+        <w:t>, tells us how many beats will occur in a measure of the music.</w:t>
+      </w:r>
+      <w:r>
+        <w:rPr>
+          <w:lang w:val="en-IE"/>
+        </w:rPr>
+        <w:t xml:space="preserve"> This feature plays an important role in how the piece ‘feels’.</w:t>
+      </w:r>
+      <w:r>
+        <w:rPr>
+          <w:lang w:val="en-IE"/>
+        </w:rPr>
+        <w:t xml:space="preserve"> For example, a piece of music in the 3/4 (waltz) time signature will feel differently to a piece in common time (4/4) even if they are played at the same tempo. </w:t>
+      </w:r>
+      <w:r>
+        <w:rPr>
+          <w:lang w:val="en-IE"/>
+        </w:rPr>
+        <w:t>While these meters feel different, it was decided not to directly use the meter in the mood analysis process, this was due to a lack of correlation between it and mood.</w:t>
+      </w:r>
+    </w:p>
+    <w:p>
+      <w:pPr>
+        <w:rPr>
+          <w:lang w:val="en-IE"/>
+        </w:rPr>
+      </w:pPr>
+      <w:r>
+        <w:rPr>
+          <w:lang w:val="en-IE"/>
+        </w:rPr>
+        <w:t xml:space="preserve">It will, however, have an effect on the process of detecting the tempo of the piece of music. This is due to the </w:t>
+      </w:r>
+      <w:r>
+        <w:rPr>
+          <w:lang w:val="en-IE"/>
+        </w:rPr>
+        <w:t xml:space="preserve">similarities between such time signatures as 2/4 and 4/4. Because </w:t>
+      </w:r>
+      <w:r>
+        <w:rPr>
+          <w:lang w:val="en-IE"/>
+        </w:rPr>
+        <w:t>the beat is the same, but the measure shorter, without knowing the meter of the piece, a piece at 120bpm in 2/4 time could erroneously be detected as being 60bpm in 4/4 time. This difference in tempo would cause huge variation in the mood the track is estimated to be in.</w:t>
+      </w:r>
+    </w:p>
+    <w:p>
+      <w:pPr>
+        <w:pStyle w:val="Heading3"/>
+      </w:pPr>
+      <w:bookmarkStart w:id="25" w:name="_Toc414633356"/>
+      <w:r>
+        <w:t>Modality</w:t>
+      </w:r>
+      <w:bookmarkEnd w:id="25"/>
+    </w:p>
+    <w:p>
+      <w:pPr>
+        <w:rPr>
+          <w:lang w:val="en-IE"/>
+        </w:rPr>
+      </w:pPr>
+      <w:r>
+        <w:rPr>
+          <w:lang w:val="en-IE"/>
+        </w:rPr>
+        <w:t>The modality of</w:t>
+      </w:r>
+      <w:r>
+        <w:rPr>
+          <w:lang w:val="en-IE"/>
+        </w:rPr>
+        <w:t xml:space="preserve"> a piece</w:t>
+      </w:r>
+      <w:r>
+        <w:rPr>
+          <w:lang w:val="en-IE"/>
+        </w:rPr>
+        <w:t xml:space="preserve"> music – whether it is in a major or minor key -  </w:t>
+      </w:r>
+      <w:r>
+        <w:rPr>
+          <w:lang w:val="en-IE"/>
+        </w:rPr>
+        <w:t>play</w:t>
+      </w:r>
+      <w:r>
+        <w:rPr>
+          <w:lang w:val="en-IE"/>
+        </w:rPr>
+        <w:t>s</w:t>
+      </w:r>
+      <w:r>
+        <w:rPr>
+          <w:lang w:val="en-IE"/>
+        </w:rPr>
+        <w:t xml:space="preserve"> perh</w:t>
+      </w:r>
+      <w:r>
+        <w:rPr>
+          <w:lang w:val="en-IE"/>
+        </w:rPr>
+        <w:t xml:space="preserve">aps the largest role in </w:t>
+      </w:r>
+      <w:r>
+        <w:rPr>
+          <w:lang w:val="en-IE"/>
+        </w:rPr>
+        <w:t>determining whether that piece will be interpreted as either positive or negative</w:t>
+      </w:r>
+      <w:r>
+        <w:rPr>
+          <w:lang w:val="en-IE"/>
+        </w:rPr>
+        <w:t>.</w:t>
+      </w:r>
+      <w:r>
+        <w:rPr>
+          <w:lang w:val="en-IE"/>
+        </w:rPr>
+        <w:t xml:space="preserve"> </w:t>
+      </w:r>
+    </w:p>
+    <w:p>
+      <w:pPr>
+        <w:rPr>
+          <w:lang w:val="en-IE"/>
+        </w:rPr>
+      </w:pPr>
+      <w:r>
+        <w:rPr>
+          <w:lang w:val="en-IE"/>
+        </w:rPr>
         <w:lastRenderedPageBreak/>
-        <w:t>Rhythm</w:t>
-      </w:r>
-    </w:p>
-    <w:p>
-      <w:pPr>
-        <w:rPr>
-          <w:lang w:val="en-IE"/>
-        </w:rPr>
-      </w:pPr>
-      <w:r>
-        <w:rPr>
-          <w:lang w:val="en-IE"/>
-        </w:rPr>
-        <w:t>Tempo</w:t>
-      </w:r>
-    </w:p>
-    <w:p>
-      <w:pPr>
-        <w:pStyle w:val="Heading3"/>
-      </w:pPr>
-      <w:r>
-        <w:t>Meter</w:t>
-      </w:r>
-    </w:p>
-    <w:p>
-      <w:pPr>
-        <w:pStyle w:val="Heading3"/>
-      </w:pPr>
-      <w:bookmarkStart w:id="25" w:name="_Toc414633356"/>
-      <w:r>
-        <w:t>Modality</w:t>
-      </w:r>
-      <w:bookmarkEnd w:id="25"/>
-    </w:p>
-    <w:p>
-      <w:pPr>
-        <w:rPr>
-          <w:lang w:val="en-IE"/>
-        </w:rPr>
-      </w:pPr>
-      <w:r>
-        <w:rPr>
-          <w:lang w:val="en-IE"/>
-        </w:rPr>
-        <w:t>The modality of</w:t>
-      </w:r>
-      <w:r>
-        <w:rPr>
-          <w:lang w:val="en-IE"/>
-        </w:rPr>
-        <w:t xml:space="preserve"> a piece</w:t>
-      </w:r>
-      <w:r>
-        <w:rPr>
-          <w:lang w:val="en-IE"/>
-        </w:rPr>
-        <w:t xml:space="preserve"> music – whether it is in a major or minor key -  </w:t>
-      </w:r>
-      <w:r>
-        <w:rPr>
-          <w:lang w:val="en-IE"/>
-        </w:rPr>
-        <w:t>play</w:t>
-      </w:r>
-      <w:r>
-        <w:rPr>
-          <w:lang w:val="en-IE"/>
-        </w:rPr>
-        <w:t>s</w:t>
-      </w:r>
-      <w:r>
-        <w:rPr>
-          <w:lang w:val="en-IE"/>
-        </w:rPr>
-        <w:t xml:space="preserve"> perh</w:t>
-      </w:r>
-      <w:r>
-        <w:rPr>
-          <w:lang w:val="en-IE"/>
-        </w:rPr>
-        <w:t xml:space="preserve">aps the largest role in </w:t>
-      </w:r>
-      <w:r>
-        <w:rPr>
-          <w:lang w:val="en-IE"/>
-        </w:rPr>
-        <w:t>determining whether that piece will be interpreted as either positive or negative</w:t>
-      </w:r>
-      <w:r>
-        <w:rPr>
-          <w:lang w:val="en-IE"/>
-        </w:rPr>
-        <w:t>.</w:t>
-      </w:r>
-      <w:r>
-        <w:rPr>
-          <w:lang w:val="en-IE"/>
-        </w:rPr>
-        <w:t xml:space="preserve"> </w:t>
-      </w:r>
-    </w:p>
-    <w:p>
-      <w:pPr>
-        <w:rPr>
-          <w:lang w:val="en-IE"/>
-        </w:rPr>
-      </w:pPr>
-      <w:r>
-        <w:rPr>
-          <w:lang w:val="en-IE"/>
-        </w:rPr>
         <w:t>A piece of music which is in a major key, is often “</w:t>
       </w:r>
       <w:r>
@@ -9499,7 +9596,6 @@
           <w:id w:val="1731881593"/>
           <w:citation/>
         </w:sdtPr>
-        <w:sdtEndPr/>
         <w:sdtContent>
           <w:r>
             <w:rPr>
@@ -9581,6 +9677,19 @@
     </w:p>
     <w:p>
       <w:pPr>
+        <w:rPr>
+          <w:lang w:val="en-IE"/>
+        </w:rPr>
+      </w:pPr>
+      <w:r>
+        <w:rPr>
+          <w:lang w:val="en-IE"/>
+        </w:rPr>
+        <w:t>The key a particular track is</w:t>
+      </w:r>
+    </w:p>
+    <w:p>
+      <w:pPr>
         <w:pStyle w:val="Heading3"/>
       </w:pPr>
       <w:bookmarkStart w:id="27" w:name="_Toc414633358"/>
@@ -9588,9 +9697,13 @@
         <w:t>Use of Staccato</w:t>
       </w:r>
       <w:bookmarkEnd w:id="27"/>
-      <w:r>
-        <w:t xml:space="preserve"> </w:t>
-      </w:r>
+    </w:p>
+    <w:p>
+      <w:pPr>
+        <w:rPr>
+          <w:lang w:val="en-IE"/>
+        </w:rPr>
+      </w:pPr>
     </w:p>
     <w:p>
       <w:pPr>
@@ -9674,7 +9787,6 @@
           <w:id w:val="1598981903"/>
           <w:citation/>
         </w:sdtPr>
-        <w:sdtEndPr/>
         <w:sdtContent>
           <w:r>
             <w:fldChar w:fldCharType="begin"/>
@@ -9841,7 +9953,6 @@
         <w:pStyle w:val="Heading3"/>
       </w:pPr>
       <w:r>
-        <w:lastRenderedPageBreak/>
         <w:t>Focus on Western Music in this Project</w:t>
       </w:r>
     </w:p>
@@ -9860,7 +9971,6 @@
           <w:id w:val="1535770421"/>
           <w:citation/>
         </w:sdtPr>
-        <w:sdtEndPr/>
         <w:sdtContent>
           <w:r>
             <w:rPr>
@@ -9944,7 +10054,11 @@
         <w:t>while “</w:t>
       </w:r>
       <w:r>
-        <w:t>the tonal relationships used to express positive/excited and negative/subdued emotions in classical South Indian music are much the same as those used in Western music”, the tones themselves are different; with western music associating music in the major mode with “positive or excited emotion”, and that in the minor mode with “negative or subdued” emotion. On the other hand, the Carnatic music focused on in their study uses the Raga in much the same way, which, while “analogous to modes in western music” these are more complex.</w:t>
+        <w:t xml:space="preserve">the tonal relationships used to express positive/excited and negative/subdued emotions in classical South Indian music are much the same as those used in Western music”, the tones themselves are different; </w:t>
+      </w:r>
+      <w:r>
+        <w:lastRenderedPageBreak/>
+        <w:t>with western music associating music in the major mode with “positive or excited emotion”, and that in the minor mode with “negative or subdued” emotion. On the other hand, the Carnatic music focused on in their study uses the Raga in much the same way, which, while “analogous to modes in western music” these are more complex.</w:t>
       </w:r>
     </w:p>
     <w:p>
@@ -10176,7 +10290,6 @@
           <w:id w:val="567233150"/>
           <w:citation/>
         </w:sdtPr>
-        <w:sdtEndPr/>
         <w:sdtContent>
           <w:r>
             <w:rPr>
@@ -10227,7 +10340,6 @@
       <w:bookmarkStart w:id="33" w:name="_Toc406104940"/>
       <w:bookmarkStart w:id="34" w:name="_Toc414633341"/>
       <w:r>
-        <w:lastRenderedPageBreak/>
         <w:t>Alternative E</w:t>
       </w:r>
       <w:r>
@@ -10258,7 +10370,11 @@
         <w:spacing w:line="276" w:lineRule="auto"/>
       </w:pPr>
       <w:r>
-        <w:t>Some existing systems perform mood analysis only on the tracks found on the user’s device, using similar techniques to ones which are to be employed on this project: tempo and beat detection, key recognition and pitch analysis. This localized approach has the downside of limiting the tracks a user ma</w:t>
+        <w:t xml:space="preserve">Some existing systems perform mood analysis only on the tracks found on the user’s device, using similar techniques to ones which are to be employed on this project: tempo and beat detection, key recognition and pitch analysis. This localized approach </w:t>
+      </w:r>
+      <w:r>
+        <w:lastRenderedPageBreak/>
+        <w:t>has the downside of limiting the tracks a user ma</w:t>
       </w:r>
       <w:r>
         <w:t>y listen to those on the device;</w:t>
@@ -10384,7 +10500,6 @@
         <w:pStyle w:val="Heading4"/>
       </w:pPr>
       <w:r>
-        <w:lastRenderedPageBreak/>
         <w:t>Evaluation</w:t>
       </w:r>
     </w:p>
@@ -10405,6 +10520,7 @@
       <w:bookmarkStart w:id="37" w:name="_Toc406104942"/>
       <w:bookmarkStart w:id="38" w:name="_Toc414633343"/>
       <w:r>
+        <w:lastRenderedPageBreak/>
         <w:t>Moodagent</w:t>
       </w:r>
       <w:bookmarkEnd w:id="37"/>
@@ -10482,7 +10598,6 @@
           <w:id w:val="593057035"/>
           <w:citation/>
         </w:sdtPr>
-        <w:sdtEndPr/>
         <w:sdtContent>
           <w:r>
             <w:fldChar w:fldCharType="begin"/>
@@ -10713,7 +10828,6 @@
               <w:spacing w:line="276" w:lineRule="auto"/>
             </w:pPr>
             <w:r>
-              <w:lastRenderedPageBreak/>
               <w:t>Analyse local files before they’re played</w:t>
             </w:r>
           </w:p>
@@ -10836,6 +10950,7 @@
       </w:pPr>
       <w:bookmarkStart w:id="42" w:name="_Toc414633346"/>
       <w:r>
+        <w:lastRenderedPageBreak/>
         <w:t xml:space="preserve">Technologies </w:t>
       </w:r>
       <w:r>
@@ -10941,7 +11056,6 @@
           <w:id w:val="76103347"/>
           <w:citation/>
         </w:sdtPr>
-        <w:sdtEndPr/>
         <w:sdtContent>
           <w:r>
             <w:fldChar w:fldCharType="begin"/>
@@ -11028,52 +11142,49 @@
         <w:t>,</w:t>
       </w:r>
       <w:r>
+        <w:t xml:space="preserve"> some time </w:t>
+      </w:r>
+      <w:r>
+        <w:t xml:space="preserve">was spent </w:t>
+      </w:r>
+      <w:r>
+        <w:t>reading the android tutorials fo</w:t>
+      </w:r>
+      <w:r>
+        <w:t>und on the developer.android.com</w:t>
+      </w:r>
+      <w:r>
+        <w:t xml:space="preserve"> website. These </w:t>
+      </w:r>
+      <w:r>
+        <w:t>tutorials and supporting documentation primarily use the</w:t>
+      </w:r>
+      <w:r>
         <w:t xml:space="preserve"> </w:t>
       </w:r>
       <w:r>
+        <w:t>J</w:t>
+      </w:r>
+      <w:r>
+        <w:t>ava</w:t>
+      </w:r>
+      <w:r>
+        <w:t xml:space="preserve"> language</w:t>
+      </w:r>
+      <w:r>
+        <w:t>, however given the similarity between the two programming languages</w:t>
+      </w:r>
+      <w:r>
+        <w:t>, they proved and continue to prove highly useful in the development of the Android application for this project.</w:t>
+      </w:r>
+    </w:p>
+    <w:p>
+      <w:pPr>
+        <w:pStyle w:val="Heading3"/>
+      </w:pPr>
+      <w:bookmarkStart w:id="45" w:name="_Toc414633348"/>
+      <w:r>
         <w:lastRenderedPageBreak/>
-        <w:t xml:space="preserve">some time </w:t>
-      </w:r>
-      <w:r>
-        <w:t xml:space="preserve">was spent </w:t>
-      </w:r>
-      <w:r>
-        <w:t>reading the android tutorials fo</w:t>
-      </w:r>
-      <w:r>
-        <w:t>und on the developer.android.com</w:t>
-      </w:r>
-      <w:r>
-        <w:t xml:space="preserve"> website. These </w:t>
-      </w:r>
-      <w:r>
-        <w:t>tutorials and supporting documentation primarily use the</w:t>
-      </w:r>
-      <w:r>
-        <w:t xml:space="preserve"> </w:t>
-      </w:r>
-      <w:r>
-        <w:t>J</w:t>
-      </w:r>
-      <w:r>
-        <w:t>ava</w:t>
-      </w:r>
-      <w:r>
-        <w:t xml:space="preserve"> language</w:t>
-      </w:r>
-      <w:r>
-        <w:t>, however given the similarity between the two programming languages</w:t>
-      </w:r>
-      <w:r>
-        <w:t>, they proved and continue to prove highly useful in the development of the Android application for this project.</w:t>
-      </w:r>
-    </w:p>
-    <w:p>
-      <w:pPr>
-        <w:pStyle w:val="Heading3"/>
-      </w:pPr>
-      <w:bookmarkStart w:id="45" w:name="_Toc414633348"/>
-      <w:r>
         <w:t>Android Emulators</w:t>
       </w:r>
       <w:bookmarkEnd w:id="45"/>
@@ -11232,7 +11343,6 @@
           <w:id w:val="1821761929"/>
           <w:citation/>
         </w:sdtPr>
-        <w:sdtEndPr/>
         <w:sdtContent>
           <w:r>
             <w:rPr>
@@ -11307,7 +11417,21 @@
         <w:rPr>
           <w:lang w:val="en-IE"/>
         </w:rPr>
-        <w:t>, findOne and insert</w:t>
+        <w:t xml:space="preserve">, </w:t>
+      </w:r>
+      <w:proofErr w:type="spellStart"/>
+      <w:r>
+        <w:rPr>
+          <w:lang w:val="en-IE"/>
+        </w:rPr>
+        <w:t>findOne</w:t>
+      </w:r>
+      <w:proofErr w:type="spellEnd"/>
+      <w:r>
+        <w:rPr>
+          <w:lang w:val="en-IE"/>
+        </w:rPr>
+        <w:t xml:space="preserve"> and insert</w:t>
       </w:r>
       <w:r>
         <w:rPr>
@@ -11383,7 +11507,6 @@
           <w:id w:val="1995450241"/>
           <w:citation/>
         </w:sdtPr>
-        <w:sdtEndPr/>
         <w:sdtContent>
           <w:r>
             <w:fldChar w:fldCharType="begin"/>
@@ -11467,34 +11590,160 @@
         <w:rPr>
           <w:lang w:val="en-IE"/>
         </w:rPr>
-        <w:t xml:space="preserve"> which may have many simultaneous connections to the database at once, such as the database used by the web service for </w:t>
-      </w:r>
+        <w:t xml:space="preserve"> which may have many simultaneous connections to the database at once, such as the database used by the web service for this project.</w:t>
+      </w:r>
+      <w:r>
+        <w:rPr>
+          <w:lang w:val="en-IE"/>
+        </w:rPr>
+        <w:t xml:space="preserve"> While there would be no such difficulties with the low number of users the system has at present, it was decided that its use may </w:t>
+      </w:r>
+      <w:proofErr w:type="gramStart"/>
+      <w:r>
+        <w:rPr>
+          <w:lang w:val="en-IE"/>
+        </w:rPr>
+        <w:t>cause</w:t>
+      </w:r>
+      <w:proofErr w:type="gramEnd"/>
+      <w:r>
+        <w:rPr>
+          <w:lang w:val="en-IE"/>
+        </w:rPr>
+        <w:t xml:space="preserve"> difficulties should the applicat</w:t>
+      </w:r>
+      <w:r>
+        <w:rPr>
+          <w:lang w:val="en-IE"/>
+        </w:rPr>
+        <w:t>ion need to scale in the future.</w:t>
+      </w:r>
+    </w:p>
+    <w:p>
+      <w:pPr>
+        <w:rPr>
+          <w:lang w:val="en-IE"/>
+        </w:rPr>
+      </w:pPr>
+    </w:p>
+    <w:p>
+      <w:pPr>
+        <w:pStyle w:val="Heading4"/>
+        <w:rPr>
+          <w:lang w:val="en-IE"/>
+        </w:rPr>
+      </w:pPr>
       <w:r>
         <w:rPr>
           <w:lang w:val="en-IE"/>
         </w:rPr>
         <w:lastRenderedPageBreak/>
-        <w:t>this project.</w:t>
-      </w:r>
-      <w:r>
-        <w:rPr>
-          <w:lang w:val="en-IE"/>
-        </w:rPr>
-        <w:t xml:space="preserve"> While there would be no such difficulties with the low number of users the system has at present, it was decided that its use may cause difficulties should the applicat</w:t>
-      </w:r>
-      <w:r>
-        <w:rPr>
-          <w:lang w:val="en-IE"/>
-        </w:rPr>
-        <w:t>ion need to scale in the future.</w:t>
-      </w:r>
-    </w:p>
-    <w:p>
-      <w:pPr>
-        <w:rPr>
-          <w:lang w:val="en-IE"/>
-        </w:rPr>
-      </w:pPr>
+        <w:t>Conclusion</w:t>
+      </w:r>
+    </w:p>
+    <w:p>
+      <w:pPr>
+        <w:rPr>
+          <w:lang w:val="en-IE"/>
+        </w:rPr>
+      </w:pPr>
+      <w:r>
+        <w:rPr>
+          <w:lang w:val="en-IE"/>
+        </w:rPr>
+        <w:t xml:space="preserve">It was concluded that a relational database be used on both the upload application and the web service. This was the case for the web service as much of the data to be stored by the service was thought to be of a relational nature, and it was seen to </w:t>
+      </w:r>
+      <w:r>
+        <w:rPr>
+          <w:lang w:val="en-IE"/>
+        </w:rPr>
+        <w:t xml:space="preserve">require </w:t>
+      </w:r>
+      <w:r>
+        <w:rPr>
+          <w:lang w:val="en-IE"/>
+        </w:rPr>
+        <w:t>a number of j</w:t>
+      </w:r>
+      <w:r>
+        <w:rPr>
+          <w:lang w:val="en-IE"/>
+        </w:rPr>
+        <w:t>oins in queries.</w:t>
+      </w:r>
+      <w:r>
+        <w:rPr>
+          <w:lang w:val="en-IE"/>
+        </w:rPr>
+        <w:t xml:space="preserve"> The database selected for this component was PostgreSQL due to the advantages laid out in the above comparison.</w:t>
+      </w:r>
+    </w:p>
+    <w:p>
+      <w:pPr>
+        <w:rPr>
+          <w:lang w:val="en-IE"/>
+        </w:rPr>
+      </w:pPr>
+      <w:r>
+        <w:rPr>
+          <w:lang w:val="en-IE"/>
+        </w:rPr>
+        <w:t>A relational database, SQLite, was also employed in the Windows upload client. This choice was not made primarily due to its being a relational database, but rather because it is a lightweight, single file-based database,</w:t>
+      </w:r>
+      <w:r>
+        <w:rPr>
+          <w:lang w:val="en-IE"/>
+        </w:rPr>
+        <w:t xml:space="preserve"> </w:t>
+      </w:r>
+      <w:r>
+        <w:rPr>
+          <w:lang w:val="en-IE"/>
+        </w:rPr>
+        <w:t xml:space="preserve">meaning it can easily be packaged with the </w:t>
+      </w:r>
+      <w:r>
+        <w:rPr>
+          <w:lang w:val="en-IE"/>
+        </w:rPr>
+        <w:t xml:space="preserve">application, without the need to install a database server or connect to one remotely. </w:t>
+      </w:r>
+      <w:r>
+        <w:rPr>
+          <w:lang w:val="en-IE"/>
+        </w:rPr>
+        <w:t>The database file can be stored in the AppData directory found on windows on first run of the application and accessed again on each subsequent run.</w:t>
+      </w:r>
+    </w:p>
+    <w:p>
+      <w:pPr>
+        <w:rPr>
+          <w:lang w:val="en-IE"/>
+        </w:rPr>
+      </w:pPr>
+    </w:p>
+    <w:p>
+      <w:pPr>
+        <w:pStyle w:val="Heading3"/>
+      </w:pPr>
+      <w:bookmarkStart w:id="47" w:name="_Toc414633350"/>
+      <w:r>
+        <w:t>Version Control Selection</w:t>
+      </w:r>
+      <w:bookmarkEnd w:id="47"/>
+    </w:p>
+    <w:p>
+      <w:pPr>
+        <w:rPr>
+          <w:lang w:val="en-IE"/>
+        </w:rPr>
+      </w:pPr>
+      <w:r>
+        <w:rPr>
+          <w:lang w:val="en-IE"/>
+        </w:rPr>
+        <w:t>Version control is an invaluable tool for software developers</w:t>
+      </w:r>
     </w:p>
     <w:p>
       <w:pPr>
@@ -11507,6 +11756,45 @@
         <w:rPr>
           <w:lang w:val="en-IE"/>
         </w:rPr>
+        <w:t>Distributed Version Control vs Centralized Version Control</w:t>
+      </w:r>
+    </w:p>
+    <w:p>
+      <w:pPr>
+        <w:rPr>
+          <w:lang w:val="en-IE"/>
+        </w:rPr>
+      </w:pPr>
+      <w:r>
+        <w:rPr>
+          <w:lang w:val="en-IE"/>
+        </w:rPr>
+        <w:t>There are two prevailing styles of Source Control systems</w:t>
+      </w:r>
+      <w:r>
+        <w:rPr>
+          <w:lang w:val="en-IE"/>
+        </w:rPr>
+        <w:t>: Distributed and Centralized</w:t>
+      </w:r>
+      <w:r>
+        <w:rPr>
+          <w:lang w:val="en-IE"/>
+        </w:rPr>
+        <w:t>.</w:t>
+      </w:r>
+    </w:p>
+    <w:p>
+      <w:pPr>
+        <w:pStyle w:val="Heading4"/>
+        <w:rPr>
+          <w:lang w:val="en-IE"/>
+        </w:rPr>
+      </w:pPr>
+      <w:r>
+        <w:rPr>
+          <w:lang w:val="en-IE"/>
+        </w:rPr>
         <w:t>Conclusion</w:t>
       </w:r>
     </w:p>
@@ -11520,200 +11808,43 @@
         <w:rPr>
           <w:lang w:val="en-IE"/>
         </w:rPr>
-        <w:t xml:space="preserve">It was concluded that a relational database be used on both the upload application and the web service. This was the case for the web service as much of the data to be stored by the service was thought to be of a relational nature, and it was seen to </w:t>
-      </w:r>
-      <w:r>
-        <w:rPr>
-          <w:lang w:val="en-IE"/>
-        </w:rPr>
-        <w:t xml:space="preserve">require </w:t>
-      </w:r>
-      <w:r>
-        <w:rPr>
-          <w:lang w:val="en-IE"/>
-        </w:rPr>
-        <w:t>a number of j</w:t>
-      </w:r>
-      <w:r>
-        <w:rPr>
-          <w:lang w:val="en-IE"/>
-        </w:rPr>
-        <w:t>oins in queries.</w:t>
-      </w:r>
-      <w:r>
-        <w:rPr>
-          <w:lang w:val="en-IE"/>
-        </w:rPr>
-        <w:t xml:space="preserve"> The database selected for this component was PostgreSQL due to the advantages laid out in the above comparison.</w:t>
-      </w:r>
-    </w:p>
-    <w:p>
-      <w:pPr>
-        <w:rPr>
-          <w:lang w:val="en-IE"/>
-        </w:rPr>
-      </w:pPr>
-      <w:r>
-        <w:rPr>
-          <w:lang w:val="en-IE"/>
-        </w:rPr>
-        <w:t>A relational database, SQLite, was also employed in the Windows upload client. This choice was not made primarily due to its being a relational database, but rather because it is a lightweight, single file-based database,</w:t>
-      </w:r>
-      <w:r>
-        <w:rPr>
-          <w:lang w:val="en-IE"/>
-        </w:rPr>
-        <w:t xml:space="preserve"> </w:t>
-      </w:r>
-      <w:r>
-        <w:rPr>
-          <w:lang w:val="en-IE"/>
-        </w:rPr>
-        <w:t xml:space="preserve">meaning it can easily be packaged with the </w:t>
-      </w:r>
-      <w:r>
-        <w:rPr>
-          <w:lang w:val="en-IE"/>
-        </w:rPr>
-        <w:t xml:space="preserve">application, without the need to install a database server or connect to one remotely. </w:t>
-      </w:r>
-      <w:r>
-        <w:rPr>
-          <w:lang w:val="en-IE"/>
-        </w:rPr>
-        <w:t>The database file can be stored in the AppData directory found on windows on first run of the application and accessed again on each subsequent run.</w:t>
-      </w:r>
-    </w:p>
-    <w:p>
-      <w:pPr>
-        <w:rPr>
-          <w:lang w:val="en-IE"/>
-        </w:rPr>
-      </w:pPr>
+        <w:t>It was decided to use the git version control system due to the features it provides above that of SVN outlined above, as well as an existing familiarity with this particular tool.</w:t>
+      </w:r>
+      <w:r>
+        <w:rPr>
+          <w:lang w:val="en-IE"/>
+        </w:rPr>
+        <w:t xml:space="preserve"> GitHub was chosen to remotely host the </w:t>
+      </w:r>
+      <w:r>
+        <w:rPr>
+          <w:lang w:val="en-IE"/>
+        </w:rPr>
+        <w:t>code repository for the project as it provides very useful f</w:t>
+      </w:r>
+      <w:r>
+        <w:rPr>
+          <w:lang w:val="en-IE"/>
+        </w:rPr>
+        <w:t>eatures such as issue tracking, as well as private repositories, five of which are free for use by students</w:t>
+      </w:r>
+      <w:r>
+        <w:rPr>
+          <w:lang w:val="en-IE"/>
+        </w:rPr>
+        <w:t xml:space="preserve"> for educational purposes</w:t>
+      </w:r>
+      <w:r>
+        <w:rPr>
+          <w:lang w:val="en-IE"/>
+        </w:rPr>
+        <w:t>.</w:t>
+      </w:r>
     </w:p>
     <w:p>
       <w:pPr>
         <w:pStyle w:val="Heading3"/>
       </w:pPr>
-      <w:bookmarkStart w:id="47" w:name="_Toc414633350"/>
-      <w:r>
-        <w:t>Version Control Selection</w:t>
-      </w:r>
-      <w:bookmarkEnd w:id="47"/>
-    </w:p>
-    <w:p>
-      <w:pPr>
-        <w:rPr>
-          <w:lang w:val="en-IE"/>
-        </w:rPr>
-      </w:pPr>
-      <w:r>
-        <w:rPr>
-          <w:lang w:val="en-IE"/>
-        </w:rPr>
-        <w:t>Version control is an invaluable tool for software developers</w:t>
-      </w:r>
-    </w:p>
-    <w:p>
-      <w:pPr>
-        <w:pStyle w:val="Heading4"/>
-        <w:rPr>
-          <w:lang w:val="en-IE"/>
-        </w:rPr>
-      </w:pPr>
-      <w:r>
-        <w:rPr>
-          <w:lang w:val="en-IE"/>
-        </w:rPr>
-        <w:t>Distributed Version Control vs Centralized Version Control</w:t>
-      </w:r>
-    </w:p>
-    <w:p>
-      <w:pPr>
-        <w:rPr>
-          <w:lang w:val="en-IE"/>
-        </w:rPr>
-      </w:pPr>
-      <w:r>
-        <w:rPr>
-          <w:lang w:val="en-IE"/>
-        </w:rPr>
-        <w:t>There are two prevailing styles of Source Control systems</w:t>
-      </w:r>
-      <w:r>
-        <w:rPr>
-          <w:lang w:val="en-IE"/>
-        </w:rPr>
-        <w:t>: Distributed and Centralized</w:t>
-      </w:r>
-      <w:r>
-        <w:rPr>
-          <w:lang w:val="en-IE"/>
-        </w:rPr>
-        <w:t>.</w:t>
-      </w:r>
-    </w:p>
-    <w:p>
-      <w:pPr>
-        <w:pStyle w:val="Heading4"/>
-        <w:rPr>
-          <w:lang w:val="en-IE"/>
-        </w:rPr>
-      </w:pPr>
-      <w:r>
-        <w:rPr>
-          <w:lang w:val="en-IE"/>
-        </w:rPr>
-        <w:t>Conclusion</w:t>
-      </w:r>
-    </w:p>
-    <w:p>
-      <w:pPr>
-        <w:rPr>
-          <w:lang w:val="en-IE"/>
-        </w:rPr>
-      </w:pPr>
-      <w:r>
-        <w:rPr>
-          <w:lang w:val="en-IE"/>
-        </w:rPr>
-        <w:t>It was decided to use the git version control system due to the features it provides above that of SVN outlined above, as well as an existing familiarity with this particular tool.</w:t>
-      </w:r>
-      <w:r>
-        <w:rPr>
-          <w:lang w:val="en-IE"/>
-        </w:rPr>
-        <w:t xml:space="preserve"> GitHub was chosen to remotely host the </w:t>
-      </w:r>
-      <w:r>
-        <w:rPr>
-          <w:lang w:val="en-IE"/>
-        </w:rPr>
-        <w:t>code repository for the project as it provides very useful f</w:t>
-      </w:r>
-      <w:r>
-        <w:rPr>
-          <w:lang w:val="en-IE"/>
-        </w:rPr>
-        <w:t>eatures such as issue tracking, as well as private repositories, five of which are free for use by students</w:t>
-      </w:r>
-      <w:r>
-        <w:rPr>
-          <w:lang w:val="en-IE"/>
-        </w:rPr>
-        <w:t xml:space="preserve"> for educational purposes</w:t>
-      </w:r>
-      <w:r>
-        <w:rPr>
-          <w:lang w:val="en-IE"/>
-        </w:rPr>
-        <w:t>.</w:t>
-      </w:r>
-    </w:p>
-    <w:p>
-      <w:pPr>
-        <w:pStyle w:val="Heading3"/>
-      </w:pPr>
       <w:bookmarkStart w:id="48" w:name="_Toc414633351"/>
       <w:r>
         <w:t>Storage Options</w:t>
@@ -11726,14 +11857,29 @@
           <w:lang w:val="en-IE"/>
         </w:rPr>
       </w:pPr>
+    </w:p>
+    <w:p>
+      <w:pPr>
+        <w:jc w:val="left"/>
+        <w:rPr>
+          <w:b/>
+          <w:bCs/>
+          <w:sz w:val="40"/>
+          <w:lang w:val="en-IE"/>
+        </w:rPr>
+      </w:pPr>
+      <w:bookmarkStart w:id="49" w:name="_Toc414633364"/>
+      <w:r>
+        <w:br w:type="page"/>
+      </w:r>
     </w:p>
     <w:p>
       <w:pPr>
         <w:pStyle w:val="Heading1"/>
         <w:spacing w:line="276" w:lineRule="auto"/>
       </w:pPr>
-      <w:bookmarkStart w:id="49" w:name="_Toc414633364"/>
-      <w:r>
+      <w:r>
+        <w:lastRenderedPageBreak/>
         <w:t>Design</w:t>
       </w:r>
       <w:bookmarkEnd w:id="49"/>
@@ -11790,8 +11936,16 @@
         <w:rPr>
           <w:lang w:val="en-IE"/>
         </w:rPr>
-        <w:t>The website fiverr</w:t>
-      </w:r>
+        <w:t xml:space="preserve">The website </w:t>
+      </w:r>
+      <w:proofErr w:type="spellStart"/>
+      <w:r>
+        <w:rPr>
+          <w:lang w:val="en-IE"/>
+        </w:rPr>
+        <w:t>fiverr</w:t>
+      </w:r>
+      <w:proofErr w:type="spellEnd"/>
       <w:sdt>
         <w:sdtPr>
           <w:rPr>
@@ -11800,7 +11954,6 @@
           <w:id w:val="91742669"/>
           <w:citation/>
         </w:sdtPr>
-        <w:sdtEndPr/>
         <w:sdtContent>
           <w:r>
             <w:rPr>
@@ -11926,10 +12079,8 @@
         <w:rPr>
           <w:lang w:val="en-IE"/>
         </w:rPr>
-        <w:t xml:space="preserve"> and are free for non-commercial use, such as this this project falls under.</w:t>
-      </w:r>
-      <w:bookmarkStart w:id="52" w:name="_GoBack"/>
-      <w:bookmarkEnd w:id="52"/>
+        <w:t xml:space="preserve"> and are free for non-commercial use, such as this project falls under.</w:t>
+      </w:r>
     </w:p>
     <w:p>
       <w:pPr>
@@ -11943,12 +12094,11 @@
         <w:pStyle w:val="Heading3"/>
         <w:spacing w:line="276" w:lineRule="auto"/>
       </w:pPr>
-      <w:bookmarkStart w:id="53" w:name="_Toc414633367"/>
-      <w:r>
-        <w:lastRenderedPageBreak/>
+      <w:bookmarkStart w:id="52" w:name="_Toc414633367"/>
+      <w:r>
         <w:t>Representing Mood</w:t>
       </w:r>
-      <w:bookmarkEnd w:id="53"/>
+      <w:bookmarkEnd w:id="52"/>
     </w:p>
     <w:p>
       <w:pPr>
@@ -12033,7 +12183,6 @@
           <w:id w:val="993447785"/>
           <w:citation/>
         </w:sdtPr>
-        <w:sdtEndPr/>
         <w:sdtContent>
           <w:r>
             <w:rPr>
@@ -12139,27 +12288,27 @@
           <w:lang w:val="en-IE"/>
         </w:rPr>
       </w:pPr>
-      <w:bookmarkStart w:id="54" w:name="_Toc414633368"/>
+      <w:bookmarkStart w:id="53" w:name="_Toc414633368"/>
       <w:r>
         <w:rPr>
           <w:lang w:val="en-IE"/>
         </w:rPr>
         <w:t>Technical Architecture</w:t>
       </w:r>
+      <w:bookmarkEnd w:id="53"/>
+    </w:p>
+    <w:p>
+      <w:pPr>
+        <w:pStyle w:val="Heading3"/>
+      </w:pPr>
+      <w:bookmarkStart w:id="54" w:name="_Toc414633369"/>
+      <w:r>
+        <w:t>Previous Technical Design</w:t>
+      </w:r>
       <w:bookmarkEnd w:id="54"/>
     </w:p>
     <w:p>
       <w:pPr>
-        <w:pStyle w:val="Heading3"/>
-      </w:pPr>
-      <w:bookmarkStart w:id="55" w:name="_Toc414633369"/>
-      <w:r>
-        <w:t>Previous Technical Design</w:t>
-      </w:r>
-      <w:bookmarkEnd w:id="55"/>
-    </w:p>
-    <w:p>
-      <w:pPr>
         <w:pStyle w:val="Heading4"/>
       </w:pPr>
       <w:r>
@@ -12219,7 +12368,19 @@
         <w:rPr>
           <w:lang w:val="en-IE"/>
         </w:rPr>
-        <w:t>It was decided that this approach did not provide enough novelty; this approach has been taken before by many similar applications. Implementing the project in this way also means that only the music found on the (usually very small) storage may be used where as many people’s music collection is often much larger.</w:t>
+        <w:t xml:space="preserve">It was decided that this approach did not provide enough novelty; this approach has been taken before by many similar applications. Implementing the project in this way also means that only the music found on the (usually very small) </w:t>
+      </w:r>
+      <w:r>
+        <w:rPr>
+          <w:lang w:val="en-IE"/>
+        </w:rPr>
+        <w:t xml:space="preserve">local device </w:t>
+      </w:r>
+      <w:r>
+        <w:rPr>
+          <w:lang w:val="en-IE"/>
+        </w:rPr>
+        <w:t>storage may be used where as many people’s music collection is often much larger.</w:t>
       </w:r>
       <w:r>
         <w:rPr>
@@ -12243,7 +12404,14 @@
         <w:rPr>
           <w:lang w:val="en-IE"/>
         </w:rPr>
-        <w:t xml:space="preserve"> from the user; a server would be required to coordinate the suggestions among all the devices.</w:t>
+        <w:t xml:space="preserve"> </w:t>
+      </w:r>
+      <w:r>
+        <w:rPr>
+          <w:lang w:val="en-IE"/>
+        </w:rPr>
+        <w:lastRenderedPageBreak/>
+        <w:t>from the user; a server would be required to coordinate the suggestions among all the devices.</w:t>
       </w:r>
     </w:p>
     <w:p>
@@ -12317,7 +12485,6 @@
           <w:id w:val="1723025333"/>
           <w:citation/>
         </w:sdtPr>
-        <w:sdtEndPr/>
         <w:sdtContent>
           <w:r>
             <w:rPr>
@@ -12382,9 +12549,8 @@
       <w:pPr>
         <w:pStyle w:val="Heading3"/>
       </w:pPr>
-      <w:bookmarkStart w:id="56" w:name="_Toc414633370"/>
-      <w:r>
-        <w:lastRenderedPageBreak/>
+      <w:bookmarkStart w:id="55" w:name="_Toc414633370"/>
+      <w:r>
         <w:t>Choice of Three-T</w:t>
       </w:r>
       <w:r>
@@ -12393,7 +12559,7 @@
       <w:r>
         <w:t xml:space="preserve"> Architecture</w:t>
       </w:r>
-      <w:bookmarkEnd w:id="56"/>
+      <w:bookmarkEnd w:id="55"/>
     </w:p>
     <w:p>
       <w:pPr>
@@ -12412,7 +12578,7 @@
       <w:pPr>
         <w:keepNext/>
       </w:pPr>
-      <w:bookmarkStart w:id="57" w:name="_Toc406104953"/>
+      <w:bookmarkStart w:id="56" w:name="_Toc406104953"/>
       <w:r>
         <w:rPr>
           <w:noProof/>
@@ -12460,104 +12626,105 @@
           </wp:inline>
         </w:drawing>
       </w:r>
+      <w:bookmarkEnd w:id="56"/>
+    </w:p>
+    <w:p>
+      <w:pPr>
+        <w:pStyle w:val="Caption"/>
+        <w:rPr>
+          <w:lang w:val="en-IE"/>
+        </w:rPr>
+      </w:pPr>
+      <w:bookmarkStart w:id="57" w:name="_Toc414578419"/>
+      <w:r>
+        <w:t xml:space="preserve">Figure </w:t>
+      </w:r>
+      <w:r>
+        <w:fldChar w:fldCharType="begin"/>
+      </w:r>
+      <w:r>
+        <w:instrText xml:space="preserve"> SEQ Figure \* ARABIC </w:instrText>
+      </w:r>
+      <w:r>
+        <w:fldChar w:fldCharType="separate"/>
+      </w:r>
+      <w:r>
+        <w:rPr>
+          <w:noProof/>
+        </w:rPr>
+        <w:t>1</w:t>
+      </w:r>
+      <w:r>
+        <w:fldChar w:fldCharType="end"/>
+      </w:r>
+      <w:r>
+        <w:t xml:space="preserve"> </w:t>
+      </w:r>
+      <w:r>
+        <w:t>Technical Architecture Diagram</w:t>
+      </w:r>
       <w:bookmarkEnd w:id="57"/>
     </w:p>
     <w:p>
       <w:pPr>
-        <w:pStyle w:val="Caption"/>
-        <w:rPr>
-          <w:lang w:val="en-IE"/>
-        </w:rPr>
-      </w:pPr>
-      <w:bookmarkStart w:id="58" w:name="_Toc414578419"/>
-      <w:r>
-        <w:t xml:space="preserve">Figure </w:t>
-      </w:r>
-      <w:r>
-        <w:fldChar w:fldCharType="begin"/>
-      </w:r>
-      <w:r>
-        <w:instrText xml:space="preserve"> SEQ Figure \* ARABIC </w:instrText>
-      </w:r>
-      <w:r>
-        <w:fldChar w:fldCharType="separate"/>
-      </w:r>
-      <w:r>
-        <w:rPr>
-          <w:noProof/>
-        </w:rPr>
-        <w:t>1</w:t>
-      </w:r>
-      <w:r>
-        <w:fldChar w:fldCharType="end"/>
-      </w:r>
-      <w:r>
-        <w:t xml:space="preserve"> </w:t>
-      </w:r>
-      <w:r>
-        <w:t>Technical Architecture Diagram</w:t>
+        <w:spacing w:line="276" w:lineRule="auto"/>
+        <w:rPr>
+          <w:lang w:val="en-IE"/>
+        </w:rPr>
+      </w:pPr>
+      <w:r>
+        <w:rPr>
+          <w:lang w:val="en-IE"/>
+        </w:rPr>
+        <w:t xml:space="preserve">An influencing factor in the choice to separate the music analysis from the client was that by having the analysis </w:t>
+      </w:r>
+      <w:r>
+        <w:rPr>
+          <w:lang w:val="en-IE"/>
+        </w:rPr>
+        <w:t>algorithms and the resulting analysis data reside on the server</w:t>
+      </w:r>
+      <w:r>
+        <w:rPr>
+          <w:lang w:val="en-IE"/>
+        </w:rPr>
+        <w:t xml:space="preserve"> as opposed to the client, the initial analysis of a track only had to be performed once; subsequent </w:t>
+      </w:r>
+      <w:r>
+        <w:rPr>
+          <w:lang w:val="en-IE"/>
+        </w:rPr>
+        <w:t xml:space="preserve">uploads of the same track could be discarded and the previous analysis and file </w:t>
+      </w:r>
+      <w:r>
+        <w:rPr>
+          <w:lang w:val="en-IE"/>
+        </w:rPr>
+        <w:t xml:space="preserve">could </w:t>
+      </w:r>
+      <w:r>
+        <w:rPr>
+          <w:lang w:val="en-IE"/>
+        </w:rPr>
+        <w:t>be used.</w:t>
+      </w:r>
+      <w:r>
+        <w:rPr>
+          <w:lang w:val="en-IE"/>
+        </w:rPr>
+        <w:t xml:space="preserve"> This also means that the users can provide feedback on the analysis of a particular track which would improve the quality of track selection relative to mood for all users with that track in future.</w:t>
+      </w:r>
+    </w:p>
+    <w:p>
+      <w:pPr>
+        <w:pStyle w:val="Heading3"/>
+      </w:pPr>
+      <w:bookmarkStart w:id="58" w:name="_Toc414633371"/>
+      <w:r>
+        <w:lastRenderedPageBreak/>
+        <w:t>Drawbacks</w:t>
       </w:r>
       <w:bookmarkEnd w:id="58"/>
-    </w:p>
-    <w:p>
-      <w:pPr>
-        <w:spacing w:line="276" w:lineRule="auto"/>
-        <w:rPr>
-          <w:lang w:val="en-IE"/>
-        </w:rPr>
-      </w:pPr>
-      <w:r>
-        <w:rPr>
-          <w:lang w:val="en-IE"/>
-        </w:rPr>
-        <w:t xml:space="preserve">An influencing factor in the choice to separate the music analysis from the client was that by having the analysis </w:t>
-      </w:r>
-      <w:r>
-        <w:rPr>
-          <w:lang w:val="en-IE"/>
-        </w:rPr>
-        <w:t>algorithms and the resulting analysis data reside on the server</w:t>
-      </w:r>
-      <w:r>
-        <w:rPr>
-          <w:lang w:val="en-IE"/>
-        </w:rPr>
-        <w:t xml:space="preserve"> as opposed to the client, the initial analysis of a track only had to be performed once; subsequent </w:t>
-      </w:r>
-      <w:r>
-        <w:rPr>
-          <w:lang w:val="en-IE"/>
-        </w:rPr>
-        <w:t xml:space="preserve">uploads of the same track could be discarded and the previous analysis and file </w:t>
-      </w:r>
-      <w:r>
-        <w:rPr>
-          <w:lang w:val="en-IE"/>
-        </w:rPr>
-        <w:t xml:space="preserve">could </w:t>
-      </w:r>
-      <w:r>
-        <w:rPr>
-          <w:lang w:val="en-IE"/>
-        </w:rPr>
-        <w:t>be used.</w:t>
-      </w:r>
-      <w:r>
-        <w:rPr>
-          <w:lang w:val="en-IE"/>
-        </w:rPr>
-        <w:t xml:space="preserve"> This also means that the users can provide feedback on the analysis of a particular track which would improve the quality of track selection relative to mood for all users with that track in future.</w:t>
-      </w:r>
-    </w:p>
-    <w:p>
-      <w:pPr>
-        <w:pStyle w:val="Heading3"/>
-      </w:pPr>
-      <w:bookmarkStart w:id="59" w:name="_Toc414633371"/>
-      <w:r>
-        <w:t>Drawbacks</w:t>
-      </w:r>
-      <w:bookmarkEnd w:id="59"/>
     </w:p>
     <w:p>
       <w:pPr>
@@ -12610,7 +12777,6 @@
           <w:id w:val="-1707025011"/>
           <w:citation/>
         </w:sdtPr>
-        <w:sdtEndPr/>
         <w:sdtContent>
           <w:r>
             <w:rPr>
@@ -12690,105 +12856,104 @@
           <w:lang w:val="en-IE"/>
         </w:rPr>
       </w:pPr>
-      <w:bookmarkStart w:id="60" w:name="_Toc414633372"/>
+      <w:bookmarkStart w:id="59" w:name="_Toc414633372"/>
       <w:r>
         <w:rPr>
           <w:lang w:val="en-IE"/>
         </w:rPr>
         <w:t>Designing a RESTful API</w:t>
       </w:r>
+      <w:bookmarkEnd w:id="59"/>
+    </w:p>
+    <w:p>
+      <w:pPr>
+        <w:rPr>
+          <w:lang w:val="en-IE"/>
+        </w:rPr>
+      </w:pPr>
+    </w:p>
+    <w:p>
+      <w:pPr>
+        <w:pStyle w:val="Heading2"/>
+        <w:rPr>
+          <w:lang w:val="en-IE"/>
+        </w:rPr>
+      </w:pPr>
+      <w:bookmarkStart w:id="60" w:name="_Toc414633373"/>
+      <w:r>
+        <w:rPr>
+          <w:lang w:val="en-IE"/>
+        </w:rPr>
+        <w:t>MVVM</w:t>
+      </w:r>
       <w:bookmarkEnd w:id="60"/>
     </w:p>
     <w:p>
       <w:pPr>
-        <w:rPr>
-          <w:lang w:val="en-IE"/>
-        </w:rPr>
-      </w:pPr>
-    </w:p>
-    <w:p>
-      <w:pPr>
         <w:pStyle w:val="Heading2"/>
         <w:rPr>
           <w:lang w:val="en-IE"/>
         </w:rPr>
       </w:pPr>
-      <w:bookmarkStart w:id="61" w:name="_Toc414633373"/>
-      <w:r>
-        <w:rPr>
-          <w:lang w:val="en-IE"/>
-        </w:rPr>
-        <w:lastRenderedPageBreak/>
-        <w:t>MVVM</w:t>
+      <w:bookmarkStart w:id="61" w:name="_Toc414633374"/>
+      <w:r>
+        <w:rPr>
+          <w:lang w:val="en-IE"/>
+        </w:rPr>
+        <w:t>Methodologies</w:t>
       </w:r>
       <w:bookmarkEnd w:id="61"/>
     </w:p>
     <w:p>
       <w:pPr>
-        <w:pStyle w:val="Heading2"/>
-        <w:rPr>
-          <w:lang w:val="en-IE"/>
-        </w:rPr>
-      </w:pPr>
-      <w:bookmarkStart w:id="62" w:name="_Toc414633374"/>
-      <w:r>
-        <w:rPr>
-          <w:lang w:val="en-IE"/>
-        </w:rPr>
-        <w:t>Methodologies</w:t>
+        <w:pStyle w:val="Heading3"/>
+      </w:pPr>
+      <w:bookmarkStart w:id="62" w:name="_Toc414633375"/>
+      <w:r>
+        <w:t>Use of Source Control</w:t>
       </w:r>
       <w:bookmarkEnd w:id="62"/>
     </w:p>
     <w:p>
       <w:pPr>
+        <w:rPr>
+          <w:lang w:val="en-IE"/>
+        </w:rPr>
+      </w:pPr>
+      <w:r>
+        <w:rPr>
+          <w:lang w:val="en-IE"/>
+        </w:rPr>
+        <w:t>Source co</w:t>
+      </w:r>
+      <w:r>
+        <w:rPr>
+          <w:lang w:val="en-IE"/>
+        </w:rPr>
+        <w:t>ntrol played an integral part i</w:t>
+      </w:r>
+      <w:r>
+        <w:rPr>
+          <w:lang w:val="en-IE"/>
+        </w:rPr>
+        <w:t>n the development of this project.</w:t>
+      </w:r>
+      <w:r>
+        <w:rPr>
+          <w:lang w:val="en-IE"/>
+        </w:rPr>
+        <w:t xml:space="preserve"> </w:t>
+      </w:r>
+    </w:p>
+    <w:p>
+      <w:pPr>
         <w:pStyle w:val="Heading3"/>
       </w:pPr>
-      <w:bookmarkStart w:id="63" w:name="_Toc414633375"/>
-      <w:r>
-        <w:t>Use of Source Control</w:t>
+      <w:bookmarkStart w:id="63" w:name="_Toc414633376"/>
+      <w:r>
+        <w:t>Adhering to Coding Guidelines/Standards</w:t>
       </w:r>
       <w:bookmarkEnd w:id="63"/>
-    </w:p>
-    <w:p>
-      <w:pPr>
-        <w:rPr>
-          <w:lang w:val="en-IE"/>
-        </w:rPr>
-      </w:pPr>
-      <w:r>
-        <w:rPr>
-          <w:lang w:val="en-IE"/>
-        </w:rPr>
-        <w:t>Source co</w:t>
-      </w:r>
-      <w:r>
-        <w:rPr>
-          <w:lang w:val="en-IE"/>
-        </w:rPr>
-        <w:t>ntrol played an integral part i</w:t>
-      </w:r>
-      <w:r>
-        <w:rPr>
-          <w:lang w:val="en-IE"/>
-        </w:rPr>
-        <w:t>n the development of this project.</w:t>
-      </w:r>
-      <w:r>
-        <w:rPr>
-          <w:lang w:val="en-IE"/>
-        </w:rPr>
-        <w:t xml:space="preserve"> </w:t>
-      </w:r>
-    </w:p>
-    <w:p>
-      <w:pPr>
-        <w:pStyle w:val="Heading3"/>
-      </w:pPr>
-      <w:bookmarkStart w:id="64" w:name="_Toc414633376"/>
-      <w:r>
-        <w:t>Adhering to Coding Guidelines/Standards</w:t>
-      </w:r>
-      <w:bookmarkEnd w:id="64"/>
     </w:p>
     <w:p>
       <w:pPr>
@@ -12861,7 +13026,6 @@
           <w:id w:val="1846659790"/>
           <w:citation/>
         </w:sdtPr>
-        <w:sdtEndPr/>
         <w:sdtContent>
           <w:r>
             <w:rPr>
@@ -12954,7 +13118,6 @@
           <w:id w:val="-1800445146"/>
           <w:citation/>
         </w:sdtPr>
-        <w:sdtEndPr/>
         <w:sdtContent>
           <w:r>
             <w:rPr>
@@ -13018,6 +13181,7 @@
           <w:noProof/>
           <w:lang w:eastAsia="en-GB"/>
         </w:rPr>
+        <w:lastRenderedPageBreak/>
         <w:drawing>
           <wp:inline distT="0" distB="0" distL="0" distR="0" wp14:anchorId="4AECF8D4" wp14:editId="4968684F">
             <wp:extent cx="5274310" cy="3035300"/>
@@ -13062,7 +13226,7 @@
           <w:lang w:val="en-IE"/>
         </w:rPr>
       </w:pPr>
-      <w:bookmarkStart w:id="65" w:name="_Toc414578420"/>
+      <w:bookmarkStart w:id="64" w:name="_Toc414578420"/>
       <w:r>
         <w:t xml:space="preserve">Figure </w:t>
       </w:r>
@@ -13105,7 +13269,7 @@
         </w:rPr>
         <w:t>s to pep8 and pep257</w:t>
       </w:r>
-      <w:bookmarkEnd w:id="65"/>
+      <w:bookmarkEnd w:id="64"/>
     </w:p>
     <w:p>
       <w:pPr>
@@ -13134,17 +13298,32 @@
           <w:lang w:val="en-IE"/>
         </w:rPr>
       </w:pPr>
+    </w:p>
+    <w:p>
+      <w:pPr>
+        <w:jc w:val="left"/>
+        <w:rPr>
+          <w:b/>
+          <w:bCs/>
+          <w:sz w:val="40"/>
+          <w:lang w:val="en-IE"/>
+        </w:rPr>
+      </w:pPr>
+      <w:bookmarkStart w:id="65" w:name="_Toc414633377"/>
+      <w:r>
+        <w:br w:type="page"/>
+      </w:r>
     </w:p>
     <w:p>
       <w:pPr>
         <w:pStyle w:val="Heading1"/>
         <w:spacing w:line="276" w:lineRule="auto"/>
       </w:pPr>
-      <w:bookmarkStart w:id="66" w:name="_Toc414633377"/>
-      <w:r>
+      <w:r>
+        <w:lastRenderedPageBreak/>
         <w:t>Architecture and Development</w:t>
       </w:r>
-      <w:bookmarkEnd w:id="66"/>
+      <w:bookmarkEnd w:id="65"/>
     </w:p>
     <w:p>
       <w:pPr>
@@ -13194,7 +13373,6 @@
         <w:rPr>
           <w:lang w:val="en-IE"/>
         </w:rPr>
-        <w:lastRenderedPageBreak/>
         <w:t>Web Service</w:t>
       </w:r>
     </w:p>
@@ -13248,11 +13426,11 @@
       <w:pPr>
         <w:pStyle w:val="Heading2"/>
       </w:pPr>
-      <w:bookmarkStart w:id="67" w:name="_Toc414633378"/>
+      <w:bookmarkStart w:id="66" w:name="_Toc414633378"/>
       <w:r>
         <w:t>Programming Languages Employed</w:t>
       </w:r>
-      <w:bookmarkEnd w:id="67"/>
+      <w:bookmarkEnd w:id="66"/>
     </w:p>
     <w:p>
       <w:pPr>
@@ -13264,7 +13442,7 @@
         <w:pStyle w:val="Heading2"/>
         <w:spacing w:line="276" w:lineRule="auto"/>
       </w:pPr>
-      <w:bookmarkStart w:id="68" w:name="_Toc414633379"/>
+      <w:bookmarkStart w:id="67" w:name="_Toc414633379"/>
       <w:r>
         <w:t>Devel</w:t>
       </w:r>
@@ -13274,7 +13452,7 @@
       <w:r>
         <w:t>ment Environment</w:t>
       </w:r>
-      <w:bookmarkEnd w:id="68"/>
+      <w:bookmarkEnd w:id="67"/>
     </w:p>
     <w:p>
       <w:pPr>
@@ -13342,11 +13520,11 @@
         <w:pStyle w:val="Heading3"/>
         <w:spacing w:line="276" w:lineRule="auto"/>
       </w:pPr>
-      <w:bookmarkStart w:id="69" w:name="_Toc414633380"/>
+      <w:bookmarkStart w:id="68" w:name="_Toc414633380"/>
       <w:r>
         <w:t>Language / Framework</w:t>
       </w:r>
-      <w:bookmarkEnd w:id="69"/>
+      <w:bookmarkEnd w:id="68"/>
     </w:p>
     <w:p>
       <w:pPr>
@@ -13364,11 +13542,11 @@
         <w:pStyle w:val="Heading3"/>
         <w:spacing w:line="276" w:lineRule="auto"/>
       </w:pPr>
-      <w:bookmarkStart w:id="70" w:name="_Toc414633381"/>
+      <w:bookmarkStart w:id="69" w:name="_Toc414633381"/>
       <w:r>
         <w:t>Database</w:t>
       </w:r>
-      <w:bookmarkEnd w:id="70"/>
+      <w:bookmarkEnd w:id="69"/>
     </w:p>
     <w:p>
       <w:pPr>
@@ -13395,11 +13573,11 @@
         <w:pStyle w:val="Heading3"/>
         <w:spacing w:line="276" w:lineRule="auto"/>
       </w:pPr>
-      <w:bookmarkStart w:id="71" w:name="_Toc414633382"/>
+      <w:bookmarkStart w:id="70" w:name="_Toc414633382"/>
       <w:r>
         <w:t>Development Virtual Machine</w:t>
       </w:r>
-      <w:bookmarkEnd w:id="71"/>
+      <w:bookmarkEnd w:id="70"/>
     </w:p>
     <w:p>
       <w:pPr>
@@ -13418,11 +13596,11 @@
         <w:t>PostgreSQL</w:t>
       </w:r>
       <w:r>
-        <w:t xml:space="preserve"> database engine as well as all other software found on the production server. This was done in order to minimize the changes that needed to be made in a production environment due to differences </w:t>
+        <w:t xml:space="preserve"> database engine as well as all other </w:t>
       </w:r>
       <w:r>
         <w:lastRenderedPageBreak/>
-        <w:t>between the Windows development environment and the Debian GNU/Linux production</w:t>
+        <w:t>software found on the production server. This was done in order to minimize the changes that needed to be made in a production environment due to differences between the Windows development environment and the Debian GNU/Linux production</w:t>
       </w:r>
       <w:r>
         <w:t xml:space="preserve"> environment.</w:t>
@@ -13460,11 +13638,11 @@
         <w:pStyle w:val="Heading3"/>
         <w:spacing w:line="276" w:lineRule="auto"/>
       </w:pPr>
-      <w:bookmarkStart w:id="72" w:name="_Toc414633383"/>
+      <w:bookmarkStart w:id="71" w:name="_Toc414633383"/>
       <w:r>
         <w:t>Operating System</w:t>
       </w:r>
-      <w:bookmarkEnd w:id="72"/>
+      <w:bookmarkEnd w:id="71"/>
       <w:r>
         <w:t xml:space="preserve"> </w:t>
       </w:r>
@@ -13491,11 +13669,11 @@
         <w:pStyle w:val="Heading3"/>
         <w:spacing w:line="276" w:lineRule="auto"/>
       </w:pPr>
-      <w:bookmarkStart w:id="73" w:name="_Toc414633384"/>
+      <w:bookmarkStart w:id="72" w:name="_Toc414633384"/>
       <w:r>
         <w:t>Deployment</w:t>
       </w:r>
-      <w:bookmarkEnd w:id="73"/>
+      <w:bookmarkEnd w:id="72"/>
     </w:p>
     <w:p>
       <w:pPr>
@@ -13602,7 +13780,7 @@
         <w:pStyle w:val="Caption"/>
         <w:spacing w:line="276" w:lineRule="auto"/>
       </w:pPr>
-      <w:bookmarkStart w:id="74" w:name="_Toc414578421"/>
+      <w:bookmarkStart w:id="73" w:name="_Toc414578421"/>
       <w:r>
         <w:t xml:space="preserve">Figure </w:t>
       </w:r>
@@ -13636,7 +13814,7 @@
       <w:r>
         <w:t xml:space="preserve"> VPS</w:t>
       </w:r>
-      <w:bookmarkEnd w:id="74"/>
+      <w:bookmarkEnd w:id="73"/>
     </w:p>
     <w:p>
       <w:pPr>
@@ -13644,6 +13822,7 @@
         <w:spacing w:line="276" w:lineRule="auto"/>
       </w:pPr>
       <w:r>
+        <w:lastRenderedPageBreak/>
         <w:t>Domain Name</w:t>
       </w:r>
     </w:p>
@@ -13658,11 +13837,7 @@
         <w:t>o the IP address of the DigitalO</w:t>
       </w:r>
       <w:r>
-        <w:t xml:space="preserve">cean VPS mentioned above. While easier to remember </w:t>
-      </w:r>
-      <w:r>
-        <w:lastRenderedPageBreak/>
-        <w:t xml:space="preserve">than the IP address of the server, this has another advantage: should the machine </w:t>
+        <w:t xml:space="preserve">cean VPS mentioned above. While easier to remember than the IP address of the server, this has another advantage: should the machine </w:t>
       </w:r>
       <w:r>
         <w:t xml:space="preserve">that </w:t>
@@ -13860,8 +14035,13 @@
         <w:pStyle w:val="Code"/>
         <w:spacing w:line="276" w:lineRule="auto"/>
       </w:pPr>
-      <w:r>
-        <w:t>cd /home/fypuser/Final-Year-Project/ServerCode</w:t>
+      <w:proofErr w:type="gramStart"/>
+      <w:r>
+        <w:t>cd</w:t>
+      </w:r>
+      <w:proofErr w:type="gramEnd"/>
+      <w:r>
+        <w:t xml:space="preserve"> /home/fypuser/Final-Year-Project/ServerCode</w:t>
       </w:r>
     </w:p>
     <w:p>
@@ -13869,8 +14049,13 @@
         <w:pStyle w:val="Code"/>
         <w:spacing w:line="276" w:lineRule="auto"/>
       </w:pPr>
-      <w:r>
-        <w:t>git pull</w:t>
+      <w:proofErr w:type="gramStart"/>
+      <w:r>
+        <w:t>git</w:t>
+      </w:r>
+      <w:proofErr w:type="gramEnd"/>
+      <w:r>
+        <w:t xml:space="preserve"> pull</w:t>
       </w:r>
     </w:p>
     <w:p>
@@ -13878,8 +14063,13 @@
         <w:pStyle w:val="Code"/>
         <w:spacing w:line="276" w:lineRule="auto"/>
       </w:pPr>
-      <w:r>
-        <w:t>sudo service apache2 restart</w:t>
+      <w:proofErr w:type="gramStart"/>
+      <w:r>
+        <w:t>sudo</w:t>
+      </w:r>
+      <w:proofErr w:type="gramEnd"/>
+      <w:r>
+        <w:t xml:space="preserve"> service apache2 restart</w:t>
       </w:r>
     </w:p>
     <w:p>
@@ -13887,78 +14077,89 @@
         <w:pStyle w:val="Code"/>
         <w:spacing w:line="276" w:lineRule="auto"/>
       </w:pPr>
-      <w:r>
-        <w:t>cd ~</w:t>
+      <w:proofErr w:type="gramStart"/>
+      <w:r>
+        <w:t>cd</w:t>
+      </w:r>
+      <w:proofErr w:type="gramEnd"/>
+      <w:r>
+        <w:t xml:space="preserve"> ~</w:t>
       </w:r>
     </w:p>
     <w:p>
       <w:pPr>
         <w:pStyle w:val="Heading2"/>
       </w:pPr>
-      <w:bookmarkStart w:id="75" w:name="_Toc414633385"/>
+      <w:bookmarkStart w:id="74" w:name="_Toc414633385"/>
       <w:r>
         <w:t>Web Service</w:t>
       </w:r>
+      <w:bookmarkEnd w:id="74"/>
+    </w:p>
+    <w:p>
+      <w:pPr>
+        <w:pStyle w:val="Heading3"/>
+      </w:pPr>
+      <w:bookmarkStart w:id="75" w:name="_Toc414633386"/>
+      <w:r>
+        <w:t>Handling Uploads</w:t>
+      </w:r>
       <w:bookmarkEnd w:id="75"/>
     </w:p>
     <w:p>
       <w:pPr>
+        <w:rPr>
+          <w:lang w:val="en-IE"/>
+        </w:rPr>
+      </w:pPr>
+      <w:r>
+        <w:rPr>
+          <w:lang w:val="en-IE"/>
+        </w:rPr>
+        <w:t>Music files are uploaded to the web service over using HTTP POST</w:t>
+      </w:r>
+      <w:r>
+        <w:rPr>
+          <w:lang w:val="en-IE"/>
+        </w:rPr>
+        <w:t xml:space="preserve">, which is handled by the Flask framework. </w:t>
+      </w:r>
+      <w:r>
+        <w:rPr>
+          <w:lang w:val="en-IE"/>
+        </w:rPr>
+        <w:t xml:space="preserve">A file does not necessarily have to be uploaded by the </w:t>
+      </w:r>
+      <w:r>
+        <w:rPr>
+          <w:lang w:val="en-IE"/>
+        </w:rPr>
+        <w:lastRenderedPageBreak/>
+        <w:t xml:space="preserve">designated file upload application, however, the user uploading the file does need to be </w:t>
+      </w:r>
+      <w:r>
+        <w:rPr>
+          <w:lang w:val="en-IE"/>
+        </w:rPr>
+        <w:t>logged in at the time of upload, and locations where a user can log in are limited.</w:t>
+      </w:r>
+    </w:p>
+    <w:p>
+      <w:pPr>
+        <w:rPr>
+          <w:lang w:val="en-IE"/>
+        </w:rPr>
+      </w:pPr>
+    </w:p>
+    <w:p>
+      <w:pPr>
         <w:pStyle w:val="Heading3"/>
       </w:pPr>
-      <w:bookmarkStart w:id="76" w:name="_Toc414633386"/>
-      <w:r>
-        <w:t>Handling Uploads</w:t>
+      <w:bookmarkStart w:id="76" w:name="_Toc414633387"/>
+      <w:r>
+        <w:t>Organizing Files</w:t>
       </w:r>
       <w:bookmarkEnd w:id="76"/>
-    </w:p>
-    <w:p>
-      <w:pPr>
-        <w:rPr>
-          <w:lang w:val="en-IE"/>
-        </w:rPr>
-      </w:pPr>
-      <w:r>
-        <w:rPr>
-          <w:lang w:val="en-IE"/>
-        </w:rPr>
-        <w:t>Music files are uploaded to the web service over using HTTP POST</w:t>
-      </w:r>
-      <w:r>
-        <w:rPr>
-          <w:lang w:val="en-IE"/>
-        </w:rPr>
-        <w:t xml:space="preserve">, which is handled by the Flask framework. </w:t>
-      </w:r>
-      <w:r>
-        <w:rPr>
-          <w:lang w:val="en-IE"/>
-        </w:rPr>
-        <w:t xml:space="preserve">A file does not necessarily have to be uploaded by the designated file upload application, however, the user uploading the file does need to be </w:t>
-      </w:r>
-      <w:r>
-        <w:rPr>
-          <w:lang w:val="en-IE"/>
-        </w:rPr>
-        <w:t>logged in at the time of upload, and locations where a user can log in are limited.</w:t>
-      </w:r>
-    </w:p>
-    <w:p>
-      <w:pPr>
-        <w:rPr>
-          <w:lang w:val="en-IE"/>
-        </w:rPr>
-      </w:pPr>
-    </w:p>
-    <w:p>
-      <w:pPr>
-        <w:pStyle w:val="Heading3"/>
-      </w:pPr>
-      <w:bookmarkStart w:id="77" w:name="_Toc414633387"/>
-      <w:r>
-        <w:lastRenderedPageBreak/>
-        <w:t>Organizing Files</w:t>
-      </w:r>
-      <w:bookmarkEnd w:id="77"/>
     </w:p>
     <w:p>
       <w:pPr>
@@ -14000,7 +14201,21 @@
         <w:rPr>
           <w:lang w:val="en-IE"/>
         </w:rPr>
-        <w:t>Uploads/{ARTISTNAME}/{ALBUMNAME}/{</w:t>
+        <w:t>Uploads</w:t>
+      </w:r>
+      <w:proofErr w:type="gramStart"/>
+      <w:r>
+        <w:rPr>
+          <w:lang w:val="en-IE"/>
+        </w:rPr>
+        <w:t>/{</w:t>
+      </w:r>
+      <w:proofErr w:type="gramEnd"/>
+      <w:r>
+        <w:rPr>
+          <w:lang w:val="en-IE"/>
+        </w:rPr>
+        <w:t>ARTISTNAME}/{ALBUMNAME}/{</w:t>
       </w:r>
       <w:r>
         <w:rPr>
@@ -14056,7 +14271,6 @@
           <w:id w:val="445042912"/>
           <w:citation/>
         </w:sdtPr>
-        <w:sdtEndPr/>
         <w:sdtContent>
           <w:r>
             <w:fldChar w:fldCharType="begin"/>
@@ -14097,46 +14311,82 @@
       <w:pPr>
         <w:pStyle w:val="Heading3"/>
       </w:pPr>
-      <w:bookmarkStart w:id="78" w:name="_Toc414633388"/>
+      <w:bookmarkStart w:id="77" w:name="_Toc414633388"/>
       <w:r>
         <w:t>Developing a Model</w:t>
       </w:r>
+      <w:bookmarkEnd w:id="77"/>
+    </w:p>
+    <w:p>
+      <w:pPr>
+        <w:rPr>
+          <w:lang w:val="en-IE"/>
+        </w:rPr>
+      </w:pPr>
+      <w:r>
+        <w:rPr>
+          <w:lang w:val="en-IE"/>
+        </w:rPr>
+        <w:t xml:space="preserve">When </w:t>
+      </w:r>
+      <w:r>
+        <w:rPr>
+          <w:lang w:val="en-IE"/>
+        </w:rPr>
+        <w:t xml:space="preserve">tracks have been received by the service and </w:t>
+      </w:r>
+      <w:r>
+        <w:rPr>
+          <w:lang w:val="en-IE"/>
+        </w:rPr>
+        <w:t>have been organised, the analysis begins on the newly uploaded track.</w:t>
+      </w:r>
+    </w:p>
+    <w:p>
+      <w:pPr>
+        <w:pStyle w:val="Heading3"/>
+      </w:pPr>
+      <w:bookmarkStart w:id="78" w:name="_Toc414633389"/>
+      <w:r>
+        <w:t>Selection of Tracks</w:t>
+      </w:r>
       <w:bookmarkEnd w:id="78"/>
     </w:p>
     <w:p>
       <w:pPr>
-        <w:rPr>
-          <w:lang w:val="en-IE"/>
-        </w:rPr>
-      </w:pPr>
-      <w:r>
-        <w:rPr>
-          <w:lang w:val="en-IE"/>
-        </w:rPr>
-        <w:t xml:space="preserve">When </w:t>
-      </w:r>
-      <w:r>
-        <w:rPr>
-          <w:lang w:val="en-IE"/>
-        </w:rPr>
-        <w:t xml:space="preserve">tracks have been received by the service and </w:t>
-      </w:r>
-      <w:r>
-        <w:rPr>
-          <w:lang w:val="en-IE"/>
-        </w:rPr>
-        <w:t>have been organised, the analysis begins on the newly uploaded track.</w:t>
-      </w:r>
+        <w:pStyle w:val="Heading2"/>
+        <w:rPr>
+          <w:lang w:val="en-IE"/>
+        </w:rPr>
+      </w:pPr>
+      <w:bookmarkStart w:id="79" w:name="_Toc414633390"/>
+      <w:r>
+        <w:rPr>
+          <w:lang w:val="en-IE"/>
+        </w:rPr>
+        <w:t>APIs Utilised</w:t>
+      </w:r>
+      <w:bookmarkEnd w:id="79"/>
     </w:p>
     <w:p>
       <w:pPr>
         <w:pStyle w:val="Heading3"/>
       </w:pPr>
-      <w:bookmarkStart w:id="79" w:name="_Toc414633389"/>
-      <w:r>
-        <w:t>Selection of Tracks</w:t>
-      </w:r>
-      <w:bookmarkEnd w:id="79"/>
+      <w:bookmarkStart w:id="80" w:name="_Toc414633391"/>
+      <w:r>
+        <w:t>Echonest</w:t>
+      </w:r>
+      <w:bookmarkEnd w:id="80"/>
+    </w:p>
+    <w:p>
+      <w:pPr>
+        <w:pStyle w:val="Heading3"/>
+      </w:pPr>
+      <w:bookmarkStart w:id="81" w:name="_Toc414633392"/>
+      <w:r>
+        <w:t>ChartLyrics</w:t>
+      </w:r>
+      <w:bookmarkEnd w:id="81"/>
     </w:p>
     <w:p>
       <w:pPr>
@@ -14145,74 +14395,38 @@
           <w:lang w:val="en-IE"/>
         </w:rPr>
       </w:pPr>
-      <w:bookmarkStart w:id="80" w:name="_Toc414633390"/>
-      <w:r>
-        <w:rPr>
-          <w:lang w:val="en-IE"/>
-        </w:rPr>
-        <w:t>APIs Utilised</w:t>
-      </w:r>
-      <w:bookmarkEnd w:id="80"/>
-    </w:p>
-    <w:p>
-      <w:pPr>
-        <w:pStyle w:val="Heading3"/>
-      </w:pPr>
-      <w:bookmarkStart w:id="81" w:name="_Toc414633391"/>
-      <w:r>
-        <w:t>Echonest</w:t>
-      </w:r>
-      <w:bookmarkEnd w:id="81"/>
-    </w:p>
-    <w:p>
-      <w:pPr>
-        <w:pStyle w:val="Heading3"/>
-      </w:pPr>
-      <w:bookmarkStart w:id="82" w:name="_Toc414633392"/>
-      <w:r>
-        <w:t>ChartLyrics</w:t>
+      <w:bookmarkStart w:id="82" w:name="_Toc414633393"/>
+      <w:r>
+        <w:rPr>
+          <w:lang w:val="en-IE"/>
+        </w:rPr>
+        <w:t>Third Party Modules and Libraries Used</w:t>
       </w:r>
       <w:bookmarkEnd w:id="82"/>
     </w:p>
     <w:p>
       <w:pPr>
+        <w:rPr>
+          <w:lang w:val="en-IE"/>
+        </w:rPr>
+      </w:pPr>
+    </w:p>
+    <w:p>
+      <w:pPr>
+        <w:rPr>
+          <w:lang w:val="en-IE"/>
+        </w:rPr>
+      </w:pPr>
+    </w:p>
+    <w:p>
+      <w:pPr>
         <w:pStyle w:val="Heading2"/>
-        <w:rPr>
-          <w:lang w:val="en-IE"/>
-        </w:rPr>
-      </w:pPr>
-      <w:bookmarkStart w:id="83" w:name="_Toc414633393"/>
-      <w:r>
-        <w:rPr>
-          <w:lang w:val="en-IE"/>
-        </w:rPr>
-        <w:t>Third Party Modules and Libraries Used</w:t>
+      </w:pPr>
+      <w:bookmarkStart w:id="83" w:name="_Toc414633394"/>
+      <w:r>
+        <w:t>Overview of Code Written</w:t>
       </w:r>
       <w:bookmarkEnd w:id="83"/>
-    </w:p>
-    <w:p>
-      <w:pPr>
-        <w:rPr>
-          <w:lang w:val="en-IE"/>
-        </w:rPr>
-      </w:pPr>
-    </w:p>
-    <w:p>
-      <w:pPr>
-        <w:rPr>
-          <w:lang w:val="en-IE"/>
-        </w:rPr>
-      </w:pPr>
-    </w:p>
-    <w:p>
-      <w:pPr>
-        <w:pStyle w:val="Heading2"/>
-      </w:pPr>
-      <w:bookmarkStart w:id="84" w:name="_Toc414633394"/>
-      <w:r>
-        <w:t>Overview of Code Written</w:t>
-      </w:r>
-      <w:bookmarkEnd w:id="84"/>
     </w:p>
     <w:p>
       <w:r>
@@ -15017,11 +15231,19 @@
                 <w:i/>
               </w:rPr>
             </w:pPr>
+            <w:proofErr w:type="spellStart"/>
             <w:r>
               <w:rPr>
                 <w:i/>
               </w:rPr>
-              <w:t>ClientApp/</w:t>
+              <w:t>ClientApp</w:t>
+            </w:r>
+            <w:proofErr w:type="spellEnd"/>
+            <w:r>
+              <w:rPr>
+                <w:i/>
+              </w:rPr>
+              <w:t>/</w:t>
             </w:r>
           </w:p>
         </w:tc>
@@ -15076,12 +15298,14 @@
                 <w:b w:val="0"/>
               </w:rPr>
             </w:pPr>
+            <w:proofErr w:type="spellStart"/>
             <w:r>
               <w:rPr>
                 <w:b w:val="0"/>
               </w:rPr>
               <w:t>MainActivity.cs</w:t>
             </w:r>
+            <w:proofErr w:type="spellEnd"/>
           </w:p>
         </w:tc>
         <w:tc>
@@ -15127,12 +15351,14 @@
                 <w:b w:val="0"/>
               </w:rPr>
             </w:pPr>
+            <w:proofErr w:type="spellStart"/>
             <w:r>
               <w:rPr>
                 <w:b w:val="0"/>
               </w:rPr>
               <w:t>Main.axml</w:t>
             </w:r>
+            <w:proofErr w:type="spellEnd"/>
           </w:p>
         </w:tc>
         <w:tc>
@@ -15187,12 +15413,14 @@
                 <w:b w:val="0"/>
               </w:rPr>
             </w:pPr>
+            <w:proofErr w:type="spellStart"/>
             <w:r>
               <w:rPr>
                 <w:b w:val="0"/>
               </w:rPr>
               <w:t>PlayerActivity.cs</w:t>
             </w:r>
+            <w:proofErr w:type="spellEnd"/>
           </w:p>
         </w:tc>
         <w:tc>
@@ -15238,12 +15466,14 @@
                 <w:b w:val="0"/>
               </w:rPr>
             </w:pPr>
+            <w:proofErr w:type="spellStart"/>
             <w:r>
               <w:rPr>
                 <w:b w:val="0"/>
               </w:rPr>
               <w:t>Player.axml</w:t>
             </w:r>
+            <w:proofErr w:type="spellEnd"/>
           </w:p>
         </w:tc>
         <w:tc>
@@ -15298,6 +15528,7 @@
                 <w:b w:val="0"/>
               </w:rPr>
             </w:pPr>
+            <w:proofErr w:type="spellStart"/>
             <w:r>
               <w:rPr>
                 <w:b w:val="0"/>
@@ -15310,6 +15541,7 @@
               </w:rPr>
               <w:t>Activity.cs</w:t>
             </w:r>
+            <w:proofErr w:type="spellEnd"/>
           </w:p>
         </w:tc>
         <w:tc>
@@ -15355,12 +15587,14 @@
                 <w:b w:val="0"/>
               </w:rPr>
             </w:pPr>
+            <w:proofErr w:type="spellStart"/>
             <w:r>
               <w:rPr>
                 <w:b w:val="0"/>
               </w:rPr>
               <w:t>Login.axml</w:t>
             </w:r>
+            <w:proofErr w:type="spellEnd"/>
           </w:p>
         </w:tc>
         <w:tc>
@@ -15409,12 +15643,14 @@
                 <w:b w:val="0"/>
               </w:rPr>
             </w:pPr>
+            <w:proofErr w:type="spellStart"/>
             <w:r>
               <w:rPr>
                 <w:b w:val="0"/>
               </w:rPr>
               <w:t>RegisterActivity.cs</w:t>
             </w:r>
+            <w:proofErr w:type="spellEnd"/>
           </w:p>
         </w:tc>
         <w:tc>
@@ -15457,12 +15693,14 @@
                 <w:b w:val="0"/>
               </w:rPr>
             </w:pPr>
+            <w:proofErr w:type="spellStart"/>
             <w:r>
               <w:rPr>
                 <w:b w:val="0"/>
               </w:rPr>
               <w:t>Register.xaml</w:t>
             </w:r>
+            <w:proofErr w:type="spellEnd"/>
           </w:p>
         </w:tc>
         <w:tc>
@@ -15514,12 +15752,14 @@
                 <w:b w:val="0"/>
               </w:rPr>
             </w:pPr>
+            <w:proofErr w:type="spellStart"/>
             <w:r>
               <w:rPr>
                 <w:b w:val="0"/>
               </w:rPr>
               <w:t>SettingsActivity.cs</w:t>
             </w:r>
+            <w:proofErr w:type="spellEnd"/>
           </w:p>
         </w:tc>
         <w:tc>
@@ -15667,12 +15907,14 @@
                 <w:b w:val="0"/>
               </w:rPr>
             </w:pPr>
+            <w:proofErr w:type="spellStart"/>
             <w:r>
               <w:rPr>
                 <w:b w:val="0"/>
               </w:rPr>
               <w:t>Track.cs</w:t>
             </w:r>
+            <w:proofErr w:type="spellEnd"/>
           </w:p>
         </w:tc>
         <w:tc>
@@ -15721,12 +15963,14 @@
                 <w:b w:val="0"/>
               </w:rPr>
             </w:pPr>
+            <w:proofErr w:type="spellStart"/>
             <w:r>
               <w:rPr>
                 <w:b w:val="0"/>
               </w:rPr>
               <w:t>TrackManager.cs</w:t>
             </w:r>
+            <w:proofErr w:type="spellEnd"/>
           </w:p>
         </w:tc>
         <w:tc>
@@ -15781,12 +16025,14 @@
                 <w:b w:val="0"/>
               </w:rPr>
             </w:pPr>
+            <w:proofErr w:type="spellStart"/>
             <w:r>
               <w:rPr>
                 <w:b w:val="0"/>
               </w:rPr>
               <w:t>LoginManager.cs</w:t>
             </w:r>
+            <w:proofErr w:type="spellEnd"/>
           </w:p>
         </w:tc>
         <w:tc>
@@ -15835,12 +16081,14 @@
                 <w:b w:val="0"/>
               </w:rPr>
             </w:pPr>
+            <w:proofErr w:type="spellStart"/>
             <w:r>
               <w:rPr>
                 <w:b w:val="0"/>
               </w:rPr>
               <w:t>MoodRestClient.cs</w:t>
             </w:r>
+            <w:proofErr w:type="spellEnd"/>
           </w:p>
         </w:tc>
         <w:tc>
@@ -15859,7 +16107,15 @@
               <w:t>i</w:t>
             </w:r>
             <w:r>
-              <w:t>ch wraps the web service api methods.</w:t>
+              <w:t xml:space="preserve">ch wraps the web service </w:t>
+            </w:r>
+            <w:proofErr w:type="spellStart"/>
+            <w:r>
+              <w:t>api</w:t>
+            </w:r>
+            <w:proofErr w:type="spellEnd"/>
+            <w:r>
+              <w:t xml:space="preserve"> methods.</w:t>
             </w:r>
             <w:r>
               <w:t xml:space="preserve"> This is used by the publically </w:t>
@@ -15943,11 +16199,19 @@
                 <w:i/>
               </w:rPr>
             </w:pPr>
+            <w:proofErr w:type="spellStart"/>
             <w:r>
               <w:rPr>
                 <w:i/>
               </w:rPr>
-              <w:t>UploadApp/</w:t>
+              <w:t>UploadApp</w:t>
+            </w:r>
+            <w:proofErr w:type="spellEnd"/>
+            <w:r>
+              <w:rPr>
+                <w:i/>
+              </w:rPr>
+              <w:t>/</w:t>
             </w:r>
           </w:p>
         </w:tc>
@@ -15999,12 +16263,14 @@
                 <w:b w:val="0"/>
               </w:rPr>
             </w:pPr>
+            <w:proofErr w:type="spellStart"/>
             <w:r>
               <w:rPr>
                 <w:b w:val="0"/>
               </w:rPr>
               <w:t>MainWindow.xaml.cs</w:t>
             </w:r>
+            <w:proofErr w:type="spellEnd"/>
           </w:p>
         </w:tc>
         <w:tc>
@@ -16059,12 +16325,14 @@
                 <w:b w:val="0"/>
               </w:rPr>
             </w:pPr>
+            <w:proofErr w:type="spellStart"/>
             <w:r>
               <w:rPr>
                 <w:b w:val="0"/>
               </w:rPr>
               <w:t>MainWindow.xaml</w:t>
             </w:r>
+            <w:proofErr w:type="spellEnd"/>
           </w:p>
         </w:tc>
         <w:tc>
@@ -16107,12 +16375,14 @@
                 <w:b w:val="0"/>
               </w:rPr>
             </w:pPr>
+            <w:proofErr w:type="spellStart"/>
             <w:r>
               <w:rPr>
                 <w:b w:val="0"/>
               </w:rPr>
               <w:t>MainViewModel.cs</w:t>
             </w:r>
+            <w:proofErr w:type="spellEnd"/>
           </w:p>
         </w:tc>
         <w:tc>
@@ -16125,8 +16395,13 @@
               <w:cnfStyle w:val="000000000000" w:firstRow="0" w:lastRow="0" w:firstColumn="0" w:lastColumn="0" w:oddVBand="0" w:evenVBand="0" w:oddHBand="0" w:evenHBand="0" w:firstRowFirstColumn="0" w:firstRowLastColumn="0" w:lastRowFirstColumn="0" w:lastRowLastColumn="0"/>
             </w:pPr>
             <w:r>
-              <w:t>The ViewModel</w:t>
-            </w:r>
+              <w:t xml:space="preserve">The </w:t>
+            </w:r>
+            <w:proofErr w:type="spellStart"/>
+            <w:r>
+              <w:t>ViewModel</w:t>
+            </w:r>
+            <w:proofErr w:type="spellEnd"/>
             <w:r>
               <w:t xml:space="preserve"> associated with the main view</w:t>
             </w:r>
@@ -16164,12 +16439,14 @@
                 <w:b w:val="0"/>
               </w:rPr>
             </w:pPr>
+            <w:proofErr w:type="spellStart"/>
             <w:r>
               <w:rPr>
                 <w:b w:val="0"/>
               </w:rPr>
               <w:t>SettingsWindow.xaml.cs</w:t>
             </w:r>
+            <w:proofErr w:type="spellEnd"/>
           </w:p>
         </w:tc>
         <w:tc>
@@ -16212,12 +16489,14 @@
                 <w:b w:val="0"/>
               </w:rPr>
             </w:pPr>
+            <w:proofErr w:type="spellStart"/>
             <w:r>
               <w:rPr>
                 <w:b w:val="0"/>
               </w:rPr>
               <w:t>SettingsWindow.xaml</w:t>
             </w:r>
+            <w:proofErr w:type="spellEnd"/>
           </w:p>
         </w:tc>
         <w:tc>
@@ -16263,12 +16542,14 @@
                 <w:b w:val="0"/>
               </w:rPr>
             </w:pPr>
+            <w:proofErr w:type="spellStart"/>
             <w:r>
               <w:rPr>
                 <w:b w:val="0"/>
               </w:rPr>
               <w:t>RelayCommand.cs</w:t>
             </w:r>
+            <w:proofErr w:type="spellEnd"/>
           </w:p>
         </w:tc>
         <w:tc>
@@ -16288,7 +16569,6 @@
                 <w:id w:val="811609587"/>
                 <w:citation/>
               </w:sdtPr>
-              <w:sdtEndPr/>
               <w:sdtContent>
                 <w:r>
                   <w:fldChar w:fldCharType="begin"/>
@@ -16351,12 +16631,14 @@
                 <w:b w:val="0"/>
               </w:rPr>
             </w:pPr>
+            <w:proofErr w:type="spellStart"/>
             <w:r>
               <w:rPr>
                 <w:b w:val="0"/>
               </w:rPr>
               <w:t>Database.cs</w:t>
             </w:r>
+            <w:proofErr w:type="spellEnd"/>
           </w:p>
         </w:tc>
         <w:tc>
@@ -16411,12 +16693,14 @@
                 <w:b w:val="0"/>
               </w:rPr>
             </w:pPr>
+            <w:proofErr w:type="spellStart"/>
             <w:r>
               <w:rPr>
                 <w:b w:val="0"/>
               </w:rPr>
               <w:t>UploadClient.cs</w:t>
             </w:r>
+            <w:proofErr w:type="spellEnd"/>
           </w:p>
         </w:tc>
         <w:tc>
@@ -16468,12 +16752,14 @@
                 <w:b w:val="0"/>
               </w:rPr>
             </w:pPr>
+            <w:proofErr w:type="spellStart"/>
             <w:r>
               <w:rPr>
                 <w:b w:val="0"/>
               </w:rPr>
               <w:t>FolderWatcher.cs</w:t>
             </w:r>
+            <w:proofErr w:type="spellEnd"/>
           </w:p>
         </w:tc>
         <w:tc>
@@ -16529,8 +16815,24 @@
           <w:lang w:val="en-IE"/>
         </w:rPr>
       </w:pPr>
-      <w:bookmarkStart w:id="85" w:name="_Toc413951828"/>
-      <w:r>
+      <w:bookmarkStart w:id="84" w:name="_Toc413951828"/>
+      <w:r>
+        <w:br w:type="page"/>
+      </w:r>
+    </w:p>
+    <w:p>
+      <w:pPr>
+        <w:jc w:val="left"/>
+        <w:rPr>
+          <w:b/>
+          <w:bCs/>
+          <w:sz w:val="40"/>
+          <w:lang w:val="en-IE"/>
+        </w:rPr>
+      </w:pPr>
+      <w:bookmarkStart w:id="85" w:name="_Toc414633395"/>
+      <w:r>
+        <w:lastRenderedPageBreak/>
         <w:br w:type="page"/>
       </w:r>
     </w:p>
@@ -16539,26 +16841,25 @@
         <w:pStyle w:val="Heading1"/>
         <w:spacing w:line="276" w:lineRule="auto"/>
       </w:pPr>
-      <w:bookmarkStart w:id="86" w:name="_Toc414633395"/>
       <w:r>
         <w:lastRenderedPageBreak/>
         <w:t>System Validation</w:t>
       </w:r>
+      <w:bookmarkEnd w:id="84"/>
       <w:bookmarkEnd w:id="85"/>
-      <w:bookmarkEnd w:id="86"/>
     </w:p>
     <w:p>
       <w:pPr>
         <w:pStyle w:val="Heading2"/>
         <w:spacing w:line="276" w:lineRule="auto"/>
       </w:pPr>
-      <w:bookmarkStart w:id="87" w:name="_Toc413951829"/>
-      <w:bookmarkStart w:id="88" w:name="_Toc414633396"/>
+      <w:bookmarkStart w:id="86" w:name="_Toc413951829"/>
+      <w:bookmarkStart w:id="87" w:name="_Toc414633396"/>
       <w:r>
         <w:t>Testing</w:t>
       </w:r>
+      <w:bookmarkEnd w:id="86"/>
       <w:bookmarkEnd w:id="87"/>
-      <w:bookmarkEnd w:id="88"/>
     </w:p>
     <w:p>
       <w:pPr>
@@ -16578,11 +16879,11 @@
         <w:pStyle w:val="Heading3"/>
         <w:spacing w:line="276" w:lineRule="auto"/>
       </w:pPr>
-      <w:bookmarkStart w:id="89" w:name="_Toc414633397"/>
+      <w:bookmarkStart w:id="88" w:name="_Toc414633397"/>
       <w:r>
         <w:t>Usability Testing</w:t>
       </w:r>
-      <w:bookmarkEnd w:id="89"/>
+      <w:bookmarkEnd w:id="88"/>
     </w:p>
     <w:p>
       <w:pPr>
@@ -16598,13 +16899,13 @@
         <w:spacing w:line="276" w:lineRule="auto"/>
         <w:jc w:val="both"/>
       </w:pPr>
-      <w:bookmarkStart w:id="90" w:name="_Toc413951830"/>
-      <w:bookmarkStart w:id="91" w:name="_Toc414633398"/>
+      <w:bookmarkStart w:id="89" w:name="_Toc413951830"/>
+      <w:bookmarkStart w:id="90" w:name="_Toc414633398"/>
       <w:r>
         <w:t>Comparison with Existing Systems</w:t>
       </w:r>
+      <w:bookmarkEnd w:id="89"/>
       <w:bookmarkEnd w:id="90"/>
-      <w:bookmarkEnd w:id="91"/>
     </w:p>
     <w:p>
       <w:pPr>
@@ -16971,21 +17272,21 @@
         <w:pStyle w:val="Heading3"/>
         <w:spacing w:line="276" w:lineRule="auto"/>
       </w:pPr>
-      <w:bookmarkStart w:id="92" w:name="_Toc414633399"/>
+      <w:bookmarkStart w:id="91" w:name="_Toc414633399"/>
       <w:r>
         <w:t>User Testing</w:t>
       </w:r>
+      <w:bookmarkEnd w:id="91"/>
+    </w:p>
+    <w:p>
+      <w:pPr>
+        <w:pStyle w:val="Heading3"/>
+      </w:pPr>
+      <w:bookmarkStart w:id="92" w:name="_Toc414633400"/>
+      <w:r>
+        <w:t>Automated Testing</w:t>
+      </w:r>
       <w:bookmarkEnd w:id="92"/>
-    </w:p>
-    <w:p>
-      <w:pPr>
-        <w:pStyle w:val="Heading3"/>
-      </w:pPr>
-      <w:bookmarkStart w:id="93" w:name="_Toc414633400"/>
-      <w:r>
-        <w:t>Automated Testing</w:t>
-      </w:r>
-      <w:bookmarkEnd w:id="93"/>
     </w:p>
     <w:p>
       <w:r>
@@ -17041,7 +17342,6 @@
           <w:id w:val="363728170"/>
           <w:citation/>
         </w:sdtPr>
-        <w:sdtEndPr/>
         <w:sdtContent>
           <w:r>
             <w:fldChar w:fldCharType="begin"/>
@@ -17220,11 +17520,11 @@
       <w:pPr>
         <w:pStyle w:val="Heading2"/>
       </w:pPr>
-      <w:bookmarkStart w:id="94" w:name="_Toc414633401"/>
+      <w:bookmarkStart w:id="93" w:name="_Toc414633401"/>
       <w:r>
         <w:t>Summary</w:t>
       </w:r>
-      <w:bookmarkEnd w:id="94"/>
+      <w:bookmarkEnd w:id="93"/>
     </w:p>
     <w:p>
       <w:r>
@@ -17237,28 +17537,60 @@
           <w:lang w:val="en-IE"/>
         </w:rPr>
       </w:pPr>
+    </w:p>
+    <w:p>
+      <w:pPr>
+        <w:jc w:val="left"/>
+        <w:rPr>
+          <w:b/>
+          <w:bCs/>
+          <w:sz w:val="40"/>
+          <w:lang w:val="en-IE"/>
+        </w:rPr>
+      </w:pPr>
+      <w:bookmarkStart w:id="94" w:name="_Toc414633402"/>
+      <w:r>
+        <w:br w:type="page"/>
+      </w:r>
     </w:p>
     <w:p>
       <w:pPr>
         <w:pStyle w:val="Heading1"/>
         <w:spacing w:line="276" w:lineRule="auto"/>
       </w:pPr>
-      <w:bookmarkStart w:id="95" w:name="_Toc414633402"/>
-      <w:r>
+      <w:r>
+        <w:lastRenderedPageBreak/>
         <w:t>Project Plan</w:t>
       </w:r>
-      <w:bookmarkEnd w:id="95"/>
+      <w:bookmarkEnd w:id="94"/>
+    </w:p>
+    <w:p>
+      <w:pPr>
+        <w:jc w:val="left"/>
+        <w:rPr>
+          <w:b/>
+          <w:bCs/>
+          <w:sz w:val="40"/>
+          <w:lang w:val="en-IE"/>
+        </w:rPr>
+      </w:pPr>
+      <w:bookmarkStart w:id="95" w:name="_Toc414633403"/>
+      <w:r>
+        <w:br w:type="page"/>
+      </w:r>
     </w:p>
     <w:p>
       <w:pPr>
         <w:pStyle w:val="Heading1"/>
         <w:spacing w:line="276" w:lineRule="auto"/>
       </w:pPr>
-      <w:bookmarkStart w:id="96" w:name="_Toc414633403"/>
-      <w:r>
+      <w:bookmarkStart w:id="96" w:name="_GoBack"/>
+      <w:bookmarkEnd w:id="96"/>
+      <w:r>
+        <w:lastRenderedPageBreak/>
         <w:t>Future Work</w:t>
       </w:r>
-      <w:bookmarkEnd w:id="96"/>
+      <w:bookmarkEnd w:id="95"/>
     </w:p>
     <w:p>
       <w:pPr>
@@ -17350,7 +17682,6 @@
       </w:pPr>
       <w:bookmarkStart w:id="100" w:name="_Toc414633407"/>
       <w:r>
-        <w:lastRenderedPageBreak/>
         <w:t>Python 3 Support</w:t>
       </w:r>
       <w:bookmarkEnd w:id="100"/>
@@ -17413,7 +17744,11 @@
         <w:jc w:val="left"/>
       </w:pPr>
       <w:r>
-        <w:t>At present the system does not take into account the composer of the piece of music it is analysing, but instead uses the artist data. This could prove difficult as multiple recording artists have recorded pieces by popular classical composers, and the system would see these not as the same piece of music but instead two tracks by different artists.</w:t>
+        <w:t xml:space="preserve">At present the system does not take into account the composer of the piece of music it is analysing, but instead uses the artist data. This could prove difficult as multiple recording artists have recorded pieces by popular classical composers, and the </w:t>
+      </w:r>
+      <w:r>
+        <w:lastRenderedPageBreak/>
+        <w:t>system would see these not as the same piece of music but instead two tracks by different artists.</w:t>
       </w:r>
     </w:p>
     <w:p>
@@ -17518,11 +17853,7 @@
     </w:p>
     <w:p>
       <w:r>
-        <w:t xml:space="preserve">Moreover, at present the application does not adjust well to the client device being rotated into landscape mode; the mood selection grid in particular does not scale to </w:t>
-      </w:r>
-      <w:r>
-        <w:lastRenderedPageBreak/>
-        <w:t>the edges of the screen in this orientation.</w:t>
+        <w:t>Moreover, at present the application does not adjust well to the client device being rotated into landscape mode; the mood selection grid in particular does not scale to the edges of the screen in this orientation.</w:t>
       </w:r>
       <w:r>
         <w:t xml:space="preserve"> To provide a more polished user experience, the application at present will not adjust orientation when the device is rotated. This, however, may frustrate the user who is not accustomed to this behaviour.</w:t>
@@ -17564,7 +17895,6 @@
           <w:id w:val="2114397180"/>
           <w:citation/>
         </w:sdtPr>
-        <w:sdtEndPr/>
         <w:sdtContent>
           <w:r>
             <w:rPr>
@@ -17636,6 +17966,7 @@
         <w:rPr>
           <w:lang w:val="en-IE"/>
         </w:rPr>
+        <w:lastRenderedPageBreak/>
         <w:t>Localisation</w:t>
       </w:r>
     </w:p>
@@ -17709,7 +18040,6 @@
           <w:docPartUnique/>
         </w:docPartObj>
       </w:sdtPr>
-      <w:sdtEndPr/>
       <w:sdtContent>
         <w:p>
           <w:pPr>
@@ -17725,7 +18055,6 @@
             <w:id w:val="111145805"/>
             <w:bibliography/>
           </w:sdtPr>
-          <w:sdtEndPr/>
           <w:sdtContent>
             <w:p>
               <w:pPr>
@@ -18944,7 +19273,7 @@
         <w:rStyle w:val="PageNumber"/>
         <w:noProof/>
       </w:rPr>
-      <w:t>11</w:t>
+      <w:t>36</w:t>
     </w:r>
     <w:r>
       <w:rPr>
@@ -21970,7 +22299,7 @@
 </file>
 
 <file path=customXml/itemProps1.xml><?xml version="1.0" encoding="utf-8"?>
-<ds:datastoreItem xmlns:ds="http://schemas.openxmlformats.org/officeDocument/2006/customXml" ds:itemID="{1386E96A-CF4A-4AB7-B55F-5702C0721295}">
+<ds:datastoreItem xmlns:ds="http://schemas.openxmlformats.org/officeDocument/2006/customXml" ds:itemID="{2555675F-CFEC-425F-A58A-741271BD47AD}">
   <ds:schemaRefs>
     <ds:schemaRef ds:uri="http://schemas.openxmlformats.org/officeDocument/2006/bibliography"/>
   </ds:schemaRefs>

</xml_diff>

<commit_message>
prevent rotation, prettify; reanalyze progress; report progress
</commit_message>
<xml_diff>
--- a/Report/matthewoneillfyp.docx
+++ b/Report/matthewoneillfyp.docx
@@ -519,6 +519,9 @@
       </w:r>
       <w:r>
         <w:t>to store and analyse the user’s music collection.</w:t>
+      </w:r>
+      <w:r>
+        <w:tab/>
       </w:r>
     </w:p>
     <w:p>
@@ -10334,6 +10337,8 @@
         <w:t>Table of Tables</w:t>
       </w:r>
     </w:p>
+    <w:bookmarkStart w:id="9" w:name="_GoBack"/>
+    <w:bookmarkEnd w:id="9"/>
     <w:p>
       <w:pPr>
         <w:pStyle w:val="TableofFigures"/>
@@ -10356,7 +10361,7 @@
       <w:r>
         <w:fldChar w:fldCharType="separate"/>
       </w:r>
-      <w:hyperlink w:anchor="_Toc414906581" w:history="1">
+      <w:hyperlink w:anchor="_Toc414979365" w:history="1">
         <w:r>
           <w:rPr>
             <w:rStyle w:val="Hyperlink"/>
@@ -10383,7 +10388,7 @@
             <w:noProof/>
             <w:webHidden/>
           </w:rPr>
-          <w:instrText xml:space="preserve"> PAGEREF _Toc414906581 \h </w:instrText>
+          <w:instrText xml:space="preserve"> PAGEREF _Toc414979365 \h </w:instrText>
         </w:r>
         <w:r>
           <w:rPr>
@@ -10403,7 +10408,7 @@
             <w:noProof/>
             <w:webHidden/>
           </w:rPr>
-          <w:t>35</w:t>
+          <w:t>34</w:t>
         </w:r>
         <w:r>
           <w:rPr>
@@ -10416,6 +10421,148 @@
     </w:p>
     <w:p>
       <w:pPr>
+        <w:pStyle w:val="TableofFigures"/>
+        <w:tabs>
+          <w:tab w:val="right" w:leader="dot" w:pos="8296"/>
+        </w:tabs>
+        <w:rPr>
+          <w:rFonts w:asciiTheme="minorHAnsi" w:eastAsiaTheme="minorEastAsia" w:hAnsiTheme="minorHAnsi" w:cstheme="minorBidi"/>
+          <w:noProof/>
+          <w:szCs w:val="22"/>
+          <w:lang w:eastAsia="en-GB"/>
+        </w:rPr>
+      </w:pPr>
+      <w:hyperlink w:anchor="_Toc414979366" w:history="1">
+        <w:r>
+          <w:rPr>
+            <w:rStyle w:val="Hyperlink"/>
+            <w:noProof/>
+          </w:rPr>
+          <w:t>Table 2: Manual Tests on the Android Application</w:t>
+        </w:r>
+        <w:r>
+          <w:rPr>
+            <w:noProof/>
+            <w:webHidden/>
+          </w:rPr>
+          <w:tab/>
+        </w:r>
+        <w:r>
+          <w:rPr>
+            <w:noProof/>
+            <w:webHidden/>
+          </w:rPr>
+          <w:fldChar w:fldCharType="begin"/>
+        </w:r>
+        <w:r>
+          <w:rPr>
+            <w:noProof/>
+            <w:webHidden/>
+          </w:rPr>
+          <w:instrText xml:space="preserve"> PAGEREF _Toc414979366 \h </w:instrText>
+        </w:r>
+        <w:r>
+          <w:rPr>
+            <w:noProof/>
+            <w:webHidden/>
+          </w:rPr>
+        </w:r>
+        <w:r>
+          <w:rPr>
+            <w:noProof/>
+            <w:webHidden/>
+          </w:rPr>
+          <w:fldChar w:fldCharType="separate"/>
+        </w:r>
+        <w:r>
+          <w:rPr>
+            <w:noProof/>
+            <w:webHidden/>
+          </w:rPr>
+          <w:t>37</w:t>
+        </w:r>
+        <w:r>
+          <w:rPr>
+            <w:noProof/>
+            <w:webHidden/>
+          </w:rPr>
+          <w:fldChar w:fldCharType="end"/>
+        </w:r>
+      </w:hyperlink>
+    </w:p>
+    <w:p>
+      <w:pPr>
+        <w:pStyle w:val="TableofFigures"/>
+        <w:tabs>
+          <w:tab w:val="right" w:leader="dot" w:pos="8296"/>
+        </w:tabs>
+        <w:rPr>
+          <w:rFonts w:asciiTheme="minorHAnsi" w:eastAsiaTheme="minorEastAsia" w:hAnsiTheme="minorHAnsi" w:cstheme="minorBidi"/>
+          <w:noProof/>
+          <w:szCs w:val="22"/>
+          <w:lang w:eastAsia="en-GB"/>
+        </w:rPr>
+      </w:pPr>
+      <w:hyperlink w:anchor="_Toc414979367" w:history="1">
+        <w:r>
+          <w:rPr>
+            <w:rStyle w:val="Hyperlink"/>
+            <w:noProof/>
+          </w:rPr>
+          <w:t>Table 3: Manual Tests Performed on the Upload Utility</w:t>
+        </w:r>
+        <w:r>
+          <w:rPr>
+            <w:noProof/>
+            <w:webHidden/>
+          </w:rPr>
+          <w:tab/>
+        </w:r>
+        <w:r>
+          <w:rPr>
+            <w:noProof/>
+            <w:webHidden/>
+          </w:rPr>
+          <w:fldChar w:fldCharType="begin"/>
+        </w:r>
+        <w:r>
+          <w:rPr>
+            <w:noProof/>
+            <w:webHidden/>
+          </w:rPr>
+          <w:instrText xml:space="preserve"> PAGEREF _Toc414979367 \h </w:instrText>
+        </w:r>
+        <w:r>
+          <w:rPr>
+            <w:noProof/>
+            <w:webHidden/>
+          </w:rPr>
+        </w:r>
+        <w:r>
+          <w:rPr>
+            <w:noProof/>
+            <w:webHidden/>
+          </w:rPr>
+          <w:fldChar w:fldCharType="separate"/>
+        </w:r>
+        <w:r>
+          <w:rPr>
+            <w:noProof/>
+            <w:webHidden/>
+          </w:rPr>
+          <w:t>37</w:t>
+        </w:r>
+        <w:r>
+          <w:rPr>
+            <w:noProof/>
+            <w:webHidden/>
+          </w:rPr>
+          <w:fldChar w:fldCharType="end"/>
+        </w:r>
+      </w:hyperlink>
+    </w:p>
+    <w:p>
+      <w:pPr>
         <w:jc w:val="left"/>
       </w:pPr>
       <w:r>
@@ -10429,23 +10576,23 @@
       <w:pPr>
         <w:pStyle w:val="Heading1"/>
       </w:pPr>
-      <w:bookmarkStart w:id="9" w:name="_Toc414907876"/>
+      <w:bookmarkStart w:id="10" w:name="_Toc414907876"/>
       <w:r>
         <w:lastRenderedPageBreak/>
         <w:t>Introduction</w:t>
       </w:r>
-      <w:bookmarkEnd w:id="9"/>
+      <w:bookmarkEnd w:id="10"/>
     </w:p>
     <w:p>
       <w:pPr>
         <w:pStyle w:val="Heading2"/>
         <w:spacing w:line="276" w:lineRule="auto"/>
       </w:pPr>
-      <w:bookmarkStart w:id="10" w:name="_Toc414907877"/>
+      <w:bookmarkStart w:id="11" w:name="_Toc414907877"/>
       <w:r>
         <w:t>Project Aim</w:t>
       </w:r>
-      <w:bookmarkEnd w:id="10"/>
+      <w:bookmarkEnd w:id="11"/>
     </w:p>
     <w:p>
       <w:pPr>
@@ -10478,11 +10625,11 @@
         <w:pStyle w:val="Heading2"/>
         <w:spacing w:line="276" w:lineRule="auto"/>
       </w:pPr>
-      <w:bookmarkStart w:id="11" w:name="_Toc414907878"/>
+      <w:bookmarkStart w:id="12" w:name="_Toc414907878"/>
       <w:r>
         <w:t>Structure of this Document</w:t>
       </w:r>
-      <w:bookmarkEnd w:id="11"/>
+      <w:bookmarkEnd w:id="12"/>
     </w:p>
     <w:p>
       <w:pPr>
@@ -10509,11 +10656,11 @@
         <w:pStyle w:val="Heading3"/>
         <w:spacing w:line="276" w:lineRule="auto"/>
       </w:pPr>
-      <w:bookmarkStart w:id="12" w:name="_Toc414907879"/>
+      <w:bookmarkStart w:id="13" w:name="_Toc414907879"/>
       <w:r>
         <w:t>Section 2 – Research</w:t>
       </w:r>
-      <w:bookmarkEnd w:id="12"/>
+      <w:bookmarkEnd w:id="13"/>
     </w:p>
     <w:p>
       <w:pPr>
@@ -10560,7 +10707,7 @@
         <w:pStyle w:val="Heading3"/>
         <w:spacing w:line="276" w:lineRule="auto"/>
       </w:pPr>
-      <w:bookmarkStart w:id="13" w:name="_Toc414907880"/>
+      <w:bookmarkStart w:id="14" w:name="_Toc414907880"/>
       <w:r>
         <w:t>Section 3 –</w:t>
       </w:r>
@@ -10570,7 +10717,7 @@
       <w:r>
         <w:t>Design</w:t>
       </w:r>
-      <w:bookmarkEnd w:id="13"/>
+      <w:bookmarkEnd w:id="14"/>
     </w:p>
     <w:p>
       <w:r>
@@ -10591,14 +10738,14 @@
         <w:pStyle w:val="Heading3"/>
         <w:spacing w:line="276" w:lineRule="auto"/>
       </w:pPr>
-      <w:bookmarkStart w:id="14" w:name="_Toc414907881"/>
+      <w:bookmarkStart w:id="15" w:name="_Toc414907881"/>
       <w:r>
         <w:t xml:space="preserve">Section 4 – </w:t>
       </w:r>
       <w:r>
         <w:t>Architecture and Development</w:t>
       </w:r>
-      <w:bookmarkEnd w:id="14"/>
+      <w:bookmarkEnd w:id="15"/>
     </w:p>
     <w:p>
       <w:pPr>
@@ -10619,11 +10766,11 @@
         <w:pStyle w:val="Heading3"/>
         <w:spacing w:line="276" w:lineRule="auto"/>
       </w:pPr>
-      <w:bookmarkStart w:id="15" w:name="_Toc414907882"/>
+      <w:bookmarkStart w:id="16" w:name="_Toc414907882"/>
       <w:r>
         <w:t>Section 5 – System Validation</w:t>
       </w:r>
-      <w:bookmarkEnd w:id="15"/>
+      <w:bookmarkEnd w:id="16"/>
     </w:p>
     <w:p>
       <w:pPr>
@@ -10644,11 +10791,11 @@
         <w:pStyle w:val="Heading3"/>
         <w:spacing w:line="276" w:lineRule="auto"/>
       </w:pPr>
-      <w:bookmarkStart w:id="16" w:name="_Toc414907883"/>
+      <w:bookmarkStart w:id="17" w:name="_Toc414907883"/>
       <w:r>
         <w:t>Section 6 – Project Plan</w:t>
       </w:r>
-      <w:bookmarkEnd w:id="16"/>
+      <w:bookmarkEnd w:id="17"/>
     </w:p>
     <w:p>
       <w:pPr>
@@ -10681,7 +10828,7 @@
         <w:pStyle w:val="Heading3"/>
         <w:spacing w:line="276" w:lineRule="auto"/>
       </w:pPr>
-      <w:bookmarkStart w:id="17" w:name="_Toc414907884"/>
+      <w:bookmarkStart w:id="18" w:name="_Toc414907884"/>
       <w:r>
         <w:lastRenderedPageBreak/>
         <w:t xml:space="preserve">Section 7 </w:t>
@@ -10695,7 +10842,7 @@
       <w:r>
         <w:t>Future Work</w:t>
       </w:r>
-      <w:bookmarkEnd w:id="17"/>
+      <w:bookmarkEnd w:id="18"/>
     </w:p>
     <w:p>
       <w:pPr>
@@ -10715,11 +10862,11 @@
       <w:pPr>
         <w:pStyle w:val="Heading3"/>
       </w:pPr>
-      <w:bookmarkStart w:id="18" w:name="_Toc414907885"/>
+      <w:bookmarkStart w:id="19" w:name="_Toc414907885"/>
       <w:r>
         <w:t>Section 8 – Conclusion</w:t>
       </w:r>
-      <w:bookmarkEnd w:id="18"/>
+      <w:bookmarkEnd w:id="19"/>
     </w:p>
     <w:p>
       <w:pPr>
@@ -10751,11 +10898,11 @@
         <w:pStyle w:val="Heading2"/>
         <w:spacing w:line="276" w:lineRule="auto"/>
       </w:pPr>
-      <w:bookmarkStart w:id="19" w:name="_Toc414907886"/>
+      <w:bookmarkStart w:id="20" w:name="_Toc414907886"/>
       <w:r>
         <w:t>Challenges Faced</w:t>
       </w:r>
-      <w:bookmarkEnd w:id="19"/>
+      <w:bookmarkEnd w:id="20"/>
     </w:p>
     <w:p>
       <w:pPr>
@@ -10770,11 +10917,11 @@
         <w:pStyle w:val="Heading3"/>
         <w:spacing w:line="276" w:lineRule="auto"/>
       </w:pPr>
-      <w:bookmarkStart w:id="20" w:name="_Toc414907887"/>
+      <w:bookmarkStart w:id="21" w:name="_Toc414907887"/>
       <w:r>
         <w:t>Subjectivity of Music</w:t>
       </w:r>
-      <w:bookmarkEnd w:id="20"/>
+      <w:bookmarkEnd w:id="21"/>
     </w:p>
     <w:p>
       <w:pPr>
@@ -10793,11 +10940,11 @@
       <w:pPr>
         <w:pStyle w:val="Heading3"/>
       </w:pPr>
-      <w:bookmarkStart w:id="21" w:name="_Toc414907888"/>
+      <w:bookmarkStart w:id="22" w:name="_Toc414907888"/>
       <w:r>
         <w:t>Learning How to Develop Android Applications</w:t>
       </w:r>
-      <w:bookmarkEnd w:id="21"/>
+      <w:bookmarkEnd w:id="22"/>
     </w:p>
     <w:p>
       <w:pPr>
@@ -10816,11 +10963,11 @@
       <w:pPr>
         <w:pStyle w:val="Heading3"/>
       </w:pPr>
-      <w:bookmarkStart w:id="22" w:name="_Toc414907889"/>
+      <w:bookmarkStart w:id="23" w:name="_Toc414907889"/>
       <w:r>
         <w:t>Use of Xamarin</w:t>
       </w:r>
-      <w:bookmarkEnd w:id="22"/>
+      <w:bookmarkEnd w:id="23"/>
     </w:p>
     <w:p>
       <w:pPr>
@@ -10928,7 +11075,7 @@
         <w:pStyle w:val="Heading1"/>
         <w:spacing w:line="276" w:lineRule="auto"/>
       </w:pPr>
-      <w:bookmarkStart w:id="23" w:name="_Toc414907890"/>
+      <w:bookmarkStart w:id="24" w:name="_Toc414907890"/>
       <w:r>
         <w:lastRenderedPageBreak/>
         <w:t>Research</w:t>
@@ -10945,7 +11092,7 @@
       <w:r>
         <w:t xml:space="preserve"> and Requirements</w:t>
       </w:r>
-      <w:bookmarkEnd w:id="23"/>
+      <w:bookmarkEnd w:id="24"/>
       <w:r>
         <w:t xml:space="preserve"> </w:t>
       </w:r>
@@ -10954,11 +11101,11 @@
       <w:pPr>
         <w:pStyle w:val="Heading2"/>
       </w:pPr>
-      <w:bookmarkStart w:id="24" w:name="_Toc414907891"/>
+      <w:bookmarkStart w:id="25" w:name="_Toc414907891"/>
       <w:r>
         <w:t>Musical Features Which Relate to Mood</w:t>
       </w:r>
-      <w:bookmarkEnd w:id="24"/>
+      <w:bookmarkEnd w:id="25"/>
     </w:p>
     <w:p>
       <w:pPr>
@@ -11256,11 +11403,11 @@
       <w:pPr>
         <w:pStyle w:val="Heading3"/>
       </w:pPr>
-      <w:bookmarkStart w:id="25" w:name="_Toc414907892"/>
+      <w:bookmarkStart w:id="26" w:name="_Toc414907892"/>
       <w:r>
         <w:t>Tempo</w:t>
       </w:r>
-      <w:bookmarkEnd w:id="25"/>
+      <w:bookmarkEnd w:id="26"/>
     </w:p>
     <w:p>
       <w:pPr>
@@ -11291,11 +11438,11 @@
       <w:pPr>
         <w:pStyle w:val="Heading3"/>
       </w:pPr>
-      <w:bookmarkStart w:id="26" w:name="_Toc414907893"/>
+      <w:bookmarkStart w:id="27" w:name="_Toc414907893"/>
       <w:r>
         <w:t>Meter</w:t>
       </w:r>
-      <w:bookmarkEnd w:id="26"/>
+      <w:bookmarkEnd w:id="27"/>
     </w:p>
     <w:p>
       <w:pPr>
@@ -11363,11 +11510,11 @@
       <w:pPr>
         <w:pStyle w:val="Heading3"/>
       </w:pPr>
-      <w:bookmarkStart w:id="27" w:name="_Toc414907894"/>
+      <w:bookmarkStart w:id="28" w:name="_Toc414907894"/>
       <w:r>
         <w:t>Key</w:t>
       </w:r>
-      <w:bookmarkEnd w:id="27"/>
+      <w:bookmarkEnd w:id="28"/>
     </w:p>
     <w:p>
       <w:pPr>
@@ -11543,11 +11690,11 @@
       <w:pPr>
         <w:pStyle w:val="Heading3"/>
       </w:pPr>
-      <w:bookmarkStart w:id="28" w:name="_Toc414907895"/>
+      <w:bookmarkStart w:id="29" w:name="_Toc414907895"/>
       <w:r>
         <w:t>Modality</w:t>
       </w:r>
-      <w:bookmarkEnd w:id="28"/>
+      <w:bookmarkEnd w:id="29"/>
     </w:p>
     <w:p>
       <w:pPr>
@@ -11721,11 +11868,11 @@
       <w:pPr>
         <w:pStyle w:val="Heading3"/>
       </w:pPr>
-      <w:bookmarkStart w:id="29" w:name="_Toc414907896"/>
+      <w:bookmarkStart w:id="30" w:name="_Toc414907896"/>
       <w:r>
         <w:t>Use of Staccato</w:t>
       </w:r>
-      <w:bookmarkEnd w:id="29"/>
+      <w:bookmarkEnd w:id="30"/>
     </w:p>
     <w:p>
       <w:pPr>
@@ -11738,31 +11885,31 @@
       <w:pPr>
         <w:pStyle w:val="Heading3"/>
       </w:pPr>
-      <w:bookmarkStart w:id="30" w:name="_Toc414907897"/>
+      <w:bookmarkStart w:id="31" w:name="_Toc414907897"/>
       <w:r>
         <w:t>Timbre</w:t>
       </w:r>
-      <w:bookmarkEnd w:id="30"/>
+      <w:bookmarkEnd w:id="31"/>
     </w:p>
     <w:p>
       <w:pPr>
         <w:pStyle w:val="Heading3"/>
       </w:pPr>
-      <w:bookmarkStart w:id="31" w:name="_Toc414907898"/>
+      <w:bookmarkStart w:id="32" w:name="_Toc414907898"/>
       <w:r>
         <w:t>Dynamics</w:t>
       </w:r>
-      <w:bookmarkEnd w:id="31"/>
+      <w:bookmarkEnd w:id="32"/>
     </w:p>
     <w:p>
       <w:pPr>
         <w:pStyle w:val="Heading3"/>
       </w:pPr>
-      <w:bookmarkStart w:id="32" w:name="_Toc414907899"/>
+      <w:bookmarkStart w:id="33" w:name="_Toc414907899"/>
       <w:r>
         <w:t>Lyrics</w:t>
       </w:r>
-      <w:bookmarkEnd w:id="32"/>
+      <w:bookmarkEnd w:id="33"/>
     </w:p>
     <w:p>
       <w:pPr>
@@ -11983,12 +12130,12 @@
       <w:pPr>
         <w:pStyle w:val="Heading3"/>
       </w:pPr>
-      <w:bookmarkStart w:id="33" w:name="_Toc414907900"/>
+      <w:bookmarkStart w:id="34" w:name="_Toc414907900"/>
       <w:r>
         <w:lastRenderedPageBreak/>
         <w:t>Focus on Western Music in this Project</w:t>
       </w:r>
-      <w:bookmarkEnd w:id="33"/>
+      <w:bookmarkEnd w:id="34"/>
     </w:p>
     <w:p>
       <w:r>
@@ -12120,11 +12267,11 @@
       <w:pPr>
         <w:pStyle w:val="Heading3"/>
       </w:pPr>
-      <w:bookmarkStart w:id="34" w:name="_Toc414907901"/>
+      <w:bookmarkStart w:id="35" w:name="_Toc414907901"/>
       <w:r>
         <w:t>Summary</w:t>
       </w:r>
-      <w:bookmarkEnd w:id="34"/>
+      <w:bookmarkEnd w:id="35"/>
     </w:p>
     <w:p>
       <w:pPr>
@@ -12202,14 +12349,14 @@
           <w:lang w:val="en-IE"/>
         </w:rPr>
       </w:pPr>
-      <w:bookmarkStart w:id="35" w:name="_Toc414907902"/>
+      <w:bookmarkStart w:id="36" w:name="_Toc414907902"/>
       <w:r>
         <w:rPr>
           <w:lang w:val="en-IE"/>
         </w:rPr>
         <w:t>Extracting Relevant Features from Music</w:t>
       </w:r>
-      <w:bookmarkEnd w:id="35"/>
+      <w:bookmarkEnd w:id="36"/>
     </w:p>
     <w:p>
       <w:r>
@@ -12251,14 +12398,14 @@
       <w:pPr>
         <w:pStyle w:val="Heading3"/>
       </w:pPr>
-      <w:bookmarkStart w:id="36" w:name="_Toc414907903"/>
+      <w:bookmarkStart w:id="37" w:name="_Toc414907903"/>
       <w:r>
         <w:t xml:space="preserve">Using Experts, not </w:t>
       </w:r>
       <w:r>
         <w:t>Algorithms</w:t>
       </w:r>
-      <w:bookmarkEnd w:id="36"/>
+      <w:bookmarkEnd w:id="37"/>
     </w:p>
     <w:p>
       <w:pPr>
@@ -12296,11 +12443,11 @@
       <w:pPr>
         <w:pStyle w:val="Heading3"/>
       </w:pPr>
-      <w:bookmarkStart w:id="37" w:name="_Toc414907904"/>
+      <w:bookmarkStart w:id="38" w:name="_Toc414907904"/>
       <w:r>
         <w:t>ISMIR Conference</w:t>
       </w:r>
-      <w:bookmarkEnd w:id="37"/>
+      <w:bookmarkEnd w:id="38"/>
     </w:p>
     <w:p>
       <w:pPr>
@@ -12381,8 +12528,8 @@
         <w:pStyle w:val="Heading2"/>
         <w:spacing w:line="276" w:lineRule="auto"/>
       </w:pPr>
-      <w:bookmarkStart w:id="38" w:name="_Toc406104940"/>
-      <w:bookmarkStart w:id="39" w:name="_Toc414907905"/>
+      <w:bookmarkStart w:id="39" w:name="_Toc406104940"/>
+      <w:bookmarkStart w:id="40" w:name="_Toc414907905"/>
       <w:r>
         <w:lastRenderedPageBreak/>
         <w:t>Alternative E</w:t>
@@ -12396,8 +12543,8 @@
       <w:r>
         <w:t>olutions</w:t>
       </w:r>
-      <w:bookmarkEnd w:id="38"/>
       <w:bookmarkEnd w:id="39"/>
+      <w:bookmarkEnd w:id="40"/>
     </w:p>
     <w:p>
       <w:pPr>
@@ -12484,13 +12631,13 @@
         <w:spacing w:line="276" w:lineRule="auto"/>
         <w:jc w:val="both"/>
       </w:pPr>
-      <w:bookmarkStart w:id="40" w:name="_Toc406104941"/>
-      <w:bookmarkStart w:id="41" w:name="_Toc414907906"/>
+      <w:bookmarkStart w:id="41" w:name="_Toc406104941"/>
+      <w:bookmarkStart w:id="42" w:name="_Toc414907906"/>
       <w:r>
         <w:t>SensMe</w:t>
       </w:r>
-      <w:bookmarkEnd w:id="40"/>
       <w:bookmarkEnd w:id="41"/>
+      <w:bookmarkEnd w:id="42"/>
       <w:r>
         <w:t xml:space="preserve"> </w:t>
       </w:r>
@@ -12570,13 +12717,13 @@
         <w:spacing w:line="276" w:lineRule="auto"/>
         <w:jc w:val="both"/>
       </w:pPr>
-      <w:bookmarkStart w:id="42" w:name="_Toc406104942"/>
-      <w:bookmarkStart w:id="43" w:name="_Toc414907907"/>
+      <w:bookmarkStart w:id="43" w:name="_Toc406104942"/>
+      <w:bookmarkStart w:id="44" w:name="_Toc414907907"/>
       <w:r>
         <w:t>Moodagent</w:t>
       </w:r>
-      <w:bookmarkEnd w:id="42"/>
       <w:bookmarkEnd w:id="43"/>
+      <w:bookmarkEnd w:id="44"/>
     </w:p>
     <w:p>
       <w:pPr>
@@ -12621,13 +12768,13 @@
         <w:pStyle w:val="Heading3"/>
         <w:spacing w:line="276" w:lineRule="auto"/>
       </w:pPr>
-      <w:bookmarkStart w:id="44" w:name="_Toc406104943"/>
-      <w:bookmarkStart w:id="45" w:name="_Toc414907908"/>
+      <w:bookmarkStart w:id="45" w:name="_Toc406104943"/>
+      <w:bookmarkStart w:id="46" w:name="_Toc414907908"/>
       <w:r>
         <w:t>StereoMood</w:t>
       </w:r>
-      <w:bookmarkEnd w:id="44"/>
       <w:bookmarkEnd w:id="45"/>
+      <w:bookmarkEnd w:id="46"/>
     </w:p>
     <w:p>
       <w:pPr>
@@ -12680,11 +12827,11 @@
         <w:pStyle w:val="Heading3"/>
         <w:spacing w:line="276" w:lineRule="auto"/>
       </w:pPr>
-      <w:bookmarkStart w:id="46" w:name="_Toc414907909"/>
+      <w:bookmarkStart w:id="47" w:name="_Toc414907909"/>
       <w:r>
         <w:t>Conclusion</w:t>
       </w:r>
-      <w:bookmarkEnd w:id="46"/>
+      <w:bookmarkEnd w:id="47"/>
     </w:p>
     <w:p>
       <w:pPr>
@@ -13001,14 +13148,14 @@
         <w:pStyle w:val="Heading2"/>
         <w:spacing w:line="276" w:lineRule="auto"/>
       </w:pPr>
-      <w:bookmarkStart w:id="47" w:name="_Toc414907910"/>
+      <w:bookmarkStart w:id="48" w:name="_Toc414907910"/>
       <w:r>
         <w:t xml:space="preserve">Technologies </w:t>
       </w:r>
       <w:r>
         <w:t>Researched</w:t>
       </w:r>
-      <w:bookmarkEnd w:id="47"/>
+      <w:bookmarkEnd w:id="48"/>
     </w:p>
     <w:p>
       <w:pPr>
@@ -13029,13 +13176,13 @@
         <w:pStyle w:val="Heading3"/>
         <w:spacing w:line="276" w:lineRule="auto"/>
       </w:pPr>
-      <w:bookmarkStart w:id="48" w:name="_Toc406104946"/>
-      <w:bookmarkStart w:id="49" w:name="_Toc414907911"/>
+      <w:bookmarkStart w:id="49" w:name="_Toc406104946"/>
+      <w:bookmarkStart w:id="50" w:name="_Toc414907911"/>
       <w:r>
         <w:t>Mobile Development Platform(s)</w:t>
       </w:r>
-      <w:bookmarkEnd w:id="48"/>
       <w:bookmarkEnd w:id="49"/>
+      <w:bookmarkEnd w:id="50"/>
     </w:p>
     <w:p>
       <w:pPr>
@@ -13243,7 +13390,16 @@
         <w:t>the developer</w:t>
       </w:r>
       <w:r>
-        <w:t xml:space="preserve"> the opportunity to write mobile applications in the C# language, it is still necessary to become familiar with the APIs specific to each platform; Xamarin doesn’t re-implement these, it merely affords idiomatic C# access to them. As Android is the primary development platform at this stage of the project</w:t>
+        <w:t xml:space="preserve"> the opportunity to write mobile applications in the C# language, it is still necessary to become familiar with the APIs specific to each platform; Xamarin doesn’t re-implement these, it merely affords idiomatic C# access to them. As Android </w:t>
+      </w:r>
+      <w:r>
+        <w:t>was</w:t>
+      </w:r>
+      <w:r>
+        <w:t xml:space="preserve"> the primary development platform </w:t>
+      </w:r>
+      <w:r>
+        <w:t>throughout the course of this project</w:t>
       </w:r>
       <w:r>
         <w:t>,</w:t>
@@ -13282,18 +13438,24 @@
         <w:t>, however given the similarity between the two programming languages</w:t>
       </w:r>
       <w:r>
-        <w:t>, they proved and continue to prove highly useful in the development of the Android application for this project.</w:t>
+        <w:t>, they</w:t>
+      </w:r>
+      <w:r>
+        <w:t xml:space="preserve"> proved</w:t>
+      </w:r>
+      <w:r>
+        <w:t xml:space="preserve"> highly useful in the development of the Android application for this project.</w:t>
       </w:r>
     </w:p>
     <w:p>
       <w:pPr>
         <w:pStyle w:val="Heading3"/>
       </w:pPr>
-      <w:bookmarkStart w:id="50" w:name="_Toc414907912"/>
+      <w:bookmarkStart w:id="51" w:name="_Toc414907912"/>
       <w:r>
         <w:t>Android Emulators</w:t>
       </w:r>
-      <w:bookmarkEnd w:id="50"/>
+      <w:bookmarkEnd w:id="51"/>
     </w:p>
     <w:p>
       <w:pPr>
@@ -13348,14 +13510,14 @@
         <w:pStyle w:val="Heading3"/>
         <w:spacing w:line="276" w:lineRule="auto"/>
       </w:pPr>
-      <w:bookmarkStart w:id="51" w:name="_Toc414907913"/>
+      <w:bookmarkStart w:id="52" w:name="_Toc414907913"/>
       <w:r>
         <w:t>Database</w:t>
       </w:r>
       <w:r>
         <w:t xml:space="preserve"> Selection</w:t>
       </w:r>
-      <w:bookmarkEnd w:id="51"/>
+      <w:bookmarkEnd w:id="52"/>
     </w:p>
     <w:p>
       <w:pPr>
@@ -13832,11 +13994,11 @@
       <w:pPr>
         <w:pStyle w:val="Heading3"/>
       </w:pPr>
-      <w:bookmarkStart w:id="52" w:name="_Toc414907914"/>
+      <w:bookmarkStart w:id="53" w:name="_Toc414907914"/>
       <w:r>
         <w:t>Version Control Selection</w:t>
       </w:r>
-      <w:bookmarkEnd w:id="52"/>
+      <w:bookmarkEnd w:id="53"/>
     </w:p>
     <w:p>
       <w:pPr>
@@ -13951,11 +14113,11 @@
       <w:pPr>
         <w:pStyle w:val="Heading3"/>
       </w:pPr>
-      <w:bookmarkStart w:id="53" w:name="_Toc414907915"/>
+      <w:bookmarkStart w:id="54" w:name="_Toc414907915"/>
       <w:r>
         <w:t>Virtual Private Server (VPS) Companies</w:t>
       </w:r>
-      <w:bookmarkEnd w:id="53"/>
+      <w:bookmarkEnd w:id="54"/>
     </w:p>
     <w:p>
       <w:pPr>
@@ -14236,11 +14398,11 @@
       <w:pPr>
         <w:pStyle w:val="Heading3"/>
       </w:pPr>
-      <w:bookmarkStart w:id="54" w:name="_Toc414907916"/>
+      <w:bookmarkStart w:id="55" w:name="_Toc414907916"/>
       <w:r>
         <w:t>Storage Options</w:t>
       </w:r>
-      <w:bookmarkEnd w:id="54"/>
+      <w:bookmarkEnd w:id="55"/>
     </w:p>
     <w:p>
       <w:pPr>
@@ -14268,7 +14430,7 @@
         <w:pStyle w:val="Heading1"/>
         <w:spacing w:line="276" w:lineRule="auto"/>
       </w:pPr>
-      <w:bookmarkStart w:id="55" w:name="_Toc414907917"/>
+      <w:bookmarkStart w:id="56" w:name="_Toc414907917"/>
       <w:r>
         <w:lastRenderedPageBreak/>
         <w:t>Design</w:t>
@@ -14276,7 +14438,7 @@
       <w:r>
         <w:t xml:space="preserve"> and Methodology</w:t>
       </w:r>
-      <w:bookmarkEnd w:id="55"/>
+      <w:bookmarkEnd w:id="56"/>
     </w:p>
     <w:p>
       <w:pPr>
@@ -14286,24 +14448,24 @@
           <w:lang w:val="en-IE"/>
         </w:rPr>
       </w:pPr>
-      <w:bookmarkStart w:id="56" w:name="_Toc414907918"/>
+      <w:bookmarkStart w:id="57" w:name="_Toc414907918"/>
       <w:r>
         <w:rPr>
           <w:lang w:val="en-IE"/>
         </w:rPr>
         <w:t>UI Design</w:t>
       </w:r>
-      <w:bookmarkEnd w:id="56"/>
+      <w:bookmarkEnd w:id="57"/>
     </w:p>
     <w:p>
       <w:pPr>
         <w:pStyle w:val="Heading3"/>
       </w:pPr>
-      <w:bookmarkStart w:id="57" w:name="_Toc414907919"/>
+      <w:bookmarkStart w:id="58" w:name="_Toc414907919"/>
       <w:r>
         <w:t>Client Mobile Application</w:t>
       </w:r>
-      <w:bookmarkEnd w:id="57"/>
+      <w:bookmarkEnd w:id="58"/>
     </w:p>
     <w:p>
       <w:pPr>
@@ -14408,11 +14570,11 @@
       <w:pPr>
         <w:pStyle w:val="Heading3"/>
       </w:pPr>
-      <w:bookmarkStart w:id="58" w:name="_Toc414907920"/>
+      <w:bookmarkStart w:id="59" w:name="_Toc414907920"/>
       <w:r>
         <w:t>Upload Client</w:t>
       </w:r>
-      <w:bookmarkEnd w:id="58"/>
+      <w:bookmarkEnd w:id="59"/>
     </w:p>
     <w:p>
       <w:pPr>
@@ -14558,7 +14720,7 @@
         <w:pStyle w:val="Caption"/>
         <w:jc w:val="center"/>
       </w:pPr>
-      <w:bookmarkStart w:id="59" w:name="_Toc414905207"/>
+      <w:bookmarkStart w:id="60" w:name="_Toc414905207"/>
       <w:r>
         <w:t xml:space="preserve">Figure </w:t>
       </w:r>
@@ -14586,7 +14748,7 @@
       <w:r>
         <w:t xml:space="preserve"> The Main Window of the Upload Client</w:t>
       </w:r>
-      <w:bookmarkEnd w:id="59"/>
+      <w:bookmarkEnd w:id="60"/>
     </w:p>
     <w:p>
       <w:r>
@@ -14684,7 +14846,7 @@
         <w:pStyle w:val="Caption"/>
         <w:jc w:val="center"/>
       </w:pPr>
-      <w:bookmarkStart w:id="60" w:name="_Toc414905208"/>
+      <w:bookmarkStart w:id="61" w:name="_Toc414905208"/>
       <w:r>
         <w:t xml:space="preserve">Figure </w:t>
       </w:r>
@@ -14721,7 +14883,7 @@
       <w:r>
         <w:t>lication</w:t>
       </w:r>
-      <w:bookmarkEnd w:id="60"/>
+      <w:bookmarkEnd w:id="61"/>
     </w:p>
     <w:p>
       <w:r>
@@ -14816,7 +14978,7 @@
         <w:pStyle w:val="Caption"/>
         <w:jc w:val="center"/>
       </w:pPr>
-      <w:bookmarkStart w:id="61" w:name="_Toc414905209"/>
+      <w:bookmarkStart w:id="62" w:name="_Toc414905209"/>
       <w:r>
         <w:t xml:space="preserve">Figure </w:t>
       </w:r>
@@ -14841,7 +15003,7 @@
       <w:r>
         <w:t>: The Upload Application in its Default State, Minimized to the System Tray</w:t>
       </w:r>
-      <w:bookmarkEnd w:id="61"/>
+      <w:bookmarkEnd w:id="62"/>
     </w:p>
     <w:p>
       <w:pPr>
@@ -14854,11 +15016,11 @@
       <w:pPr>
         <w:pStyle w:val="Heading3"/>
       </w:pPr>
-      <w:bookmarkStart w:id="62" w:name="_Toc414907921"/>
+      <w:bookmarkStart w:id="63" w:name="_Toc414907921"/>
       <w:r>
         <w:t>Logo</w:t>
       </w:r>
-      <w:bookmarkEnd w:id="62"/>
+      <w:bookmarkEnd w:id="63"/>
     </w:p>
     <w:p>
       <w:pPr>
@@ -15040,12 +15202,12 @@
         <w:pStyle w:val="Heading3"/>
         <w:spacing w:line="276" w:lineRule="auto"/>
       </w:pPr>
-      <w:bookmarkStart w:id="63" w:name="_Toc414907922"/>
+      <w:bookmarkStart w:id="64" w:name="_Toc414907922"/>
       <w:r>
         <w:lastRenderedPageBreak/>
         <w:t>Representing Mood</w:t>
       </w:r>
-      <w:bookmarkEnd w:id="63"/>
+      <w:bookmarkEnd w:id="64"/>
     </w:p>
     <w:p>
       <w:pPr>
@@ -15235,24 +15397,24 @@
           <w:lang w:val="en-IE"/>
         </w:rPr>
       </w:pPr>
-      <w:bookmarkStart w:id="64" w:name="_Toc414907923"/>
+      <w:bookmarkStart w:id="65" w:name="_Toc414907923"/>
       <w:r>
         <w:rPr>
           <w:lang w:val="en-IE"/>
         </w:rPr>
         <w:t>Technical Architecture</w:t>
       </w:r>
-      <w:bookmarkEnd w:id="64"/>
+      <w:bookmarkEnd w:id="65"/>
     </w:p>
     <w:p>
       <w:pPr>
         <w:pStyle w:val="Heading3"/>
       </w:pPr>
-      <w:bookmarkStart w:id="65" w:name="_Toc414907924"/>
+      <w:bookmarkStart w:id="66" w:name="_Toc414907924"/>
       <w:r>
         <w:t>Previous Technical Design</w:t>
       </w:r>
-      <w:bookmarkEnd w:id="65"/>
+      <w:bookmarkEnd w:id="66"/>
     </w:p>
     <w:p>
       <w:pPr>
@@ -15489,7 +15651,7 @@
       <w:pPr>
         <w:pStyle w:val="Heading3"/>
       </w:pPr>
-      <w:bookmarkStart w:id="66" w:name="_Toc414907925"/>
+      <w:bookmarkStart w:id="67" w:name="_Toc414907925"/>
       <w:r>
         <w:t>Choice of Three-T</w:t>
       </w:r>
@@ -15499,7 +15661,7 @@
       <w:r>
         <w:t xml:space="preserve"> Architecture</w:t>
       </w:r>
-      <w:bookmarkEnd w:id="66"/>
+      <w:bookmarkEnd w:id="67"/>
     </w:p>
     <w:p>
       <w:pPr>
@@ -15518,7 +15680,7 @@
       <w:pPr>
         <w:keepNext/>
       </w:pPr>
-      <w:bookmarkStart w:id="67" w:name="_Toc406104953"/>
+      <w:bookmarkStart w:id="68" w:name="_Toc406104953"/>
       <w:r>
         <w:rPr>
           <w:noProof/>
@@ -15566,7 +15728,7 @@
           </wp:inline>
         </w:drawing>
       </w:r>
-      <w:bookmarkEnd w:id="67"/>
+      <w:bookmarkEnd w:id="68"/>
     </w:p>
     <w:p>
       <w:pPr>
@@ -15575,7 +15737,7 @@
           <w:lang w:val="en-IE"/>
         </w:rPr>
       </w:pPr>
-      <w:bookmarkStart w:id="68" w:name="_Toc414905210"/>
+      <w:bookmarkStart w:id="69" w:name="_Toc414905210"/>
       <w:r>
         <w:t xml:space="preserve">Figure </w:t>
       </w:r>
@@ -15603,7 +15765,7 @@
       <w:r>
         <w:t>Technical Architecture Diagram</w:t>
       </w:r>
-      <w:bookmarkEnd w:id="68"/>
+      <w:bookmarkEnd w:id="69"/>
     </w:p>
     <w:p>
       <w:pPr>
@@ -15659,11 +15821,11 @@
       <w:pPr>
         <w:pStyle w:val="Heading3"/>
       </w:pPr>
-      <w:bookmarkStart w:id="69" w:name="_Toc414907926"/>
+      <w:bookmarkStart w:id="70" w:name="_Toc414907926"/>
       <w:r>
         <w:t>Drawbacks</w:t>
       </w:r>
-      <w:bookmarkEnd w:id="69"/>
+      <w:bookmarkEnd w:id="70"/>
     </w:p>
     <w:p>
       <w:pPr>
@@ -15795,41 +15957,46 @@
           <w:lang w:val="en-IE"/>
         </w:rPr>
       </w:pPr>
-      <w:bookmarkStart w:id="70" w:name="_Toc414907927"/>
-      <w:bookmarkStart w:id="71" w:name="_GoBack"/>
+      <w:bookmarkStart w:id="71" w:name="_Toc414907927"/>
+      <w:r>
+        <w:rPr>
+          <w:lang w:val="en-IE"/>
+        </w:rPr>
+        <w:lastRenderedPageBreak/>
+        <w:t>Designing a RESTful API</w:t>
+      </w:r>
       <w:bookmarkEnd w:id="71"/>
-      <w:r>
-        <w:rPr>
-          <w:lang w:val="en-IE"/>
-        </w:rPr>
-        <w:t>Designing a RESTful API</w:t>
-      </w:r>
-      <w:bookmarkEnd w:id="70"/>
-    </w:p>
-    <w:p>
-      <w:pPr>
-        <w:rPr>
-          <w:lang w:val="en-IE"/>
-        </w:rPr>
-      </w:pPr>
-      <w:r>
-        <w:rPr>
-          <w:lang w:val="en-IE"/>
-        </w:rPr>
-        <w:t xml:space="preserve">Designing an API was an important part of this project as there are three different software systems that must communicate with each other. It was decided to design </w:t>
-      </w:r>
-      <w:r>
-        <w:rPr>
-          <w:lang w:val="en-IE"/>
-        </w:rPr>
-        <w:lastRenderedPageBreak/>
-        <w:t>this API in a RESTful manner.</w:t>
-      </w:r>
-      <w:r>
-        <w:rPr>
-          <w:lang w:val="en-IE"/>
-        </w:rPr>
-        <w:t xml:space="preserve"> REST stands for Representational State Transfer, and is a widely used alternative to SOAP APIs. IBM defines</w:t>
+    </w:p>
+    <w:p>
+      <w:pPr>
+        <w:rPr>
+          <w:lang w:val="en-IE"/>
+        </w:rPr>
+      </w:pPr>
+      <w:r>
+        <w:rPr>
+          <w:lang w:val="en-IE"/>
+        </w:rPr>
+        <w:t>Designing an API was an important part of this project as there are three different software systems that must communicate with each other. It was decided to design this API in a RESTful manner.</w:t>
+      </w:r>
+      <w:r>
+        <w:rPr>
+          <w:lang w:val="en-IE"/>
+        </w:rPr>
+        <w:t xml:space="preserve"> </w:t>
+      </w:r>
+    </w:p>
+    <w:p>
+      <w:pPr>
+        <w:rPr>
+          <w:lang w:val="en-IE"/>
+        </w:rPr>
+      </w:pPr>
+      <w:r>
+        <w:rPr>
+          <w:lang w:val="en-IE"/>
+        </w:rPr>
+        <w:t>REST stands for Representational State Transfer, and is a widely used alternative to SOAP APIs. IBM defines</w:t>
       </w:r>
       <w:r>
         <w:rPr>
@@ -15973,13 +16140,6 @@
     </w:p>
     <w:p>
       <w:pPr>
-        <w:rPr>
-          <w:lang w:val="en-IE"/>
-        </w:rPr>
-      </w:pPr>
-    </w:p>
-    <w:p>
-      <w:pPr>
         <w:pStyle w:val="Heading2"/>
         <w:rPr>
           <w:lang w:val="en-IE"/>
@@ -16348,6 +16508,7 @@
         <w:rPr>
           <w:lang w:val="en-IE"/>
         </w:rPr>
+        <w:lastRenderedPageBreak/>
         <w:t>Methodologies</w:t>
       </w:r>
       <w:bookmarkEnd w:id="76"/>
@@ -16399,7 +16560,6 @@
       </w:pPr>
       <w:bookmarkStart w:id="78" w:name="_Toc414907934"/>
       <w:r>
-        <w:lastRenderedPageBreak/>
         <w:t>Adhering to Coding Guidelines/Standards</w:t>
       </w:r>
       <w:bookmarkEnd w:id="78"/>
@@ -17990,7 +18150,31 @@
         <w:rPr>
           <w:lang w:val="en-IE"/>
         </w:rPr>
-        <w:t>s, it was decided to utilize some third party libraries and modules in this project to avoid ‘reinventing the wheel’. This subsection outlines such modules and describes the role they play in the system.</w:t>
+        <w:t xml:space="preserve">s, it was decided to utilize some third party libraries and modules in this project to avoid ‘reinventing the wheel’. This subsection outlines </w:t>
+      </w:r>
+      <w:r>
+        <w:rPr>
+          <w:lang w:val="en-IE"/>
+        </w:rPr>
+        <w:t xml:space="preserve">each </w:t>
+      </w:r>
+      <w:r>
+        <w:rPr>
+          <w:lang w:val="en-IE"/>
+        </w:rPr>
+        <w:t xml:space="preserve">such </w:t>
+      </w:r>
+      <w:r>
+        <w:rPr>
+          <w:lang w:val="en-IE"/>
+        </w:rPr>
+        <w:t>module</w:t>
+      </w:r>
+      <w:r>
+        <w:rPr>
+          <w:lang w:val="en-IE"/>
+        </w:rPr>
+        <w:t xml:space="preserve"> and describes the role they play in the system.</w:t>
       </w:r>
     </w:p>
     <w:p>
@@ -21176,7 +21360,7 @@
         <w:pStyle w:val="Caption"/>
         <w:jc w:val="center"/>
       </w:pPr>
-      <w:bookmarkStart w:id="104" w:name="_Toc414906581"/>
+      <w:bookmarkStart w:id="104" w:name="_Toc414979365"/>
       <w:r>
         <w:t xml:space="preserve">Table </w:t>
       </w:r>
@@ -21895,15 +22079,1663 @@
       <w:pPr>
         <w:pStyle w:val="Heading2"/>
       </w:pPr>
-      <w:bookmarkStart w:id="114" w:name="_Toc414907963"/>
+      <w:r>
+        <w:t>Manual Black Box Testing</w:t>
+      </w:r>
+    </w:p>
+    <w:p>
+      <w:r>
+        <w:t>In addition to automated testing, it was decided to apply some manual ‘black box’ testing to the project.</w:t>
+      </w:r>
+    </w:p>
+    <w:p>
+      <w:r>
+        <w:t xml:space="preserve">Nidhra and </w:t>
+      </w:r>
+      <w:r>
+        <w:t>Dondeti</w:t>
+      </w:r>
+      <w:r>
+        <w:t xml:space="preserve"> described black box</w:t>
+      </w:r>
+      <w:r>
+        <w:t xml:space="preserve"> testing</w:t>
+      </w:r>
+      <w:r>
+        <w:t xml:space="preserve">, also known as functional </w:t>
+      </w:r>
+      <w:r>
+        <w:t xml:space="preserve">testing as </w:t>
+      </w:r>
+      <w:r>
+        <w:t>testing where the code “is purely considered to be a ‘big black box’ to the tester who can’t see inside the box</w:t>
+      </w:r>
+      <w:r>
+        <w:t>.</w:t>
+      </w:r>
+      <w:r>
+        <w:t>”</w:t>
+      </w:r>
+      <w:r>
+        <w:t xml:space="preserve"> </w:t>
+      </w:r>
+      <w:sdt>
+        <w:sdtPr>
+          <w:id w:val="-225222498"/>
+          <w:citation/>
+        </w:sdtPr>
+        <w:sdtContent>
+          <w:r>
+            <w:fldChar w:fldCharType="begin"/>
+          </w:r>
+          <w:r>
+            <w:rPr>
+              <w:lang w:val="en-IE"/>
+            </w:rPr>
+            <w:instrText xml:space="preserve"> CITATION Nid12 \l 6153 </w:instrText>
+          </w:r>
+          <w:r>
+            <w:fldChar w:fldCharType="separate"/>
+          </w:r>
+          <w:r>
+            <w:rPr>
+              <w:noProof/>
+              <w:lang w:val="en-IE"/>
+            </w:rPr>
+            <w:t>[30]</w:t>
+          </w:r>
+          <w:r>
+            <w:fldChar w:fldCharType="end"/>
+          </w:r>
+        </w:sdtContent>
+      </w:sdt>
+      <w:r>
+        <w:t xml:space="preserve"> The tests outlined in this subsection were undertaken with no regard to the inner workings of the system, they merely perform an action on the system </w:t>
+      </w:r>
+      <w:r>
+        <w:t>with the expectation of a result, and compare the actual result to the expected one.</w:t>
+      </w:r>
+    </w:p>
+    <w:p/>
+    <w:tbl>
+      <w:tblPr>
+        <w:tblStyle w:val="PlainTable1"/>
+        <w:tblW w:w="0" w:type="auto"/>
+        <w:tblLook w:val="04A0" w:firstRow="1" w:lastRow="0" w:firstColumn="1" w:lastColumn="0" w:noHBand="0" w:noVBand="1"/>
+      </w:tblPr>
+      <w:tblGrid>
+        <w:gridCol w:w="2972"/>
+        <w:gridCol w:w="4111"/>
+        <w:gridCol w:w="1213"/>
+      </w:tblGrid>
+      <w:tr>
+        <w:trPr>
+          <w:cnfStyle w:val="100000000000" w:firstRow="1" w:lastRow="0" w:firstColumn="0" w:lastColumn="0" w:oddVBand="0" w:evenVBand="0" w:oddHBand="0" w:evenHBand="0" w:firstRowFirstColumn="0" w:firstRowLastColumn="0" w:lastRowFirstColumn="0" w:lastRowLastColumn="0"/>
+        </w:trPr>
+        <w:tc>
+          <w:tcPr>
+            <w:cnfStyle w:val="001000000000" w:firstRow="0" w:lastRow="0" w:firstColumn="1" w:lastColumn="0" w:oddVBand="0" w:evenVBand="0" w:oddHBand="0" w:evenHBand="0" w:firstRowFirstColumn="0" w:firstRowLastColumn="0" w:lastRowFirstColumn="0" w:lastRowLastColumn="0"/>
+            <w:tcW w:w="2972" w:type="dxa"/>
+          </w:tcPr>
+          <w:p>
+            <w:r>
+              <w:t>Action</w:t>
+            </w:r>
+          </w:p>
+        </w:tc>
+        <w:tc>
+          <w:tcPr>
+            <w:tcW w:w="4111" w:type="dxa"/>
+          </w:tcPr>
+          <w:p>
+            <w:pPr>
+              <w:cnfStyle w:val="100000000000" w:firstRow="1" w:lastRow="0" w:firstColumn="0" w:lastColumn="0" w:oddVBand="0" w:evenVBand="0" w:oddHBand="0" w:evenHBand="0" w:firstRowFirstColumn="0" w:firstRowLastColumn="0" w:lastRowFirstColumn="0" w:lastRowLastColumn="0"/>
+            </w:pPr>
+            <w:r>
+              <w:t>Expected Result</w:t>
+            </w:r>
+          </w:p>
+        </w:tc>
+        <w:tc>
+          <w:tcPr>
+            <w:tcW w:w="1213" w:type="dxa"/>
+          </w:tcPr>
+          <w:p>
+            <w:pPr>
+              <w:cnfStyle w:val="100000000000" w:firstRow="1" w:lastRow="0" w:firstColumn="0" w:lastColumn="0" w:oddVBand="0" w:evenVBand="0" w:oddHBand="0" w:evenHBand="0" w:firstRowFirstColumn="0" w:firstRowLastColumn="0" w:lastRowFirstColumn="0" w:lastRowLastColumn="0"/>
+            </w:pPr>
+            <w:r>
+              <w:t>Pass/Fail</w:t>
+            </w:r>
+          </w:p>
+        </w:tc>
+      </w:tr>
+      <w:tr>
+        <w:trPr>
+          <w:cnfStyle w:val="000000100000" w:firstRow="0" w:lastRow="0" w:firstColumn="0" w:lastColumn="0" w:oddVBand="0" w:evenVBand="0" w:oddHBand="1" w:evenHBand="0" w:firstRowFirstColumn="0" w:firstRowLastColumn="0" w:lastRowFirstColumn="0" w:lastRowLastColumn="0"/>
+        </w:trPr>
+        <w:tc>
+          <w:tcPr>
+            <w:cnfStyle w:val="001000000000" w:firstRow="0" w:lastRow="0" w:firstColumn="1" w:lastColumn="0" w:oddVBand="0" w:evenVBand="0" w:oddHBand="0" w:evenHBand="0" w:firstRowFirstColumn="0" w:firstRowLastColumn="0" w:lastRowFirstColumn="0" w:lastRowLastColumn="0"/>
+            <w:tcW w:w="2972" w:type="dxa"/>
+          </w:tcPr>
+          <w:p>
+            <w:pPr>
+              <w:rPr>
+                <w:b w:val="0"/>
+              </w:rPr>
+            </w:pPr>
+            <w:r>
+              <w:rPr>
+                <w:b w:val="0"/>
+              </w:rPr>
+              <w:t>Launch application for the first time</w:t>
+            </w:r>
+          </w:p>
+        </w:tc>
+        <w:tc>
+          <w:tcPr>
+            <w:tcW w:w="4111" w:type="dxa"/>
+          </w:tcPr>
+          <w:p>
+            <w:pPr>
+              <w:cnfStyle w:val="000000100000" w:firstRow="0" w:lastRow="0" w:firstColumn="0" w:lastColumn="0" w:oddVBand="0" w:evenVBand="0" w:oddHBand="1" w:evenHBand="0" w:firstRowFirstColumn="0" w:firstRowLastColumn="0" w:lastRowFirstColumn="0" w:lastRowLastColumn="0"/>
+            </w:pPr>
+            <w:r>
+              <w:t>Login screen displayed</w:t>
+            </w:r>
+            <w:r>
+              <w:t xml:space="preserve"> with, username, password textbox, login and register buttons</w:t>
+            </w:r>
+          </w:p>
+        </w:tc>
+        <w:tc>
+          <w:tcPr>
+            <w:tcW w:w="1213" w:type="dxa"/>
+          </w:tcPr>
+          <w:p>
+            <w:pPr>
+              <w:cnfStyle w:val="000000100000" w:firstRow="0" w:lastRow="0" w:firstColumn="0" w:lastColumn="0" w:oddVBand="0" w:evenVBand="0" w:oddHBand="1" w:evenHBand="0" w:firstRowFirstColumn="0" w:firstRowLastColumn="0" w:lastRowFirstColumn="0" w:lastRowLastColumn="0"/>
+            </w:pPr>
+            <w:r>
+              <w:t>Pass</w:t>
+            </w:r>
+          </w:p>
+        </w:tc>
+      </w:tr>
+      <w:tr>
+        <w:tc>
+          <w:tcPr>
+            <w:cnfStyle w:val="001000000000" w:firstRow="0" w:lastRow="0" w:firstColumn="1" w:lastColumn="0" w:oddVBand="0" w:evenVBand="0" w:oddHBand="0" w:evenHBand="0" w:firstRowFirstColumn="0" w:firstRowLastColumn="0" w:lastRowFirstColumn="0" w:lastRowLastColumn="0"/>
+            <w:tcW w:w="2972" w:type="dxa"/>
+          </w:tcPr>
+          <w:p>
+            <w:pPr>
+              <w:rPr>
+                <w:b w:val="0"/>
+              </w:rPr>
+            </w:pPr>
+            <w:r>
+              <w:rPr>
+                <w:b w:val="0"/>
+              </w:rPr>
+              <w:t>Press ‘Login’ button without filling in fields</w:t>
+            </w:r>
+          </w:p>
+        </w:tc>
+        <w:tc>
+          <w:tcPr>
+            <w:tcW w:w="4111" w:type="dxa"/>
+          </w:tcPr>
+          <w:p>
+            <w:pPr>
+              <w:cnfStyle w:val="000000000000" w:firstRow="0" w:lastRow="0" w:firstColumn="0" w:lastColumn="0" w:oddVBand="0" w:evenVBand="0" w:oddHBand="0" w:evenHBand="0" w:firstRowFirstColumn="0" w:firstRowLastColumn="0" w:lastRowFirstColumn="0" w:lastRowLastColumn="0"/>
+            </w:pPr>
+            <w:r>
+              <w:t>Relevant e</w:t>
+            </w:r>
+            <w:r>
+              <w:t>rror message shows, don’t proceed to main application screen</w:t>
+            </w:r>
+          </w:p>
+        </w:tc>
+        <w:tc>
+          <w:tcPr>
+            <w:tcW w:w="1213" w:type="dxa"/>
+          </w:tcPr>
+          <w:p>
+            <w:pPr>
+              <w:cnfStyle w:val="000000000000" w:firstRow="0" w:lastRow="0" w:firstColumn="0" w:lastColumn="0" w:oddVBand="0" w:evenVBand="0" w:oddHBand="0" w:evenHBand="0" w:firstRowFirstColumn="0" w:firstRowLastColumn="0" w:lastRowFirstColumn="0" w:lastRowLastColumn="0"/>
+            </w:pPr>
+            <w:r>
+              <w:t>Pass</w:t>
+            </w:r>
+          </w:p>
+        </w:tc>
+      </w:tr>
+      <w:tr>
+        <w:trPr>
+          <w:cnfStyle w:val="000000100000" w:firstRow="0" w:lastRow="0" w:firstColumn="0" w:lastColumn="0" w:oddVBand="0" w:evenVBand="0" w:oddHBand="1" w:evenHBand="0" w:firstRowFirstColumn="0" w:firstRowLastColumn="0" w:lastRowFirstColumn="0" w:lastRowLastColumn="0"/>
+        </w:trPr>
+        <w:tc>
+          <w:tcPr>
+            <w:cnfStyle w:val="001000000000" w:firstRow="0" w:lastRow="0" w:firstColumn="1" w:lastColumn="0" w:oddVBand="0" w:evenVBand="0" w:oddHBand="0" w:evenHBand="0" w:firstRowFirstColumn="0" w:firstRowLastColumn="0" w:lastRowFirstColumn="0" w:lastRowLastColumn="0"/>
+            <w:tcW w:w="2972" w:type="dxa"/>
+          </w:tcPr>
+          <w:p>
+            <w:pPr>
+              <w:rPr>
+                <w:b w:val="0"/>
+              </w:rPr>
+            </w:pPr>
+            <w:r>
+              <w:rPr>
+                <w:b w:val="0"/>
+              </w:rPr>
+              <w:t xml:space="preserve">Fill out login form with </w:t>
+            </w:r>
+            <w:r>
+              <w:rPr>
+                <w:b w:val="0"/>
+              </w:rPr>
+              <w:t>known incorrect credentials</w:t>
+            </w:r>
+          </w:p>
+        </w:tc>
+        <w:tc>
+          <w:tcPr>
+            <w:tcW w:w="4111" w:type="dxa"/>
+          </w:tcPr>
+          <w:p>
+            <w:pPr>
+              <w:cnfStyle w:val="000000100000" w:firstRow="0" w:lastRow="0" w:firstColumn="0" w:lastColumn="0" w:oddVBand="0" w:evenVBand="0" w:oddHBand="1" w:evenHBand="0" w:firstRowFirstColumn="0" w:firstRowLastColumn="0" w:lastRowFirstColumn="0" w:lastRowLastColumn="0"/>
+            </w:pPr>
+            <w:r>
+              <w:t>Relevant e</w:t>
+            </w:r>
+            <w:r>
+              <w:t>rror message shows, don’t proceed to main application screen</w:t>
+            </w:r>
+          </w:p>
+        </w:tc>
+        <w:tc>
+          <w:tcPr>
+            <w:tcW w:w="1213" w:type="dxa"/>
+          </w:tcPr>
+          <w:p>
+            <w:pPr>
+              <w:cnfStyle w:val="000000100000" w:firstRow="0" w:lastRow="0" w:firstColumn="0" w:lastColumn="0" w:oddVBand="0" w:evenVBand="0" w:oddHBand="1" w:evenHBand="0" w:firstRowFirstColumn="0" w:firstRowLastColumn="0" w:lastRowFirstColumn="0" w:lastRowLastColumn="0"/>
+            </w:pPr>
+            <w:r>
+              <w:t>Pass</w:t>
+            </w:r>
+          </w:p>
+        </w:tc>
+      </w:tr>
+      <w:tr>
+        <w:tc>
+          <w:tcPr>
+            <w:cnfStyle w:val="001000000000" w:firstRow="0" w:lastRow="0" w:firstColumn="1" w:lastColumn="0" w:oddVBand="0" w:evenVBand="0" w:oddHBand="0" w:evenHBand="0" w:firstRowFirstColumn="0" w:firstRowLastColumn="0" w:lastRowFirstColumn="0" w:lastRowLastColumn="0"/>
+            <w:tcW w:w="2972" w:type="dxa"/>
+          </w:tcPr>
+          <w:p>
+            <w:pPr>
+              <w:rPr>
+                <w:b w:val="0"/>
+              </w:rPr>
+            </w:pPr>
+            <w:r>
+              <w:rPr>
+                <w:b w:val="0"/>
+              </w:rPr>
+              <w:t>Fill out login form with correct username and password</w:t>
+            </w:r>
+          </w:p>
+        </w:tc>
+        <w:tc>
+          <w:tcPr>
+            <w:tcW w:w="4111" w:type="dxa"/>
+          </w:tcPr>
+          <w:p>
+            <w:pPr>
+              <w:cnfStyle w:val="000000000000" w:firstRow="0" w:lastRow="0" w:firstColumn="0" w:lastColumn="0" w:oddVBand="0" w:evenVBand="0" w:oddHBand="0" w:evenHBand="0" w:firstRowFirstColumn="0" w:firstRowLastColumn="0" w:lastRowFirstColumn="0" w:lastRowLastColumn="0"/>
+            </w:pPr>
+            <w:r>
+              <w:t>Proceed to main application screen</w:t>
+            </w:r>
+          </w:p>
+        </w:tc>
+        <w:tc>
+          <w:tcPr>
+            <w:tcW w:w="1213" w:type="dxa"/>
+          </w:tcPr>
+          <w:p>
+            <w:pPr>
+              <w:cnfStyle w:val="000000000000" w:firstRow="0" w:lastRow="0" w:firstColumn="0" w:lastColumn="0" w:oddVBand="0" w:evenVBand="0" w:oddHBand="0" w:evenHBand="0" w:firstRowFirstColumn="0" w:firstRowLastColumn="0" w:lastRowFirstColumn="0" w:lastRowLastColumn="0"/>
+            </w:pPr>
+            <w:r>
+              <w:t>P</w:t>
+            </w:r>
+            <w:r>
+              <w:t>a</w:t>
+            </w:r>
+            <w:r>
+              <w:t>ss</w:t>
+            </w:r>
+          </w:p>
+        </w:tc>
+      </w:tr>
+      <w:tr>
+        <w:trPr>
+          <w:cnfStyle w:val="000000100000" w:firstRow="0" w:lastRow="0" w:firstColumn="0" w:lastColumn="0" w:oddVBand="0" w:evenVBand="0" w:oddHBand="1" w:evenHBand="0" w:firstRowFirstColumn="0" w:firstRowLastColumn="0" w:lastRowFirstColumn="0" w:lastRowLastColumn="0"/>
+        </w:trPr>
+        <w:tc>
+          <w:tcPr>
+            <w:cnfStyle w:val="001000000000" w:firstRow="0" w:lastRow="0" w:firstColumn="1" w:lastColumn="0" w:oddVBand="0" w:evenVBand="0" w:oddHBand="0" w:evenHBand="0" w:firstRowFirstColumn="0" w:firstRowLastColumn="0" w:lastRowFirstColumn="0" w:lastRowLastColumn="0"/>
+            <w:tcW w:w="2972" w:type="dxa"/>
+          </w:tcPr>
+          <w:p>
+            <w:pPr>
+              <w:rPr>
+                <w:b w:val="0"/>
+              </w:rPr>
+            </w:pPr>
+            <w:r>
+              <w:rPr>
+                <w:b w:val="0"/>
+              </w:rPr>
+              <w:t>Press ‘Register’ button</w:t>
+            </w:r>
+            <w:r>
+              <w:rPr>
+                <w:b w:val="0"/>
+              </w:rPr>
+              <w:t xml:space="preserve"> on login screen</w:t>
+            </w:r>
+          </w:p>
+        </w:tc>
+        <w:tc>
+          <w:tcPr>
+            <w:tcW w:w="4111" w:type="dxa"/>
+          </w:tcPr>
+          <w:p>
+            <w:pPr>
+              <w:cnfStyle w:val="000000100000" w:firstRow="0" w:lastRow="0" w:firstColumn="0" w:lastColumn="0" w:oddVBand="0" w:evenVBand="0" w:oddHBand="1" w:evenHBand="0" w:firstRowFirstColumn="0" w:firstRowLastColumn="0" w:lastRowFirstColumn="0" w:lastRowLastColumn="0"/>
+            </w:pPr>
+            <w:r>
+              <w:t xml:space="preserve">Register screen appears with relevant information fields, register button and </w:t>
+            </w:r>
+            <w:r>
+              <w:t>button</w:t>
+            </w:r>
+            <w:r>
+              <w:t xml:space="preserve"> to return to ‘login’</w:t>
+            </w:r>
+            <w:r>
+              <w:t xml:space="preserve"> screen</w:t>
+            </w:r>
+          </w:p>
+        </w:tc>
+        <w:tc>
+          <w:tcPr>
+            <w:tcW w:w="1213" w:type="dxa"/>
+          </w:tcPr>
+          <w:p>
+            <w:pPr>
+              <w:cnfStyle w:val="000000100000" w:firstRow="0" w:lastRow="0" w:firstColumn="0" w:lastColumn="0" w:oddVBand="0" w:evenVBand="0" w:oddHBand="1" w:evenHBand="0" w:firstRowFirstColumn="0" w:firstRowLastColumn="0" w:lastRowFirstColumn="0" w:lastRowLastColumn="0"/>
+            </w:pPr>
+            <w:r>
+              <w:t>Pass</w:t>
+            </w:r>
+          </w:p>
+        </w:tc>
+      </w:tr>
+      <w:tr>
+        <w:tc>
+          <w:tcPr>
+            <w:cnfStyle w:val="001000000000" w:firstRow="0" w:lastRow="0" w:firstColumn="1" w:lastColumn="0" w:oddVBand="0" w:evenVBand="0" w:oddHBand="0" w:evenHBand="0" w:firstRowFirstColumn="0" w:firstRowLastColumn="0" w:lastRowFirstColumn="0" w:lastRowLastColumn="0"/>
+            <w:tcW w:w="2972" w:type="dxa"/>
+          </w:tcPr>
+          <w:p>
+            <w:pPr>
+              <w:rPr>
+                <w:b w:val="0"/>
+              </w:rPr>
+            </w:pPr>
+            <w:r>
+              <w:rPr>
+                <w:b w:val="0"/>
+              </w:rPr>
+              <w:t>Press ‘Register’ button on</w:t>
+            </w:r>
+            <w:r>
+              <w:rPr>
+                <w:b w:val="0"/>
+              </w:rPr>
+              <w:t xml:space="preserve"> the register screen without filling out any fields</w:t>
+            </w:r>
+          </w:p>
+        </w:tc>
+        <w:tc>
+          <w:tcPr>
+            <w:tcW w:w="4111" w:type="dxa"/>
+          </w:tcPr>
+          <w:p>
+            <w:pPr>
+              <w:cnfStyle w:val="000000000000" w:firstRow="0" w:lastRow="0" w:firstColumn="0" w:lastColumn="0" w:oddVBand="0" w:evenVBand="0" w:oddHBand="0" w:evenHBand="0" w:firstRowFirstColumn="0" w:firstRowLastColumn="0" w:lastRowFirstColumn="0" w:lastRowLastColumn="0"/>
+            </w:pPr>
+            <w:r>
+              <w:t>Error message shown informing user all fields need to be filled out</w:t>
+            </w:r>
+          </w:p>
+        </w:tc>
+        <w:tc>
+          <w:tcPr>
+            <w:tcW w:w="1213" w:type="dxa"/>
+          </w:tcPr>
+          <w:p>
+            <w:pPr>
+              <w:cnfStyle w:val="000000000000" w:firstRow="0" w:lastRow="0" w:firstColumn="0" w:lastColumn="0" w:oddVBand="0" w:evenVBand="0" w:oddHBand="0" w:evenHBand="0" w:firstRowFirstColumn="0" w:firstRowLastColumn="0" w:lastRowFirstColumn="0" w:lastRowLastColumn="0"/>
+            </w:pPr>
+            <w:r>
+              <w:t>P</w:t>
+            </w:r>
+            <w:r>
+              <w:t>a</w:t>
+            </w:r>
+            <w:r>
+              <w:t>ss</w:t>
+            </w:r>
+          </w:p>
+        </w:tc>
+      </w:tr>
+      <w:tr>
+        <w:trPr>
+          <w:cnfStyle w:val="000000100000" w:firstRow="0" w:lastRow="0" w:firstColumn="0" w:lastColumn="0" w:oddVBand="0" w:evenVBand="0" w:oddHBand="1" w:evenHBand="0" w:firstRowFirstColumn="0" w:firstRowLastColumn="0" w:lastRowFirstColumn="0" w:lastRowLastColumn="0"/>
+        </w:trPr>
+        <w:tc>
+          <w:tcPr>
+            <w:cnfStyle w:val="001000000000" w:firstRow="0" w:lastRow="0" w:firstColumn="1" w:lastColumn="0" w:oddVBand="0" w:evenVBand="0" w:oddHBand="0" w:evenHBand="0" w:firstRowFirstColumn="0" w:firstRowLastColumn="0" w:lastRowFirstColumn="0" w:lastRowLastColumn="0"/>
+            <w:tcW w:w="2972" w:type="dxa"/>
+          </w:tcPr>
+          <w:p>
+            <w:pPr>
+              <w:rPr>
+                <w:b w:val="0"/>
+              </w:rPr>
+            </w:pPr>
+            <w:r>
+              <w:rPr>
+                <w:b w:val="0"/>
+              </w:rPr>
+              <w:t>Fill some, but not all of the fields out</w:t>
+            </w:r>
+          </w:p>
+        </w:tc>
+        <w:tc>
+          <w:tcPr>
+            <w:tcW w:w="4111" w:type="dxa"/>
+          </w:tcPr>
+          <w:p>
+            <w:pPr>
+              <w:cnfStyle w:val="000000100000" w:firstRow="0" w:lastRow="0" w:firstColumn="0" w:lastColumn="0" w:oddVBand="0" w:evenVBand="0" w:oddHBand="1" w:evenHBand="0" w:firstRowFirstColumn="0" w:firstRowLastColumn="0" w:lastRowFirstColumn="0" w:lastRowLastColumn="0"/>
+            </w:pPr>
+            <w:r>
+              <w:t>Error message shown informing user all fields need to be filled out</w:t>
+            </w:r>
+          </w:p>
+        </w:tc>
+        <w:tc>
+          <w:tcPr>
+            <w:tcW w:w="1213" w:type="dxa"/>
+          </w:tcPr>
+          <w:p>
+            <w:pPr>
+              <w:keepNext/>
+              <w:cnfStyle w:val="000000100000" w:firstRow="0" w:lastRow="0" w:firstColumn="0" w:lastColumn="0" w:oddVBand="0" w:evenVBand="0" w:oddHBand="1" w:evenHBand="0" w:firstRowFirstColumn="0" w:firstRowLastColumn="0" w:lastRowFirstColumn="0" w:lastRowLastColumn="0"/>
+            </w:pPr>
+            <w:r>
+              <w:t>Pass</w:t>
+            </w:r>
+          </w:p>
+        </w:tc>
+      </w:tr>
+      <w:tr>
+        <w:tc>
+          <w:tcPr>
+            <w:cnfStyle w:val="001000000000" w:firstRow="0" w:lastRow="0" w:firstColumn="1" w:lastColumn="0" w:oddVBand="0" w:evenVBand="0" w:oddHBand="0" w:evenHBand="0" w:firstRowFirstColumn="0" w:firstRowLastColumn="0" w:lastRowFirstColumn="0" w:lastRowLastColumn="0"/>
+            <w:tcW w:w="2972" w:type="dxa"/>
+          </w:tcPr>
+          <w:p>
+            <w:pPr>
+              <w:rPr>
+                <w:b w:val="0"/>
+              </w:rPr>
+            </w:pPr>
+            <w:r>
+              <w:rPr>
+                <w:b w:val="0"/>
+              </w:rPr>
+              <w:t>Fill all fields out including the username  field with a username of an existing user</w:t>
+            </w:r>
+          </w:p>
+        </w:tc>
+        <w:tc>
+          <w:tcPr>
+            <w:tcW w:w="4111" w:type="dxa"/>
+          </w:tcPr>
+          <w:p>
+            <w:pPr>
+              <w:cnfStyle w:val="000000000000" w:firstRow="0" w:lastRow="0" w:firstColumn="0" w:lastColumn="0" w:oddVBand="0" w:evenVBand="0" w:oddHBand="0" w:evenHBand="0" w:firstRowFirstColumn="0" w:firstRowLastColumn="0" w:lastRowFirstColumn="0" w:lastRowLastColumn="0"/>
+            </w:pPr>
+            <w:r>
+              <w:t>Error message shown informing user that the username is already taken</w:t>
+            </w:r>
+          </w:p>
+        </w:tc>
+        <w:tc>
+          <w:tcPr>
+            <w:tcW w:w="1213" w:type="dxa"/>
+          </w:tcPr>
+          <w:p>
+            <w:pPr>
+              <w:keepNext/>
+              <w:cnfStyle w:val="000000000000" w:firstRow="0" w:lastRow="0" w:firstColumn="0" w:lastColumn="0" w:oddVBand="0" w:evenVBand="0" w:oddHBand="0" w:evenHBand="0" w:firstRowFirstColumn="0" w:firstRowLastColumn="0" w:lastRowFirstColumn="0" w:lastRowLastColumn="0"/>
+            </w:pPr>
+            <w:r>
+              <w:t>Pass</w:t>
+            </w:r>
+          </w:p>
+        </w:tc>
+      </w:tr>
+      <w:tr>
+        <w:trPr>
+          <w:cnfStyle w:val="000000100000" w:firstRow="0" w:lastRow="0" w:firstColumn="0" w:lastColumn="0" w:oddVBand="0" w:evenVBand="0" w:oddHBand="1" w:evenHBand="0" w:firstRowFirstColumn="0" w:firstRowLastColumn="0" w:lastRowFirstColumn="0" w:lastRowLastColumn="0"/>
+        </w:trPr>
+        <w:tc>
+          <w:tcPr>
+            <w:cnfStyle w:val="001000000000" w:firstRow="0" w:lastRow="0" w:firstColumn="1" w:lastColumn="0" w:oddVBand="0" w:evenVBand="0" w:oddHBand="0" w:evenHBand="0" w:firstRowFirstColumn="0" w:firstRowLastColumn="0" w:lastRowFirstColumn="0" w:lastRowLastColumn="0"/>
+            <w:tcW w:w="2972" w:type="dxa"/>
+          </w:tcPr>
+          <w:p>
+            <w:pPr>
+              <w:rPr>
+                <w:b w:val="0"/>
+              </w:rPr>
+            </w:pPr>
+            <w:r>
+              <w:rPr>
+                <w:b w:val="0"/>
+              </w:rPr>
+              <w:t>Fill all fields out including email field  with an email that isn’t correctly formed</w:t>
+            </w:r>
+          </w:p>
+        </w:tc>
+        <w:tc>
+          <w:tcPr>
+            <w:tcW w:w="4111" w:type="dxa"/>
+          </w:tcPr>
+          <w:p>
+            <w:pPr>
+              <w:cnfStyle w:val="000000100000" w:firstRow="0" w:lastRow="0" w:firstColumn="0" w:lastColumn="0" w:oddVBand="0" w:evenVBand="0" w:oddHBand="1" w:evenHBand="0" w:firstRowFirstColumn="0" w:firstRowLastColumn="0" w:lastRowFirstColumn="0" w:lastRowLastColumn="0"/>
+            </w:pPr>
+            <w:r>
+              <w:t>Error message show</w:t>
+            </w:r>
+            <w:r>
+              <w:t>n</w:t>
+            </w:r>
+            <w:r>
+              <w:t xml:space="preserve"> informing the user that a valid email address is required to register</w:t>
+            </w:r>
+          </w:p>
+        </w:tc>
+        <w:tc>
+          <w:tcPr>
+            <w:tcW w:w="1213" w:type="dxa"/>
+          </w:tcPr>
+          <w:p>
+            <w:pPr>
+              <w:keepNext/>
+              <w:cnfStyle w:val="000000100000" w:firstRow="0" w:lastRow="0" w:firstColumn="0" w:lastColumn="0" w:oddVBand="0" w:evenVBand="0" w:oddHBand="1" w:evenHBand="0" w:firstRowFirstColumn="0" w:firstRowLastColumn="0" w:lastRowFirstColumn="0" w:lastRowLastColumn="0"/>
+            </w:pPr>
+            <w:r>
+              <w:t>Pass</w:t>
+            </w:r>
+          </w:p>
+        </w:tc>
+      </w:tr>
+      <w:tr>
+        <w:tc>
+          <w:tcPr>
+            <w:cnfStyle w:val="001000000000" w:firstRow="0" w:lastRow="0" w:firstColumn="1" w:lastColumn="0" w:oddVBand="0" w:evenVBand="0" w:oddHBand="0" w:evenHBand="0" w:firstRowFirstColumn="0" w:firstRowLastColumn="0" w:lastRowFirstColumn="0" w:lastRowLastColumn="0"/>
+            <w:tcW w:w="2972" w:type="dxa"/>
+          </w:tcPr>
+          <w:p>
+            <w:pPr>
+              <w:rPr>
+                <w:b w:val="0"/>
+              </w:rPr>
+            </w:pPr>
+            <w:r>
+              <w:rPr>
+                <w:b w:val="0"/>
+              </w:rPr>
+              <w:lastRenderedPageBreak/>
+              <w:t>Fill all fields out including different values in ‘password’ and ‘repeat password’ fields</w:t>
+            </w:r>
+          </w:p>
+        </w:tc>
+        <w:tc>
+          <w:tcPr>
+            <w:tcW w:w="4111" w:type="dxa"/>
+          </w:tcPr>
+          <w:p>
+            <w:pPr>
+              <w:cnfStyle w:val="000000000000" w:firstRow="0" w:lastRow="0" w:firstColumn="0" w:lastColumn="0" w:oddVBand="0" w:evenVBand="0" w:oddHBand="0" w:evenHBand="0" w:firstRowFirstColumn="0" w:firstRowLastColumn="0" w:lastRowFirstColumn="0" w:lastRowLastColumn="0"/>
+            </w:pPr>
+            <w:r>
+              <w:t>Error message shown informing the user that passwords must match</w:t>
+            </w:r>
+          </w:p>
+        </w:tc>
+        <w:tc>
+          <w:tcPr>
+            <w:tcW w:w="1213" w:type="dxa"/>
+          </w:tcPr>
+          <w:p>
+            <w:pPr>
+              <w:keepNext/>
+              <w:cnfStyle w:val="000000000000" w:firstRow="0" w:lastRow="0" w:firstColumn="0" w:lastColumn="0" w:oddVBand="0" w:evenVBand="0" w:oddHBand="0" w:evenHBand="0" w:firstRowFirstColumn="0" w:firstRowLastColumn="0" w:lastRowFirstColumn="0" w:lastRowLastColumn="0"/>
+            </w:pPr>
+            <w:r>
+              <w:t>Pass</w:t>
+            </w:r>
+          </w:p>
+        </w:tc>
+      </w:tr>
+      <w:tr>
+        <w:trPr>
+          <w:cnfStyle w:val="000000100000" w:firstRow="0" w:lastRow="0" w:firstColumn="0" w:lastColumn="0" w:oddVBand="0" w:evenVBand="0" w:oddHBand="1" w:evenHBand="0" w:firstRowFirstColumn="0" w:firstRowLastColumn="0" w:lastRowFirstColumn="0" w:lastRowLastColumn="0"/>
+        </w:trPr>
+        <w:tc>
+          <w:tcPr>
+            <w:cnfStyle w:val="001000000000" w:firstRow="0" w:lastRow="0" w:firstColumn="1" w:lastColumn="0" w:oddVBand="0" w:evenVBand="0" w:oddHBand="0" w:evenHBand="0" w:firstRowFirstColumn="0" w:firstRowLastColumn="0" w:lastRowFirstColumn="0" w:lastRowLastColumn="0"/>
+            <w:tcW w:w="2972" w:type="dxa"/>
+          </w:tcPr>
+          <w:p>
+            <w:pPr>
+              <w:rPr>
+                <w:b w:val="0"/>
+              </w:rPr>
+            </w:pPr>
+            <w:r>
+              <w:rPr>
+                <w:b w:val="0"/>
+              </w:rPr>
+              <w:t>Press back button on ‘register’ screen</w:t>
+            </w:r>
+          </w:p>
+        </w:tc>
+        <w:tc>
+          <w:tcPr>
+            <w:tcW w:w="4111" w:type="dxa"/>
+          </w:tcPr>
+          <w:p>
+            <w:pPr>
+              <w:cnfStyle w:val="000000100000" w:firstRow="0" w:lastRow="0" w:firstColumn="0" w:lastColumn="0" w:oddVBand="0" w:evenVBand="0" w:oddHBand="1" w:evenHBand="0" w:firstRowFirstColumn="0" w:firstRowLastColumn="0" w:lastRowFirstColumn="0" w:lastRowLastColumn="0"/>
+            </w:pPr>
+            <w:r>
+              <w:t>Be returned to ‘login’ screen</w:t>
+            </w:r>
+          </w:p>
+        </w:tc>
+        <w:tc>
+          <w:tcPr>
+            <w:tcW w:w="1213" w:type="dxa"/>
+          </w:tcPr>
+          <w:p>
+            <w:pPr>
+              <w:keepNext/>
+              <w:cnfStyle w:val="000000100000" w:firstRow="0" w:lastRow="0" w:firstColumn="0" w:lastColumn="0" w:oddVBand="0" w:evenVBand="0" w:oddHBand="1" w:evenHBand="0" w:firstRowFirstColumn="0" w:firstRowLastColumn="0" w:lastRowFirstColumn="0" w:lastRowLastColumn="0"/>
+            </w:pPr>
+            <w:r>
+              <w:t>P</w:t>
+            </w:r>
+            <w:r>
+              <w:t>a</w:t>
+            </w:r>
+            <w:r>
+              <w:t>ss</w:t>
+            </w:r>
+          </w:p>
+        </w:tc>
+      </w:tr>
+      <w:tr>
+        <w:tc>
+          <w:tcPr>
+            <w:cnfStyle w:val="001000000000" w:firstRow="0" w:lastRow="0" w:firstColumn="1" w:lastColumn="0" w:oddVBand="0" w:evenVBand="0" w:oddHBand="0" w:evenHBand="0" w:firstRowFirstColumn="0" w:firstRowLastColumn="0" w:lastRowFirstColumn="0" w:lastRowLastColumn="0"/>
+            <w:tcW w:w="2972" w:type="dxa"/>
+          </w:tcPr>
+          <w:p>
+            <w:pPr>
+              <w:rPr>
+                <w:b w:val="0"/>
+              </w:rPr>
+            </w:pPr>
+            <w:r>
+              <w:rPr>
+                <w:b w:val="0"/>
+              </w:rPr>
+              <w:t>Press register on ‘register’ screen with all fields correctly filled out</w:t>
+            </w:r>
+          </w:p>
+        </w:tc>
+        <w:tc>
+          <w:tcPr>
+            <w:tcW w:w="4111" w:type="dxa"/>
+          </w:tcPr>
+          <w:p>
+            <w:pPr>
+              <w:cnfStyle w:val="000000000000" w:firstRow="0" w:lastRow="0" w:firstColumn="0" w:lastColumn="0" w:oddVBand="0" w:evenVBand="0" w:oddHBand="0" w:evenHBand="0" w:firstRowFirstColumn="0" w:firstRowLastColumn="0" w:lastRowFirstColumn="0" w:lastRowLastColumn="0"/>
+            </w:pPr>
+            <w:r>
+              <w:t>Confirmation of registration message shown, new user logged in and taken to main screen</w:t>
+            </w:r>
+            <w:r>
+              <w:t xml:space="preserve"> where instructions to the user for adding music are displayed</w:t>
+            </w:r>
+          </w:p>
+        </w:tc>
+        <w:tc>
+          <w:tcPr>
+            <w:tcW w:w="1213" w:type="dxa"/>
+          </w:tcPr>
+          <w:p>
+            <w:pPr>
+              <w:keepNext/>
+              <w:cnfStyle w:val="000000000000" w:firstRow="0" w:lastRow="0" w:firstColumn="0" w:lastColumn="0" w:oddVBand="0" w:evenVBand="0" w:oddHBand="0" w:evenHBand="0" w:firstRowFirstColumn="0" w:firstRowLastColumn="0" w:lastRowFirstColumn="0" w:lastRowLastColumn="0"/>
+            </w:pPr>
+            <w:r>
+              <w:t>Pass</w:t>
+            </w:r>
+          </w:p>
+        </w:tc>
+      </w:tr>
+      <w:tr>
+        <w:trPr>
+          <w:cnfStyle w:val="000000100000" w:firstRow="0" w:lastRow="0" w:firstColumn="0" w:lastColumn="0" w:oddVBand="0" w:evenVBand="0" w:oddHBand="1" w:evenHBand="0" w:firstRowFirstColumn="0" w:firstRowLastColumn="0" w:lastRowFirstColumn="0" w:lastRowLastColumn="0"/>
+        </w:trPr>
+        <w:tc>
+          <w:tcPr>
+            <w:cnfStyle w:val="001000000000" w:firstRow="0" w:lastRow="0" w:firstColumn="1" w:lastColumn="0" w:oddVBand="0" w:evenVBand="0" w:oddHBand="0" w:evenHBand="0" w:firstRowFirstColumn="0" w:firstRowLastColumn="0" w:lastRowFirstColumn="0" w:lastRowLastColumn="0"/>
+            <w:tcW w:w="2972" w:type="dxa"/>
+          </w:tcPr>
+          <w:p>
+            <w:pPr>
+              <w:rPr>
+                <w:b w:val="0"/>
+              </w:rPr>
+            </w:pPr>
+            <w:r>
+              <w:rPr>
+                <w:b w:val="0"/>
+              </w:rPr>
+              <w:t>Close application and reopen while logged in</w:t>
+            </w:r>
+            <w:r>
+              <w:rPr>
+                <w:b w:val="0"/>
+              </w:rPr>
+              <w:t>.</w:t>
+            </w:r>
+          </w:p>
+        </w:tc>
+        <w:tc>
+          <w:tcPr>
+            <w:tcW w:w="4111" w:type="dxa"/>
+          </w:tcPr>
+          <w:p>
+            <w:pPr>
+              <w:cnfStyle w:val="000000100000" w:firstRow="0" w:lastRow="0" w:firstColumn="0" w:lastColumn="0" w:oddVBand="0" w:evenVBand="0" w:oddHBand="1" w:evenHBand="0" w:firstRowFirstColumn="0" w:firstRowLastColumn="0" w:lastRowFirstColumn="0" w:lastRowLastColumn="0"/>
+            </w:pPr>
+            <w:r>
+              <w:t>Be logged in again automatically using last credentials and skip ‘login’ screen</w:t>
+            </w:r>
+          </w:p>
+        </w:tc>
+        <w:tc>
+          <w:tcPr>
+            <w:tcW w:w="1213" w:type="dxa"/>
+          </w:tcPr>
+          <w:p>
+            <w:pPr>
+              <w:keepNext/>
+              <w:cnfStyle w:val="000000100000" w:firstRow="0" w:lastRow="0" w:firstColumn="0" w:lastColumn="0" w:oddVBand="0" w:evenVBand="0" w:oddHBand="1" w:evenHBand="0" w:firstRowFirstColumn="0" w:firstRowLastColumn="0" w:lastRowFirstColumn="0" w:lastRowLastColumn="0"/>
+            </w:pPr>
+            <w:r>
+              <w:t>Pass</w:t>
+            </w:r>
+          </w:p>
+        </w:tc>
+      </w:tr>
+      <w:tr>
+        <w:tc>
+          <w:tcPr>
+            <w:cnfStyle w:val="001000000000" w:firstRow="0" w:lastRow="0" w:firstColumn="1" w:lastColumn="0" w:oddVBand="0" w:evenVBand="0" w:oddHBand="0" w:evenHBand="0" w:firstRowFirstColumn="0" w:firstRowLastColumn="0" w:lastRowFirstColumn="0" w:lastRowLastColumn="0"/>
+            <w:tcW w:w="2972" w:type="dxa"/>
+          </w:tcPr>
+          <w:p>
+            <w:pPr>
+              <w:rPr>
+                <w:b w:val="0"/>
+              </w:rPr>
+            </w:pPr>
+            <w:r>
+              <w:rPr>
+                <w:b w:val="0"/>
+              </w:rPr>
+              <w:t>Press ‘logout’ on main screen action bar</w:t>
+            </w:r>
+          </w:p>
+        </w:tc>
+        <w:tc>
+          <w:tcPr>
+            <w:tcW w:w="4111" w:type="dxa"/>
+          </w:tcPr>
+          <w:p>
+            <w:pPr>
+              <w:cnfStyle w:val="000000000000" w:firstRow="0" w:lastRow="0" w:firstColumn="0" w:lastColumn="0" w:oddVBand="0" w:evenVBand="0" w:oddHBand="0" w:evenHBand="0" w:firstRowFirstColumn="0" w:firstRowLastColumn="0" w:lastRowFirstColumn="0" w:lastRowLastColumn="0"/>
+            </w:pPr>
+            <w:r>
+              <w:t>Return to ‘login’ screen</w:t>
+            </w:r>
+          </w:p>
+        </w:tc>
+        <w:tc>
+          <w:tcPr>
+            <w:tcW w:w="1213" w:type="dxa"/>
+          </w:tcPr>
+          <w:p>
+            <w:pPr>
+              <w:keepNext/>
+              <w:cnfStyle w:val="000000000000" w:firstRow="0" w:lastRow="0" w:firstColumn="0" w:lastColumn="0" w:oddVBand="0" w:evenVBand="0" w:oddHBand="0" w:evenHBand="0" w:firstRowFirstColumn="0" w:firstRowLastColumn="0" w:lastRowFirstColumn="0" w:lastRowLastColumn="0"/>
+            </w:pPr>
+            <w:r>
+              <w:t>Pass</w:t>
+            </w:r>
+          </w:p>
+        </w:tc>
+      </w:tr>
+      <w:tr>
+        <w:trPr>
+          <w:cnfStyle w:val="000000100000" w:firstRow="0" w:lastRow="0" w:firstColumn="0" w:lastColumn="0" w:oddVBand="0" w:evenVBand="0" w:oddHBand="1" w:evenHBand="0" w:firstRowFirstColumn="0" w:firstRowLastColumn="0" w:lastRowFirstColumn="0" w:lastRowLastColumn="0"/>
+        </w:trPr>
+        <w:tc>
+          <w:tcPr>
+            <w:cnfStyle w:val="001000000000" w:firstRow="0" w:lastRow="0" w:firstColumn="1" w:lastColumn="0" w:oddVBand="0" w:evenVBand="0" w:oddHBand="0" w:evenHBand="0" w:firstRowFirstColumn="0" w:firstRowLastColumn="0" w:lastRowFirstColumn="0" w:lastRowLastColumn="0"/>
+            <w:tcW w:w="2972" w:type="dxa"/>
+          </w:tcPr>
+          <w:p>
+            <w:pPr>
+              <w:rPr>
+                <w:b w:val="0"/>
+              </w:rPr>
+            </w:pPr>
+            <w:r>
+              <w:rPr>
+                <w:b w:val="0"/>
+              </w:rPr>
+              <w:t>Press ‘i’ icon on action bar</w:t>
+            </w:r>
+          </w:p>
+        </w:tc>
+        <w:tc>
+          <w:tcPr>
+            <w:tcW w:w="4111" w:type="dxa"/>
+          </w:tcPr>
+          <w:p>
+            <w:pPr>
+              <w:cnfStyle w:val="000000100000" w:firstRow="0" w:lastRow="0" w:firstColumn="0" w:lastColumn="0" w:oddVBand="0" w:evenVBand="0" w:oddHBand="1" w:evenHBand="0" w:firstRowFirstColumn="0" w:firstRowLastColumn="0" w:lastRowFirstColumn="0" w:lastRowLastColumn="0"/>
+            </w:pPr>
+            <w:r>
+              <w:t>See summary of all current user’s  tracks from the web service</w:t>
+            </w:r>
+          </w:p>
+        </w:tc>
+        <w:tc>
+          <w:tcPr>
+            <w:tcW w:w="1213" w:type="dxa"/>
+          </w:tcPr>
+          <w:p>
+            <w:pPr>
+              <w:keepNext/>
+              <w:cnfStyle w:val="000000100000" w:firstRow="0" w:lastRow="0" w:firstColumn="0" w:lastColumn="0" w:oddVBand="0" w:evenVBand="0" w:oddHBand="1" w:evenHBand="0" w:firstRowFirstColumn="0" w:firstRowLastColumn="0" w:lastRowFirstColumn="0" w:lastRowLastColumn="0"/>
+            </w:pPr>
+            <w:r>
+              <w:t>Pass</w:t>
+            </w:r>
+          </w:p>
+        </w:tc>
+      </w:tr>
+      <w:tr>
+        <w:tc>
+          <w:tcPr>
+            <w:cnfStyle w:val="001000000000" w:firstRow="0" w:lastRow="0" w:firstColumn="1" w:lastColumn="0" w:oddVBand="0" w:evenVBand="0" w:oddHBand="0" w:evenHBand="0" w:firstRowFirstColumn="0" w:firstRowLastColumn="0" w:lastRowFirstColumn="0" w:lastRowLastColumn="0"/>
+            <w:tcW w:w="2972" w:type="dxa"/>
+          </w:tcPr>
+          <w:p>
+            <w:pPr>
+              <w:rPr>
+                <w:b w:val="0"/>
+              </w:rPr>
+            </w:pPr>
+            <w:r>
+              <w:rPr>
+                <w:b w:val="0"/>
+              </w:rPr>
+              <w:t>Press ‘reanalyse’ on summary popup</w:t>
+            </w:r>
+          </w:p>
+        </w:tc>
+        <w:tc>
+          <w:tcPr>
+            <w:tcW w:w="4111" w:type="dxa"/>
+          </w:tcPr>
+          <w:p>
+            <w:pPr>
+              <w:cnfStyle w:val="000000000000" w:firstRow="0" w:lastRow="0" w:firstColumn="0" w:lastColumn="0" w:oddVBand="0" w:evenVBand="0" w:oddHBand="0" w:evenHBand="0" w:firstRowFirstColumn="0" w:firstRowLastColumn="0" w:lastRowFirstColumn="0" w:lastRowLastColumn="0"/>
+            </w:pPr>
+            <w:r>
+              <w:t>Receive visual confirmation that all current user’</w:t>
+            </w:r>
+            <w:r>
+              <w:t>s tracks are being reanalysed</w:t>
+            </w:r>
+          </w:p>
+        </w:tc>
+        <w:tc>
+          <w:tcPr>
+            <w:tcW w:w="1213" w:type="dxa"/>
+          </w:tcPr>
+          <w:p>
+            <w:pPr>
+              <w:keepNext/>
+              <w:cnfStyle w:val="000000000000" w:firstRow="0" w:lastRow="0" w:firstColumn="0" w:lastColumn="0" w:oddVBand="0" w:evenVBand="0" w:oddHBand="0" w:evenHBand="0" w:firstRowFirstColumn="0" w:firstRowLastColumn="0" w:lastRowFirstColumn="0" w:lastRowLastColumn="0"/>
+            </w:pPr>
+            <w:r>
+              <w:t>Pas</w:t>
+            </w:r>
+            <w:r>
+              <w:t>s</w:t>
+            </w:r>
+          </w:p>
+        </w:tc>
+      </w:tr>
+      <w:tr>
+        <w:trPr>
+          <w:cnfStyle w:val="000000100000" w:firstRow="0" w:lastRow="0" w:firstColumn="0" w:lastColumn="0" w:oddVBand="0" w:evenVBand="0" w:oddHBand="1" w:evenHBand="0" w:firstRowFirstColumn="0" w:firstRowLastColumn="0" w:lastRowFirstColumn="0" w:lastRowLastColumn="0"/>
+        </w:trPr>
+        <w:tc>
+          <w:tcPr>
+            <w:cnfStyle w:val="001000000000" w:firstRow="0" w:lastRow="0" w:firstColumn="1" w:lastColumn="0" w:oddVBand="0" w:evenVBand="0" w:oddHBand="0" w:evenHBand="0" w:firstRowFirstColumn="0" w:firstRowLastColumn="0" w:lastRowFirstColumn="0" w:lastRowLastColumn="0"/>
+            <w:tcW w:w="2972" w:type="dxa"/>
+          </w:tcPr>
+          <w:p>
+            <w:pPr>
+              <w:rPr>
+                <w:b w:val="0"/>
+              </w:rPr>
+            </w:pPr>
+            <w:r>
+              <w:rPr>
+                <w:b w:val="0"/>
+              </w:rPr>
+              <w:t>Touch and drag coloured grid on main screen</w:t>
+            </w:r>
+          </w:p>
+        </w:tc>
+        <w:tc>
+          <w:tcPr>
+            <w:tcW w:w="4111" w:type="dxa"/>
+          </w:tcPr>
+          <w:p>
+            <w:pPr>
+              <w:cnfStyle w:val="000000100000" w:firstRow="0" w:lastRow="0" w:firstColumn="0" w:lastColumn="0" w:oddVBand="0" w:evenVBand="0" w:oddHBand="1" w:evenHBand="0" w:firstRowFirstColumn="0" w:firstRowLastColumn="0" w:lastRowFirstColumn="0" w:lastRowLastColumn="0"/>
+            </w:pPr>
+            <w:r>
+              <w:t>Colour changes to indicate position on grid, blue dot follows touch</w:t>
+            </w:r>
+          </w:p>
+        </w:tc>
+        <w:tc>
+          <w:tcPr>
+            <w:tcW w:w="1213" w:type="dxa"/>
+          </w:tcPr>
+          <w:p>
+            <w:pPr>
+              <w:keepNext/>
+              <w:cnfStyle w:val="000000100000" w:firstRow="0" w:lastRow="0" w:firstColumn="0" w:lastColumn="0" w:oddVBand="0" w:evenVBand="0" w:oddHBand="1" w:evenHBand="0" w:firstRowFirstColumn="0" w:firstRowLastColumn="0" w:lastRowFirstColumn="0" w:lastRowLastColumn="0"/>
+            </w:pPr>
+            <w:r>
+              <w:t>Pass</w:t>
+            </w:r>
+          </w:p>
+        </w:tc>
+      </w:tr>
+      <w:tr>
+        <w:tc>
+          <w:tcPr>
+            <w:cnfStyle w:val="001000000000" w:firstRow="0" w:lastRow="0" w:firstColumn="1" w:lastColumn="0" w:oddVBand="0" w:evenVBand="0" w:oddHBand="0" w:evenHBand="0" w:firstRowFirstColumn="0" w:firstRowLastColumn="0" w:lastRowFirstColumn="0" w:lastRowLastColumn="0"/>
+            <w:tcW w:w="2972" w:type="dxa"/>
+          </w:tcPr>
+          <w:p>
+            <w:pPr>
+              <w:rPr>
+                <w:b w:val="0"/>
+              </w:rPr>
+            </w:pPr>
+            <w:r>
+              <w:rPr>
+                <w:b w:val="0"/>
+              </w:rPr>
+              <w:t>Release touch on grid</w:t>
+            </w:r>
+            <w:r>
+              <w:rPr>
+                <w:b w:val="0"/>
+              </w:rPr>
+              <w:t xml:space="preserve"> when logged in as user with music added</w:t>
+            </w:r>
+          </w:p>
+        </w:tc>
+        <w:tc>
+          <w:tcPr>
+            <w:tcW w:w="4111" w:type="dxa"/>
+          </w:tcPr>
+          <w:p>
+            <w:pPr>
+              <w:cnfStyle w:val="000000000000" w:firstRow="0" w:lastRow="0" w:firstColumn="0" w:lastColumn="0" w:oddVBand="0" w:evenVBand="0" w:oddHBand="0" w:evenHBand="0" w:firstRowFirstColumn="0" w:firstRowLastColumn="0" w:lastRowFirstColumn="0" w:lastRowLastColumn="0"/>
+            </w:pPr>
+            <w:r>
+              <w:t>Proceed to player activity, first track of mood playlist for selected mood playing</w:t>
+            </w:r>
+          </w:p>
+        </w:tc>
+        <w:tc>
+          <w:tcPr>
+            <w:tcW w:w="1213" w:type="dxa"/>
+          </w:tcPr>
+          <w:p>
+            <w:pPr>
+              <w:keepNext/>
+              <w:cnfStyle w:val="000000000000" w:firstRow="0" w:lastRow="0" w:firstColumn="0" w:lastColumn="0" w:oddVBand="0" w:evenVBand="0" w:oddHBand="0" w:evenHBand="0" w:firstRowFirstColumn="0" w:firstRowLastColumn="0" w:lastRowFirstColumn="0" w:lastRowLastColumn="0"/>
+            </w:pPr>
+            <w:r>
+              <w:t>Pass</w:t>
+            </w:r>
+          </w:p>
+        </w:tc>
+      </w:tr>
+      <w:tr>
+        <w:trPr>
+          <w:cnfStyle w:val="000000100000" w:firstRow="0" w:lastRow="0" w:firstColumn="0" w:lastColumn="0" w:oddVBand="0" w:evenVBand="0" w:oddHBand="1" w:evenHBand="0" w:firstRowFirstColumn="0" w:firstRowLastColumn="0" w:lastRowFirstColumn="0" w:lastRowLastColumn="0"/>
+        </w:trPr>
+        <w:tc>
+          <w:tcPr>
+            <w:cnfStyle w:val="001000000000" w:firstRow="0" w:lastRow="0" w:firstColumn="1" w:lastColumn="0" w:oddVBand="0" w:evenVBand="0" w:oddHBand="0" w:evenHBand="0" w:firstRowFirstColumn="0" w:firstRowLastColumn="0" w:lastRowFirstColumn="0" w:lastRowLastColumn="0"/>
+            <w:tcW w:w="2972" w:type="dxa"/>
+          </w:tcPr>
+          <w:p>
+            <w:pPr>
+              <w:rPr>
+                <w:b w:val="0"/>
+              </w:rPr>
+            </w:pPr>
+            <w:r>
+              <w:rPr>
+                <w:b w:val="0"/>
+              </w:rPr>
+              <w:t>Release touch on grid when logged in as user with no music  added</w:t>
+            </w:r>
+          </w:p>
+        </w:tc>
+        <w:tc>
+          <w:tcPr>
+            <w:tcW w:w="4111" w:type="dxa"/>
+          </w:tcPr>
+          <w:p>
+            <w:pPr>
+              <w:cnfStyle w:val="000000100000" w:firstRow="0" w:lastRow="0" w:firstColumn="0" w:lastColumn="0" w:oddVBand="0" w:evenVBand="0" w:oddHBand="1" w:evenHBand="0" w:firstRowFirstColumn="0" w:firstRowLastColumn="0" w:lastRowFirstColumn="0" w:lastRowLastColumn="0"/>
+            </w:pPr>
+            <w:r>
+              <w:t xml:space="preserve">Display instructions on adding music again, do not proceed to player screen </w:t>
+            </w:r>
+          </w:p>
+        </w:tc>
+        <w:tc>
+          <w:tcPr>
+            <w:tcW w:w="1213" w:type="dxa"/>
+          </w:tcPr>
+          <w:p>
+            <w:pPr>
+              <w:keepNext/>
+              <w:cnfStyle w:val="000000100000" w:firstRow="0" w:lastRow="0" w:firstColumn="0" w:lastColumn="0" w:oddVBand="0" w:evenVBand="0" w:oddHBand="1" w:evenHBand="0" w:firstRowFirstColumn="0" w:firstRowLastColumn="0" w:lastRowFirstColumn="0" w:lastRowLastColumn="0"/>
+            </w:pPr>
+            <w:r>
+              <w:t>Pass</w:t>
+            </w:r>
+          </w:p>
+        </w:tc>
+      </w:tr>
+      <w:tr>
+        <w:tc>
+          <w:tcPr>
+            <w:cnfStyle w:val="001000000000" w:firstRow="0" w:lastRow="0" w:firstColumn="1" w:lastColumn="0" w:oddVBand="0" w:evenVBand="0" w:oddHBand="0" w:evenHBand="0" w:firstRowFirstColumn="0" w:firstRowLastColumn="0" w:lastRowFirstColumn="0" w:lastRowLastColumn="0"/>
+            <w:tcW w:w="2972" w:type="dxa"/>
+          </w:tcPr>
+          <w:p>
+            <w:pPr>
+              <w:rPr>
+                <w:b w:val="0"/>
+              </w:rPr>
+            </w:pPr>
+            <w:r>
+              <w:rPr>
+                <w:b w:val="0"/>
+              </w:rPr>
+              <w:t>Press ‘play/pause’ button on player when music playing</w:t>
+            </w:r>
+          </w:p>
+        </w:tc>
+        <w:tc>
+          <w:tcPr>
+            <w:tcW w:w="4111" w:type="dxa"/>
+          </w:tcPr>
+          <w:p>
+            <w:pPr>
+              <w:cnfStyle w:val="000000000000" w:firstRow="0" w:lastRow="0" w:firstColumn="0" w:lastColumn="0" w:oddVBand="0" w:evenVBand="0" w:oddHBand="0" w:evenHBand="0" w:firstRowFirstColumn="0" w:firstRowLastColumn="0" w:lastRowFirstColumn="0" w:lastRowLastColumn="0"/>
+            </w:pPr>
+            <w:r>
+              <w:t>Music pauses</w:t>
+            </w:r>
+          </w:p>
+        </w:tc>
+        <w:tc>
+          <w:tcPr>
+            <w:tcW w:w="1213" w:type="dxa"/>
+          </w:tcPr>
+          <w:p>
+            <w:pPr>
+              <w:keepNext/>
+              <w:cnfStyle w:val="000000000000" w:firstRow="0" w:lastRow="0" w:firstColumn="0" w:lastColumn="0" w:oddVBand="0" w:evenVBand="0" w:oddHBand="0" w:evenHBand="0" w:firstRowFirstColumn="0" w:firstRowLastColumn="0" w:lastRowFirstColumn="0" w:lastRowLastColumn="0"/>
+            </w:pPr>
+            <w:r>
+              <w:t>Pass</w:t>
+            </w:r>
+          </w:p>
+        </w:tc>
+      </w:tr>
+      <w:tr>
+        <w:trPr>
+          <w:cnfStyle w:val="000000100000" w:firstRow="0" w:lastRow="0" w:firstColumn="0" w:lastColumn="0" w:oddVBand="0" w:evenVBand="0" w:oddHBand="1" w:evenHBand="0" w:firstRowFirstColumn="0" w:firstRowLastColumn="0" w:lastRowFirstColumn="0" w:lastRowLastColumn="0"/>
+        </w:trPr>
+        <w:tc>
+          <w:tcPr>
+            <w:cnfStyle w:val="001000000000" w:firstRow="0" w:lastRow="0" w:firstColumn="1" w:lastColumn="0" w:oddVBand="0" w:evenVBand="0" w:oddHBand="0" w:evenHBand="0" w:firstRowFirstColumn="0" w:firstRowLastColumn="0" w:lastRowFirstColumn="0" w:lastRowLastColumn="0"/>
+            <w:tcW w:w="2972" w:type="dxa"/>
+          </w:tcPr>
+          <w:p>
+            <w:pPr>
+              <w:rPr>
+                <w:b w:val="0"/>
+              </w:rPr>
+            </w:pPr>
+            <w:r>
+              <w:rPr>
+                <w:b w:val="0"/>
+              </w:rPr>
+              <w:t>Press ‘play/pause’ button on player when music paused</w:t>
+            </w:r>
+          </w:p>
+        </w:tc>
+        <w:tc>
+          <w:tcPr>
+            <w:tcW w:w="4111" w:type="dxa"/>
+          </w:tcPr>
+          <w:p>
+            <w:pPr>
+              <w:cnfStyle w:val="000000100000" w:firstRow="0" w:lastRow="0" w:firstColumn="0" w:lastColumn="0" w:oddVBand="0" w:evenVBand="0" w:oddHBand="1" w:evenHBand="0" w:firstRowFirstColumn="0" w:firstRowLastColumn="0" w:lastRowFirstColumn="0" w:lastRowLastColumn="0"/>
+            </w:pPr>
+            <w:r>
+              <w:t>Music resumes from same spot</w:t>
+            </w:r>
+          </w:p>
+        </w:tc>
+        <w:tc>
+          <w:tcPr>
+            <w:tcW w:w="1213" w:type="dxa"/>
+          </w:tcPr>
+          <w:p>
+            <w:pPr>
+              <w:keepNext/>
+              <w:cnfStyle w:val="000000100000" w:firstRow="0" w:lastRow="0" w:firstColumn="0" w:lastColumn="0" w:oddVBand="0" w:evenVBand="0" w:oddHBand="1" w:evenHBand="0" w:firstRowFirstColumn="0" w:firstRowLastColumn="0" w:lastRowFirstColumn="0" w:lastRowLastColumn="0"/>
+            </w:pPr>
+            <w:r>
+              <w:t>Pass</w:t>
+            </w:r>
+          </w:p>
+        </w:tc>
+      </w:tr>
+      <w:tr>
+        <w:tc>
+          <w:tcPr>
+            <w:cnfStyle w:val="001000000000" w:firstRow="0" w:lastRow="0" w:firstColumn="1" w:lastColumn="0" w:oddVBand="0" w:evenVBand="0" w:oddHBand="0" w:evenHBand="0" w:firstRowFirstColumn="0" w:firstRowLastColumn="0" w:lastRowFirstColumn="0" w:lastRowLastColumn="0"/>
+            <w:tcW w:w="2972" w:type="dxa"/>
+          </w:tcPr>
+          <w:p>
+            <w:pPr>
+              <w:rPr>
+                <w:b w:val="0"/>
+              </w:rPr>
+            </w:pPr>
+          </w:p>
+        </w:tc>
+        <w:tc>
+          <w:tcPr>
+            <w:tcW w:w="4111" w:type="dxa"/>
+          </w:tcPr>
+          <w:p>
+            <w:pPr>
+              <w:cnfStyle w:val="000000000000" w:firstRow="0" w:lastRow="0" w:firstColumn="0" w:lastColumn="0" w:oddVBand="0" w:evenVBand="0" w:oddHBand="0" w:evenHBand="0" w:firstRowFirstColumn="0" w:firstRowLastColumn="0" w:lastRowFirstColumn="0" w:lastRowLastColumn="0"/>
+            </w:pPr>
+          </w:p>
+        </w:tc>
+        <w:tc>
+          <w:tcPr>
+            <w:tcW w:w="1213" w:type="dxa"/>
+          </w:tcPr>
+          <w:p>
+            <w:pPr>
+              <w:keepNext/>
+              <w:cnfStyle w:val="000000000000" w:firstRow="0" w:lastRow="0" w:firstColumn="0" w:lastColumn="0" w:oddVBand="0" w:evenVBand="0" w:oddHBand="0" w:evenHBand="0" w:firstRowFirstColumn="0" w:firstRowLastColumn="0" w:lastRowFirstColumn="0" w:lastRowLastColumn="0"/>
+            </w:pPr>
+          </w:p>
+        </w:tc>
+      </w:tr>
+      <w:tr>
+        <w:trPr>
+          <w:cnfStyle w:val="000000100000" w:firstRow="0" w:lastRow="0" w:firstColumn="0" w:lastColumn="0" w:oddVBand="0" w:evenVBand="0" w:oddHBand="1" w:evenHBand="0" w:firstRowFirstColumn="0" w:firstRowLastColumn="0" w:lastRowFirstColumn="0" w:lastRowLastColumn="0"/>
+        </w:trPr>
+        <w:tc>
+          <w:tcPr>
+            <w:cnfStyle w:val="001000000000" w:firstRow="0" w:lastRow="0" w:firstColumn="1" w:lastColumn="0" w:oddVBand="0" w:evenVBand="0" w:oddHBand="0" w:evenHBand="0" w:firstRowFirstColumn="0" w:firstRowLastColumn="0" w:lastRowFirstColumn="0" w:lastRowLastColumn="0"/>
+            <w:tcW w:w="2972" w:type="dxa"/>
+          </w:tcPr>
+          <w:p>
+            <w:pPr>
+              <w:rPr>
+                <w:b w:val="0"/>
+              </w:rPr>
+            </w:pPr>
+          </w:p>
+        </w:tc>
+        <w:tc>
+          <w:tcPr>
+            <w:tcW w:w="4111" w:type="dxa"/>
+          </w:tcPr>
+          <w:p>
+            <w:pPr>
+              <w:cnfStyle w:val="000000100000" w:firstRow="0" w:lastRow="0" w:firstColumn="0" w:lastColumn="0" w:oddVBand="0" w:evenVBand="0" w:oddHBand="1" w:evenHBand="0" w:firstRowFirstColumn="0" w:firstRowLastColumn="0" w:lastRowFirstColumn="0" w:lastRowLastColumn="0"/>
+            </w:pPr>
+          </w:p>
+        </w:tc>
+        <w:tc>
+          <w:tcPr>
+            <w:tcW w:w="1213" w:type="dxa"/>
+          </w:tcPr>
+          <w:p>
+            <w:pPr>
+              <w:keepNext/>
+              <w:cnfStyle w:val="000000100000" w:firstRow="0" w:lastRow="0" w:firstColumn="0" w:lastColumn="0" w:oddVBand="0" w:evenVBand="0" w:oddHBand="1" w:evenHBand="0" w:firstRowFirstColumn="0" w:firstRowLastColumn="0" w:lastRowFirstColumn="0" w:lastRowLastColumn="0"/>
+            </w:pPr>
+          </w:p>
+        </w:tc>
+      </w:tr>
+      <w:tr>
+        <w:tc>
+          <w:tcPr>
+            <w:cnfStyle w:val="001000000000" w:firstRow="0" w:lastRow="0" w:firstColumn="1" w:lastColumn="0" w:oddVBand="0" w:evenVBand="0" w:oddHBand="0" w:evenHBand="0" w:firstRowFirstColumn="0" w:firstRowLastColumn="0" w:lastRowFirstColumn="0" w:lastRowLastColumn="0"/>
+            <w:tcW w:w="2972" w:type="dxa"/>
+          </w:tcPr>
+          <w:p>
+            <w:pPr>
+              <w:rPr>
+                <w:b w:val="0"/>
+              </w:rPr>
+            </w:pPr>
+          </w:p>
+        </w:tc>
+        <w:tc>
+          <w:tcPr>
+            <w:tcW w:w="4111" w:type="dxa"/>
+          </w:tcPr>
+          <w:p>
+            <w:pPr>
+              <w:cnfStyle w:val="000000000000" w:firstRow="0" w:lastRow="0" w:firstColumn="0" w:lastColumn="0" w:oddVBand="0" w:evenVBand="0" w:oddHBand="0" w:evenHBand="0" w:firstRowFirstColumn="0" w:firstRowLastColumn="0" w:lastRowFirstColumn="0" w:lastRowLastColumn="0"/>
+            </w:pPr>
+          </w:p>
+        </w:tc>
+        <w:tc>
+          <w:tcPr>
+            <w:tcW w:w="1213" w:type="dxa"/>
+          </w:tcPr>
+          <w:p>
+            <w:pPr>
+              <w:keepNext/>
+              <w:cnfStyle w:val="000000000000" w:firstRow="0" w:lastRow="0" w:firstColumn="0" w:lastColumn="0" w:oddVBand="0" w:evenVBand="0" w:oddHBand="0" w:evenHBand="0" w:firstRowFirstColumn="0" w:firstRowLastColumn="0" w:lastRowFirstColumn="0" w:lastRowLastColumn="0"/>
+            </w:pPr>
+          </w:p>
+        </w:tc>
+      </w:tr>
+      <w:tr>
+        <w:trPr>
+          <w:cnfStyle w:val="000000100000" w:firstRow="0" w:lastRow="0" w:firstColumn="0" w:lastColumn="0" w:oddVBand="0" w:evenVBand="0" w:oddHBand="1" w:evenHBand="0" w:firstRowFirstColumn="0" w:firstRowLastColumn="0" w:lastRowFirstColumn="0" w:lastRowLastColumn="0"/>
+        </w:trPr>
+        <w:tc>
+          <w:tcPr>
+            <w:cnfStyle w:val="001000000000" w:firstRow="0" w:lastRow="0" w:firstColumn="1" w:lastColumn="0" w:oddVBand="0" w:evenVBand="0" w:oddHBand="0" w:evenHBand="0" w:firstRowFirstColumn="0" w:firstRowLastColumn="0" w:lastRowFirstColumn="0" w:lastRowLastColumn="0"/>
+            <w:tcW w:w="2972" w:type="dxa"/>
+          </w:tcPr>
+          <w:p>
+            <w:pPr>
+              <w:rPr>
+                <w:b w:val="0"/>
+              </w:rPr>
+            </w:pPr>
+          </w:p>
+        </w:tc>
+        <w:tc>
+          <w:tcPr>
+            <w:tcW w:w="4111" w:type="dxa"/>
+          </w:tcPr>
+          <w:p>
+            <w:pPr>
+              <w:cnfStyle w:val="000000100000" w:firstRow="0" w:lastRow="0" w:firstColumn="0" w:lastColumn="0" w:oddVBand="0" w:evenVBand="0" w:oddHBand="1" w:evenHBand="0" w:firstRowFirstColumn="0" w:firstRowLastColumn="0" w:lastRowFirstColumn="0" w:lastRowLastColumn="0"/>
+            </w:pPr>
+          </w:p>
+        </w:tc>
+        <w:tc>
+          <w:tcPr>
+            <w:tcW w:w="1213" w:type="dxa"/>
+          </w:tcPr>
+          <w:p>
+            <w:pPr>
+              <w:keepNext/>
+              <w:cnfStyle w:val="000000100000" w:firstRow="0" w:lastRow="0" w:firstColumn="0" w:lastColumn="0" w:oddVBand="0" w:evenVBand="0" w:oddHBand="1" w:evenHBand="0" w:firstRowFirstColumn="0" w:firstRowLastColumn="0" w:lastRowFirstColumn="0" w:lastRowLastColumn="0"/>
+            </w:pPr>
+          </w:p>
+        </w:tc>
+      </w:tr>
+    </w:tbl>
+    <w:p>
+      <w:pPr>
+        <w:pStyle w:val="Caption"/>
+        <w:jc w:val="center"/>
+      </w:pPr>
+      <w:bookmarkStart w:id="114" w:name="_Toc414979366"/>
+      <w:r>
+        <w:t xml:space="preserve">Table </w:t>
+      </w:r>
+      <w:r>
+        <w:fldChar w:fldCharType="begin"/>
+      </w:r>
+      <w:r>
+        <w:instrText xml:space="preserve"> SEQ Table \* ARABIC </w:instrText>
+      </w:r>
+      <w:r>
+        <w:fldChar w:fldCharType="separate"/>
+      </w:r>
+      <w:r>
+        <w:rPr>
+          <w:noProof/>
+        </w:rPr>
+        <w:t>2</w:t>
+      </w:r>
+      <w:r>
+        <w:fldChar w:fldCharType="end"/>
+      </w:r>
+      <w:r>
+        <w:t>: Manual Tests on the Android Application</w:t>
+      </w:r>
+      <w:bookmarkEnd w:id="114"/>
+    </w:p>
+    <w:tbl>
+      <w:tblPr>
+        <w:tblStyle w:val="PlainTable1"/>
+        <w:tblW w:w="0" w:type="auto"/>
+        <w:tblLook w:val="04A0" w:firstRow="1" w:lastRow="0" w:firstColumn="1" w:lastColumn="0" w:noHBand="0" w:noVBand="1"/>
+      </w:tblPr>
+      <w:tblGrid>
+        <w:gridCol w:w="2765"/>
+        <w:gridCol w:w="2765"/>
+        <w:gridCol w:w="2766"/>
+      </w:tblGrid>
+      <w:tr>
+        <w:trPr>
+          <w:cnfStyle w:val="100000000000" w:firstRow="1" w:lastRow="0" w:firstColumn="0" w:lastColumn="0" w:oddVBand="0" w:evenVBand="0" w:oddHBand="0" w:evenHBand="0" w:firstRowFirstColumn="0" w:firstRowLastColumn="0" w:lastRowFirstColumn="0" w:lastRowLastColumn="0"/>
+        </w:trPr>
+        <w:tc>
+          <w:tcPr>
+            <w:cnfStyle w:val="001000000000" w:firstRow="0" w:lastRow="0" w:firstColumn="1" w:lastColumn="0" w:oddVBand="0" w:evenVBand="0" w:oddHBand="0" w:evenHBand="0" w:firstRowFirstColumn="0" w:firstRowLastColumn="0" w:lastRowFirstColumn="0" w:lastRowLastColumn="0"/>
+            <w:tcW w:w="2765" w:type="dxa"/>
+          </w:tcPr>
+          <w:p>
+            <w:r>
+              <w:t>Action</w:t>
+            </w:r>
+          </w:p>
+        </w:tc>
+        <w:tc>
+          <w:tcPr>
+            <w:tcW w:w="2765" w:type="dxa"/>
+          </w:tcPr>
+          <w:p>
+            <w:pPr>
+              <w:cnfStyle w:val="100000000000" w:firstRow="1" w:lastRow="0" w:firstColumn="0" w:lastColumn="0" w:oddVBand="0" w:evenVBand="0" w:oddHBand="0" w:evenHBand="0" w:firstRowFirstColumn="0" w:firstRowLastColumn="0" w:lastRowFirstColumn="0" w:lastRowLastColumn="0"/>
+            </w:pPr>
+            <w:r>
+              <w:t>Expected Result</w:t>
+            </w:r>
+          </w:p>
+        </w:tc>
+        <w:tc>
+          <w:tcPr>
+            <w:tcW w:w="2766" w:type="dxa"/>
+          </w:tcPr>
+          <w:p>
+            <w:pPr>
+              <w:cnfStyle w:val="100000000000" w:firstRow="1" w:lastRow="0" w:firstColumn="0" w:lastColumn="0" w:oddVBand="0" w:evenVBand="0" w:oddHBand="0" w:evenHBand="0" w:firstRowFirstColumn="0" w:firstRowLastColumn="0" w:lastRowFirstColumn="0" w:lastRowLastColumn="0"/>
+            </w:pPr>
+            <w:r>
+              <w:t>Pass/Fail</w:t>
+            </w:r>
+          </w:p>
+        </w:tc>
+      </w:tr>
+      <w:tr>
+        <w:trPr>
+          <w:cnfStyle w:val="000000100000" w:firstRow="0" w:lastRow="0" w:firstColumn="0" w:lastColumn="0" w:oddVBand="0" w:evenVBand="0" w:oddHBand="1" w:evenHBand="0" w:firstRowFirstColumn="0" w:firstRowLastColumn="0" w:lastRowFirstColumn="0" w:lastRowLastColumn="0"/>
+        </w:trPr>
+        <w:tc>
+          <w:tcPr>
+            <w:cnfStyle w:val="001000000000" w:firstRow="0" w:lastRow="0" w:firstColumn="1" w:lastColumn="0" w:oddVBand="0" w:evenVBand="0" w:oddHBand="0" w:evenHBand="0" w:firstRowFirstColumn="0" w:firstRowLastColumn="0" w:lastRowFirstColumn="0" w:lastRowLastColumn="0"/>
+            <w:tcW w:w="2765" w:type="dxa"/>
+          </w:tcPr>
+          <w:p/>
+        </w:tc>
+        <w:tc>
+          <w:tcPr>
+            <w:tcW w:w="2765" w:type="dxa"/>
+          </w:tcPr>
+          <w:p>
+            <w:pPr>
+              <w:cnfStyle w:val="000000100000" w:firstRow="0" w:lastRow="0" w:firstColumn="0" w:lastColumn="0" w:oddVBand="0" w:evenVBand="0" w:oddHBand="1" w:evenHBand="0" w:firstRowFirstColumn="0" w:firstRowLastColumn="0" w:lastRowFirstColumn="0" w:lastRowLastColumn="0"/>
+            </w:pPr>
+          </w:p>
+        </w:tc>
+        <w:tc>
+          <w:tcPr>
+            <w:tcW w:w="2766" w:type="dxa"/>
+          </w:tcPr>
+          <w:p>
+            <w:pPr>
+              <w:cnfStyle w:val="000000100000" w:firstRow="0" w:lastRow="0" w:firstColumn="0" w:lastColumn="0" w:oddVBand="0" w:evenVBand="0" w:oddHBand="1" w:evenHBand="0" w:firstRowFirstColumn="0" w:firstRowLastColumn="0" w:lastRowFirstColumn="0" w:lastRowLastColumn="0"/>
+            </w:pPr>
+          </w:p>
+        </w:tc>
+      </w:tr>
+      <w:tr>
+        <w:tc>
+          <w:tcPr>
+            <w:cnfStyle w:val="001000000000" w:firstRow="0" w:lastRow="0" w:firstColumn="1" w:lastColumn="0" w:oddVBand="0" w:evenVBand="0" w:oddHBand="0" w:evenHBand="0" w:firstRowFirstColumn="0" w:firstRowLastColumn="0" w:lastRowFirstColumn="0" w:lastRowLastColumn="0"/>
+            <w:tcW w:w="2765" w:type="dxa"/>
+          </w:tcPr>
+          <w:p/>
+        </w:tc>
+        <w:tc>
+          <w:tcPr>
+            <w:tcW w:w="2765" w:type="dxa"/>
+          </w:tcPr>
+          <w:p>
+            <w:pPr>
+              <w:cnfStyle w:val="000000000000" w:firstRow="0" w:lastRow="0" w:firstColumn="0" w:lastColumn="0" w:oddVBand="0" w:evenVBand="0" w:oddHBand="0" w:evenHBand="0" w:firstRowFirstColumn="0" w:firstRowLastColumn="0" w:lastRowFirstColumn="0" w:lastRowLastColumn="0"/>
+            </w:pPr>
+          </w:p>
+        </w:tc>
+        <w:tc>
+          <w:tcPr>
+            <w:tcW w:w="2766" w:type="dxa"/>
+          </w:tcPr>
+          <w:p>
+            <w:pPr>
+              <w:cnfStyle w:val="000000000000" w:firstRow="0" w:lastRow="0" w:firstColumn="0" w:lastColumn="0" w:oddVBand="0" w:evenVBand="0" w:oddHBand="0" w:evenHBand="0" w:firstRowFirstColumn="0" w:firstRowLastColumn="0" w:lastRowFirstColumn="0" w:lastRowLastColumn="0"/>
+            </w:pPr>
+          </w:p>
+        </w:tc>
+      </w:tr>
+      <w:tr>
+        <w:trPr>
+          <w:cnfStyle w:val="000000100000" w:firstRow="0" w:lastRow="0" w:firstColumn="0" w:lastColumn="0" w:oddVBand="0" w:evenVBand="0" w:oddHBand="1" w:evenHBand="0" w:firstRowFirstColumn="0" w:firstRowLastColumn="0" w:lastRowFirstColumn="0" w:lastRowLastColumn="0"/>
+        </w:trPr>
+        <w:tc>
+          <w:tcPr>
+            <w:cnfStyle w:val="001000000000" w:firstRow="0" w:lastRow="0" w:firstColumn="1" w:lastColumn="0" w:oddVBand="0" w:evenVBand="0" w:oddHBand="0" w:evenHBand="0" w:firstRowFirstColumn="0" w:firstRowLastColumn="0" w:lastRowFirstColumn="0" w:lastRowLastColumn="0"/>
+            <w:tcW w:w="2765" w:type="dxa"/>
+          </w:tcPr>
+          <w:p/>
+        </w:tc>
+        <w:tc>
+          <w:tcPr>
+            <w:tcW w:w="2765" w:type="dxa"/>
+          </w:tcPr>
+          <w:p>
+            <w:pPr>
+              <w:cnfStyle w:val="000000100000" w:firstRow="0" w:lastRow="0" w:firstColumn="0" w:lastColumn="0" w:oddVBand="0" w:evenVBand="0" w:oddHBand="1" w:evenHBand="0" w:firstRowFirstColumn="0" w:firstRowLastColumn="0" w:lastRowFirstColumn="0" w:lastRowLastColumn="0"/>
+            </w:pPr>
+          </w:p>
+        </w:tc>
+        <w:tc>
+          <w:tcPr>
+            <w:tcW w:w="2766" w:type="dxa"/>
+          </w:tcPr>
+          <w:p>
+            <w:pPr>
+              <w:keepNext/>
+              <w:cnfStyle w:val="000000100000" w:firstRow="0" w:lastRow="0" w:firstColumn="0" w:lastColumn="0" w:oddVBand="0" w:evenVBand="0" w:oddHBand="1" w:evenHBand="0" w:firstRowFirstColumn="0" w:firstRowLastColumn="0" w:lastRowFirstColumn="0" w:lastRowLastColumn="0"/>
+            </w:pPr>
+          </w:p>
+        </w:tc>
+      </w:tr>
+    </w:tbl>
+    <w:p>
+      <w:pPr>
+        <w:pStyle w:val="Caption"/>
+        <w:jc w:val="center"/>
+      </w:pPr>
+      <w:bookmarkStart w:id="115" w:name="_Toc414979367"/>
+      <w:r>
+        <w:t xml:space="preserve">Table </w:t>
+      </w:r>
+      <w:r>
+        <w:fldChar w:fldCharType="begin"/>
+      </w:r>
+      <w:r>
+        <w:instrText xml:space="preserve"> SEQ Table \* ARABIC </w:instrText>
+      </w:r>
+      <w:r>
+        <w:fldChar w:fldCharType="separate"/>
+      </w:r>
+      <w:r>
+        <w:rPr>
+          <w:noProof/>
+        </w:rPr>
+        <w:t>3</w:t>
+      </w:r>
+      <w:r>
+        <w:fldChar w:fldCharType="end"/>
+      </w:r>
+      <w:r>
+        <w:t>: Manual Tests Performed on the Upload Utility</w:t>
+      </w:r>
+      <w:bookmarkEnd w:id="115"/>
+    </w:p>
+    <w:p>
+      <w:pPr>
+        <w:pStyle w:val="Heading2"/>
+      </w:pPr>
+      <w:bookmarkStart w:id="116" w:name="_Toc414907963"/>
       <w:r>
         <w:t>Summary</w:t>
       </w:r>
-      <w:bookmarkEnd w:id="114"/>
-    </w:p>
-    <w:p>
-      <w:r>
-        <w:t xml:space="preserve">In summary, the validation of this system </w:t>
+      <w:bookmarkEnd w:id="116"/>
+    </w:p>
+    <w:p>
+      <w:r>
+        <w:t>In summary, the validation of this system</w:t>
+      </w:r>
+      <w:r>
+        <w:t xml:space="preserve"> </w:t>
+      </w:r>
+      <w:r>
+        <w:t xml:space="preserve">ensured that the whole system works well together. The comparison with existing systems demonstrated how well the overall </w:t>
+      </w:r>
+      <w:r>
+        <w:lastRenderedPageBreak/>
+        <w:t>analysis compares to other systems, and while the accuracy of music mood is still a very subjective topic, this process showed if tracks that this system considers similar to each other are considered as such by other, more established systems.</w:t>
+      </w:r>
+    </w:p>
+    <w:p>
+      <w:r>
+        <w:t>The manual black box testing performed gave a</w:t>
+      </w:r>
+      <w:r>
+        <w:t>n easy</w:t>
+      </w:r>
+      <w:r>
+        <w:t xml:space="preserve"> checklist </w:t>
+      </w:r>
+      <w:r>
+        <w:t xml:space="preserve">to follow </w:t>
+      </w:r>
+      <w:r>
+        <w:t xml:space="preserve">of </w:t>
+      </w:r>
+      <w:r>
+        <w:t>expected behaviour from the client-facing parts of the system and ensured that everything is working as expected once this checklist had been exhausted.</w:t>
+      </w:r>
+      <w:r>
+        <w:t xml:space="preserve"> While the upload utility is a relatively small piece of the overall system, it still needed to be tested thoroughly as it is the only method a user has of adding their music collection to the system.</w:t>
       </w:r>
     </w:p>
     <w:p>
@@ -21932,12 +23764,12 @@
         <w:pStyle w:val="Heading1"/>
         <w:spacing w:line="276" w:lineRule="auto"/>
       </w:pPr>
-      <w:bookmarkStart w:id="115" w:name="_Toc414907964"/>
+      <w:bookmarkStart w:id="117" w:name="_Toc414907964"/>
       <w:r>
         <w:lastRenderedPageBreak/>
         <w:t>Project Plan</w:t>
       </w:r>
-      <w:bookmarkEnd w:id="115"/>
+      <w:bookmarkEnd w:id="117"/>
     </w:p>
     <w:p>
       <w:pPr>
@@ -21958,22 +23790,22 @@
         <w:pStyle w:val="Heading1"/>
         <w:spacing w:line="276" w:lineRule="auto"/>
       </w:pPr>
-      <w:bookmarkStart w:id="116" w:name="_Toc414907965"/>
+      <w:bookmarkStart w:id="118" w:name="_Toc414907965"/>
       <w:r>
         <w:lastRenderedPageBreak/>
         <w:t>Future Work</w:t>
       </w:r>
-      <w:bookmarkEnd w:id="116"/>
+      <w:bookmarkEnd w:id="118"/>
     </w:p>
     <w:p>
       <w:pPr>
         <w:pStyle w:val="Heading2"/>
       </w:pPr>
-      <w:bookmarkStart w:id="117" w:name="_Toc414907966"/>
+      <w:bookmarkStart w:id="119" w:name="_Toc414907966"/>
       <w:r>
         <w:t>Web Frontend</w:t>
       </w:r>
-      <w:bookmarkEnd w:id="117"/>
+      <w:bookmarkEnd w:id="119"/>
     </w:p>
     <w:p>
       <w:pPr>
@@ -21993,11 +23825,14 @@
       <w:pPr>
         <w:pStyle w:val="Heading2"/>
       </w:pPr>
-      <w:bookmarkStart w:id="118" w:name="_Toc414907967"/>
-      <w:r>
-        <w:t>Securing the Service</w:t>
-      </w:r>
-      <w:bookmarkEnd w:id="118"/>
+      <w:bookmarkStart w:id="120" w:name="_Toc414907967"/>
+      <w:r>
+        <w:t>Securing the Servic</w:t>
+      </w:r>
+      <w:bookmarkEnd w:id="120"/>
+      <w:r>
+        <w:t>e</w:t>
+      </w:r>
     </w:p>
     <w:p>
       <w:pPr>
@@ -22010,18 +23845,42 @@
         <w:rPr>
           <w:lang w:val="en-IE"/>
         </w:rPr>
-        <w:t>At the moment the web service providing the analysis and streaming of the users’ music files is not encrypted using SSL or TLS standards. This could prove problematic as user credentials and copyrighted content associated with the user could easily be intercepted by an attacker.</w:t>
+        <w:t>At the moment the web service providing the ana</w:t>
+      </w:r>
+      <w:r>
+        <w:rPr>
+          <w:lang w:val="en-IE"/>
+        </w:rPr>
+        <w:t>lysis and streaming of the user</w:t>
+      </w:r>
+      <w:r>
+        <w:rPr>
+          <w:lang w:val="en-IE"/>
+        </w:rPr>
+        <w:t>’</w:t>
+      </w:r>
+      <w:r>
+        <w:rPr>
+          <w:lang w:val="en-IE"/>
+        </w:rPr>
+        <w:t>s</w:t>
+      </w:r>
+      <w:r>
+        <w:rPr>
+          <w:lang w:val="en-IE"/>
+        </w:rPr>
+        <w:t xml:space="preserve"> music files is not encrypted using SSL or TLS standards. This could prove problematic as user credentials and copyrighted content associated with the user could easily be intercepted by an attacker.</w:t>
       </w:r>
     </w:p>
     <w:p>
       <w:pPr>
         <w:pStyle w:val="Heading2"/>
       </w:pPr>
-      <w:bookmarkStart w:id="119" w:name="_Toc414907968"/>
+      <w:bookmarkStart w:id="121" w:name="_Toc414907968"/>
       <w:r>
         <w:t>Improving the Audio Analysis</w:t>
       </w:r>
-      <w:bookmarkEnd w:id="119"/>
+      <w:bookmarkEnd w:id="121"/>
     </w:p>
     <w:p>
       <w:pPr>
@@ -22053,11 +23912,11 @@
       <w:pPr>
         <w:pStyle w:val="Heading2"/>
       </w:pPr>
-      <w:bookmarkStart w:id="120" w:name="_Toc414907969"/>
+      <w:bookmarkStart w:id="122" w:name="_Toc414907969"/>
       <w:r>
         <w:t>Python 3 Support</w:t>
       </w:r>
-      <w:bookmarkEnd w:id="120"/>
+      <w:bookmarkEnd w:id="122"/>
     </w:p>
     <w:p>
       <w:pPr>
@@ -22070,7 +23929,19 @@
         <w:rPr>
           <w:lang w:val="en-IE"/>
         </w:rPr>
-        <w:t xml:space="preserve">Python 3 was released in December 2008 and brought with it many improvements and new features, such as Unicode strings by default and a difference in division results. A result of this major overhaul of the language is the backwards incompatibility with Python 2 code that was necessary to introduce. </w:t>
+        <w:t xml:space="preserve">Python 3 was released in December 2008 and brought with it many improvements and new features, such as Unicode strings by default and a difference in division results. A result of this major overhaul of the language is the backwards incompatibility with Python 2 code that </w:t>
+      </w:r>
+      <w:r>
+        <w:rPr>
+          <w:lang w:val="en-IE"/>
+        </w:rPr>
+        <w:t xml:space="preserve">it </w:t>
+      </w:r>
+      <w:r>
+        <w:rPr>
+          <w:lang w:val="en-IE"/>
+        </w:rPr>
+        <w:t xml:space="preserve">was necessary to introduce. </w:t>
       </w:r>
     </w:p>
     <w:p>
@@ -22084,7 +23955,31 @@
         <w:rPr>
           <w:lang w:val="en-IE"/>
         </w:rPr>
-        <w:t xml:space="preserve">This application was written using Python version 2 as library support at the time of development, primarily for the essential library used for music feature detection. </w:t>
+        <w:t xml:space="preserve">This application was written using Python version 2 as library support at the time of </w:t>
+      </w:r>
+      <w:r>
+        <w:rPr>
+          <w:lang w:val="en-IE"/>
+        </w:rPr>
+        <w:t>development, primarily for the E</w:t>
+      </w:r>
+      <w:r>
+        <w:rPr>
+          <w:lang w:val="en-IE"/>
+        </w:rPr>
+        <w:t>ssentia library used for music feature detection</w:t>
+      </w:r>
+      <w:r>
+        <w:rPr>
+          <w:lang w:val="en-IE"/>
+        </w:rPr>
+        <w:t>, was solely for this version</w:t>
+      </w:r>
+      <w:r>
+        <w:rPr>
+          <w:lang w:val="en-IE"/>
+        </w:rPr>
+        <w:t xml:space="preserve">. </w:t>
       </w:r>
     </w:p>
     <w:p>
@@ -22105,11 +24000,11 @@
       <w:pPr>
         <w:pStyle w:val="Heading2"/>
       </w:pPr>
-      <w:bookmarkStart w:id="121" w:name="_Toc414907970"/>
+      <w:bookmarkStart w:id="123" w:name="_Toc414907970"/>
       <w:r>
         <w:t>Better Support for Classical Music</w:t>
       </w:r>
-      <w:bookmarkEnd w:id="121"/>
+      <w:bookmarkEnd w:id="123"/>
     </w:p>
     <w:p>
       <w:pPr>
@@ -22117,18 +24012,18 @@
         <w:jc w:val="left"/>
       </w:pPr>
       <w:r>
-        <w:t xml:space="preserve">At present the system does not take into account the composer of the piece of music it is analysing, but instead uses the artist data. This could prove difficult as multiple recording artists have recorded pieces by popular classical composers, and the </w:t>
+        <w:t xml:space="preserve">At present the system does not take into account the composer of the piece of music it is analysing, but instead uses the artist data. This could prove difficult as multiple </w:t>
       </w:r>
       <w:r>
         <w:lastRenderedPageBreak/>
-        <w:t>system would see these not as the same piece of music but instead two tracks by different artists.</w:t>
+        <w:t>recording artists have recorded pieces by popular classical composers, and the system would see these not as the same piece of music but instead two tracks by different artists.</w:t>
       </w:r>
     </w:p>
     <w:p>
       <w:pPr>
         <w:pStyle w:val="Heading2"/>
       </w:pPr>
-      <w:bookmarkStart w:id="122" w:name="_Toc414907971"/>
+      <w:bookmarkStart w:id="124" w:name="_Toc414907971"/>
       <w:r>
         <w:t>Ethnic</w:t>
       </w:r>
@@ -22138,7 +24033,7 @@
       <w:r>
         <w:t xml:space="preserve"> Music</w:t>
       </w:r>
-      <w:bookmarkEnd w:id="122"/>
+      <w:bookmarkEnd w:id="124"/>
     </w:p>
     <w:p>
       <w:r>
@@ -22173,11 +24068,11 @@
       <w:pPr>
         <w:pStyle w:val="Heading2"/>
       </w:pPr>
-      <w:bookmarkStart w:id="123" w:name="_Toc414907972"/>
+      <w:bookmarkStart w:id="125" w:name="_Toc414907972"/>
       <w:r>
         <w:t>Music with Lyrics not in the English Language</w:t>
       </w:r>
-      <w:bookmarkEnd w:id="123"/>
+      <w:bookmarkEnd w:id="125"/>
     </w:p>
     <w:p>
       <w:r>
@@ -22214,11 +24109,11 @@
       <w:pPr>
         <w:pStyle w:val="Heading2"/>
       </w:pPr>
-      <w:bookmarkStart w:id="124" w:name="_Toc414907973"/>
+      <w:bookmarkStart w:id="126" w:name="_Toc414907973"/>
       <w:r>
         <w:t>Tablet and Landscape Layouts</w:t>
       </w:r>
-      <w:bookmarkEnd w:id="124"/>
+      <w:bookmarkEnd w:id="126"/>
     </w:p>
     <w:p>
       <w:r>
@@ -22240,11 +24135,11 @@
       <w:pPr>
         <w:pStyle w:val="Heading2"/>
       </w:pPr>
-      <w:bookmarkStart w:id="125" w:name="_Toc414907974"/>
+      <w:bookmarkStart w:id="127" w:name="_Toc414907974"/>
       <w:r>
         <w:t>Expansion to Other Platforms</w:t>
       </w:r>
-      <w:bookmarkEnd w:id="125"/>
+      <w:bookmarkEnd w:id="127"/>
     </w:p>
     <w:p>
       <w:pPr>
@@ -22363,7 +24258,7 @@
           <w:lang w:val="en-IE"/>
         </w:rPr>
       </w:pPr>
-      <w:bookmarkStart w:id="126" w:name="_Toc414907975"/>
+      <w:bookmarkStart w:id="128" w:name="_Toc414907975"/>
       <w:r>
         <w:rPr>
           <w:lang w:val="en-IE"/>
@@ -22371,7 +24266,7 @@
         <w:lastRenderedPageBreak/>
         <w:t>Localisation</w:t>
       </w:r>
-      <w:bookmarkEnd w:id="126"/>
+      <w:bookmarkEnd w:id="128"/>
     </w:p>
     <w:p>
       <w:pPr>
@@ -22390,11 +24285,11 @@
       <w:pPr>
         <w:pStyle w:val="Heading1"/>
       </w:pPr>
-      <w:bookmarkStart w:id="127" w:name="_Toc414907976"/>
+      <w:bookmarkStart w:id="129" w:name="_Toc414907976"/>
       <w:r>
         <w:t>Conclusion</w:t>
       </w:r>
-      <w:bookmarkEnd w:id="127"/>
+      <w:bookmarkEnd w:id="129"/>
     </w:p>
     <w:p>
       <w:pPr>
@@ -22428,7 +24323,7 @@
         <w:br w:type="page"/>
       </w:r>
     </w:p>
-    <w:bookmarkStart w:id="128" w:name="_Toc414907977" w:displacedByCustomXml="next"/>
+    <w:bookmarkStart w:id="130" w:name="_Toc414907977" w:displacedByCustomXml="next"/>
     <w:sdt>
       <w:sdtPr>
         <w:rPr>
@@ -22451,7 +24346,7 @@
           <w:r>
             <w:t>Bibliography</w:t>
           </w:r>
-          <w:bookmarkEnd w:id="128"/>
+          <w:bookmarkEnd w:id="130"/>
         </w:p>
         <w:sdt>
           <w:sdtPr>
@@ -22497,7 +24392,7 @@
               </w:tblGrid>
               <w:tr>
                 <w:trPr>
-                  <w:divId w:val="1695955616"/>
+                  <w:divId w:val="939266213"/>
                   <w:tblCellSpacing w:w="15" w:type="dxa"/>
                 </w:trPr>
                 <w:tc>
@@ -22548,7 +24443,7 @@
               </w:tr>
               <w:tr>
                 <w:trPr>
-                  <w:divId w:val="1695955616"/>
+                  <w:divId w:val="939266213"/>
                   <w:tblCellSpacing w:w="15" w:type="dxa"/>
                 </w:trPr>
                 <w:tc>
@@ -22598,7 +24493,7 @@
               </w:tr>
               <w:tr>
                 <w:trPr>
-                  <w:divId w:val="1695955616"/>
+                  <w:divId w:val="939266213"/>
                   <w:tblCellSpacing w:w="15" w:type="dxa"/>
                 </w:trPr>
                 <w:tc>
@@ -22648,7 +24543,7 @@
               </w:tr>
               <w:tr>
                 <w:trPr>
-                  <w:divId w:val="1695955616"/>
+                  <w:divId w:val="939266213"/>
                   <w:tblCellSpacing w:w="15" w:type="dxa"/>
                 </w:trPr>
                 <w:tc>
@@ -22714,7 +24609,7 @@
               </w:tr>
               <w:tr>
                 <w:trPr>
-                  <w:divId w:val="1695955616"/>
+                  <w:divId w:val="939266213"/>
                   <w:tblCellSpacing w:w="15" w:type="dxa"/>
                 </w:trPr>
                 <w:tc>
@@ -22780,7 +24675,7 @@
               </w:tr>
               <w:tr>
                 <w:trPr>
-                  <w:divId w:val="1695955616"/>
+                  <w:divId w:val="939266213"/>
                   <w:tblCellSpacing w:w="15" w:type="dxa"/>
                 </w:trPr>
                 <w:tc>
@@ -22846,7 +24741,7 @@
               </w:tr>
               <w:tr>
                 <w:trPr>
-                  <w:divId w:val="1695955616"/>
+                  <w:divId w:val="939266213"/>
                   <w:tblCellSpacing w:w="15" w:type="dxa"/>
                 </w:trPr>
                 <w:tc>
@@ -22896,7 +24791,7 @@
               </w:tr>
               <w:tr>
                 <w:trPr>
-                  <w:divId w:val="1695955616"/>
+                  <w:divId w:val="939266213"/>
                   <w:tblCellSpacing w:w="15" w:type="dxa"/>
                 </w:trPr>
                 <w:tc>
@@ -22942,7 +24837,7 @@
               </w:tr>
               <w:tr>
                 <w:trPr>
-                  <w:divId w:val="1695955616"/>
+                  <w:divId w:val="939266213"/>
                   <w:tblCellSpacing w:w="15" w:type="dxa"/>
                 </w:trPr>
                 <w:tc>
@@ -22992,7 +24887,7 @@
               </w:tr>
               <w:tr>
                 <w:trPr>
-                  <w:divId w:val="1695955616"/>
+                  <w:divId w:val="939266213"/>
                   <w:tblCellSpacing w:w="15" w:type="dxa"/>
                 </w:trPr>
                 <w:tc>
@@ -23042,7 +24937,7 @@
               </w:tr>
               <w:tr>
                 <w:trPr>
-                  <w:divId w:val="1695955616"/>
+                  <w:divId w:val="939266213"/>
                   <w:tblCellSpacing w:w="15" w:type="dxa"/>
                 </w:trPr>
                 <w:tc>
@@ -23092,7 +24987,7 @@
               </w:tr>
               <w:tr>
                 <w:trPr>
-                  <w:divId w:val="1695955616"/>
+                  <w:divId w:val="939266213"/>
                   <w:tblCellSpacing w:w="15" w:type="dxa"/>
                 </w:trPr>
                 <w:tc>
@@ -23142,7 +25037,7 @@
               </w:tr>
               <w:tr>
                 <w:trPr>
-                  <w:divId w:val="1695955616"/>
+                  <w:divId w:val="939266213"/>
                   <w:tblCellSpacing w:w="15" w:type="dxa"/>
                 </w:trPr>
                 <w:tc>
@@ -23192,7 +25087,7 @@
               </w:tr>
               <w:tr>
                 <w:trPr>
-                  <w:divId w:val="1695955616"/>
+                  <w:divId w:val="939266213"/>
                   <w:tblCellSpacing w:w="15" w:type="dxa"/>
                 </w:trPr>
                 <w:tc>
@@ -23242,7 +25137,7 @@
               </w:tr>
               <w:tr>
                 <w:trPr>
-                  <w:divId w:val="1695955616"/>
+                  <w:divId w:val="939266213"/>
                   <w:tblCellSpacing w:w="15" w:type="dxa"/>
                 </w:trPr>
                 <w:tc>
@@ -23292,7 +25187,7 @@
               </w:tr>
               <w:tr>
                 <w:trPr>
-                  <w:divId w:val="1695955616"/>
+                  <w:divId w:val="939266213"/>
                   <w:tblCellSpacing w:w="15" w:type="dxa"/>
                 </w:trPr>
                 <w:tc>
@@ -23342,7 +25237,7 @@
               </w:tr>
               <w:tr>
                 <w:trPr>
-                  <w:divId w:val="1695955616"/>
+                  <w:divId w:val="939266213"/>
                   <w:tblCellSpacing w:w="15" w:type="dxa"/>
                 </w:trPr>
                 <w:tc>
@@ -23392,7 +25287,7 @@
               </w:tr>
               <w:tr>
                 <w:trPr>
-                  <w:divId w:val="1695955616"/>
+                  <w:divId w:val="939266213"/>
                   <w:tblCellSpacing w:w="15" w:type="dxa"/>
                 </w:trPr>
                 <w:tc>
@@ -23442,7 +25337,7 @@
               </w:tr>
               <w:tr>
                 <w:trPr>
-                  <w:divId w:val="1695955616"/>
+                  <w:divId w:val="939266213"/>
                   <w:tblCellSpacing w:w="15" w:type="dxa"/>
                 </w:trPr>
                 <w:tc>
@@ -23493,7 +25388,7 @@
               </w:tr>
               <w:tr>
                 <w:trPr>
-                  <w:divId w:val="1695955616"/>
+                  <w:divId w:val="939266213"/>
                   <w:tblCellSpacing w:w="15" w:type="dxa"/>
                 </w:trPr>
                 <w:tc>
@@ -23543,7 +25438,7 @@
               </w:tr>
               <w:tr>
                 <w:trPr>
-                  <w:divId w:val="1695955616"/>
+                  <w:divId w:val="939266213"/>
                   <w:tblCellSpacing w:w="15" w:type="dxa"/>
                 </w:trPr>
                 <w:tc>
@@ -23593,7 +25488,7 @@
               </w:tr>
               <w:tr>
                 <w:trPr>
-                  <w:divId w:val="1695955616"/>
+                  <w:divId w:val="939266213"/>
                   <w:tblCellSpacing w:w="15" w:type="dxa"/>
                 </w:trPr>
                 <w:tc>
@@ -23643,7 +25538,7 @@
               </w:tr>
               <w:tr>
                 <w:trPr>
-                  <w:divId w:val="1695955616"/>
+                  <w:divId w:val="939266213"/>
                   <w:tblCellSpacing w:w="15" w:type="dxa"/>
                 </w:trPr>
                 <w:tc>
@@ -23693,7 +25588,7 @@
               </w:tr>
               <w:tr>
                 <w:trPr>
-                  <w:divId w:val="1695955616"/>
+                  <w:divId w:val="939266213"/>
                   <w:tblCellSpacing w:w="15" w:type="dxa"/>
                 </w:trPr>
                 <w:tc>
@@ -23743,7 +25638,7 @@
               </w:tr>
               <w:tr>
                 <w:trPr>
-                  <w:divId w:val="1695955616"/>
+                  <w:divId w:val="939266213"/>
                   <w:tblCellSpacing w:w="15" w:type="dxa"/>
                 </w:trPr>
                 <w:tc>
@@ -23793,7 +25688,7 @@
               </w:tr>
               <w:tr>
                 <w:trPr>
-                  <w:divId w:val="1695955616"/>
+                  <w:divId w:val="939266213"/>
                   <w:tblCellSpacing w:w="15" w:type="dxa"/>
                 </w:trPr>
                 <w:tc>
@@ -23843,7 +25738,7 @@
               </w:tr>
               <w:tr>
                 <w:trPr>
-                  <w:divId w:val="1695955616"/>
+                  <w:divId w:val="939266213"/>
                   <w:tblCellSpacing w:w="15" w:type="dxa"/>
                 </w:trPr>
                 <w:tc>
@@ -23893,7 +25788,7 @@
               </w:tr>
               <w:tr>
                 <w:trPr>
-                  <w:divId w:val="1695955616"/>
+                  <w:divId w:val="939266213"/>
                   <w:tblCellSpacing w:w="15" w:type="dxa"/>
                 </w:trPr>
                 <w:tc>
@@ -23943,7 +25838,7 @@
               </w:tr>
               <w:tr>
                 <w:trPr>
-                  <w:divId w:val="1695955616"/>
+                  <w:divId w:val="939266213"/>
                   <w:tblCellSpacing w:w="15" w:type="dxa"/>
                 </w:trPr>
                 <w:tc>
@@ -23991,10 +25886,76 @@
                   </w:p>
                 </w:tc>
               </w:tr>
+              <w:tr>
+                <w:trPr>
+                  <w:divId w:val="939266213"/>
+                  <w:tblCellSpacing w:w="15" w:type="dxa"/>
+                </w:trPr>
+                <w:tc>
+                  <w:tcPr>
+                    <w:tcW w:w="50" w:type="pct"/>
+                    <w:hideMark/>
+                  </w:tcPr>
+                  <w:p>
+                    <w:pPr>
+                      <w:pStyle w:val="Bibliography"/>
+                      <w:rPr>
+                        <w:noProof/>
+                        <w:lang w:val="en-IE"/>
+                      </w:rPr>
+                    </w:pPr>
+                    <w:r>
+                      <w:rPr>
+                        <w:noProof/>
+                        <w:lang w:val="en-IE"/>
+                      </w:rPr>
+                      <w:t xml:space="preserve">[30] </w:t>
+                    </w:r>
+                  </w:p>
+                </w:tc>
+                <w:tc>
+                  <w:tcPr>
+                    <w:tcW w:w="0" w:type="auto"/>
+                    <w:hideMark/>
+                  </w:tcPr>
+                  <w:p>
+                    <w:pPr>
+                      <w:pStyle w:val="Bibliography"/>
+                      <w:rPr>
+                        <w:noProof/>
+                        <w:lang w:val="en-IE"/>
+                      </w:rPr>
+                    </w:pPr>
+                    <w:r>
+                      <w:rPr>
+                        <w:noProof/>
+                        <w:lang w:val="en-IE"/>
+                      </w:rPr>
+                      <w:t xml:space="preserve">S. Nidhra and J. Dondeti, “Black boxx and White Box Testing - A Literature Review,” </w:t>
+                    </w:r>
+                    <w:r>
+                      <w:rPr>
+                        <w:i/>
+                        <w:iCs/>
+                        <w:noProof/>
+                        <w:lang w:val="en-IE"/>
+                      </w:rPr>
+                      <w:t xml:space="preserve">International Journal of Embedded Systems and Applications (IJESA) , </w:t>
+                    </w:r>
+                    <w:r>
+                      <w:rPr>
+                        <w:noProof/>
+                        <w:lang w:val="en-IE"/>
+                      </w:rPr>
+                      <w:t xml:space="preserve">vol. 2, no. 2, 2012. </w:t>
+                    </w:r>
+                  </w:p>
+                </w:tc>
+              </w:tr>
             </w:tbl>
             <w:p>
               <w:pPr>
-                <w:divId w:val="1695955616"/>
+                <w:divId w:val="939266213"/>
                 <w:rPr>
                   <w:noProof/>
                 </w:rPr>
@@ -24126,7 +26087,7 @@
         <w:rStyle w:val="PageNumber"/>
         <w:noProof/>
       </w:rPr>
-      <w:t>34</w:t>
+      <w:t>21</w:t>
     </w:r>
     <w:r>
       <w:rPr>
@@ -26040,6 +28001,7 @@
   <w:style w:type="character" w:default="1" w:styleId="DefaultParagraphFont">
     <w:name w:val="Default Paragraph Font"/>
     <w:uiPriority w:val="1"/>
+    <w:semiHidden/>
     <w:unhideWhenUsed/>
   </w:style>
   <w:style w:type="table" w:default="1" w:styleId="TableNormal">
@@ -26873,6 +28835,142 @@
       <w:szCs w:val="22"/>
       <w:lang w:eastAsia="en-GB"/>
     </w:rPr>
+  </w:style>
+  <w:style w:type="table" w:styleId="PlainTable3">
+    <w:name w:val="Plain Table 3"/>
+    <w:basedOn w:val="TableNormal"/>
+    <w:uiPriority w:val="99"/>
+    <w:rsid w:val="00744E8A"/>
+    <w:tblPr>
+      <w:tblStyleRowBandSize w:val="1"/>
+      <w:tblStyleColBandSize w:val="1"/>
+    </w:tblPr>
+    <w:tblStylePr w:type="firstRow">
+      <w:rPr>
+        <w:b/>
+        <w:bCs/>
+        <w:caps/>
+      </w:rPr>
+      <w:tblPr/>
+      <w:tcPr>
+        <w:tcBorders>
+          <w:bottom w:val="single" w:sz="4" w:space="0" w:color="7F7F7F" w:themeColor="text1" w:themeTint="80"/>
+        </w:tcBorders>
+      </w:tcPr>
+    </w:tblStylePr>
+    <w:tblStylePr w:type="lastRow">
+      <w:rPr>
+        <w:b/>
+        <w:bCs/>
+        <w:caps/>
+      </w:rPr>
+      <w:tblPr/>
+      <w:tcPr>
+        <w:tcBorders>
+          <w:top w:val="nil"/>
+        </w:tcBorders>
+      </w:tcPr>
+    </w:tblStylePr>
+    <w:tblStylePr w:type="firstCol">
+      <w:rPr>
+        <w:b/>
+        <w:bCs/>
+        <w:caps/>
+      </w:rPr>
+      <w:tblPr/>
+      <w:tcPr>
+        <w:tcBorders>
+          <w:right w:val="single" w:sz="4" w:space="0" w:color="7F7F7F" w:themeColor="text1" w:themeTint="80"/>
+        </w:tcBorders>
+      </w:tcPr>
+    </w:tblStylePr>
+    <w:tblStylePr w:type="lastCol">
+      <w:rPr>
+        <w:b/>
+        <w:bCs/>
+        <w:caps/>
+      </w:rPr>
+      <w:tblPr/>
+      <w:tcPr>
+        <w:tcBorders>
+          <w:left w:val="nil"/>
+        </w:tcBorders>
+      </w:tcPr>
+    </w:tblStylePr>
+    <w:tblStylePr w:type="band1Vert">
+      <w:tblPr/>
+      <w:tcPr>
+        <w:shd w:val="clear" w:color="auto" w:fill="F2F2F2" w:themeFill="background1" w:themeFillShade="F2"/>
+      </w:tcPr>
+    </w:tblStylePr>
+    <w:tblStylePr w:type="band1Horz">
+      <w:tblPr/>
+      <w:tcPr>
+        <w:shd w:val="clear" w:color="auto" w:fill="F2F2F2" w:themeFill="background1" w:themeFillShade="F2"/>
+      </w:tcPr>
+    </w:tblStylePr>
+    <w:tblStylePr w:type="neCell">
+      <w:tblPr/>
+      <w:tcPr>
+        <w:tcBorders>
+          <w:left w:val="nil"/>
+        </w:tcBorders>
+      </w:tcPr>
+    </w:tblStylePr>
+    <w:tblStylePr w:type="nwCell">
+      <w:tblPr/>
+      <w:tcPr>
+        <w:tcBorders>
+          <w:right w:val="nil"/>
+        </w:tcBorders>
+      </w:tcPr>
+    </w:tblStylePr>
+  </w:style>
+  <w:style w:type="table" w:styleId="PlainTable4">
+    <w:name w:val="Plain Table 4"/>
+    <w:basedOn w:val="TableNormal"/>
+    <w:uiPriority w:val="99"/>
+    <w:rsid w:val="00744E8A"/>
+    <w:tblPr>
+      <w:tblStyleRowBandSize w:val="1"/>
+      <w:tblStyleColBandSize w:val="1"/>
+    </w:tblPr>
+    <w:tblStylePr w:type="firstRow">
+      <w:rPr>
+        <w:b/>
+        <w:bCs/>
+      </w:rPr>
+    </w:tblStylePr>
+    <w:tblStylePr w:type="lastRow">
+      <w:rPr>
+        <w:b/>
+        <w:bCs/>
+      </w:rPr>
+    </w:tblStylePr>
+    <w:tblStylePr w:type="firstCol">
+      <w:rPr>
+        <w:b/>
+        <w:bCs/>
+      </w:rPr>
+    </w:tblStylePr>
+    <w:tblStylePr w:type="lastCol">
+      <w:rPr>
+        <w:b/>
+        <w:bCs/>
+      </w:rPr>
+    </w:tblStylePr>
+    <w:tblStylePr w:type="band1Vert">
+      <w:tblPr/>
+      <w:tcPr>
+        <w:shd w:val="clear" w:color="auto" w:fill="F2F2F2" w:themeFill="background1" w:themeFillShade="F2"/>
+      </w:tcPr>
+    </w:tblStylePr>
+    <w:tblStylePr w:type="band1Horz">
+      <w:tblPr/>
+      <w:tcPr>
+        <w:shd w:val="clear" w:color="auto" w:fill="F2F2F2" w:themeFill="background1" w:themeFillShade="F2"/>
+      </w:tcPr>
+    </w:tblStylePr>
   </w:style>
 </w:styles>
 </file>
@@ -27732,11 +29830,39 @@
     </b:Author>
     <b:RefOrder>20</b:RefOrder>
   </b:Source>
+  <b:Source>
+    <b:Tag>Nid12</b:Tag>
+    <b:SourceType>JournalArticle</b:SourceType>
+    <b:Guid>{ADE8E249-45A9-4FF5-B71F-4F76D97A4AD3}</b:Guid>
+    <b:Title>Black boxx and White Box Testing - A Literature Review</b:Title>
+    <b:Year>2012</b:Year>
+    <b:URL>http://airccse.org/journal/ijesa/papers/2212ijesa04.pdf</b:URL>
+    <b:JournalName>International Journal of Embedded Systems and Applications (IJESA) </b:JournalName>
+    <b:Volume>2</b:Volume>
+    <b:Issue>2</b:Issue>
+    <b:Author>
+      <b:Author>
+        <b:NameList>
+          <b:Person>
+            <b:Last>Nidhra</b:Last>
+            <b:First>Srinivas</b:First>
+          </b:Person>
+          <b:Person>
+            <b:Last>Dondeti</b:Last>
+            <b:First>Jagruthi</b:First>
+          </b:Person>
+        </b:NameList>
+      </b:Author>
+    </b:Author>
+    <b:City>Karlskrona</b:City>
+    <b:Publisher>AIRCC Publishing Corporation</b:Publisher>
+    <b:RefOrder>30</b:RefOrder>
+  </b:Source>
 </b:Sources>
 </file>
 
 <file path=customXml/itemProps1.xml><?xml version="1.0" encoding="utf-8"?>
-<ds:datastoreItem xmlns:ds="http://schemas.openxmlformats.org/officeDocument/2006/customXml" ds:itemID="{168B4149-4C0D-4633-A332-8244C6927A4A}">
+<ds:datastoreItem xmlns:ds="http://schemas.openxmlformats.org/officeDocument/2006/customXml" ds:itemID="{30AA8FB5-C44A-4DEA-AC59-912FF5D0F628}">
   <ds:schemaRefs>
     <ds:schemaRef ds:uri="http://schemas.openxmlformats.org/officeDocument/2006/bibliography"/>
   </ds:schemaRefs>

</xml_diff>